<commit_message>
Drobne zmiany stylistyczne w dokumencie wizji.
</commit_message>
<xml_diff>
--- a/Dokument wizji.docx
+++ b/Dokument wizji.docx
@@ -1,6 +1,6 @@
 
 <file path=word/document.xml><?xml version="1.0" encoding="utf-8"?>
-<w:document xmlns:wpc="http://schemas.microsoft.com/office/word/2010/wordprocessingCanvas" xmlns:mc="http://schemas.openxmlformats.org/markup-compatibility/2006" xmlns:o="urn:schemas-microsoft-com:office:office" xmlns:r="http://schemas.openxmlformats.org/officeDocument/2006/relationships" xmlns:m="http://schemas.openxmlformats.org/officeDocument/2006/math" xmlns:v="urn:schemas-microsoft-com:vml" xmlns:wp14="http://schemas.microsoft.com/office/word/2010/wordprocessingDrawing" xmlns:wp="http://schemas.openxmlformats.org/drawingml/2006/wordprocessingDrawing" xmlns:w10="urn:schemas-microsoft-com:office:word" xmlns:w="http://schemas.openxmlformats.org/wordprocessingml/2006/main" xmlns:w14="http://schemas.microsoft.com/office/word/2010/wordml" xmlns:wpg="http://schemas.microsoft.com/office/word/2010/wordprocessingGroup" xmlns:wpi="http://schemas.microsoft.com/office/word/2010/wordprocessingInk" xmlns:wne="http://schemas.microsoft.com/office/word/2006/wordml" xmlns:wps="http://schemas.microsoft.com/office/word/2010/wordprocessingShape" mc:Ignorable="w14 wp14">
+<w:document xmlns:wpc="http://schemas.microsoft.com/office/word/2010/wordprocessingCanvas" xmlns:cx="http://schemas.microsoft.com/office/drawing/2014/chartex" xmlns:cx1="http://schemas.microsoft.com/office/drawing/2015/9/8/chartex" xmlns:cx2="http://schemas.microsoft.com/office/drawing/2015/10/21/chartex" xmlns:cx3="http://schemas.microsoft.com/office/drawing/2016/5/9/chartex" xmlns:cx4="http://schemas.microsoft.com/office/drawing/2016/5/10/chartex" xmlns:cx5="http://schemas.microsoft.com/office/drawing/2016/5/11/chartex" xmlns:cx6="http://schemas.microsoft.com/office/drawing/2016/5/12/chartex" xmlns:cx7="http://schemas.microsoft.com/office/drawing/2016/5/13/chartex" xmlns:cx8="http://schemas.microsoft.com/office/drawing/2016/5/14/chartex" xmlns:mc="http://schemas.openxmlformats.org/markup-compatibility/2006" xmlns:aink="http://schemas.microsoft.com/office/drawing/2016/ink" xmlns:am3d="http://schemas.microsoft.com/office/drawing/2017/model3d" xmlns:o="urn:schemas-microsoft-com:office:office" xmlns:r="http://schemas.openxmlformats.org/officeDocument/2006/relationships" xmlns:m="http://schemas.openxmlformats.org/officeDocument/2006/math" xmlns:v="urn:schemas-microsoft-com:vml" xmlns:wp14="http://schemas.microsoft.com/office/word/2010/wordprocessingDrawing" xmlns:wp="http://schemas.openxmlformats.org/drawingml/2006/wordprocessingDrawing" xmlns:w10="urn:schemas-microsoft-com:office:word" xmlns:w="http://schemas.openxmlformats.org/wordprocessingml/2006/main" xmlns:w14="http://schemas.microsoft.com/office/word/2010/wordml" xmlns:w15="http://schemas.microsoft.com/office/word/2012/wordml" xmlns:w16cid="http://schemas.microsoft.com/office/word/2016/wordml/cid" xmlns:w16se="http://schemas.microsoft.com/office/word/2015/wordml/symex" xmlns:wpg="http://schemas.microsoft.com/office/word/2010/wordprocessingGroup" xmlns:wpi="http://schemas.microsoft.com/office/word/2010/wordprocessingInk" xmlns:wne="http://schemas.microsoft.com/office/word/2006/wordml" xmlns:wps="http://schemas.microsoft.com/office/word/2010/wordprocessingShape" mc:Ignorable="w14 w15 w16se w16cid wp14">
   <w:body>
     <w:p>
       <w:pPr>
@@ -466,8 +466,6 @@
           <w:szCs w:val="24"/>
         </w:rPr>
       </w:pPr>
-      <w:bookmarkStart w:id="0" w:name="_GoBack"/>
-      <w:bookmarkEnd w:id="0"/>
     </w:p>
     <w:p>
       <w:pPr>
@@ -1263,21 +1261,7 @@
           <w:sz w:val="24"/>
           <w:szCs w:val="24"/>
         </w:rPr>
-        <w:t>Kupno</w:t>
-      </w:r>
-      <w:r>
-        <w:rPr>
-          <w:sz w:val="24"/>
-          <w:szCs w:val="24"/>
-        </w:rPr>
-        <w:t xml:space="preserve"> </w:t>
-      </w:r>
-      <w:r>
-        <w:rPr>
-          <w:sz w:val="24"/>
-          <w:szCs w:val="24"/>
-        </w:rPr>
-        <w:t>nieruchomości</w:t>
+        <w:t>Przeglądanie ofert</w:t>
       </w:r>
     </w:p>
     <w:p>
@@ -1297,7 +1281,14 @@
           <w:sz w:val="24"/>
           <w:szCs w:val="24"/>
         </w:rPr>
-        <w:t>Przeglądanie ofert</w:t>
+        <w:t xml:space="preserve">Kupno </w:t>
+      </w:r>
+      <w:r>
+        <w:rPr>
+          <w:sz w:val="24"/>
+          <w:szCs w:val="24"/>
+        </w:rPr>
+        <w:t>nieruchomości</w:t>
       </w:r>
     </w:p>
     <w:p>
@@ -1317,7 +1308,21 @@
           <w:sz w:val="24"/>
           <w:szCs w:val="24"/>
         </w:rPr>
-        <w:t>Nabycie mieszkania</w:t>
+        <w:t>Wynajem</w:t>
+      </w:r>
+      <w:r>
+        <w:rPr>
+          <w:sz w:val="24"/>
+          <w:szCs w:val="24"/>
+        </w:rPr>
+        <w:t xml:space="preserve"> </w:t>
+      </w:r>
+      <w:r>
+        <w:rPr>
+          <w:sz w:val="24"/>
+          <w:szCs w:val="24"/>
+        </w:rPr>
+        <w:t>nieruchomości</w:t>
       </w:r>
     </w:p>
     <w:p>
@@ -1365,7 +1370,35 @@
           <w:sz w:val="24"/>
           <w:szCs w:val="24"/>
         </w:rPr>
-        <w:t xml:space="preserve">W czasach, których żyjemy wszelkie nieruchomości są </w:t>
+        <w:t xml:space="preserve">W </w:t>
+      </w:r>
+      <w:r>
+        <w:rPr>
+          <w:sz w:val="24"/>
+          <w:szCs w:val="24"/>
+        </w:rPr>
+        <w:t>czasach, których</w:t>
+      </w:r>
+      <w:r>
+        <w:rPr>
+          <w:sz w:val="24"/>
+          <w:szCs w:val="24"/>
+        </w:rPr>
+        <w:t xml:space="preserve"> żyjemy</w:t>
+      </w:r>
+      <w:r>
+        <w:rPr>
+          <w:sz w:val="24"/>
+          <w:szCs w:val="24"/>
+        </w:rPr>
+        <w:t xml:space="preserve"> </w:t>
+      </w:r>
+      <w:r>
+        <w:rPr>
+          <w:sz w:val="24"/>
+          <w:szCs w:val="24"/>
+        </w:rPr>
+        <w:t xml:space="preserve">wszelkie nieruchomości są </w:t>
       </w:r>
       <w:r>
         <w:rPr>
@@ -1386,13 +1419,6 @@
           <w:sz w:val="24"/>
           <w:szCs w:val="24"/>
         </w:rPr>
-        <w:t xml:space="preserve">Mieszkania, domy, garaży czy lokale użytkowe z dnia na dzień drożeją. </w:t>
-      </w:r>
-      <w:r>
-        <w:rPr>
-          <w:sz w:val="24"/>
-          <w:szCs w:val="24"/>
-        </w:rPr>
         <w:t>Jeden metr kwadratowy powierzchni waha się średnio pomiędzy 3, a 7 tysięcy zł</w:t>
       </w:r>
       <w:r>
@@ -1400,28 +1426,147 @@
           <w:sz w:val="24"/>
           <w:szCs w:val="24"/>
         </w:rPr>
-        <w:t xml:space="preserve">otych w zależności od wielu czynników (między innymi położenia). </w:t>
-      </w:r>
-      <w:r>
-        <w:rPr>
-          <w:sz w:val="24"/>
-          <w:szCs w:val="24"/>
-        </w:rPr>
-        <w:t xml:space="preserve">Dlatego biznes zarządzania nieruchomościami w Polsce kwitnie. </w:t>
-      </w:r>
-      <w:r>
-        <w:rPr>
-          <w:sz w:val="24"/>
-          <w:szCs w:val="24"/>
-        </w:rPr>
-        <w:t xml:space="preserve">Ludzie chcą inwestować w kwatery, posiadłości aby móc za kilka lat jeszcze drożej je sprzedać. </w:t>
-      </w:r>
-      <w:r>
-        <w:rPr>
-          <w:sz w:val="24"/>
-          <w:szCs w:val="24"/>
-        </w:rPr>
-        <w:t xml:space="preserve">Niektórzy oczywiście szukają czegoś w celach prywatnych, nie biznesowych. Potrzeba większego mieszkania po założeniu rodziny, zmiana zamieszkania. To tylko niektóre powody kupna bądź wynajmu nieruchomości. </w:t>
+        <w:t>otych w zależności od wielu czynników (między innymi położenia).</w:t>
+      </w:r>
+      <w:r>
+        <w:rPr>
+          <w:sz w:val="24"/>
+          <w:szCs w:val="24"/>
+        </w:rPr>
+        <w:t xml:space="preserve"> </w:t>
+      </w:r>
+      <w:r>
+        <w:rPr>
+          <w:sz w:val="24"/>
+          <w:szCs w:val="24"/>
+        </w:rPr>
+        <w:t>Mieszkania, domy, garaże czy lokale użytkowe z dnia na dzień stają się coraz droższe</w:t>
+      </w:r>
+      <w:r>
+        <w:rPr>
+          <w:sz w:val="24"/>
+          <w:szCs w:val="24"/>
+        </w:rPr>
+        <w:t>, przez co</w:t>
+      </w:r>
+      <w:r>
+        <w:rPr>
+          <w:sz w:val="24"/>
+          <w:szCs w:val="24"/>
+        </w:rPr>
+        <w:t xml:space="preserve"> biznes zarządzania nieruchomościami w Polsce kwitnie. </w:t>
+      </w:r>
+      <w:r>
+        <w:rPr>
+          <w:sz w:val="24"/>
+          <w:szCs w:val="24"/>
+        </w:rPr>
+        <w:t>Ludzie chcą inwestować w kwatery</w:t>
+      </w:r>
+      <w:r>
+        <w:rPr>
+          <w:sz w:val="24"/>
+          <w:szCs w:val="24"/>
+        </w:rPr>
+        <w:t xml:space="preserve"> oraz</w:t>
+      </w:r>
+      <w:r>
+        <w:rPr>
+          <w:sz w:val="24"/>
+          <w:szCs w:val="24"/>
+        </w:rPr>
+        <w:t xml:space="preserve"> </w:t>
+      </w:r>
+      <w:r>
+        <w:rPr>
+          <w:sz w:val="24"/>
+          <w:szCs w:val="24"/>
+        </w:rPr>
+        <w:t>posiadłości,</w:t>
+      </w:r>
+      <w:r>
+        <w:rPr>
+          <w:sz w:val="24"/>
+          <w:szCs w:val="24"/>
+        </w:rPr>
+        <w:t xml:space="preserve"> </w:t>
+      </w:r>
+      <w:r>
+        <w:rPr>
+          <w:sz w:val="24"/>
+          <w:szCs w:val="24"/>
+        </w:rPr>
+        <w:t>a</w:t>
+      </w:r>
+      <w:r>
+        <w:rPr>
+          <w:sz w:val="24"/>
+          <w:szCs w:val="24"/>
+        </w:rPr>
+        <w:t>by móc za kilka lat</w:t>
+      </w:r>
+      <w:r>
+        <w:rPr>
+          <w:sz w:val="24"/>
+          <w:szCs w:val="24"/>
+        </w:rPr>
+        <w:t xml:space="preserve"> sprzedać je jeszcze drożej</w:t>
+      </w:r>
+      <w:r>
+        <w:rPr>
+          <w:sz w:val="24"/>
+          <w:szCs w:val="24"/>
+        </w:rPr>
+        <w:t xml:space="preserve">. </w:t>
+      </w:r>
+      <w:r>
+        <w:rPr>
+          <w:sz w:val="24"/>
+          <w:szCs w:val="24"/>
+        </w:rPr>
+        <w:t xml:space="preserve">Niektórzy oczywiście szukają czegoś w celach prywatnych, </w:t>
+      </w:r>
+      <w:r>
+        <w:rPr>
+          <w:sz w:val="24"/>
+          <w:szCs w:val="24"/>
+        </w:rPr>
+        <w:t xml:space="preserve">a </w:t>
+      </w:r>
+      <w:r>
+        <w:rPr>
+          <w:sz w:val="24"/>
+          <w:szCs w:val="24"/>
+        </w:rPr>
+        <w:t xml:space="preserve">nie biznesowych. Potrzeba większego mieszkania po założeniu rodziny, </w:t>
+      </w:r>
+      <w:r>
+        <w:rPr>
+          <w:sz w:val="24"/>
+          <w:szCs w:val="24"/>
+        </w:rPr>
+        <w:t>zmiana pracy, czy chęć zmiany otoczenia</w:t>
+      </w:r>
+      <w:r>
+        <w:rPr>
+          <w:sz w:val="24"/>
+          <w:szCs w:val="24"/>
+        </w:rPr>
+        <w:t xml:space="preserve"> </w:t>
+      </w:r>
+      <w:r>
+        <w:rPr>
+          <w:sz w:val="24"/>
+          <w:szCs w:val="24"/>
+        </w:rPr>
+        <w:t>t</w:t>
+      </w:r>
+      <w:r>
+        <w:rPr>
+          <w:sz w:val="24"/>
+          <w:szCs w:val="24"/>
+        </w:rPr>
+        <w:t xml:space="preserve">o tylko </w:t>
       </w:r>
       <w:r>
         <w:rPr>
@@ -1429,6 +1574,13 @@
           <w:szCs w:val="24"/>
         </w:rPr>
         <w:lastRenderedPageBreak/>
+        <w:t xml:space="preserve">niektóre powody kupna bądź wynajmu nieruchomości. </w:t>
+      </w:r>
+      <w:r>
+        <w:rPr>
+          <w:sz w:val="24"/>
+          <w:szCs w:val="24"/>
+        </w:rPr>
         <w:t>Dlatego p</w:t>
       </w:r>
       <w:r>
@@ -1625,7 +1777,14 @@
                 <w:sz w:val="24"/>
                 <w:szCs w:val="24"/>
               </w:rPr>
-              <w:t>Łukasz Tomasz</w:t>
+              <w:t xml:space="preserve">Łukasz </w:t>
+            </w:r>
+            <w:r>
+              <w:rPr>
+                <w:sz w:val="24"/>
+                <w:szCs w:val="24"/>
+              </w:rPr>
+              <w:t>Wyciślik</w:t>
             </w:r>
           </w:p>
         </w:tc>
@@ -1647,7 +1806,21 @@
                 <w:sz w:val="24"/>
                 <w:szCs w:val="24"/>
               </w:rPr>
-              <w:t>Pomysłodawca przedsięwzięcia, ma on największy wpływ tworzony projekt</w:t>
+              <w:t>Pomysłodawca przedsięwzięcia, ma on największy wpływ</w:t>
+            </w:r>
+            <w:r>
+              <w:rPr>
+                <w:sz w:val="24"/>
+                <w:szCs w:val="24"/>
+              </w:rPr>
+              <w:t xml:space="preserve"> na</w:t>
+            </w:r>
+            <w:r>
+              <w:rPr>
+                <w:sz w:val="24"/>
+                <w:szCs w:val="24"/>
+              </w:rPr>
+              <w:t xml:space="preserve"> tworzony projekt</w:t>
             </w:r>
           </w:p>
         </w:tc>
@@ -2495,6 +2668,7 @@
           <w:sz w:val="24"/>
           <w:szCs w:val="24"/>
         </w:rPr>
+        <w:lastRenderedPageBreak/>
         <w:t>Wymagania systemu</w:t>
       </w:r>
     </w:p>
@@ -2515,7 +2689,6 @@
           <w:sz w:val="24"/>
           <w:szCs w:val="24"/>
         </w:rPr>
-        <w:lastRenderedPageBreak/>
         <w:t xml:space="preserve">Wymagania </w:t>
       </w:r>
       <w:r>
@@ -2681,7 +2854,21 @@
           <w:sz w:val="24"/>
           <w:szCs w:val="24"/>
         </w:rPr>
-        <w:t>Możliwość dodania ogłoszeń przez Sprzedającego.</w:t>
+        <w:t>Możliwość doda</w:t>
+      </w:r>
+      <w:r>
+        <w:rPr>
+          <w:sz w:val="24"/>
+          <w:szCs w:val="24"/>
+        </w:rPr>
+        <w:t>wa</w:t>
+      </w:r>
+      <w:r>
+        <w:rPr>
+          <w:sz w:val="24"/>
+          <w:szCs w:val="24"/>
+        </w:rPr>
+        <w:t>nia ogłoszeń przez Sprzedającego.</w:t>
       </w:r>
     </w:p>
     <w:p>
@@ -2749,14 +2936,7 @@
           <w:sz w:val="24"/>
           <w:szCs w:val="24"/>
         </w:rPr>
-        <w:t>Nabywcę</w:t>
-      </w:r>
-      <w:r>
-        <w:rPr>
-          <w:sz w:val="24"/>
-          <w:szCs w:val="24"/>
-        </w:rPr>
-        <w:t xml:space="preserve"> po uprzednim zalogowaniu do systemu.</w:t>
+        <w:t>Sprzedającego.</w:t>
       </w:r>
     </w:p>
     <w:p>
@@ -2829,8 +3009,8 @@
       </w:pPr>
     </w:p>
     <w:sectPr>
-      <w:headerReference w:type="default" r:id="rId8"/>
-      <w:footerReference w:type="default" r:id="rId9"/>
+      <w:headerReference w:type="default" r:id="rId7"/>
+      <w:footerReference w:type="default" r:id="rId8"/>
       <w:pgSz w:w="11906" w:h="16838"/>
       <w:pgMar w:top="1417" w:right="1417" w:bottom="1417" w:left="1417" w:header="708" w:footer="708" w:gutter="0"/>
       <w:cols w:space="708"/>
@@ -2842,7 +3022,7 @@
 </file>
 
 <file path=word/endnotes.xml><?xml version="1.0" encoding="utf-8"?>
-<w:endnotes xmlns:wpc="http://schemas.microsoft.com/office/word/2010/wordprocessingCanvas" xmlns:mc="http://schemas.openxmlformats.org/markup-compatibility/2006" xmlns:o="urn:schemas-microsoft-com:office:office" xmlns:r="http://schemas.openxmlformats.org/officeDocument/2006/relationships" xmlns:m="http://schemas.openxmlformats.org/officeDocument/2006/math" xmlns:v="urn:schemas-microsoft-com:vml" xmlns:wp14="http://schemas.microsoft.com/office/word/2010/wordprocessingDrawing" xmlns:wp="http://schemas.openxmlformats.org/drawingml/2006/wordprocessingDrawing" xmlns:w10="urn:schemas-microsoft-com:office:word" xmlns:w="http://schemas.openxmlformats.org/wordprocessingml/2006/main" xmlns:w14="http://schemas.microsoft.com/office/word/2010/wordml" xmlns:wpg="http://schemas.microsoft.com/office/word/2010/wordprocessingGroup" xmlns:wpi="http://schemas.microsoft.com/office/word/2010/wordprocessingInk" xmlns:wne="http://schemas.microsoft.com/office/word/2006/wordml" xmlns:wps="http://schemas.microsoft.com/office/word/2010/wordprocessingShape" mc:Ignorable="w14 wp14">
+<w:endnotes xmlns:wpc="http://schemas.microsoft.com/office/word/2010/wordprocessingCanvas" xmlns:cx="http://schemas.microsoft.com/office/drawing/2014/chartex" xmlns:cx1="http://schemas.microsoft.com/office/drawing/2015/9/8/chartex" xmlns:cx2="http://schemas.microsoft.com/office/drawing/2015/10/21/chartex" xmlns:cx3="http://schemas.microsoft.com/office/drawing/2016/5/9/chartex" xmlns:cx4="http://schemas.microsoft.com/office/drawing/2016/5/10/chartex" xmlns:cx5="http://schemas.microsoft.com/office/drawing/2016/5/11/chartex" xmlns:cx6="http://schemas.microsoft.com/office/drawing/2016/5/12/chartex" xmlns:cx7="http://schemas.microsoft.com/office/drawing/2016/5/13/chartex" xmlns:cx8="http://schemas.microsoft.com/office/drawing/2016/5/14/chartex" xmlns:mc="http://schemas.openxmlformats.org/markup-compatibility/2006" xmlns:aink="http://schemas.microsoft.com/office/drawing/2016/ink" xmlns:am3d="http://schemas.microsoft.com/office/drawing/2017/model3d" xmlns:o="urn:schemas-microsoft-com:office:office" xmlns:r="http://schemas.openxmlformats.org/officeDocument/2006/relationships" xmlns:m="http://schemas.openxmlformats.org/officeDocument/2006/math" xmlns:v="urn:schemas-microsoft-com:vml" xmlns:wp14="http://schemas.microsoft.com/office/word/2010/wordprocessingDrawing" xmlns:wp="http://schemas.openxmlformats.org/drawingml/2006/wordprocessingDrawing" xmlns:w10="urn:schemas-microsoft-com:office:word" xmlns:w="http://schemas.openxmlformats.org/wordprocessingml/2006/main" xmlns:w14="http://schemas.microsoft.com/office/word/2010/wordml" xmlns:w15="http://schemas.microsoft.com/office/word/2012/wordml" xmlns:w16cid="http://schemas.microsoft.com/office/word/2016/wordml/cid" xmlns:w16se="http://schemas.microsoft.com/office/word/2015/wordml/symex" xmlns:wpg="http://schemas.microsoft.com/office/word/2010/wordprocessingGroup" xmlns:wpi="http://schemas.microsoft.com/office/word/2010/wordprocessingInk" xmlns:wne="http://schemas.microsoft.com/office/word/2006/wordml" xmlns:wps="http://schemas.microsoft.com/office/word/2010/wordprocessingShape" mc:Ignorable="w14 w15 w16se w16cid wp14">
   <w:endnote w:type="separator" w:id="-1">
     <w:p>
       <w:pPr>
@@ -2867,7 +3047,7 @@
 </file>
 
 <file path=word/footer1.xml><?xml version="1.0" encoding="utf-8"?>
-<w:ftr xmlns:wpc="http://schemas.microsoft.com/office/word/2010/wordprocessingCanvas" xmlns:mc="http://schemas.openxmlformats.org/markup-compatibility/2006" xmlns:o="urn:schemas-microsoft-com:office:office" xmlns:r="http://schemas.openxmlformats.org/officeDocument/2006/relationships" xmlns:m="http://schemas.openxmlformats.org/officeDocument/2006/math" xmlns:v="urn:schemas-microsoft-com:vml" xmlns:wp14="http://schemas.microsoft.com/office/word/2010/wordprocessingDrawing" xmlns:wp="http://schemas.openxmlformats.org/drawingml/2006/wordprocessingDrawing" xmlns:w10="urn:schemas-microsoft-com:office:word" xmlns:w="http://schemas.openxmlformats.org/wordprocessingml/2006/main" xmlns:w14="http://schemas.microsoft.com/office/word/2010/wordml" xmlns:wpg="http://schemas.microsoft.com/office/word/2010/wordprocessingGroup" xmlns:wpi="http://schemas.microsoft.com/office/word/2010/wordprocessingInk" xmlns:wne="http://schemas.microsoft.com/office/word/2006/wordml" xmlns:wps="http://schemas.microsoft.com/office/word/2010/wordprocessingShape" mc:Ignorable="w14 wp14">
+<w:ftr xmlns:wpc="http://schemas.microsoft.com/office/word/2010/wordprocessingCanvas" xmlns:cx="http://schemas.microsoft.com/office/drawing/2014/chartex" xmlns:cx1="http://schemas.microsoft.com/office/drawing/2015/9/8/chartex" xmlns:cx2="http://schemas.microsoft.com/office/drawing/2015/10/21/chartex" xmlns:cx3="http://schemas.microsoft.com/office/drawing/2016/5/9/chartex" xmlns:cx4="http://schemas.microsoft.com/office/drawing/2016/5/10/chartex" xmlns:cx5="http://schemas.microsoft.com/office/drawing/2016/5/11/chartex" xmlns:cx6="http://schemas.microsoft.com/office/drawing/2016/5/12/chartex" xmlns:cx7="http://schemas.microsoft.com/office/drawing/2016/5/13/chartex" xmlns:cx8="http://schemas.microsoft.com/office/drawing/2016/5/14/chartex" xmlns:mc="http://schemas.openxmlformats.org/markup-compatibility/2006" xmlns:aink="http://schemas.microsoft.com/office/drawing/2016/ink" xmlns:am3d="http://schemas.microsoft.com/office/drawing/2017/model3d" xmlns:o="urn:schemas-microsoft-com:office:office" xmlns:r="http://schemas.openxmlformats.org/officeDocument/2006/relationships" xmlns:m="http://schemas.openxmlformats.org/officeDocument/2006/math" xmlns:v="urn:schemas-microsoft-com:vml" xmlns:wp14="http://schemas.microsoft.com/office/word/2010/wordprocessingDrawing" xmlns:wp="http://schemas.openxmlformats.org/drawingml/2006/wordprocessingDrawing" xmlns:w10="urn:schemas-microsoft-com:office:word" xmlns:w="http://schemas.openxmlformats.org/wordprocessingml/2006/main" xmlns:w14="http://schemas.microsoft.com/office/word/2010/wordml" xmlns:w15="http://schemas.microsoft.com/office/word/2012/wordml" xmlns:w16cid="http://schemas.microsoft.com/office/word/2016/wordml/cid" xmlns:w16se="http://schemas.microsoft.com/office/word/2015/wordml/symex" xmlns:wpg="http://schemas.microsoft.com/office/word/2010/wordprocessingGroup" xmlns:wpi="http://schemas.microsoft.com/office/word/2010/wordprocessingInk" xmlns:wne="http://schemas.microsoft.com/office/word/2006/wordml" xmlns:wps="http://schemas.microsoft.com/office/word/2010/wordprocessingShape" mc:Ignorable="w14 w15 w16se w16cid wp14">
   <w:sdt>
     <w:sdtPr>
       <w:id w:val="-1953077838"/>
@@ -2913,7 +3093,7 @@
 </file>
 
 <file path=word/footnotes.xml><?xml version="1.0" encoding="utf-8"?>
-<w:footnotes xmlns:wpc="http://schemas.microsoft.com/office/word/2010/wordprocessingCanvas" xmlns:mc="http://schemas.openxmlformats.org/markup-compatibility/2006" xmlns:o="urn:schemas-microsoft-com:office:office" xmlns:r="http://schemas.openxmlformats.org/officeDocument/2006/relationships" xmlns:m="http://schemas.openxmlformats.org/officeDocument/2006/math" xmlns:v="urn:schemas-microsoft-com:vml" xmlns:wp14="http://schemas.microsoft.com/office/word/2010/wordprocessingDrawing" xmlns:wp="http://schemas.openxmlformats.org/drawingml/2006/wordprocessingDrawing" xmlns:w10="urn:schemas-microsoft-com:office:word" xmlns:w="http://schemas.openxmlformats.org/wordprocessingml/2006/main" xmlns:w14="http://schemas.microsoft.com/office/word/2010/wordml" xmlns:wpg="http://schemas.microsoft.com/office/word/2010/wordprocessingGroup" xmlns:wpi="http://schemas.microsoft.com/office/word/2010/wordprocessingInk" xmlns:wne="http://schemas.microsoft.com/office/word/2006/wordml" xmlns:wps="http://schemas.microsoft.com/office/word/2010/wordprocessingShape" mc:Ignorable="w14 wp14">
+<w:footnotes xmlns:wpc="http://schemas.microsoft.com/office/word/2010/wordprocessingCanvas" xmlns:cx="http://schemas.microsoft.com/office/drawing/2014/chartex" xmlns:cx1="http://schemas.microsoft.com/office/drawing/2015/9/8/chartex" xmlns:cx2="http://schemas.microsoft.com/office/drawing/2015/10/21/chartex" xmlns:cx3="http://schemas.microsoft.com/office/drawing/2016/5/9/chartex" xmlns:cx4="http://schemas.microsoft.com/office/drawing/2016/5/10/chartex" xmlns:cx5="http://schemas.microsoft.com/office/drawing/2016/5/11/chartex" xmlns:cx6="http://schemas.microsoft.com/office/drawing/2016/5/12/chartex" xmlns:cx7="http://schemas.microsoft.com/office/drawing/2016/5/13/chartex" xmlns:cx8="http://schemas.microsoft.com/office/drawing/2016/5/14/chartex" xmlns:mc="http://schemas.openxmlformats.org/markup-compatibility/2006" xmlns:aink="http://schemas.microsoft.com/office/drawing/2016/ink" xmlns:am3d="http://schemas.microsoft.com/office/drawing/2017/model3d" xmlns:o="urn:schemas-microsoft-com:office:office" xmlns:r="http://schemas.openxmlformats.org/officeDocument/2006/relationships" xmlns:m="http://schemas.openxmlformats.org/officeDocument/2006/math" xmlns:v="urn:schemas-microsoft-com:vml" xmlns:wp14="http://schemas.microsoft.com/office/word/2010/wordprocessingDrawing" xmlns:wp="http://schemas.openxmlformats.org/drawingml/2006/wordprocessingDrawing" xmlns:w10="urn:schemas-microsoft-com:office:word" xmlns:w="http://schemas.openxmlformats.org/wordprocessingml/2006/main" xmlns:w14="http://schemas.microsoft.com/office/word/2010/wordml" xmlns:w15="http://schemas.microsoft.com/office/word/2012/wordml" xmlns:w16cid="http://schemas.microsoft.com/office/word/2016/wordml/cid" xmlns:w16se="http://schemas.microsoft.com/office/word/2015/wordml/symex" xmlns:wpg="http://schemas.microsoft.com/office/word/2010/wordprocessingGroup" xmlns:wpi="http://schemas.microsoft.com/office/word/2010/wordprocessingInk" xmlns:wne="http://schemas.microsoft.com/office/word/2006/wordml" xmlns:wps="http://schemas.microsoft.com/office/word/2010/wordprocessingShape" mc:Ignorable="w14 w15 w16se w16cid wp14">
   <w:footnote w:type="separator" w:id="-1">
     <w:p>
       <w:pPr>
@@ -2938,7 +3118,7 @@
 </file>
 
 <file path=word/header1.xml><?xml version="1.0" encoding="utf-8"?>
-<w:hdr xmlns:wpc="http://schemas.microsoft.com/office/word/2010/wordprocessingCanvas" xmlns:mc="http://schemas.openxmlformats.org/markup-compatibility/2006" xmlns:o="urn:schemas-microsoft-com:office:office" xmlns:r="http://schemas.openxmlformats.org/officeDocument/2006/relationships" xmlns:m="http://schemas.openxmlformats.org/officeDocument/2006/math" xmlns:v="urn:schemas-microsoft-com:vml" xmlns:wp14="http://schemas.microsoft.com/office/word/2010/wordprocessingDrawing" xmlns:wp="http://schemas.openxmlformats.org/drawingml/2006/wordprocessingDrawing" xmlns:w10="urn:schemas-microsoft-com:office:word" xmlns:w="http://schemas.openxmlformats.org/wordprocessingml/2006/main" xmlns:w14="http://schemas.microsoft.com/office/word/2010/wordml" xmlns:wpg="http://schemas.microsoft.com/office/word/2010/wordprocessingGroup" xmlns:wpi="http://schemas.microsoft.com/office/word/2010/wordprocessingInk" xmlns:wne="http://schemas.microsoft.com/office/word/2006/wordml" xmlns:wps="http://schemas.microsoft.com/office/word/2010/wordprocessingShape" mc:Ignorable="w14 wp14">
+<w:hdr xmlns:wpc="http://schemas.microsoft.com/office/word/2010/wordprocessingCanvas" xmlns:cx="http://schemas.microsoft.com/office/drawing/2014/chartex" xmlns:cx1="http://schemas.microsoft.com/office/drawing/2015/9/8/chartex" xmlns:cx2="http://schemas.microsoft.com/office/drawing/2015/10/21/chartex" xmlns:cx3="http://schemas.microsoft.com/office/drawing/2016/5/9/chartex" xmlns:cx4="http://schemas.microsoft.com/office/drawing/2016/5/10/chartex" xmlns:cx5="http://schemas.microsoft.com/office/drawing/2016/5/11/chartex" xmlns:cx6="http://schemas.microsoft.com/office/drawing/2016/5/12/chartex" xmlns:cx7="http://schemas.microsoft.com/office/drawing/2016/5/13/chartex" xmlns:cx8="http://schemas.microsoft.com/office/drawing/2016/5/14/chartex" xmlns:mc="http://schemas.openxmlformats.org/markup-compatibility/2006" xmlns:aink="http://schemas.microsoft.com/office/drawing/2016/ink" xmlns:am3d="http://schemas.microsoft.com/office/drawing/2017/model3d" xmlns:o="urn:schemas-microsoft-com:office:office" xmlns:r="http://schemas.openxmlformats.org/officeDocument/2006/relationships" xmlns:m="http://schemas.openxmlformats.org/officeDocument/2006/math" xmlns:v="urn:schemas-microsoft-com:vml" xmlns:wp14="http://schemas.microsoft.com/office/word/2010/wordprocessingDrawing" xmlns:wp="http://schemas.openxmlformats.org/drawingml/2006/wordprocessingDrawing" xmlns:w10="urn:schemas-microsoft-com:office:word" xmlns:w="http://schemas.openxmlformats.org/wordprocessingml/2006/main" xmlns:w14="http://schemas.microsoft.com/office/word/2010/wordml" xmlns:w15="http://schemas.microsoft.com/office/word/2012/wordml" xmlns:w16cid="http://schemas.microsoft.com/office/word/2016/wordml/cid" xmlns:w16se="http://schemas.microsoft.com/office/word/2015/wordml/symex" xmlns:wpg="http://schemas.microsoft.com/office/word/2010/wordprocessingGroup" xmlns:wpi="http://schemas.microsoft.com/office/word/2010/wordprocessingInk" xmlns:wne="http://schemas.microsoft.com/office/word/2006/wordml" xmlns:wps="http://schemas.microsoft.com/office/word/2010/wordprocessingShape" mc:Ignorable="w14 w15 w16se w16cid wp14">
   <w:p>
     <w:pPr>
       <w:pStyle w:val="Nagwek"/>
@@ -2954,8 +3134,8 @@
 </file>
 
 <file path=word/numbering.xml><?xml version="1.0" encoding="utf-8"?>
-<w:numbering xmlns:wpc="http://schemas.microsoft.com/office/word/2010/wordprocessingCanvas" xmlns:mc="http://schemas.openxmlformats.org/markup-compatibility/2006" xmlns:o="urn:schemas-microsoft-com:office:office" xmlns:r="http://schemas.openxmlformats.org/officeDocument/2006/relationships" xmlns:m="http://schemas.openxmlformats.org/officeDocument/2006/math" xmlns:v="urn:schemas-microsoft-com:vml" xmlns:wp14="http://schemas.microsoft.com/office/word/2010/wordprocessingDrawing" xmlns:wp="http://schemas.openxmlformats.org/drawingml/2006/wordprocessingDrawing" xmlns:w10="urn:schemas-microsoft-com:office:word" xmlns:w="http://schemas.openxmlformats.org/wordprocessingml/2006/main" xmlns:w14="http://schemas.microsoft.com/office/word/2010/wordml" xmlns:wpg="http://schemas.microsoft.com/office/word/2010/wordprocessingGroup" xmlns:wpi="http://schemas.microsoft.com/office/word/2010/wordprocessingInk" xmlns:wne="http://schemas.microsoft.com/office/word/2006/wordml" xmlns:wps="http://schemas.microsoft.com/office/word/2010/wordprocessingShape" mc:Ignorable="w14 wp14">
-  <w:abstractNum w:abstractNumId="0">
+<w:numbering xmlns:wpc="http://schemas.microsoft.com/office/word/2010/wordprocessingCanvas" xmlns:cx="http://schemas.microsoft.com/office/drawing/2014/chartex" xmlns:cx1="http://schemas.microsoft.com/office/drawing/2015/9/8/chartex" xmlns:cx2="http://schemas.microsoft.com/office/drawing/2015/10/21/chartex" xmlns:cx3="http://schemas.microsoft.com/office/drawing/2016/5/9/chartex" xmlns:cx4="http://schemas.microsoft.com/office/drawing/2016/5/10/chartex" xmlns:cx5="http://schemas.microsoft.com/office/drawing/2016/5/11/chartex" xmlns:cx6="http://schemas.microsoft.com/office/drawing/2016/5/12/chartex" xmlns:cx7="http://schemas.microsoft.com/office/drawing/2016/5/13/chartex" xmlns:cx8="http://schemas.microsoft.com/office/drawing/2016/5/14/chartex" xmlns:mc="http://schemas.openxmlformats.org/markup-compatibility/2006" xmlns:aink="http://schemas.microsoft.com/office/drawing/2016/ink" xmlns:am3d="http://schemas.microsoft.com/office/drawing/2017/model3d" xmlns:o="urn:schemas-microsoft-com:office:office" xmlns:r="http://schemas.openxmlformats.org/officeDocument/2006/relationships" xmlns:m="http://schemas.openxmlformats.org/officeDocument/2006/math" xmlns:v="urn:schemas-microsoft-com:vml" xmlns:wp14="http://schemas.microsoft.com/office/word/2010/wordprocessingDrawing" xmlns:wp="http://schemas.openxmlformats.org/drawingml/2006/wordprocessingDrawing" xmlns:w10="urn:schemas-microsoft-com:office:word" xmlns:w="http://schemas.openxmlformats.org/wordprocessingml/2006/main" xmlns:w14="http://schemas.microsoft.com/office/word/2010/wordml" xmlns:w15="http://schemas.microsoft.com/office/word/2012/wordml" xmlns:w16cid="http://schemas.microsoft.com/office/word/2016/wordml/cid" xmlns:w16se="http://schemas.microsoft.com/office/word/2015/wordml/symex" xmlns:wpg="http://schemas.microsoft.com/office/word/2010/wordprocessingGroup" xmlns:wpi="http://schemas.microsoft.com/office/word/2010/wordprocessingInk" xmlns:wne="http://schemas.microsoft.com/office/word/2006/wordml" xmlns:wps="http://schemas.microsoft.com/office/word/2010/wordprocessingShape" mc:Ignorable="w14 w15 w16se w16cid wp14">
+  <w:abstractNum w:abstractNumId="0" w15:restartNumberingAfterBreak="0">
     <w:nsid w:val="02772CE3"/>
     <w:multiLevelType w:val="hybridMultilevel"/>
     <w:tmpl w:val="3AD0CE58"/>
@@ -3044,7 +3224,7 @@
       </w:pPr>
     </w:lvl>
   </w:abstractNum>
-  <w:abstractNum w:abstractNumId="1">
+  <w:abstractNum w:abstractNumId="1" w15:restartNumberingAfterBreak="0">
     <w:nsid w:val="1A41735A"/>
     <w:multiLevelType w:val="hybridMultilevel"/>
     <w:tmpl w:val="4F0AAB96"/>
@@ -3157,7 +3337,7 @@
       </w:rPr>
     </w:lvl>
   </w:abstractNum>
-  <w:abstractNum w:abstractNumId="2">
+  <w:abstractNum w:abstractNumId="2" w15:restartNumberingAfterBreak="0">
     <w:nsid w:val="1B7D5302"/>
     <w:multiLevelType w:val="hybridMultilevel"/>
     <w:tmpl w:val="805A656C"/>
@@ -3270,7 +3450,7 @@
       </w:rPr>
     </w:lvl>
   </w:abstractNum>
-  <w:abstractNum w:abstractNumId="3">
+  <w:abstractNum w:abstractNumId="3" w15:restartNumberingAfterBreak="0">
     <w:nsid w:val="280D244A"/>
     <w:multiLevelType w:val="hybridMultilevel"/>
     <w:tmpl w:val="6BE252F2"/>
@@ -3359,7 +3539,7 @@
       </w:pPr>
     </w:lvl>
   </w:abstractNum>
-  <w:abstractNum w:abstractNumId="4">
+  <w:abstractNum w:abstractNumId="4" w15:restartNumberingAfterBreak="0">
     <w:nsid w:val="518C21CD"/>
     <w:multiLevelType w:val="hybridMultilevel"/>
     <w:tmpl w:val="1C0686B8"/>
@@ -3448,7 +3628,7 @@
       </w:pPr>
     </w:lvl>
   </w:abstractNum>
-  <w:abstractNum w:abstractNumId="5">
+  <w:abstractNum w:abstractNumId="5" w15:restartNumberingAfterBreak="0">
     <w:nsid w:val="68735919"/>
     <w:multiLevelType w:val="multilevel"/>
     <w:tmpl w:val="0415001F"/>
@@ -3534,7 +3714,7 @@
       </w:pPr>
     </w:lvl>
   </w:abstractNum>
-  <w:abstractNum w:abstractNumId="6">
+  <w:abstractNum w:abstractNumId="6" w15:restartNumberingAfterBreak="0">
     <w:nsid w:val="692F7A87"/>
     <w:multiLevelType w:val="hybridMultilevel"/>
     <w:tmpl w:val="D9B8EB66"/>
@@ -3623,7 +3803,7 @@
       </w:pPr>
     </w:lvl>
   </w:abstractNum>
-  <w:abstractNum w:abstractNumId="7">
+  <w:abstractNum w:abstractNumId="7" w15:restartNumberingAfterBreak="0">
     <w:nsid w:val="6C5E28A2"/>
     <w:multiLevelType w:val="hybridMultilevel"/>
     <w:tmpl w:val="6068D756"/>
@@ -3736,7 +3916,7 @@
       </w:rPr>
     </w:lvl>
   </w:abstractNum>
-  <w:abstractNum w:abstractNumId="8">
+  <w:abstractNum w:abstractNumId="8" w15:restartNumberingAfterBreak="0">
     <w:nsid w:val="735E25E1"/>
     <w:multiLevelType w:val="multilevel"/>
     <w:tmpl w:val="0415001F"/>
@@ -3822,7 +4002,7 @@
       </w:pPr>
     </w:lvl>
   </w:abstractNum>
-  <w:abstractNum w:abstractNumId="9">
+  <w:abstractNum w:abstractNumId="9" w15:restartNumberingAfterBreak="0">
     <w:nsid w:val="7678344C"/>
     <w:multiLevelType w:val="hybridMultilevel"/>
     <w:tmpl w:val="867E29FE"/>
@@ -3969,7 +4149,7 @@
 </file>
 
 <file path=word/styles.xml><?xml version="1.0" encoding="utf-8"?>
-<w:styles xmlns:mc="http://schemas.openxmlformats.org/markup-compatibility/2006" xmlns:r="http://schemas.openxmlformats.org/officeDocument/2006/relationships" xmlns:w="http://schemas.openxmlformats.org/wordprocessingml/2006/main" xmlns:w14="http://schemas.microsoft.com/office/word/2010/wordml" mc:Ignorable="w14">
+<w:styles xmlns:mc="http://schemas.openxmlformats.org/markup-compatibility/2006" xmlns:r="http://schemas.openxmlformats.org/officeDocument/2006/relationships" xmlns:w="http://schemas.openxmlformats.org/wordprocessingml/2006/main" xmlns:w14="http://schemas.microsoft.com/office/word/2010/wordml" xmlns:w15="http://schemas.microsoft.com/office/word/2012/wordml" xmlns:w16cid="http://schemas.microsoft.com/office/word/2016/wordml/cid" xmlns:w16se="http://schemas.microsoft.com/office/word/2015/wordml/symex" mc:Ignorable="w14 w15 w16se w16cid">
   <w:docDefaults>
     <w:rPrDefault>
       <w:rPr>
@@ -3985,408 +4165,383 @@
       </w:pPr>
     </w:pPrDefault>
   </w:docDefaults>
-  <w:latentStyles w:defLockedState="0" w:defUIPriority="99" w:defSemiHidden="1" w:defUnhideWhenUsed="1" w:defQFormat="0" w:count="267">
-    <w:lsdException w:name="Normal" w:semiHidden="0" w:uiPriority="0" w:unhideWhenUsed="0" w:qFormat="1"/>
-    <w:lsdException w:name="heading 1" w:semiHidden="0" w:uiPriority="9" w:unhideWhenUsed="0" w:qFormat="1"/>
-    <w:lsdException w:name="heading 2" w:uiPriority="9" w:qFormat="1"/>
-    <w:lsdException w:name="heading 3" w:uiPriority="9" w:qFormat="1"/>
-    <w:lsdException w:name="heading 4" w:uiPriority="9" w:qFormat="1"/>
-    <w:lsdException w:name="heading 5" w:uiPriority="9" w:qFormat="1"/>
-    <w:lsdException w:name="heading 6" w:uiPriority="9" w:qFormat="1"/>
-    <w:lsdException w:name="heading 7" w:uiPriority="9" w:qFormat="1"/>
-    <w:lsdException w:name="heading 8" w:uiPriority="9" w:qFormat="1"/>
-    <w:lsdException w:name="heading 9" w:uiPriority="9" w:qFormat="1"/>
-    <w:lsdException w:name="toc 1" w:uiPriority="39"/>
-    <w:lsdException w:name="toc 2" w:uiPriority="39"/>
-    <w:lsdException w:name="toc 3" w:uiPriority="39"/>
-    <w:lsdException w:name="toc 4" w:uiPriority="39"/>
-    <w:lsdException w:name="toc 5" w:uiPriority="39"/>
-    <w:lsdException w:name="toc 6" w:uiPriority="39"/>
-    <w:lsdException w:name="toc 7" w:uiPriority="39"/>
-    <w:lsdException w:name="toc 8" w:uiPriority="39"/>
-    <w:lsdException w:name="toc 9" w:uiPriority="39"/>
-    <w:lsdException w:name="caption" w:uiPriority="35" w:qFormat="1"/>
-    <w:lsdException w:name="Title" w:semiHidden="0" w:uiPriority="10" w:unhideWhenUsed="0" w:qFormat="1"/>
-    <w:lsdException w:name="Default Paragraph Font" w:uiPriority="1"/>
-    <w:lsdException w:name="Subtitle" w:semiHidden="0" w:uiPriority="11" w:unhideWhenUsed="0" w:qFormat="1"/>
-    <w:lsdException w:name="Strong" w:semiHidden="0" w:uiPriority="22" w:unhideWhenUsed="0" w:qFormat="1"/>
-    <w:lsdException w:name="Emphasis" w:semiHidden="0" w:uiPriority="20" w:unhideWhenUsed="0" w:qFormat="1"/>
-    <w:lsdException w:name="Table Grid" w:semiHidden="0" w:uiPriority="59" w:unhideWhenUsed="0"/>
-    <w:lsdException w:name="Placeholder Text" w:unhideWhenUsed="0"/>
-    <w:lsdException w:name="No Spacing" w:semiHidden="0" w:uiPriority="1" w:unhideWhenUsed="0" w:qFormat="1"/>
-    <w:lsdException w:name="Light Shading" w:semiHidden="0" w:uiPriority="60" w:unhideWhenUsed="0"/>
-    <w:lsdException w:name="Light List" w:semiHidden="0" w:uiPriority="61" w:unhideWhenUsed="0"/>
-    <w:lsdException w:name="Light Grid" w:semiHidden="0" w:uiPriority="62" w:unhideWhenUsed="0"/>
-    <w:lsdException w:name="Medium Shading 1" w:semiHidden="0" w:uiPriority="63" w:unhideWhenUsed="0"/>
-    <w:lsdException w:name="Medium Shading 2" w:semiHidden="0" w:uiPriority="64" w:unhideWhenUsed="0"/>
-    <w:lsdException w:name="Medium List 1" w:semiHidden="0" w:uiPriority="65" w:unhideWhenUsed="0"/>
-    <w:lsdException w:name="Medium List 2" w:semiHidden="0" w:uiPriority="66" w:unhideWhenUsed="0"/>
-    <w:lsdException w:name="Medium Grid 1" w:semiHidden="0" w:uiPriority="67" w:unhideWhenUsed="0"/>
-    <w:lsdException w:name="Medium Grid 2" w:semiHidden="0" w:uiPriority="68" w:unhideWhenUsed="0"/>
-    <w:lsdException w:name="Medium Grid 3" w:semiHidden="0" w:uiPriority="69" w:unhideWhenUsed="0"/>
-    <w:lsdException w:name="Dark List" w:semiHidden="0" w:uiPriority="70" w:unhideWhenUsed="0"/>
-    <w:lsdException w:name="Colorful Shading" w:semiHidden="0" w:uiPriority="71" w:unhideWhenUsed="0"/>
-    <w:lsdException w:name="Colorful List" w:semiHidden="0" w:uiPriority="72" w:unhideWhenUsed="0"/>
-    <w:lsdException w:name="Colorful Grid" w:semiHidden="0" w:uiPriority="73" w:unhideWhenUsed="0"/>
-    <w:lsdException w:name="Light Shading Accent 1" w:semiHidden="0" w:uiPriority="60" w:unhideWhenUsed="0"/>
-    <w:lsdException w:name="Light List Accent 1" w:semiHidden="0" w:uiPriority="61" w:unhideWhenUsed="0"/>
-    <w:lsdException w:name="Light Grid Accent 1" w:semiHidden="0" w:uiPriority="62" w:unhideWhenUsed="0"/>
-    <w:lsdException w:name="Medium Shading 1 Accent 1" w:semiHidden="0" w:uiPriority="63" w:unhideWhenUsed="0"/>
-    <w:lsdException w:name="Medium Shading 2 Accent 1" w:semiHidden="0" w:uiPriority="64" w:unhideWhenUsed="0"/>
-    <w:lsdException w:name="Medium List 1 Accent 1" w:semiHidden="0" w:uiPriority="65" w:unhideWhenUsed="0"/>
-    <w:lsdException w:name="Revision" w:unhideWhenUsed="0"/>
-    <w:lsdException w:name="List Paragraph" w:semiHidden="0" w:uiPriority="34" w:unhideWhenUsed="0" w:qFormat="1"/>
-    <w:lsdException w:name="Quote" w:semiHidden="0" w:uiPriority="29" w:unhideWhenUsed="0" w:qFormat="1"/>
-    <w:lsdException w:name="Intense Quote" w:semiHidden="0" w:uiPriority="30" w:unhideWhenUsed="0" w:qFormat="1"/>
-    <w:lsdException w:name="Medium List 2 Accent 1" w:semiHidden="0" w:uiPriority="66" w:unhideWhenUsed="0"/>
-    <w:lsdException w:name="Medium Grid 1 Accent 1" w:semiHidden="0" w:uiPriority="67" w:unhideWhenUsed="0"/>
-    <w:lsdException w:name="Medium Grid 2 Accent 1" w:semiHidden="0" w:uiPriority="68" w:unhideWhenUsed="0"/>
-    <w:lsdException w:name="Medium Grid 3 Accent 1" w:semiHidden="0" w:uiPriority="69" w:unhideWhenUsed="0"/>
-    <w:lsdException w:name="Dark List Accent 1" w:semiHidden="0" w:uiPriority="70" w:unhideWhenUsed="0"/>
-    <w:lsdException w:name="Colorful Shading Accent 1" w:semiHidden="0" w:uiPriority="71" w:unhideWhenUsed="0"/>
-    <w:lsdException w:name="Colorful List Accent 1" w:semiHidden="0" w:uiPriority="72" w:unhideWhenUsed="0"/>
-    <w:lsdException w:name="Colorful Grid Accent 1" w:semiHidden="0" w:uiPriority="73" w:unhideWhenUsed="0"/>
-    <w:lsdException w:name="Light Shading Accent 2" w:semiHidden="0" w:uiPriority="60" w:unhideWhenUsed="0"/>
-    <w:lsdException w:name="Light List Accent 2" w:semiHidden="0" w:uiPriority="61" w:unhideWhenUsed="0"/>
-    <w:lsdException w:name="Light Grid Accent 2" w:semiHidden="0" w:uiPriority="62" w:unhideWhenUsed="0"/>
-    <w:lsdException w:name="Medium Shading 1 Accent 2" w:semiHidden="0" w:uiPriority="63" w:unhideWhenUsed="0"/>
-    <w:lsdException w:name="Medium Shading 2 Accent 2" w:semiHidden="0" w:uiPriority="64" w:unhideWhenUsed="0"/>
-    <w:lsdException w:name="Medium List 1 Accent 2" w:semiHidden="0" w:uiPriority="65" w:unhideWhenUsed="0"/>
-    <w:lsdException w:name="Medium List 2 Accent 2" w:semiHidden="0" w:uiPriority="66" w:unhideWhenUsed="0"/>
-    <w:lsdException w:name="Medium Grid 1 Accent 2" w:semiHidden="0" w:uiPriority="67" w:unhideWhenUsed="0"/>
-    <w:lsdException w:name="Medium Grid 2 Accent 2" w:semiHidden="0" w:uiPriority="68" w:unhideWhenUsed="0"/>
-    <w:lsdException w:name="Medium Grid 3 Accent 2" w:semiHidden="0" w:uiPriority="69" w:unhideWhenUsed="0"/>
-    <w:lsdException w:name="Dark List Accent 2" w:semiHidden="0" w:uiPriority="70" w:unhideWhenUsed="0"/>
-    <w:lsdException w:name="Colorful Shading Accent 2" w:semiHidden="0" w:uiPriority="71" w:unhideWhenUsed="0"/>
-    <w:lsdException w:name="Colorful List Accent 2" w:semiHidden="0" w:uiPriority="72" w:unhideWhenUsed="0"/>
-    <w:lsdException w:name="Colorful Grid Accent 2" w:semiHidden="0" w:uiPriority="73" w:unhideWhenUsed="0"/>
-    <w:lsdException w:name="Light Shading Accent 3" w:semiHidden="0" w:uiPriority="60" w:unhideWhenUsed="0"/>
-    <w:lsdException w:name="Light List Accent 3" w:semiHidden="0" w:uiPriority="61" w:unhideWhenUsed="0"/>
-    <w:lsdException w:name="Light Grid Accent 3" w:semiHidden="0" w:uiPriority="62" w:unhideWhenUsed="0"/>
-    <w:lsdException w:name="Medium Shading 1 Accent 3" w:semiHidden="0" w:uiPriority="63" w:unhideWhenUsed="0"/>
-    <w:lsdException w:name="Medium Shading 2 Accent 3" w:semiHidden="0" w:uiPriority="64" w:unhideWhenUsed="0"/>
-    <w:lsdException w:name="Medium List 1 Accent 3" w:semiHidden="0" w:uiPriority="65" w:unhideWhenUsed="0"/>
-    <w:lsdException w:name="Medium List 2 Accent 3" w:semiHidden="0" w:uiPriority="66" w:unhideWhenUsed="0"/>
-    <w:lsdException w:name="Medium Grid 1 Accent 3" w:semiHidden="0" w:uiPriority="67" w:unhideWhenUsed="0"/>
-    <w:lsdException w:name="Medium Grid 2 Accent 3" w:semiHidden="0" w:uiPriority="68" w:unhideWhenUsed="0"/>
-    <w:lsdException w:name="Medium Grid 3 Accent 3" w:semiHidden="0" w:uiPriority="69" w:unhideWhenUsed="0"/>
-    <w:lsdException w:name="Dark List Accent 3" w:semiHidden="0" w:uiPriority="70" w:unhideWhenUsed="0"/>
-    <w:lsdException w:name="Colorful Shading Accent 3" w:semiHidden="0" w:uiPriority="71" w:unhideWhenUsed="0"/>
-    <w:lsdException w:name="Colorful List Accent 3" w:semiHidden="0" w:uiPriority="72" w:unhideWhenUsed="0"/>
-    <w:lsdException w:name="Colorful Grid Accent 3" w:semiHidden="0" w:uiPriority="73" w:unhideWhenUsed="0"/>
-    <w:lsdException w:name="Light Shading Accent 4" w:semiHidden="0" w:uiPriority="60" w:unhideWhenUsed="0"/>
-    <w:lsdException w:name="Light List Accent 4" w:semiHidden="0" w:uiPriority="61" w:unhideWhenUsed="0"/>
-    <w:lsdException w:name="Light Grid Accent 4" w:semiHidden="0" w:uiPriority="62" w:unhideWhenUsed="0"/>
-    <w:lsdException w:name="Medium Shading 1 Accent 4" w:semiHidden="0" w:uiPriority="63" w:unhideWhenUsed="0"/>
-    <w:lsdException w:name="Medium Shading 2 Accent 4" w:semiHidden="0" w:uiPriority="64" w:unhideWhenUsed="0"/>
-    <w:lsdException w:name="Medium List 1 Accent 4" w:semiHidden="0" w:uiPriority="65" w:unhideWhenUsed="0"/>
-    <w:lsdException w:name="Medium List 2 Accent 4" w:semiHidden="0" w:uiPriority="66" w:unhideWhenUsed="0"/>
-    <w:lsdException w:name="Medium Grid 1 Accent 4" w:semiHidden="0" w:uiPriority="67" w:unhideWhenUsed="0"/>
-    <w:lsdException w:name="Medium Grid 2 Accent 4" w:semiHidden="0" w:uiPriority="68" w:unhideWhenUsed="0"/>
-    <w:lsdException w:name="Medium Grid 3 Accent 4" w:semiHidden="0" w:uiPriority="69" w:unhideWhenUsed="0"/>
-    <w:lsdException w:name="Dark List Accent 4" w:semiHidden="0" w:uiPriority="70" w:unhideWhenUsed="0"/>
-    <w:lsdException w:name="Colorful Shading Accent 4" w:semiHidden="0" w:uiPriority="71" w:unhideWhenUsed="0"/>
-    <w:lsdException w:name="Colorful List Accent 4" w:semiHidden="0" w:uiPriority="72" w:unhideWhenUsed="0"/>
-    <w:lsdException w:name="Colorful Grid Accent 4" w:semiHidden="0" w:uiPriority="73" w:unhideWhenUsed="0"/>
-    <w:lsdException w:name="Light Shading Accent 5" w:semiHidden="0" w:uiPriority="60" w:unhideWhenUsed="0"/>
-    <w:lsdException w:name="Light List Accent 5" w:semiHidden="0" w:uiPriority="61" w:unhideWhenUsed="0"/>
-    <w:lsdException w:name="Light Grid Accent 5" w:semiHidden="0" w:uiPriority="62" w:unhideWhenUsed="0"/>
-    <w:lsdException w:name="Medium Shading 1 Accent 5" w:semiHidden="0" w:uiPriority="63" w:unhideWhenUsed="0"/>
-    <w:lsdException w:name="Medium Shading 2 Accent 5" w:semiHidden="0" w:uiPriority="64" w:unhideWhenUsed="0"/>
-    <w:lsdException w:name="Medium List 1 Accent 5" w:semiHidden="0" w:uiPriority="65" w:unhideWhenUsed="0"/>
-    <w:lsdException w:name="Medium List 2 Accent 5" w:semiHidden="0" w:uiPriority="66" w:unhideWhenUsed="0"/>
-    <w:lsdException w:name="Medium Grid 1 Accent 5" w:semiHidden="0" w:uiPriority="67" w:unhideWhenUsed="0"/>
-    <w:lsdException w:name="Medium Grid 2 Accent 5" w:semiHidden="0" w:uiPriority="68" w:unhideWhenUsed="0"/>
-    <w:lsdException w:name="Medium Grid 3 Accent 5" w:semiHidden="0" w:uiPriority="69" w:unhideWhenUsed="0"/>
-    <w:lsdException w:name="Dark List Accent 5" w:semiHidden="0" w:uiPriority="70" w:unhideWhenUsed="0"/>
-    <w:lsdException w:name="Colorful Shading Accent 5" w:semiHidden="0" w:uiPriority="71" w:unhideWhenUsed="0"/>
-    <w:lsdException w:name="Colorful List Accent 5" w:semiHidden="0" w:uiPriority="72" w:unhideWhenUsed="0"/>
-    <w:lsdException w:name="Colorful Grid Accent 5" w:semiHidden="0" w:uiPriority="73" w:unhideWhenUsed="0"/>
-    <w:lsdException w:name="Light Shading Accent 6" w:semiHidden="0" w:uiPriority="60" w:unhideWhenUsed="0"/>
-    <w:lsdException w:name="Light List Accent 6" w:semiHidden="0" w:uiPriority="61" w:unhideWhenUsed="0"/>
-    <w:lsdException w:name="Light Grid Accent 6" w:semiHidden="0" w:uiPriority="62" w:unhideWhenUsed="0"/>
-    <w:lsdException w:name="Medium Shading 1 Accent 6" w:semiHidden="0" w:uiPriority="63" w:unhideWhenUsed="0"/>
-    <w:lsdException w:name="Medium Shading 2 Accent 6" w:semiHidden="0" w:uiPriority="64" w:unhideWhenUsed="0"/>
-    <w:lsdException w:name="Medium List 1 Accent 6" w:semiHidden="0" w:uiPriority="65" w:unhideWhenUsed="0"/>
-    <w:lsdException w:name="Medium List 2 Accent 6" w:semiHidden="0" w:uiPriority="66" w:unhideWhenUsed="0"/>
-    <w:lsdException w:name="Medium Grid 1 Accent 6" w:semiHidden="0" w:uiPriority="67" w:unhideWhenUsed="0"/>
-    <w:lsdException w:name="Medium Grid 2 Accent 6" w:semiHidden="0" w:uiPriority="68" w:unhideWhenUsed="0"/>
-    <w:lsdException w:name="Medium Grid 3 Accent 6" w:semiHidden="0" w:uiPriority="69" w:unhideWhenUsed="0"/>
-    <w:lsdException w:name="Dark List Accent 6" w:semiHidden="0" w:uiPriority="70" w:unhideWhenUsed="0"/>
-    <w:lsdException w:name="Colorful Shading Accent 6" w:semiHidden="0" w:uiPriority="71" w:unhideWhenUsed="0"/>
-    <w:lsdException w:name="Colorful List Accent 6" w:semiHidden="0" w:uiPriority="72" w:unhideWhenUsed="0"/>
-    <w:lsdException w:name="Colorful Grid Accent 6" w:semiHidden="0" w:uiPriority="73" w:unhideWhenUsed="0"/>
-    <w:lsdException w:name="Subtle Emphasis" w:semiHidden="0" w:uiPriority="19" w:unhideWhenUsed="0" w:qFormat="1"/>
-    <w:lsdException w:name="Intense Emphasis" w:semiHidden="0" w:uiPriority="21" w:unhideWhenUsed="0" w:qFormat="1"/>
-    <w:lsdException w:name="Subtle Reference" w:semiHidden="0" w:uiPriority="31" w:unhideWhenUsed="0" w:qFormat="1"/>
-    <w:lsdException w:name="Intense Reference" w:semiHidden="0" w:uiPriority="32" w:unhideWhenUsed="0" w:qFormat="1"/>
-    <w:lsdException w:name="Book Title" w:semiHidden="0" w:uiPriority="33" w:unhideWhenUsed="0" w:qFormat="1"/>
-    <w:lsdException w:name="Bibliography" w:uiPriority="37"/>
-    <w:lsdException w:name="TOC Heading" w:uiPriority="39" w:qFormat="1"/>
-  </w:latentStyles>
-  <w:style w:type="paragraph" w:default="1" w:styleId="Normalny">
-    <w:name w:val="Normal"/>
-    <w:qFormat/>
-  </w:style>
-  <w:style w:type="character" w:default="1" w:styleId="Domylnaczcionkaakapitu">
-    <w:name w:val="Default Paragraph Font"/>
-    <w:uiPriority w:val="1"/>
-    <w:semiHidden/>
-    <w:unhideWhenUsed/>
-  </w:style>
-  <w:style w:type="table" w:default="1" w:styleId="Standardowy">
-    <w:name w:val="Normal Table"/>
-    <w:uiPriority w:val="99"/>
-    <w:semiHidden/>
-    <w:unhideWhenUsed/>
-    <w:tblPr>
-      <w:tblInd w:w="0" w:type="dxa"/>
-      <w:tblCellMar>
-        <w:top w:w="0" w:type="dxa"/>
-        <w:left w:w="108" w:type="dxa"/>
-        <w:bottom w:w="0" w:type="dxa"/>
-        <w:right w:w="108" w:type="dxa"/>
-      </w:tblCellMar>
-    </w:tblPr>
-  </w:style>
-  <w:style w:type="numbering" w:default="1" w:styleId="Bezlisty">
-    <w:name w:val="No List"/>
-    <w:uiPriority w:val="99"/>
-    <w:semiHidden/>
-    <w:unhideWhenUsed/>
-  </w:style>
-  <w:style w:type="paragraph" w:styleId="Nagwek">
-    <w:name w:val="header"/>
-    <w:basedOn w:val="Normalny"/>
-    <w:link w:val="NagwekZnak"/>
-    <w:uiPriority w:val="99"/>
-    <w:unhideWhenUsed/>
-    <w:rsid w:val="00B213A7"/>
-    <w:pPr>
-      <w:tabs>
-        <w:tab w:val="center" w:pos="4536"/>
-        <w:tab w:val="right" w:pos="9072"/>
-      </w:tabs>
-      <w:spacing w:after="0" w:line="240" w:lineRule="auto"/>
-    </w:pPr>
-  </w:style>
-  <w:style w:type="character" w:customStyle="1" w:styleId="NagwekZnak">
-    <w:name w:val="Nagłówek Znak"/>
-    <w:basedOn w:val="Domylnaczcionkaakapitu"/>
-    <w:link w:val="Nagwek"/>
-    <w:uiPriority w:val="99"/>
-    <w:rsid w:val="00B213A7"/>
-  </w:style>
-  <w:style w:type="paragraph" w:styleId="Stopka">
-    <w:name w:val="footer"/>
-    <w:basedOn w:val="Normalny"/>
-    <w:link w:val="StopkaZnak"/>
-    <w:uiPriority w:val="99"/>
-    <w:unhideWhenUsed/>
-    <w:rsid w:val="00B213A7"/>
-    <w:pPr>
-      <w:tabs>
-        <w:tab w:val="center" w:pos="4536"/>
-        <w:tab w:val="right" w:pos="9072"/>
-      </w:tabs>
-      <w:spacing w:after="0" w:line="240" w:lineRule="auto"/>
-    </w:pPr>
-  </w:style>
-  <w:style w:type="character" w:customStyle="1" w:styleId="StopkaZnak">
-    <w:name w:val="Stopka Znak"/>
-    <w:basedOn w:val="Domylnaczcionkaakapitu"/>
-    <w:link w:val="Stopka"/>
-    <w:uiPriority w:val="99"/>
-    <w:rsid w:val="00B213A7"/>
-  </w:style>
-  <w:style w:type="paragraph" w:styleId="Akapitzlist">
-    <w:name w:val="List Paragraph"/>
-    <w:basedOn w:val="Normalny"/>
-    <w:uiPriority w:val="34"/>
-    <w:qFormat/>
-    <w:rsid w:val="00B213A7"/>
-    <w:pPr>
-      <w:ind w:left="720"/>
-      <w:contextualSpacing/>
-    </w:pPr>
-  </w:style>
-  <w:style w:type="table" w:styleId="Tabela-Siatka">
-    <w:name w:val="Table Grid"/>
-    <w:basedOn w:val="Standardowy"/>
-    <w:uiPriority w:val="59"/>
-    <w:rsid w:val="00A05BB4"/>
-    <w:pPr>
-      <w:spacing w:after="0" w:line="240" w:lineRule="auto"/>
-    </w:pPr>
-    <w:tblPr>
-      <w:tblBorders>
-        <w:top w:val="single" w:sz="4" w:space="0" w:color="auto"/>
-        <w:left w:val="single" w:sz="4" w:space="0" w:color="auto"/>
-        <w:bottom w:val="single" w:sz="4" w:space="0" w:color="auto"/>
-        <w:right w:val="single" w:sz="4" w:space="0" w:color="auto"/>
-        <w:insideH w:val="single" w:sz="4" w:space="0" w:color="auto"/>
-        <w:insideV w:val="single" w:sz="4" w:space="0" w:color="auto"/>
-      </w:tblBorders>
-    </w:tblPr>
-  </w:style>
-</w:styles>
-</file>
-
-<file path=word/stylesWithEffects.xml><?xml version="1.0" encoding="utf-8"?>
-<w:styles xmlns:wpc="http://schemas.microsoft.com/office/word/2010/wordprocessingCanvas" xmlns:mc="http://schemas.openxmlformats.org/markup-compatibility/2006" xmlns:o="urn:schemas-microsoft-com:office:office" xmlns:r="http://schemas.openxmlformats.org/officeDocument/2006/relationships" xmlns:m="http://schemas.openxmlformats.org/officeDocument/2006/math" xmlns:v="urn:schemas-microsoft-com:vml" xmlns:wp14="http://schemas.microsoft.com/office/word/2010/wordprocessingDrawing" xmlns:wp="http://schemas.openxmlformats.org/drawingml/2006/wordprocessingDrawing" xmlns:w10="urn:schemas-microsoft-com:office:word" xmlns:w="http://schemas.openxmlformats.org/wordprocessingml/2006/main" xmlns:w14="http://schemas.microsoft.com/office/word/2010/wordml" xmlns:wpg="http://schemas.microsoft.com/office/word/2010/wordprocessingGroup" xmlns:wpi="http://schemas.microsoft.com/office/word/2010/wordprocessingInk" xmlns:wne="http://schemas.microsoft.com/office/word/2006/wordml" xmlns:wps="http://schemas.microsoft.com/office/word/2010/wordprocessingShape" mc:Ignorable="w14 wp14">
-  <w:docDefaults>
-    <w:rPrDefault>
-      <w:rPr>
-        <w:rFonts w:asciiTheme="minorHAnsi" w:eastAsiaTheme="minorHAnsi" w:hAnsiTheme="minorHAnsi" w:cstheme="minorBidi"/>
-        <w:sz w:val="22"/>
-        <w:szCs w:val="22"/>
-        <w:lang w:val="pl-PL" w:eastAsia="en-US" w:bidi="ar-SA"/>
-      </w:rPr>
-    </w:rPrDefault>
-    <w:pPrDefault>
-      <w:pPr>
-        <w:spacing w:after="200" w:line="276" w:lineRule="auto"/>
-      </w:pPr>
-    </w:pPrDefault>
-  </w:docDefaults>
-  <w:latentStyles w:defLockedState="0" w:defUIPriority="99" w:defSemiHidden="1" w:defUnhideWhenUsed="1" w:defQFormat="0" w:count="267">
-    <w:lsdException w:name="Normal" w:semiHidden="0" w:uiPriority="0" w:unhideWhenUsed="0" w:qFormat="1"/>
-    <w:lsdException w:name="heading 1" w:semiHidden="0" w:uiPriority="9" w:unhideWhenUsed="0" w:qFormat="1"/>
-    <w:lsdException w:name="heading 2" w:uiPriority="9" w:qFormat="1"/>
-    <w:lsdException w:name="heading 3" w:uiPriority="9" w:qFormat="1"/>
-    <w:lsdException w:name="heading 4" w:uiPriority="9" w:qFormat="1"/>
-    <w:lsdException w:name="heading 5" w:uiPriority="9" w:qFormat="1"/>
-    <w:lsdException w:name="heading 6" w:uiPriority="9" w:qFormat="1"/>
-    <w:lsdException w:name="heading 7" w:uiPriority="9" w:qFormat="1"/>
-    <w:lsdException w:name="heading 8" w:uiPriority="9" w:qFormat="1"/>
-    <w:lsdException w:name="heading 9" w:uiPriority="9" w:qFormat="1"/>
-    <w:lsdException w:name="toc 1" w:uiPriority="39"/>
-    <w:lsdException w:name="toc 2" w:uiPriority="39"/>
-    <w:lsdException w:name="toc 3" w:uiPriority="39"/>
-    <w:lsdException w:name="toc 4" w:uiPriority="39"/>
-    <w:lsdException w:name="toc 5" w:uiPriority="39"/>
-    <w:lsdException w:name="toc 6" w:uiPriority="39"/>
-    <w:lsdException w:name="toc 7" w:uiPriority="39"/>
-    <w:lsdException w:name="toc 8" w:uiPriority="39"/>
-    <w:lsdException w:name="toc 9" w:uiPriority="39"/>
-    <w:lsdException w:name="caption" w:uiPriority="35" w:qFormat="1"/>
-    <w:lsdException w:name="Title" w:semiHidden="0" w:uiPriority="10" w:unhideWhenUsed="0" w:qFormat="1"/>
-    <w:lsdException w:name="Default Paragraph Font" w:uiPriority="1"/>
-    <w:lsdException w:name="Subtitle" w:semiHidden="0" w:uiPriority="11" w:unhideWhenUsed="0" w:qFormat="1"/>
-    <w:lsdException w:name="Strong" w:semiHidden="0" w:uiPriority="22" w:unhideWhenUsed="0" w:qFormat="1"/>
-    <w:lsdException w:name="Emphasis" w:semiHidden="0" w:uiPriority="20" w:unhideWhenUsed="0" w:qFormat="1"/>
-    <w:lsdException w:name="Table Grid" w:semiHidden="0" w:uiPriority="59" w:unhideWhenUsed="0"/>
-    <w:lsdException w:name="Placeholder Text" w:unhideWhenUsed="0"/>
-    <w:lsdException w:name="No Spacing" w:semiHidden="0" w:uiPriority="1" w:unhideWhenUsed="0" w:qFormat="1"/>
-    <w:lsdException w:name="Light Shading" w:semiHidden="0" w:uiPriority="60" w:unhideWhenUsed="0"/>
-    <w:lsdException w:name="Light List" w:semiHidden="0" w:uiPriority="61" w:unhideWhenUsed="0"/>
-    <w:lsdException w:name="Light Grid" w:semiHidden="0" w:uiPriority="62" w:unhideWhenUsed="0"/>
-    <w:lsdException w:name="Medium Shading 1" w:semiHidden="0" w:uiPriority="63" w:unhideWhenUsed="0"/>
-    <w:lsdException w:name="Medium Shading 2" w:semiHidden="0" w:uiPriority="64" w:unhideWhenUsed="0"/>
-    <w:lsdException w:name="Medium List 1" w:semiHidden="0" w:uiPriority="65" w:unhideWhenUsed="0"/>
-    <w:lsdException w:name="Medium List 2" w:semiHidden="0" w:uiPriority="66" w:unhideWhenUsed="0"/>
-    <w:lsdException w:name="Medium Grid 1" w:semiHidden="0" w:uiPriority="67" w:unhideWhenUsed="0"/>
-    <w:lsdException w:name="Medium Grid 2" w:semiHidden="0" w:uiPriority="68" w:unhideWhenUsed="0"/>
-    <w:lsdException w:name="Medium Grid 3" w:semiHidden="0" w:uiPriority="69" w:unhideWhenUsed="0"/>
-    <w:lsdException w:name="Dark List" w:semiHidden="0" w:uiPriority="70" w:unhideWhenUsed="0"/>
-    <w:lsdException w:name="Colorful Shading" w:semiHidden="0" w:uiPriority="71" w:unhideWhenUsed="0"/>
-    <w:lsdException w:name="Colorful List" w:semiHidden="0" w:uiPriority="72" w:unhideWhenUsed="0"/>
-    <w:lsdException w:name="Colorful Grid" w:semiHidden="0" w:uiPriority="73" w:unhideWhenUsed="0"/>
-    <w:lsdException w:name="Light Shading Accent 1" w:semiHidden="0" w:uiPriority="60" w:unhideWhenUsed="0"/>
-    <w:lsdException w:name="Light List Accent 1" w:semiHidden="0" w:uiPriority="61" w:unhideWhenUsed="0"/>
-    <w:lsdException w:name="Light Grid Accent 1" w:semiHidden="0" w:uiPriority="62" w:unhideWhenUsed="0"/>
-    <w:lsdException w:name="Medium Shading 1 Accent 1" w:semiHidden="0" w:uiPriority="63" w:unhideWhenUsed="0"/>
-    <w:lsdException w:name="Medium Shading 2 Accent 1" w:semiHidden="0" w:uiPriority="64" w:unhideWhenUsed="0"/>
-    <w:lsdException w:name="Medium List 1 Accent 1" w:semiHidden="0" w:uiPriority="65" w:unhideWhenUsed="0"/>
-    <w:lsdException w:name="Revision" w:unhideWhenUsed="0"/>
-    <w:lsdException w:name="List Paragraph" w:semiHidden="0" w:uiPriority="34" w:unhideWhenUsed="0" w:qFormat="1"/>
-    <w:lsdException w:name="Quote" w:semiHidden="0" w:uiPriority="29" w:unhideWhenUsed="0" w:qFormat="1"/>
-    <w:lsdException w:name="Intense Quote" w:semiHidden="0" w:uiPriority="30" w:unhideWhenUsed="0" w:qFormat="1"/>
-    <w:lsdException w:name="Medium List 2 Accent 1" w:semiHidden="0" w:uiPriority="66" w:unhideWhenUsed="0"/>
-    <w:lsdException w:name="Medium Grid 1 Accent 1" w:semiHidden="0" w:uiPriority="67" w:unhideWhenUsed="0"/>
-    <w:lsdException w:name="Medium Grid 2 Accent 1" w:semiHidden="0" w:uiPriority="68" w:unhideWhenUsed="0"/>
-    <w:lsdException w:name="Medium Grid 3 Accent 1" w:semiHidden="0" w:uiPriority="69" w:unhideWhenUsed="0"/>
-    <w:lsdException w:name="Dark List Accent 1" w:semiHidden="0" w:uiPriority="70" w:unhideWhenUsed="0"/>
-    <w:lsdException w:name="Colorful Shading Accent 1" w:semiHidden="0" w:uiPriority="71" w:unhideWhenUsed="0"/>
-    <w:lsdException w:name="Colorful List Accent 1" w:semiHidden="0" w:uiPriority="72" w:unhideWhenUsed="0"/>
-    <w:lsdException w:name="Colorful Grid Accent 1" w:semiHidden="0" w:uiPriority="73" w:unhideWhenUsed="0"/>
-    <w:lsdException w:name="Light Shading Accent 2" w:semiHidden="0" w:uiPriority="60" w:unhideWhenUsed="0"/>
-    <w:lsdException w:name="Light List Accent 2" w:semiHidden="0" w:uiPriority="61" w:unhideWhenUsed="0"/>
-    <w:lsdException w:name="Light Grid Accent 2" w:semiHidden="0" w:uiPriority="62" w:unhideWhenUsed="0"/>
-    <w:lsdException w:name="Medium Shading 1 Accent 2" w:semiHidden="0" w:uiPriority="63" w:unhideWhenUsed="0"/>
-    <w:lsdException w:name="Medium Shading 2 Accent 2" w:semiHidden="0" w:uiPriority="64" w:unhideWhenUsed="0"/>
-    <w:lsdException w:name="Medium List 1 Accent 2" w:semiHidden="0" w:uiPriority="65" w:unhideWhenUsed="0"/>
-    <w:lsdException w:name="Medium List 2 Accent 2" w:semiHidden="0" w:uiPriority="66" w:unhideWhenUsed="0"/>
-    <w:lsdException w:name="Medium Grid 1 Accent 2" w:semiHidden="0" w:uiPriority="67" w:unhideWhenUsed="0"/>
-    <w:lsdException w:name="Medium Grid 2 Accent 2" w:semiHidden="0" w:uiPriority="68" w:unhideWhenUsed="0"/>
-    <w:lsdException w:name="Medium Grid 3 Accent 2" w:semiHidden="0" w:uiPriority="69" w:unhideWhenUsed="0"/>
-    <w:lsdException w:name="Dark List Accent 2" w:semiHidden="0" w:uiPriority="70" w:unhideWhenUsed="0"/>
-    <w:lsdException w:name="Colorful Shading Accent 2" w:semiHidden="0" w:uiPriority="71" w:unhideWhenUsed="0"/>
-    <w:lsdException w:name="Colorful List Accent 2" w:semiHidden="0" w:uiPriority="72" w:unhideWhenUsed="0"/>
-    <w:lsdException w:name="Colorful Grid Accent 2" w:semiHidden="0" w:uiPriority="73" w:unhideWhenUsed="0"/>
-    <w:lsdException w:name="Light Shading Accent 3" w:semiHidden="0" w:uiPriority="60" w:unhideWhenUsed="0"/>
-    <w:lsdException w:name="Light List Accent 3" w:semiHidden="0" w:uiPriority="61" w:unhideWhenUsed="0"/>
-    <w:lsdException w:name="Light Grid Accent 3" w:semiHidden="0" w:uiPriority="62" w:unhideWhenUsed="0"/>
-    <w:lsdException w:name="Medium Shading 1 Accent 3" w:semiHidden="0" w:uiPriority="63" w:unhideWhenUsed="0"/>
-    <w:lsdException w:name="Medium Shading 2 Accent 3" w:semiHidden="0" w:uiPriority="64" w:unhideWhenUsed="0"/>
-    <w:lsdException w:name="Medium List 1 Accent 3" w:semiHidden="0" w:uiPriority="65" w:unhideWhenUsed="0"/>
-    <w:lsdException w:name="Medium List 2 Accent 3" w:semiHidden="0" w:uiPriority="66" w:unhideWhenUsed="0"/>
-    <w:lsdException w:name="Medium Grid 1 Accent 3" w:semiHidden="0" w:uiPriority="67" w:unhideWhenUsed="0"/>
-    <w:lsdException w:name="Medium Grid 2 Accent 3" w:semiHidden="0" w:uiPriority="68" w:unhideWhenUsed="0"/>
-    <w:lsdException w:name="Medium Grid 3 Accent 3" w:semiHidden="0" w:uiPriority="69" w:unhideWhenUsed="0"/>
-    <w:lsdException w:name="Dark List Accent 3" w:semiHidden="0" w:uiPriority="70" w:unhideWhenUsed="0"/>
-    <w:lsdException w:name="Colorful Shading Accent 3" w:semiHidden="0" w:uiPriority="71" w:unhideWhenUsed="0"/>
-    <w:lsdException w:name="Colorful List Accent 3" w:semiHidden="0" w:uiPriority="72" w:unhideWhenUsed="0"/>
-    <w:lsdException w:name="Colorful Grid Accent 3" w:semiHidden="0" w:uiPriority="73" w:unhideWhenUsed="0"/>
-    <w:lsdException w:name="Light Shading Accent 4" w:semiHidden="0" w:uiPriority="60" w:unhideWhenUsed="0"/>
-    <w:lsdException w:name="Light List Accent 4" w:semiHidden="0" w:uiPriority="61" w:unhideWhenUsed="0"/>
-    <w:lsdException w:name="Light Grid Accent 4" w:semiHidden="0" w:uiPriority="62" w:unhideWhenUsed="0"/>
-    <w:lsdException w:name="Medium Shading 1 Accent 4" w:semiHidden="0" w:uiPriority="63" w:unhideWhenUsed="0"/>
-    <w:lsdException w:name="Medium Shading 2 Accent 4" w:semiHidden="0" w:uiPriority="64" w:unhideWhenUsed="0"/>
-    <w:lsdException w:name="Medium List 1 Accent 4" w:semiHidden="0" w:uiPriority="65" w:unhideWhenUsed="0"/>
-    <w:lsdException w:name="Medium List 2 Accent 4" w:semiHidden="0" w:uiPriority="66" w:unhideWhenUsed="0"/>
-    <w:lsdException w:name="Medium Grid 1 Accent 4" w:semiHidden="0" w:uiPriority="67" w:unhideWhenUsed="0"/>
-    <w:lsdException w:name="Medium Grid 2 Accent 4" w:semiHidden="0" w:uiPriority="68" w:unhideWhenUsed="0"/>
-    <w:lsdException w:name="Medium Grid 3 Accent 4" w:semiHidden="0" w:uiPriority="69" w:unhideWhenUsed="0"/>
-    <w:lsdException w:name="Dark List Accent 4" w:semiHidden="0" w:uiPriority="70" w:unhideWhenUsed="0"/>
-    <w:lsdException w:name="Colorful Shading Accent 4" w:semiHidden="0" w:uiPriority="71" w:unhideWhenUsed="0"/>
-    <w:lsdException w:name="Colorful List Accent 4" w:semiHidden="0" w:uiPriority="72" w:unhideWhenUsed="0"/>
-    <w:lsdException w:name="Colorful Grid Accent 4" w:semiHidden="0" w:uiPriority="73" w:unhideWhenUsed="0"/>
-    <w:lsdException w:name="Light Shading Accent 5" w:semiHidden="0" w:uiPriority="60" w:unhideWhenUsed="0"/>
-    <w:lsdException w:name="Light List Accent 5" w:semiHidden="0" w:uiPriority="61" w:unhideWhenUsed="0"/>
-    <w:lsdException w:name="Light Grid Accent 5" w:semiHidden="0" w:uiPriority="62" w:unhideWhenUsed="0"/>
-    <w:lsdException w:name="Medium Shading 1 Accent 5" w:semiHidden="0" w:uiPriority="63" w:unhideWhenUsed="0"/>
-    <w:lsdException w:name="Medium Shading 2 Accent 5" w:semiHidden="0" w:uiPriority="64" w:unhideWhenUsed="0"/>
-    <w:lsdException w:name="Medium List 1 Accent 5" w:semiHidden="0" w:uiPriority="65" w:unhideWhenUsed="0"/>
-    <w:lsdException w:name="Medium List 2 Accent 5" w:semiHidden="0" w:uiPriority="66" w:unhideWhenUsed="0"/>
-    <w:lsdException w:name="Medium Grid 1 Accent 5" w:semiHidden="0" w:uiPriority="67" w:unhideWhenUsed="0"/>
-    <w:lsdException w:name="Medium Grid 2 Accent 5" w:semiHidden="0" w:uiPriority="68" w:unhideWhenUsed="0"/>
-    <w:lsdException w:name="Medium Grid 3 Accent 5" w:semiHidden="0" w:uiPriority="69" w:unhideWhenUsed="0"/>
-    <w:lsdException w:name="Dark List Accent 5" w:semiHidden="0" w:uiPriority="70" w:unhideWhenUsed="0"/>
-    <w:lsdException w:name="Colorful Shading Accent 5" w:semiHidden="0" w:uiPriority="71" w:unhideWhenUsed="0"/>
-    <w:lsdException w:name="Colorful List Accent 5" w:semiHidden="0" w:uiPriority="72" w:unhideWhenUsed="0"/>
-    <w:lsdException w:name="Colorful Grid Accent 5" w:semiHidden="0" w:uiPriority="73" w:unhideWhenUsed="0"/>
-    <w:lsdException w:name="Light Shading Accent 6" w:semiHidden="0" w:uiPriority="60" w:unhideWhenUsed="0"/>
-    <w:lsdException w:name="Light List Accent 6" w:semiHidden="0" w:uiPriority="61" w:unhideWhenUsed="0"/>
-    <w:lsdException w:name="Light Grid Accent 6" w:semiHidden="0" w:uiPriority="62" w:unhideWhenUsed="0"/>
-    <w:lsdException w:name="Medium Shading 1 Accent 6" w:semiHidden="0" w:uiPriority="63" w:unhideWhenUsed="0"/>
-    <w:lsdException w:name="Medium Shading 2 Accent 6" w:semiHidden="0" w:uiPriority="64" w:unhideWhenUsed="0"/>
-    <w:lsdException w:name="Medium List 1 Accent 6" w:semiHidden="0" w:uiPriority="65" w:unhideWhenUsed="0"/>
-    <w:lsdException w:name="Medium List 2 Accent 6" w:semiHidden="0" w:uiPriority="66" w:unhideWhenUsed="0"/>
-    <w:lsdException w:name="Medium Grid 1 Accent 6" w:semiHidden="0" w:uiPriority="67" w:unhideWhenUsed="0"/>
-    <w:lsdException w:name="Medium Grid 2 Accent 6" w:semiHidden="0" w:uiPriority="68" w:unhideWhenUsed="0"/>
-    <w:lsdException w:name="Medium Grid 3 Accent 6" w:semiHidden="0" w:uiPriority="69" w:unhideWhenUsed="0"/>
-    <w:lsdException w:name="Dark List Accent 6" w:semiHidden="0" w:uiPriority="70" w:unhideWhenUsed="0"/>
-    <w:lsdException w:name="Colorful Shading Accent 6" w:semiHidden="0" w:uiPriority="71" w:unhideWhenUsed="0"/>
-    <w:lsdException w:name="Colorful List Accent 6" w:semiHidden="0" w:uiPriority="72" w:unhideWhenUsed="0"/>
-    <w:lsdException w:name="Colorful Grid Accent 6" w:semiHidden="0" w:uiPriority="73" w:unhideWhenUsed="0"/>
-    <w:lsdException w:name="Subtle Emphasis" w:semiHidden="0" w:uiPriority="19" w:unhideWhenUsed="0" w:qFormat="1"/>
-    <w:lsdException w:name="Intense Emphasis" w:semiHidden="0" w:uiPriority="21" w:unhideWhenUsed="0" w:qFormat="1"/>
-    <w:lsdException w:name="Subtle Reference" w:semiHidden="0" w:uiPriority="31" w:unhideWhenUsed="0" w:qFormat="1"/>
-    <w:lsdException w:name="Intense Reference" w:semiHidden="0" w:uiPriority="32" w:unhideWhenUsed="0" w:qFormat="1"/>
-    <w:lsdException w:name="Book Title" w:semiHidden="0" w:uiPriority="33" w:unhideWhenUsed="0" w:qFormat="1"/>
-    <w:lsdException w:name="Bibliography" w:uiPriority="37"/>
-    <w:lsdException w:name="TOC Heading" w:uiPriority="39" w:qFormat="1"/>
+  <w:latentStyles w:defLockedState="0" w:defUIPriority="99" w:defSemiHidden="0" w:defUnhideWhenUsed="0" w:defQFormat="0" w:count="376">
+    <w:lsdException w:name="Normal" w:uiPriority="0" w:qFormat="1"/>
+    <w:lsdException w:name="heading 1" w:uiPriority="9" w:qFormat="1"/>
+    <w:lsdException w:name="heading 2" w:semiHidden="1" w:uiPriority="9" w:unhideWhenUsed="1" w:qFormat="1"/>
+    <w:lsdException w:name="heading 3" w:semiHidden="1" w:uiPriority="9" w:unhideWhenUsed="1" w:qFormat="1"/>
+    <w:lsdException w:name="heading 4" w:semiHidden="1" w:uiPriority="9" w:unhideWhenUsed="1" w:qFormat="1"/>
+    <w:lsdException w:name="heading 5" w:semiHidden="1" w:uiPriority="9" w:unhideWhenUsed="1" w:qFormat="1"/>
+    <w:lsdException w:name="heading 6" w:semiHidden="1" w:uiPriority="9" w:unhideWhenUsed="1" w:qFormat="1"/>
+    <w:lsdException w:name="heading 7" w:semiHidden="1" w:uiPriority="9" w:unhideWhenUsed="1" w:qFormat="1"/>
+    <w:lsdException w:name="heading 8" w:semiHidden="1" w:uiPriority="9" w:unhideWhenUsed="1" w:qFormat="1"/>
+    <w:lsdException w:name="heading 9" w:semiHidden="1" w:uiPriority="9" w:unhideWhenUsed="1" w:qFormat="1"/>
+    <w:lsdException w:name="index 1" w:semiHidden="1" w:unhideWhenUsed="1"/>
+    <w:lsdException w:name="index 2" w:semiHidden="1" w:unhideWhenUsed="1"/>
+    <w:lsdException w:name="index 3" w:semiHidden="1" w:unhideWhenUsed="1"/>
+    <w:lsdException w:name="index 4" w:semiHidden="1" w:unhideWhenUsed="1"/>
+    <w:lsdException w:name="index 5" w:semiHidden="1" w:unhideWhenUsed="1"/>
+    <w:lsdException w:name="index 6" w:semiHidden="1" w:unhideWhenUsed="1"/>
+    <w:lsdException w:name="index 7" w:semiHidden="1" w:unhideWhenUsed="1"/>
+    <w:lsdException w:name="index 8" w:semiHidden="1" w:unhideWhenUsed="1"/>
+    <w:lsdException w:name="index 9" w:semiHidden="1" w:unhideWhenUsed="1"/>
+    <w:lsdException w:name="toc 1" w:semiHidden="1" w:uiPriority="39" w:unhideWhenUsed="1"/>
+    <w:lsdException w:name="toc 2" w:semiHidden="1" w:uiPriority="39" w:unhideWhenUsed="1"/>
+    <w:lsdException w:name="toc 3" w:semiHidden="1" w:uiPriority="39" w:unhideWhenUsed="1"/>
+    <w:lsdException w:name="toc 4" w:semiHidden="1" w:uiPriority="39" w:unhideWhenUsed="1"/>
+    <w:lsdException w:name="toc 5" w:semiHidden="1" w:uiPriority="39" w:unhideWhenUsed="1"/>
+    <w:lsdException w:name="toc 6" w:semiHidden="1" w:uiPriority="39" w:unhideWhenUsed="1"/>
+    <w:lsdException w:name="toc 7" w:semiHidden="1" w:uiPriority="39" w:unhideWhenUsed="1"/>
+    <w:lsdException w:name="toc 8" w:semiHidden="1" w:uiPriority="39" w:unhideWhenUsed="1"/>
+    <w:lsdException w:name="toc 9" w:semiHidden="1" w:uiPriority="39" w:unhideWhenUsed="1"/>
+    <w:lsdException w:name="Normal Indent" w:semiHidden="1" w:unhideWhenUsed="1"/>
+    <w:lsdException w:name="footnote text" w:semiHidden="1" w:unhideWhenUsed="1"/>
+    <w:lsdException w:name="annotation text" w:semiHidden="1" w:unhideWhenUsed="1"/>
+    <w:lsdException w:name="header" w:semiHidden="1" w:unhideWhenUsed="1"/>
+    <w:lsdException w:name="footer" w:semiHidden="1" w:unhideWhenUsed="1"/>
+    <w:lsdException w:name="index heading" w:semiHidden="1" w:unhideWhenUsed="1"/>
+    <w:lsdException w:name="caption" w:semiHidden="1" w:uiPriority="35" w:unhideWhenUsed="1" w:qFormat="1"/>
+    <w:lsdException w:name="table of figures" w:semiHidden="1" w:unhideWhenUsed="1"/>
+    <w:lsdException w:name="envelope address" w:semiHidden="1" w:unhideWhenUsed="1"/>
+    <w:lsdException w:name="envelope return" w:semiHidden="1" w:unhideWhenUsed="1"/>
+    <w:lsdException w:name="footnote reference" w:semiHidden="1" w:unhideWhenUsed="1"/>
+    <w:lsdException w:name="annotation reference" w:semiHidden="1" w:unhideWhenUsed="1"/>
+    <w:lsdException w:name="line number" w:semiHidden="1" w:unhideWhenUsed="1"/>
+    <w:lsdException w:name="page number" w:semiHidden="1" w:unhideWhenUsed="1"/>
+    <w:lsdException w:name="endnote reference" w:semiHidden="1" w:unhideWhenUsed="1"/>
+    <w:lsdException w:name="endnote text" w:semiHidden="1" w:unhideWhenUsed="1"/>
+    <w:lsdException w:name="table of authorities" w:semiHidden="1" w:unhideWhenUsed="1"/>
+    <w:lsdException w:name="macro" w:semiHidden="1" w:unhideWhenUsed="1"/>
+    <w:lsdException w:name="toa heading" w:semiHidden="1" w:unhideWhenUsed="1"/>
+    <w:lsdException w:name="List" w:semiHidden="1" w:unhideWhenUsed="1"/>
+    <w:lsdException w:name="List Bullet" w:semiHidden="1" w:unhideWhenUsed="1"/>
+    <w:lsdException w:name="List Number" w:semiHidden="1" w:unhideWhenUsed="1"/>
+    <w:lsdException w:name="List 2" w:semiHidden="1" w:unhideWhenUsed="1"/>
+    <w:lsdException w:name="List 3" w:semiHidden="1" w:unhideWhenUsed="1"/>
+    <w:lsdException w:name="List 4" w:semiHidden="1" w:unhideWhenUsed="1"/>
+    <w:lsdException w:name="List 5" w:semiHidden="1" w:unhideWhenUsed="1"/>
+    <w:lsdException w:name="List Bullet 2" w:semiHidden="1" w:unhideWhenUsed="1"/>
+    <w:lsdException w:name="List Bullet 3" w:semiHidden="1" w:unhideWhenUsed="1"/>
+    <w:lsdException w:name="List Bullet 4" w:semiHidden="1" w:unhideWhenUsed="1"/>
+    <w:lsdException w:name="List Bullet 5" w:semiHidden="1" w:unhideWhenUsed="1"/>
+    <w:lsdException w:name="List Number 2" w:semiHidden="1" w:unhideWhenUsed="1"/>
+    <w:lsdException w:name="List Number 3" w:semiHidden="1" w:unhideWhenUsed="1"/>
+    <w:lsdException w:name="List Number 4" w:semiHidden="1" w:unhideWhenUsed="1"/>
+    <w:lsdException w:name="List Number 5" w:semiHidden="1" w:unhideWhenUsed="1"/>
+    <w:lsdException w:name="Title" w:uiPriority="10" w:qFormat="1"/>
+    <w:lsdException w:name="Closing" w:semiHidden="1" w:unhideWhenUsed="1"/>
+    <w:lsdException w:name="Signature" w:semiHidden="1" w:unhideWhenUsed="1"/>
+    <w:lsdException w:name="Default Paragraph Font" w:semiHidden="1" w:uiPriority="1" w:unhideWhenUsed="1"/>
+    <w:lsdException w:name="Body Text" w:semiHidden="1" w:unhideWhenUsed="1"/>
+    <w:lsdException w:name="Body Text Indent" w:semiHidden="1" w:unhideWhenUsed="1"/>
+    <w:lsdException w:name="List Continue" w:semiHidden="1" w:unhideWhenUsed="1"/>
+    <w:lsdException w:name="List Continue 2" w:semiHidden="1" w:unhideWhenUsed="1"/>
+    <w:lsdException w:name="List Continue 3" w:semiHidden="1" w:unhideWhenUsed="1"/>
+    <w:lsdException w:name="List Continue 4" w:semiHidden="1" w:unhideWhenUsed="1"/>
+    <w:lsdException w:name="List Continue 5" w:semiHidden="1" w:unhideWhenUsed="1"/>
+    <w:lsdException w:name="Message Header" w:semiHidden="1" w:unhideWhenUsed="1"/>
+    <w:lsdException w:name="Subtitle" w:uiPriority="11" w:qFormat="1"/>
+    <w:lsdException w:name="Salutation" w:semiHidden="1" w:unhideWhenUsed="1"/>
+    <w:lsdException w:name="Date" w:semiHidden="1" w:unhideWhenUsed="1"/>
+    <w:lsdException w:name="Body Text First Indent" w:semiHidden="1" w:unhideWhenUsed="1"/>
+    <w:lsdException w:name="Body Text First Indent 2" w:semiHidden="1" w:unhideWhenUsed="1"/>
+    <w:lsdException w:name="Note Heading" w:semiHidden="1" w:unhideWhenUsed="1"/>
+    <w:lsdException w:name="Body Text 2" w:semiHidden="1" w:unhideWhenUsed="1"/>
+    <w:lsdException w:name="Body Text 3" w:semiHidden="1" w:unhideWhenUsed="1"/>
+    <w:lsdException w:name="Body Text Indent 2" w:semiHidden="1" w:unhideWhenUsed="1"/>
+    <w:lsdException w:name="Body Text Indent 3" w:semiHidden="1" w:unhideWhenUsed="1"/>
+    <w:lsdException w:name="Block Text" w:semiHidden="1" w:unhideWhenUsed="1"/>
+    <w:lsdException w:name="Hyperlink" w:semiHidden="1" w:unhideWhenUsed="1"/>
+    <w:lsdException w:name="FollowedHyperlink" w:semiHidden="1" w:unhideWhenUsed="1"/>
+    <w:lsdException w:name="Strong" w:uiPriority="22" w:qFormat="1"/>
+    <w:lsdException w:name="Emphasis" w:uiPriority="20" w:qFormat="1"/>
+    <w:lsdException w:name="Document Map" w:semiHidden="1" w:unhideWhenUsed="1"/>
+    <w:lsdException w:name="Plain Text" w:semiHidden="1" w:unhideWhenUsed="1"/>
+    <w:lsdException w:name="E-mail Signature" w:semiHidden="1" w:unhideWhenUsed="1"/>
+    <w:lsdException w:name="HTML Top of Form" w:semiHidden="1" w:unhideWhenUsed="1"/>
+    <w:lsdException w:name="HTML Bottom of Form" w:semiHidden="1" w:unhideWhenUsed="1"/>
+    <w:lsdException w:name="Normal (Web)" w:semiHidden="1" w:unhideWhenUsed="1"/>
+    <w:lsdException w:name="HTML Acronym" w:semiHidden="1" w:unhideWhenUsed="1"/>
+    <w:lsdException w:name="HTML Address" w:semiHidden="1" w:unhideWhenUsed="1"/>
+    <w:lsdException w:name="HTML Cite" w:semiHidden="1" w:unhideWhenUsed="1"/>
+    <w:lsdException w:name="HTML Code" w:semiHidden="1" w:unhideWhenUsed="1"/>
+    <w:lsdException w:name="HTML Definition" w:semiHidden="1" w:unhideWhenUsed="1"/>
+    <w:lsdException w:name="HTML Keyboard" w:semiHidden="1" w:unhideWhenUsed="1"/>
+    <w:lsdException w:name="HTML Preformatted" w:semiHidden="1" w:unhideWhenUsed="1"/>
+    <w:lsdException w:name="HTML Sample" w:semiHidden="1" w:unhideWhenUsed="1"/>
+    <w:lsdException w:name="HTML Typewriter" w:semiHidden="1" w:unhideWhenUsed="1"/>
+    <w:lsdException w:name="HTML Variable" w:semiHidden="1" w:unhideWhenUsed="1"/>
+    <w:lsdException w:name="Normal Table" w:semiHidden="1" w:unhideWhenUsed="1"/>
+    <w:lsdException w:name="annotation subject" w:semiHidden="1" w:unhideWhenUsed="1"/>
+    <w:lsdException w:name="No List" w:semiHidden="1" w:unhideWhenUsed="1"/>
+    <w:lsdException w:name="Outline List 1" w:semiHidden="1" w:unhideWhenUsed="1"/>
+    <w:lsdException w:name="Outline List 2" w:semiHidden="1" w:unhideWhenUsed="1"/>
+    <w:lsdException w:name="Outline List 3" w:semiHidden="1" w:unhideWhenUsed="1"/>
+    <w:lsdException w:name="Table Simple 1" w:semiHidden="1" w:unhideWhenUsed="1"/>
+    <w:lsdException w:name="Table Simple 2" w:semiHidden="1" w:unhideWhenUsed="1"/>
+    <w:lsdException w:name="Table Simple 3" w:semiHidden="1" w:unhideWhenUsed="1"/>
+    <w:lsdException w:name="Table Classic 1" w:semiHidden="1" w:unhideWhenUsed="1"/>
+    <w:lsdException w:name="Table Classic 2" w:semiHidden="1" w:unhideWhenUsed="1"/>
+    <w:lsdException w:name="Table Classic 3" w:semiHidden="1" w:unhideWhenUsed="1"/>
+    <w:lsdException w:name="Table Classic 4" w:semiHidden="1" w:unhideWhenUsed="1"/>
+    <w:lsdException w:name="Table Colorful 1" w:semiHidden="1" w:unhideWhenUsed="1"/>
+    <w:lsdException w:name="Table Colorful 2" w:semiHidden="1" w:unhideWhenUsed="1"/>
+    <w:lsdException w:name="Table Colorful 3" w:semiHidden="1" w:unhideWhenUsed="1"/>
+    <w:lsdException w:name="Table Columns 1" w:semiHidden="1" w:unhideWhenUsed="1"/>
+    <w:lsdException w:name="Table Columns 2" w:semiHidden="1" w:unhideWhenUsed="1"/>
+    <w:lsdException w:name="Table Columns 3" w:semiHidden="1" w:unhideWhenUsed="1"/>
+    <w:lsdException w:name="Table Columns 4" w:semiHidden="1" w:unhideWhenUsed="1"/>
+    <w:lsdException w:name="Table Columns 5" w:semiHidden="1" w:unhideWhenUsed="1"/>
+    <w:lsdException w:name="Table Grid 1" w:semiHidden="1" w:unhideWhenUsed="1"/>
+    <w:lsdException w:name="Table Grid 2" w:semiHidden="1" w:unhideWhenUsed="1"/>
+    <w:lsdException w:name="Table Grid 3" w:semiHidden="1" w:unhideWhenUsed="1"/>
+    <w:lsdException w:name="Table Grid 4" w:semiHidden="1" w:unhideWhenUsed="1"/>
+    <w:lsdException w:name="Table Grid 5" w:semiHidden="1" w:unhideWhenUsed="1"/>
+    <w:lsdException w:name="Table Grid 6" w:semiHidden="1" w:unhideWhenUsed="1"/>
+    <w:lsdException w:name="Table Grid 7" w:semiHidden="1" w:unhideWhenUsed="1"/>
+    <w:lsdException w:name="Table Grid 8" w:semiHidden="1" w:unhideWhenUsed="1"/>
+    <w:lsdException w:name="Table List 1" w:semiHidden="1" w:unhideWhenUsed="1"/>
+    <w:lsdException w:name="Table List 2" w:semiHidden="1" w:unhideWhenUsed="1"/>
+    <w:lsdException w:name="Table List 3" w:semiHidden="1" w:unhideWhenUsed="1"/>
+    <w:lsdException w:name="Table List 4" w:semiHidden="1" w:unhideWhenUsed="1"/>
+    <w:lsdException w:name="Table List 5" w:semiHidden="1" w:unhideWhenUsed="1"/>
+    <w:lsdException w:name="Table List 6" w:semiHidden="1" w:unhideWhenUsed="1"/>
+    <w:lsdException w:name="Table List 7" w:semiHidden="1" w:unhideWhenUsed="1"/>
+    <w:lsdException w:name="Table List 8" w:semiHidden="1" w:unhideWhenUsed="1"/>
+    <w:lsdException w:name="Table 3D effects 1" w:semiHidden="1" w:unhideWhenUsed="1"/>
+    <w:lsdException w:name="Table 3D effects 2" w:semiHidden="1" w:unhideWhenUsed="1"/>
+    <w:lsdException w:name="Table 3D effects 3" w:semiHidden="1" w:unhideWhenUsed="1"/>
+    <w:lsdException w:name="Table Contemporary" w:semiHidden="1" w:unhideWhenUsed="1"/>
+    <w:lsdException w:name="Table Elegant" w:semiHidden="1" w:unhideWhenUsed="1"/>
+    <w:lsdException w:name="Table Professional" w:semiHidden="1" w:unhideWhenUsed="1"/>
+    <w:lsdException w:name="Table Subtle 1" w:semiHidden="1" w:unhideWhenUsed="1"/>
+    <w:lsdException w:name="Table Subtle 2" w:semiHidden="1" w:unhideWhenUsed="1"/>
+    <w:lsdException w:name="Table Web 1" w:semiHidden="1" w:unhideWhenUsed="1"/>
+    <w:lsdException w:name="Table Web 2" w:semiHidden="1" w:unhideWhenUsed="1"/>
+    <w:lsdException w:name="Table Web 3" w:semiHidden="1" w:unhideWhenUsed="1"/>
+    <w:lsdException w:name="Balloon Text" w:semiHidden="1" w:unhideWhenUsed="1"/>
+    <w:lsdException w:name="Table Grid" w:semiHidden="1" w:uiPriority="59" w:unhideWhenUsed="1"/>
+    <w:lsdException w:name="Table Theme" w:semiHidden="1" w:unhideWhenUsed="1"/>
+    <w:lsdException w:name="Placeholder Text" w:semiHidden="1"/>
+    <w:lsdException w:name="No Spacing" w:uiPriority="1" w:qFormat="1"/>
+    <w:lsdException w:name="Light Shading" w:uiPriority="60"/>
+    <w:lsdException w:name="Light List" w:uiPriority="61"/>
+    <w:lsdException w:name="Light Grid" w:uiPriority="62"/>
+    <w:lsdException w:name="Medium Shading 1" w:uiPriority="63"/>
+    <w:lsdException w:name="Medium Shading 2" w:uiPriority="64"/>
+    <w:lsdException w:name="Medium List 1" w:uiPriority="65"/>
+    <w:lsdException w:name="Medium List 2" w:uiPriority="66"/>
+    <w:lsdException w:name="Medium Grid 1" w:uiPriority="67"/>
+    <w:lsdException w:name="Medium Grid 2" w:uiPriority="68"/>
+    <w:lsdException w:name="Medium Grid 3" w:uiPriority="69"/>
+    <w:lsdException w:name="Dark List" w:uiPriority="70"/>
+    <w:lsdException w:name="Colorful Shading" w:uiPriority="71"/>
+    <w:lsdException w:name="Colorful List" w:uiPriority="72"/>
+    <w:lsdException w:name="Colorful Grid" w:uiPriority="73"/>
+    <w:lsdException w:name="Light Shading Accent 1" w:uiPriority="60"/>
+    <w:lsdException w:name="Light List Accent 1" w:uiPriority="61"/>
+    <w:lsdException w:name="Light Grid Accent 1" w:uiPriority="62"/>
+    <w:lsdException w:name="Medium Shading 1 Accent 1" w:uiPriority="63"/>
+    <w:lsdException w:name="Medium Shading 2 Accent 1" w:uiPriority="64"/>
+    <w:lsdException w:name="Medium List 1 Accent 1" w:uiPriority="65"/>
+    <w:lsdException w:name="Revision" w:semiHidden="1"/>
+    <w:lsdException w:name="List Paragraph" w:uiPriority="34" w:qFormat="1"/>
+    <w:lsdException w:name="Quote" w:uiPriority="29" w:qFormat="1"/>
+    <w:lsdException w:name="Intense Quote" w:uiPriority="30" w:qFormat="1"/>
+    <w:lsdException w:name="Medium List 2 Accent 1" w:uiPriority="66"/>
+    <w:lsdException w:name="Medium Grid 1 Accent 1" w:uiPriority="67"/>
+    <w:lsdException w:name="Medium Grid 2 Accent 1" w:uiPriority="68"/>
+    <w:lsdException w:name="Medium Grid 3 Accent 1" w:uiPriority="69"/>
+    <w:lsdException w:name="Dark List Accent 1" w:uiPriority="70"/>
+    <w:lsdException w:name="Colorful Shading Accent 1" w:uiPriority="71"/>
+    <w:lsdException w:name="Colorful List Accent 1" w:uiPriority="72"/>
+    <w:lsdException w:name="Colorful Grid Accent 1" w:uiPriority="73"/>
+    <w:lsdException w:name="Light Shading Accent 2" w:uiPriority="60"/>
+    <w:lsdException w:name="Light List Accent 2" w:uiPriority="61"/>
+    <w:lsdException w:name="Light Grid Accent 2" w:uiPriority="62"/>
+    <w:lsdException w:name="Medium Shading 1 Accent 2" w:uiPriority="63"/>
+    <w:lsdException w:name="Medium Shading 2 Accent 2" w:uiPriority="64"/>
+    <w:lsdException w:name="Medium List 1 Accent 2" w:uiPriority="65"/>
+    <w:lsdException w:name="Medium List 2 Accent 2" w:uiPriority="66"/>
+    <w:lsdException w:name="Medium Grid 1 Accent 2" w:uiPriority="67"/>
+    <w:lsdException w:name="Medium Grid 2 Accent 2" w:uiPriority="68"/>
+    <w:lsdException w:name="Medium Grid 3 Accent 2" w:uiPriority="69"/>
+    <w:lsdException w:name="Dark List Accent 2" w:uiPriority="70"/>
+    <w:lsdException w:name="Colorful Shading Accent 2" w:uiPriority="71"/>
+    <w:lsdException w:name="Colorful List Accent 2" w:uiPriority="72"/>
+    <w:lsdException w:name="Colorful Grid Accent 2" w:uiPriority="73"/>
+    <w:lsdException w:name="Light Shading Accent 3" w:uiPriority="60"/>
+    <w:lsdException w:name="Light List Accent 3" w:uiPriority="61"/>
+    <w:lsdException w:name="Light Grid Accent 3" w:uiPriority="62"/>
+    <w:lsdException w:name="Medium Shading 1 Accent 3" w:uiPriority="63"/>
+    <w:lsdException w:name="Medium Shading 2 Accent 3" w:uiPriority="64"/>
+    <w:lsdException w:name="Medium List 1 Accent 3" w:uiPriority="65"/>
+    <w:lsdException w:name="Medium List 2 Accent 3" w:uiPriority="66"/>
+    <w:lsdException w:name="Medium Grid 1 Accent 3" w:uiPriority="67"/>
+    <w:lsdException w:name="Medium Grid 2 Accent 3" w:uiPriority="68"/>
+    <w:lsdException w:name="Medium Grid 3 Accent 3" w:uiPriority="69"/>
+    <w:lsdException w:name="Dark List Accent 3" w:uiPriority="70"/>
+    <w:lsdException w:name="Colorful Shading Accent 3" w:uiPriority="71"/>
+    <w:lsdException w:name="Colorful List Accent 3" w:uiPriority="72"/>
+    <w:lsdException w:name="Colorful Grid Accent 3" w:uiPriority="73"/>
+    <w:lsdException w:name="Light Shading Accent 4" w:uiPriority="60"/>
+    <w:lsdException w:name="Light List Accent 4" w:uiPriority="61"/>
+    <w:lsdException w:name="Light Grid Accent 4" w:uiPriority="62"/>
+    <w:lsdException w:name="Medium Shading 1 Accent 4" w:uiPriority="63"/>
+    <w:lsdException w:name="Medium Shading 2 Accent 4" w:uiPriority="64"/>
+    <w:lsdException w:name="Medium List 1 Accent 4" w:uiPriority="65"/>
+    <w:lsdException w:name="Medium List 2 Accent 4" w:uiPriority="66"/>
+    <w:lsdException w:name="Medium Grid 1 Accent 4" w:uiPriority="67"/>
+    <w:lsdException w:name="Medium Grid 2 Accent 4" w:uiPriority="68"/>
+    <w:lsdException w:name="Medium Grid 3 Accent 4" w:uiPriority="69"/>
+    <w:lsdException w:name="Dark List Accent 4" w:uiPriority="70"/>
+    <w:lsdException w:name="Colorful Shading Accent 4" w:uiPriority="71"/>
+    <w:lsdException w:name="Colorful List Accent 4" w:uiPriority="72"/>
+    <w:lsdException w:name="Colorful Grid Accent 4" w:uiPriority="73"/>
+    <w:lsdException w:name="Light Shading Accent 5" w:uiPriority="60"/>
+    <w:lsdException w:name="Light List Accent 5" w:uiPriority="61"/>
+    <w:lsdException w:name="Light Grid Accent 5" w:uiPriority="62"/>
+    <w:lsdException w:name="Medium Shading 1 Accent 5" w:uiPriority="63"/>
+    <w:lsdException w:name="Medium Shading 2 Accent 5" w:uiPriority="64"/>
+    <w:lsdException w:name="Medium List 1 Accent 5" w:uiPriority="65"/>
+    <w:lsdException w:name="Medium List 2 Accent 5" w:uiPriority="66"/>
+    <w:lsdException w:name="Medium Grid 1 Accent 5" w:uiPriority="67"/>
+    <w:lsdException w:name="Medium Grid 2 Accent 5" w:uiPriority="68"/>
+    <w:lsdException w:name="Medium Grid 3 Accent 5" w:uiPriority="69"/>
+    <w:lsdException w:name="Dark List Accent 5" w:uiPriority="70"/>
+    <w:lsdException w:name="Colorful Shading Accent 5" w:uiPriority="71"/>
+    <w:lsdException w:name="Colorful List Accent 5" w:uiPriority="72"/>
+    <w:lsdException w:name="Colorful Grid Accent 5" w:uiPriority="73"/>
+    <w:lsdException w:name="Light Shading Accent 6" w:uiPriority="60"/>
+    <w:lsdException w:name="Light List Accent 6" w:uiPriority="61"/>
+    <w:lsdException w:name="Light Grid Accent 6" w:uiPriority="62"/>
+    <w:lsdException w:name="Medium Shading 1 Accent 6" w:uiPriority="63"/>
+    <w:lsdException w:name="Medium Shading 2 Accent 6" w:uiPriority="64"/>
+    <w:lsdException w:name="Medium List 1 Accent 6" w:uiPriority="65"/>
+    <w:lsdException w:name="Medium List 2 Accent 6" w:uiPriority="66"/>
+    <w:lsdException w:name="Medium Grid 1 Accent 6" w:uiPriority="67"/>
+    <w:lsdException w:name="Medium Grid 2 Accent 6" w:uiPriority="68"/>
+    <w:lsdException w:name="Medium Grid 3 Accent 6" w:uiPriority="69"/>
+    <w:lsdException w:name="Dark List Accent 6" w:uiPriority="70"/>
+    <w:lsdException w:name="Colorful Shading Accent 6" w:uiPriority="71"/>
+    <w:lsdException w:name="Colorful List Accent 6" w:uiPriority="72"/>
+    <w:lsdException w:name="Colorful Grid Accent 6" w:uiPriority="73"/>
+    <w:lsdException w:name="Subtle Emphasis" w:uiPriority="19" w:qFormat="1"/>
+    <w:lsdException w:name="Intense Emphasis" w:uiPriority="21" w:qFormat="1"/>
+    <w:lsdException w:name="Subtle Reference" w:uiPriority="31" w:qFormat="1"/>
+    <w:lsdException w:name="Intense Reference" w:uiPriority="32" w:qFormat="1"/>
+    <w:lsdException w:name="Book Title" w:uiPriority="33" w:qFormat="1"/>
+    <w:lsdException w:name="Bibliography" w:semiHidden="1" w:uiPriority="37" w:unhideWhenUsed="1"/>
+    <w:lsdException w:name="TOC Heading" w:semiHidden="1" w:uiPriority="39" w:unhideWhenUsed="1" w:qFormat="1"/>
+    <w:lsdException w:name="Plain Table 1" w:uiPriority="41"/>
+    <w:lsdException w:name="Plain Table 2" w:uiPriority="42"/>
+    <w:lsdException w:name="Plain Table 3" w:uiPriority="43"/>
+    <w:lsdException w:name="Plain Table 4" w:uiPriority="44"/>
+    <w:lsdException w:name="Plain Table 5" w:uiPriority="45"/>
+    <w:lsdException w:name="Grid Table Light" w:uiPriority="40"/>
+    <w:lsdException w:name="Grid Table 1 Light" w:uiPriority="46"/>
+    <w:lsdException w:name="Grid Table 2" w:uiPriority="47"/>
+    <w:lsdException w:name="Grid Table 3" w:uiPriority="48"/>
+    <w:lsdException w:name="Grid Table 4" w:uiPriority="49"/>
+    <w:lsdException w:name="Grid Table 5 Dark" w:uiPriority="50"/>
+    <w:lsdException w:name="Grid Table 6 Colorful" w:uiPriority="51"/>
+    <w:lsdException w:name="Grid Table 7 Colorful" w:uiPriority="52"/>
+    <w:lsdException w:name="Grid Table 1 Light Accent 1" w:uiPriority="46"/>
+    <w:lsdException w:name="Grid Table 2 Accent 1" w:uiPriority="47"/>
+    <w:lsdException w:name="Grid Table 3 Accent 1" w:uiPriority="48"/>
+    <w:lsdException w:name="Grid Table 4 Accent 1" w:uiPriority="49"/>
+    <w:lsdException w:name="Grid Table 5 Dark Accent 1" w:uiPriority="50"/>
+    <w:lsdException w:name="Grid Table 6 Colorful Accent 1" w:uiPriority="51"/>
+    <w:lsdException w:name="Grid Table 7 Colorful Accent 1" w:uiPriority="52"/>
+    <w:lsdException w:name="Grid Table 1 Light Accent 2" w:uiPriority="46"/>
+    <w:lsdException w:name="Grid Table 2 Accent 2" w:uiPriority="47"/>
+    <w:lsdException w:name="Grid Table 3 Accent 2" w:uiPriority="48"/>
+    <w:lsdException w:name="Grid Table 4 Accent 2" w:uiPriority="49"/>
+    <w:lsdException w:name="Grid Table 5 Dark Accent 2" w:uiPriority="50"/>
+    <w:lsdException w:name="Grid Table 6 Colorful Accent 2" w:uiPriority="51"/>
+    <w:lsdException w:name="Grid Table 7 Colorful Accent 2" w:uiPriority="52"/>
+    <w:lsdException w:name="Grid Table 1 Light Accent 3" w:uiPriority="46"/>
+    <w:lsdException w:name="Grid Table 2 Accent 3" w:uiPriority="47"/>
+    <w:lsdException w:name="Grid Table 3 Accent 3" w:uiPriority="48"/>
+    <w:lsdException w:name="Grid Table 4 Accent 3" w:uiPriority="49"/>
+    <w:lsdException w:name="Grid Table 5 Dark Accent 3" w:uiPriority="50"/>
+    <w:lsdException w:name="Grid Table 6 Colorful Accent 3" w:uiPriority="51"/>
+    <w:lsdException w:name="Grid Table 7 Colorful Accent 3" w:uiPriority="52"/>
+    <w:lsdException w:name="Grid Table 1 Light Accent 4" w:uiPriority="46"/>
+    <w:lsdException w:name="Grid Table 2 Accent 4" w:uiPriority="47"/>
+    <w:lsdException w:name="Grid Table 3 Accent 4" w:uiPriority="48"/>
+    <w:lsdException w:name="Grid Table 4 Accent 4" w:uiPriority="49"/>
+    <w:lsdException w:name="Grid Table 5 Dark Accent 4" w:uiPriority="50"/>
+    <w:lsdException w:name="Grid Table 6 Colorful Accent 4" w:uiPriority="51"/>
+    <w:lsdException w:name="Grid Table 7 Colorful Accent 4" w:uiPriority="52"/>
+    <w:lsdException w:name="Grid Table 1 Light Accent 5" w:uiPriority="46"/>
+    <w:lsdException w:name="Grid Table 2 Accent 5" w:uiPriority="47"/>
+    <w:lsdException w:name="Grid Table 3 Accent 5" w:uiPriority="48"/>
+    <w:lsdException w:name="Grid Table 4 Accent 5" w:uiPriority="49"/>
+    <w:lsdException w:name="Grid Table 5 Dark Accent 5" w:uiPriority="50"/>
+    <w:lsdException w:name="Grid Table 6 Colorful Accent 5" w:uiPriority="51"/>
+    <w:lsdException w:name="Grid Table 7 Colorful Accent 5" w:uiPriority="52"/>
+    <w:lsdException w:name="Grid Table 1 Light Accent 6" w:uiPriority="46"/>
+    <w:lsdException w:name="Grid Table 2 Accent 6" w:uiPriority="47"/>
+    <w:lsdException w:name="Grid Table 3 Accent 6" w:uiPriority="48"/>
+    <w:lsdException w:name="Grid Table 4 Accent 6" w:uiPriority="49"/>
+    <w:lsdException w:name="Grid Table 5 Dark Accent 6" w:uiPriority="50"/>
+    <w:lsdException w:name="Grid Table 6 Colorful Accent 6" w:uiPriority="51"/>
+    <w:lsdException w:name="Grid Table 7 Colorful Accent 6" w:uiPriority="52"/>
+    <w:lsdException w:name="List Table 1 Light" w:uiPriority="46"/>
+    <w:lsdException w:name="List Table 2" w:uiPriority="47"/>
+    <w:lsdException w:name="List Table 3" w:uiPriority="48"/>
+    <w:lsdException w:name="List Table 4" w:uiPriority="49"/>
+    <w:lsdException w:name="List Table 5 Dark" w:uiPriority="50"/>
+    <w:lsdException w:name="List Table 6 Colorful" w:uiPriority="51"/>
+    <w:lsdException w:name="List Table 7 Colorful" w:uiPriority="52"/>
+    <w:lsdException w:name="List Table 1 Light Accent 1" w:uiPriority="46"/>
+    <w:lsdException w:name="List Table 2 Accent 1" w:uiPriority="47"/>
+    <w:lsdException w:name="List Table 3 Accent 1" w:uiPriority="48"/>
+    <w:lsdException w:name="List Table 4 Accent 1" w:uiPriority="49"/>
+    <w:lsdException w:name="List Table 5 Dark Accent 1" w:uiPriority="50"/>
+    <w:lsdException w:name="List Table 6 Colorful Accent 1" w:uiPriority="51"/>
+    <w:lsdException w:name="List Table 7 Colorful Accent 1" w:uiPriority="52"/>
+    <w:lsdException w:name="List Table 1 Light Accent 2" w:uiPriority="46"/>
+    <w:lsdException w:name="List Table 2 Accent 2" w:uiPriority="47"/>
+    <w:lsdException w:name="List Table 3 Accent 2" w:uiPriority="48"/>
+    <w:lsdException w:name="List Table 4 Accent 2" w:uiPriority="49"/>
+    <w:lsdException w:name="List Table 5 Dark Accent 2" w:uiPriority="50"/>
+    <w:lsdException w:name="List Table 6 Colorful Accent 2" w:uiPriority="51"/>
+    <w:lsdException w:name="List Table 7 Colorful Accent 2" w:uiPriority="52"/>
+    <w:lsdException w:name="List Table 1 Light Accent 3" w:uiPriority="46"/>
+    <w:lsdException w:name="List Table 2 Accent 3" w:uiPriority="47"/>
+    <w:lsdException w:name="List Table 3 Accent 3" w:uiPriority="48"/>
+    <w:lsdException w:name="List Table 4 Accent 3" w:uiPriority="49"/>
+    <w:lsdException w:name="List Table 5 Dark Accent 3" w:uiPriority="50"/>
+    <w:lsdException w:name="List Table 6 Colorful Accent 3" w:uiPriority="51"/>
+    <w:lsdException w:name="List Table 7 Colorful Accent 3" w:uiPriority="52"/>
+    <w:lsdException w:name="List Table 1 Light Accent 4" w:uiPriority="46"/>
+    <w:lsdException w:name="List Table 2 Accent 4" w:uiPriority="47"/>
+    <w:lsdException w:name="List Table 3 Accent 4" w:uiPriority="48"/>
+    <w:lsdException w:name="List Table 4 Accent 4" w:uiPriority="49"/>
+    <w:lsdException w:name="List Table 5 Dark Accent 4" w:uiPriority="50"/>
+    <w:lsdException w:name="List Table 6 Colorful Accent 4" w:uiPriority="51"/>
+    <w:lsdException w:name="List Table 7 Colorful Accent 4" w:uiPriority="52"/>
+    <w:lsdException w:name="List Table 1 Light Accent 5" w:uiPriority="46"/>
+    <w:lsdException w:name="List Table 2 Accent 5" w:uiPriority="47"/>
+    <w:lsdException w:name="List Table 3 Accent 5" w:uiPriority="48"/>
+    <w:lsdException w:name="List Table 4 Accent 5" w:uiPriority="49"/>
+    <w:lsdException w:name="List Table 5 Dark Accent 5" w:uiPriority="50"/>
+    <w:lsdException w:name="List Table 6 Colorful Accent 5" w:uiPriority="51"/>
+    <w:lsdException w:name="List Table 7 Colorful Accent 5" w:uiPriority="52"/>
+    <w:lsdException w:name="List Table 1 Light Accent 6" w:uiPriority="46"/>
+    <w:lsdException w:name="List Table 2 Accent 6" w:uiPriority="47"/>
+    <w:lsdException w:name="List Table 3 Accent 6" w:uiPriority="48"/>
+    <w:lsdException w:name="List Table 4 Accent 6" w:uiPriority="49"/>
+    <w:lsdException w:name="List Table 5 Dark Accent 6" w:uiPriority="50"/>
+    <w:lsdException w:name="List Table 6 Colorful Accent 6" w:uiPriority="51"/>
+    <w:lsdException w:name="List Table 7 Colorful Accent 6" w:uiPriority="52"/>
+    <w:lsdException w:name="Mention" w:semiHidden="1" w:unhideWhenUsed="1"/>
+    <w:lsdException w:name="Smart Hyperlink" w:semiHidden="1" w:unhideWhenUsed="1"/>
+    <w:lsdException w:name="Hashtag" w:semiHidden="1" w:unhideWhenUsed="1"/>
+    <w:lsdException w:name="Unresolved Mention" w:semiHidden="1" w:unhideWhenUsed="1"/>
+    <w:lsdException w:name="Smart Link" w:semiHidden="1" w:unhideWhenUsed="1"/>
   </w:latentStyles>
   <w:style w:type="paragraph" w:default="1" w:styleId="Normalny">
     <w:name w:val="Normal"/>

</xml_diff>

<commit_message>
dodano dokument wizji w formacie pdf
</commit_message>
<xml_diff>
--- a/Dokument wizji.docx
+++ b/Dokument wizji.docx
@@ -1,11 +1,13 @@
 
 <file path=word/document.xml><?xml version="1.0" encoding="utf-8"?>
-<w:document xmlns:wpc="http://schemas.microsoft.com/office/word/2010/wordprocessingCanvas" xmlns:cx="http://schemas.microsoft.com/office/drawing/2014/chartex" xmlns:cx1="http://schemas.microsoft.com/office/drawing/2015/9/8/chartex" xmlns:cx2="http://schemas.microsoft.com/office/drawing/2015/10/21/chartex" xmlns:cx3="http://schemas.microsoft.com/office/drawing/2016/5/9/chartex" xmlns:cx4="http://schemas.microsoft.com/office/drawing/2016/5/10/chartex" xmlns:cx5="http://schemas.microsoft.com/office/drawing/2016/5/11/chartex" xmlns:cx6="http://schemas.microsoft.com/office/drawing/2016/5/12/chartex" xmlns:cx7="http://schemas.microsoft.com/office/drawing/2016/5/13/chartex" xmlns:cx8="http://schemas.microsoft.com/office/drawing/2016/5/14/chartex" xmlns:mc="http://schemas.openxmlformats.org/markup-compatibility/2006" xmlns:aink="http://schemas.microsoft.com/office/drawing/2016/ink" xmlns:am3d="http://schemas.microsoft.com/office/drawing/2017/model3d" xmlns:o="urn:schemas-microsoft-com:office:office" xmlns:r="http://schemas.openxmlformats.org/officeDocument/2006/relationships" xmlns:m="http://schemas.openxmlformats.org/officeDocument/2006/math" xmlns:v="urn:schemas-microsoft-com:vml" xmlns:wp14="http://schemas.microsoft.com/office/word/2010/wordprocessingDrawing" xmlns:wp="http://schemas.openxmlformats.org/drawingml/2006/wordprocessingDrawing" xmlns:w10="urn:schemas-microsoft-com:office:word" xmlns:w="http://schemas.openxmlformats.org/wordprocessingml/2006/main" xmlns:w14="http://schemas.microsoft.com/office/word/2010/wordml" xmlns:w15="http://schemas.microsoft.com/office/word/2012/wordml" xmlns:w16cid="http://schemas.microsoft.com/office/word/2016/wordml/cid" xmlns:w16se="http://schemas.microsoft.com/office/word/2015/wordml/symex" xmlns:wpg="http://schemas.microsoft.com/office/word/2010/wordprocessingGroup" xmlns:wpi="http://schemas.microsoft.com/office/word/2010/wordprocessingInk" xmlns:wne="http://schemas.microsoft.com/office/word/2006/wordml" xmlns:wps="http://schemas.microsoft.com/office/word/2010/wordprocessingShape" mc:Ignorable="w14 w15 w16se w16cid wp14">
+<w:document xmlns:wpc="http://schemas.microsoft.com/office/word/2010/wordprocessingCanvas" xmlns:mc="http://schemas.openxmlformats.org/markup-compatibility/2006" xmlns:o="urn:schemas-microsoft-com:office:office" xmlns:r="http://schemas.openxmlformats.org/officeDocument/2006/relationships" xmlns:m="http://schemas.openxmlformats.org/officeDocument/2006/math" xmlns:v="urn:schemas-microsoft-com:vml" xmlns:wp14="http://schemas.microsoft.com/office/word/2010/wordprocessingDrawing" xmlns:wp="http://schemas.openxmlformats.org/drawingml/2006/wordprocessingDrawing" xmlns:w10="urn:schemas-microsoft-com:office:word" xmlns:w="http://schemas.openxmlformats.org/wordprocessingml/2006/main" xmlns:w14="http://schemas.microsoft.com/office/word/2010/wordml" xmlns:wpg="http://schemas.microsoft.com/office/word/2010/wordprocessingGroup" xmlns:wpi="http://schemas.microsoft.com/office/word/2010/wordprocessingInk" xmlns:wne="http://schemas.microsoft.com/office/word/2006/wordml" xmlns:wps="http://schemas.microsoft.com/office/word/2010/wordprocessingShape" mc:Ignorable="w14 wp14">
   <w:body>
     <w:p>
       <w:pPr>
         <w:jc w:val="center"/>
       </w:pPr>
+      <w:bookmarkStart w:id="0" w:name="_GoBack"/>
+      <w:bookmarkEnd w:id="0"/>
     </w:p>
     <w:p>
       <w:pPr>
@@ -112,7 +114,7 @@
     </w:p>
     <w:p>
       <w:pPr>
-        <w:pStyle w:val="Akapitzlist"/>
+        <w:pStyle w:val="ListParagraph"/>
         <w:numPr>
           <w:ilvl w:val="0"/>
           <w:numId w:val="2"/>
@@ -134,7 +136,7 @@
     </w:p>
     <w:p>
       <w:pPr>
-        <w:pStyle w:val="Akapitzlist"/>
+        <w:pStyle w:val="ListParagraph"/>
         <w:numPr>
           <w:ilvl w:val="1"/>
           <w:numId w:val="2"/>
@@ -154,7 +156,7 @@
     </w:p>
     <w:p>
       <w:pPr>
-        <w:pStyle w:val="Akapitzlist"/>
+        <w:pStyle w:val="ListParagraph"/>
         <w:numPr>
           <w:ilvl w:val="1"/>
           <w:numId w:val="2"/>
@@ -174,7 +176,7 @@
     </w:p>
     <w:p>
       <w:pPr>
-        <w:pStyle w:val="Akapitzlist"/>
+        <w:pStyle w:val="ListParagraph"/>
         <w:numPr>
           <w:ilvl w:val="0"/>
           <w:numId w:val="2"/>
@@ -196,7 +198,7 @@
     </w:p>
     <w:p>
       <w:pPr>
-        <w:pStyle w:val="Akapitzlist"/>
+        <w:pStyle w:val="ListParagraph"/>
         <w:numPr>
           <w:ilvl w:val="1"/>
           <w:numId w:val="2"/>
@@ -216,7 +218,7 @@
     </w:p>
     <w:p>
       <w:pPr>
-        <w:pStyle w:val="Akapitzlist"/>
+        <w:pStyle w:val="ListParagraph"/>
         <w:numPr>
           <w:ilvl w:val="1"/>
           <w:numId w:val="2"/>
@@ -236,7 +238,7 @@
     </w:p>
     <w:p>
       <w:pPr>
-        <w:pStyle w:val="Akapitzlist"/>
+        <w:pStyle w:val="ListParagraph"/>
         <w:numPr>
           <w:ilvl w:val="0"/>
           <w:numId w:val="2"/>
@@ -258,7 +260,7 @@
     </w:p>
     <w:p>
       <w:pPr>
-        <w:pStyle w:val="Akapitzlist"/>
+        <w:pStyle w:val="ListParagraph"/>
         <w:numPr>
           <w:ilvl w:val="1"/>
           <w:numId w:val="2"/>
@@ -278,7 +280,7 @@
     </w:p>
     <w:p>
       <w:pPr>
-        <w:pStyle w:val="Akapitzlist"/>
+        <w:pStyle w:val="ListParagraph"/>
         <w:numPr>
           <w:ilvl w:val="1"/>
           <w:numId w:val="2"/>
@@ -298,7 +300,7 @@
     </w:p>
     <w:p>
       <w:pPr>
-        <w:pStyle w:val="Akapitzlist"/>
+        <w:pStyle w:val="ListParagraph"/>
         <w:numPr>
           <w:ilvl w:val="0"/>
           <w:numId w:val="2"/>
@@ -320,7 +322,7 @@
     </w:p>
     <w:p>
       <w:pPr>
-        <w:pStyle w:val="Akapitzlist"/>
+        <w:pStyle w:val="ListParagraph"/>
         <w:numPr>
           <w:ilvl w:val="1"/>
           <w:numId w:val="2"/>
@@ -340,7 +342,7 @@
     </w:p>
     <w:p>
       <w:pPr>
-        <w:pStyle w:val="Akapitzlist"/>
+        <w:pStyle w:val="ListParagraph"/>
         <w:numPr>
           <w:ilvl w:val="1"/>
           <w:numId w:val="2"/>
@@ -360,7 +362,7 @@
     </w:p>
     <w:p>
       <w:pPr>
-        <w:pStyle w:val="Akapitzlist"/>
+        <w:pStyle w:val="ListParagraph"/>
         <w:numPr>
           <w:ilvl w:val="1"/>
           <w:numId w:val="2"/>
@@ -387,7 +389,7 @@
     </w:p>
     <w:p>
       <w:pPr>
-        <w:pStyle w:val="Akapitzlist"/>
+        <w:pStyle w:val="ListParagraph"/>
         <w:numPr>
           <w:ilvl w:val="0"/>
           <w:numId w:val="2"/>
@@ -409,7 +411,7 @@
     </w:p>
     <w:p>
       <w:pPr>
-        <w:pStyle w:val="Akapitzlist"/>
+        <w:pStyle w:val="ListParagraph"/>
         <w:numPr>
           <w:ilvl w:val="1"/>
           <w:numId w:val="2"/>
@@ -429,7 +431,7 @@
     </w:p>
     <w:p>
       <w:pPr>
-        <w:pStyle w:val="Akapitzlist"/>
+        <w:pStyle w:val="ListParagraph"/>
         <w:numPr>
           <w:ilvl w:val="1"/>
           <w:numId w:val="2"/>
@@ -449,7 +451,7 @@
     </w:p>
     <w:p>
       <w:pPr>
-        <w:pStyle w:val="Akapitzlist"/>
+        <w:pStyle w:val="ListParagraph"/>
         <w:ind w:left="792"/>
         <w:rPr>
           <w:sz w:val="24"/>
@@ -459,7 +461,7 @@
     </w:p>
     <w:p>
       <w:pPr>
-        <w:pStyle w:val="Akapitzlist"/>
+        <w:pStyle w:val="ListParagraph"/>
         <w:ind w:left="792"/>
         <w:rPr>
           <w:sz w:val="24"/>
@@ -469,7 +471,7 @@
     </w:p>
     <w:p>
       <w:pPr>
-        <w:pStyle w:val="Akapitzlist"/>
+        <w:pStyle w:val="ListParagraph"/>
         <w:ind w:left="792"/>
         <w:rPr>
           <w:sz w:val="24"/>
@@ -479,7 +481,7 @@
     </w:p>
     <w:p>
       <w:pPr>
-        <w:pStyle w:val="Akapitzlist"/>
+        <w:pStyle w:val="ListParagraph"/>
         <w:ind w:left="792"/>
         <w:rPr>
           <w:sz w:val="24"/>
@@ -489,7 +491,7 @@
     </w:p>
     <w:p>
       <w:pPr>
-        <w:pStyle w:val="Akapitzlist"/>
+        <w:pStyle w:val="ListParagraph"/>
         <w:ind w:left="792"/>
         <w:rPr>
           <w:sz w:val="24"/>
@@ -499,7 +501,7 @@
     </w:p>
     <w:p>
       <w:pPr>
-        <w:pStyle w:val="Akapitzlist"/>
+        <w:pStyle w:val="ListParagraph"/>
         <w:ind w:left="792"/>
         <w:rPr>
           <w:sz w:val="24"/>
@@ -509,7 +511,7 @@
     </w:p>
     <w:p>
       <w:pPr>
-        <w:pStyle w:val="Akapitzlist"/>
+        <w:pStyle w:val="ListParagraph"/>
         <w:ind w:left="792"/>
         <w:rPr>
           <w:sz w:val="24"/>
@@ -519,7 +521,7 @@
     </w:p>
     <w:p>
       <w:pPr>
-        <w:pStyle w:val="Akapitzlist"/>
+        <w:pStyle w:val="ListParagraph"/>
         <w:ind w:left="792"/>
         <w:rPr>
           <w:sz w:val="24"/>
@@ -529,7 +531,7 @@
     </w:p>
     <w:p>
       <w:pPr>
-        <w:pStyle w:val="Akapitzlist"/>
+        <w:pStyle w:val="ListParagraph"/>
         <w:ind w:left="792"/>
         <w:rPr>
           <w:sz w:val="24"/>
@@ -539,7 +541,7 @@
     </w:p>
     <w:p>
       <w:pPr>
-        <w:pStyle w:val="Akapitzlist"/>
+        <w:pStyle w:val="ListParagraph"/>
         <w:ind w:left="792"/>
         <w:rPr>
           <w:sz w:val="24"/>
@@ -549,7 +551,7 @@
     </w:p>
     <w:p>
       <w:pPr>
-        <w:pStyle w:val="Akapitzlist"/>
+        <w:pStyle w:val="ListParagraph"/>
         <w:ind w:left="792"/>
         <w:rPr>
           <w:sz w:val="24"/>
@@ -559,7 +561,7 @@
     </w:p>
     <w:p>
       <w:pPr>
-        <w:pStyle w:val="Akapitzlist"/>
+        <w:pStyle w:val="ListParagraph"/>
         <w:ind w:left="792"/>
         <w:rPr>
           <w:sz w:val="24"/>
@@ -569,7 +571,7 @@
     </w:p>
     <w:p>
       <w:pPr>
-        <w:pStyle w:val="Akapitzlist"/>
+        <w:pStyle w:val="ListParagraph"/>
         <w:ind w:left="792"/>
         <w:rPr>
           <w:sz w:val="24"/>
@@ -579,7 +581,7 @@
     </w:p>
     <w:p>
       <w:pPr>
-        <w:pStyle w:val="Akapitzlist"/>
+        <w:pStyle w:val="ListParagraph"/>
         <w:ind w:left="792"/>
         <w:rPr>
           <w:sz w:val="24"/>
@@ -589,7 +591,7 @@
     </w:p>
     <w:p>
       <w:pPr>
-        <w:pStyle w:val="Akapitzlist"/>
+        <w:pStyle w:val="ListParagraph"/>
         <w:ind w:left="792"/>
         <w:rPr>
           <w:sz w:val="24"/>
@@ -599,7 +601,7 @@
     </w:p>
     <w:p>
       <w:pPr>
-        <w:pStyle w:val="Akapitzlist"/>
+        <w:pStyle w:val="ListParagraph"/>
         <w:ind w:left="792"/>
         <w:rPr>
           <w:sz w:val="24"/>
@@ -609,7 +611,7 @@
     </w:p>
     <w:p>
       <w:pPr>
-        <w:pStyle w:val="Akapitzlist"/>
+        <w:pStyle w:val="ListParagraph"/>
         <w:ind w:left="792"/>
         <w:rPr>
           <w:sz w:val="24"/>
@@ -619,7 +621,7 @@
     </w:p>
     <w:p>
       <w:pPr>
-        <w:pStyle w:val="Akapitzlist"/>
+        <w:pStyle w:val="ListParagraph"/>
         <w:ind w:left="792"/>
         <w:rPr>
           <w:sz w:val="24"/>
@@ -629,7 +631,7 @@
     </w:p>
     <w:p>
       <w:pPr>
-        <w:pStyle w:val="Akapitzlist"/>
+        <w:pStyle w:val="ListParagraph"/>
         <w:ind w:left="792"/>
         <w:rPr>
           <w:sz w:val="24"/>
@@ -639,7 +641,7 @@
     </w:p>
     <w:p>
       <w:pPr>
-        <w:pStyle w:val="Akapitzlist"/>
+        <w:pStyle w:val="ListParagraph"/>
         <w:ind w:left="792"/>
         <w:rPr>
           <w:sz w:val="24"/>
@@ -649,7 +651,7 @@
     </w:p>
     <w:p>
       <w:pPr>
-        <w:pStyle w:val="Akapitzlist"/>
+        <w:pStyle w:val="ListParagraph"/>
         <w:ind w:left="792"/>
         <w:rPr>
           <w:sz w:val="24"/>
@@ -659,7 +661,7 @@
     </w:p>
     <w:p>
       <w:pPr>
-        <w:pStyle w:val="Akapitzlist"/>
+        <w:pStyle w:val="ListParagraph"/>
         <w:ind w:left="792"/>
         <w:rPr>
           <w:sz w:val="24"/>
@@ -669,7 +671,7 @@
     </w:p>
     <w:p>
       <w:pPr>
-        <w:pStyle w:val="Akapitzlist"/>
+        <w:pStyle w:val="ListParagraph"/>
         <w:ind w:left="792"/>
         <w:rPr>
           <w:sz w:val="24"/>
@@ -679,7 +681,7 @@
     </w:p>
     <w:p>
       <w:pPr>
-        <w:pStyle w:val="Akapitzlist"/>
+        <w:pStyle w:val="ListParagraph"/>
         <w:numPr>
           <w:ilvl w:val="0"/>
           <w:numId w:val="4"/>
@@ -702,7 +704,7 @@
     </w:p>
     <w:p>
       <w:pPr>
-        <w:pStyle w:val="Akapitzlist"/>
+        <w:pStyle w:val="ListParagraph"/>
         <w:numPr>
           <w:ilvl w:val="1"/>
           <w:numId w:val="4"/>
@@ -722,7 +724,7 @@
     </w:p>
     <w:p>
       <w:pPr>
-        <w:pStyle w:val="Akapitzlist"/>
+        <w:pStyle w:val="ListParagraph"/>
         <w:ind w:left="792"/>
         <w:jc w:val="both"/>
         <w:rPr>
@@ -782,7 +784,7 @@
     </w:p>
     <w:p>
       <w:pPr>
-        <w:pStyle w:val="Akapitzlist"/>
+        <w:pStyle w:val="ListParagraph"/>
         <w:ind w:left="792"/>
         <w:jc w:val="both"/>
         <w:rPr>
@@ -793,7 +795,7 @@
     </w:p>
     <w:p>
       <w:pPr>
-        <w:pStyle w:val="Akapitzlist"/>
+        <w:pStyle w:val="ListParagraph"/>
         <w:numPr>
           <w:ilvl w:val="1"/>
           <w:numId w:val="4"/>
@@ -813,7 +815,7 @@
     </w:p>
     <w:p>
       <w:pPr>
-        <w:pStyle w:val="Akapitzlist"/>
+        <w:pStyle w:val="ListParagraph"/>
         <w:numPr>
           <w:ilvl w:val="0"/>
           <w:numId w:val="5"/>
@@ -854,7 +856,7 @@
     </w:p>
     <w:p>
       <w:pPr>
-        <w:pStyle w:val="Akapitzlist"/>
+        <w:pStyle w:val="ListParagraph"/>
         <w:numPr>
           <w:ilvl w:val="0"/>
           <w:numId w:val="5"/>
@@ -888,7 +890,7 @@
     </w:p>
     <w:p>
       <w:pPr>
-        <w:pStyle w:val="Akapitzlist"/>
+        <w:pStyle w:val="ListParagraph"/>
         <w:numPr>
           <w:ilvl w:val="0"/>
           <w:numId w:val="5"/>
@@ -943,7 +945,7 @@
     </w:p>
     <w:p>
       <w:pPr>
-        <w:pStyle w:val="Akapitzlist"/>
+        <w:pStyle w:val="ListParagraph"/>
         <w:numPr>
           <w:ilvl w:val="0"/>
           <w:numId w:val="5"/>
@@ -984,7 +986,7 @@
     </w:p>
     <w:p>
       <w:pPr>
-        <w:pStyle w:val="Akapitzlist"/>
+        <w:pStyle w:val="ListParagraph"/>
         <w:numPr>
           <w:ilvl w:val="0"/>
           <w:numId w:val="5"/>
@@ -1046,7 +1048,7 @@
     </w:p>
     <w:p>
       <w:pPr>
-        <w:pStyle w:val="Akapitzlist"/>
+        <w:pStyle w:val="ListParagraph"/>
         <w:ind w:left="1512"/>
         <w:rPr>
           <w:sz w:val="24"/>
@@ -1056,7 +1058,7 @@
     </w:p>
     <w:p>
       <w:pPr>
-        <w:pStyle w:val="Akapitzlist"/>
+        <w:pStyle w:val="ListParagraph"/>
         <w:numPr>
           <w:ilvl w:val="0"/>
           <w:numId w:val="4"/>
@@ -1078,7 +1080,7 @@
     </w:p>
     <w:p>
       <w:pPr>
-        <w:pStyle w:val="Akapitzlist"/>
+        <w:pStyle w:val="ListParagraph"/>
         <w:numPr>
           <w:ilvl w:val="1"/>
           <w:numId w:val="4"/>
@@ -1098,7 +1100,7 @@
     </w:p>
     <w:p>
       <w:pPr>
-        <w:pStyle w:val="Akapitzlist"/>
+        <w:pStyle w:val="ListParagraph"/>
         <w:numPr>
           <w:ilvl w:val="0"/>
           <w:numId w:val="6"/>
@@ -1118,7 +1120,7 @@
     </w:p>
     <w:p>
       <w:pPr>
-        <w:pStyle w:val="Akapitzlist"/>
+        <w:pStyle w:val="ListParagraph"/>
         <w:numPr>
           <w:ilvl w:val="0"/>
           <w:numId w:val="7"/>
@@ -1152,7 +1154,7 @@
     </w:p>
     <w:p>
       <w:pPr>
-        <w:pStyle w:val="Akapitzlist"/>
+        <w:pStyle w:val="ListParagraph"/>
         <w:numPr>
           <w:ilvl w:val="0"/>
           <w:numId w:val="7"/>
@@ -1172,7 +1174,7 @@
     </w:p>
     <w:p>
       <w:pPr>
-        <w:pStyle w:val="Akapitzlist"/>
+        <w:pStyle w:val="ListParagraph"/>
         <w:numPr>
           <w:ilvl w:val="0"/>
           <w:numId w:val="7"/>
@@ -1192,7 +1194,7 @@
     </w:p>
     <w:p>
       <w:pPr>
-        <w:pStyle w:val="Akapitzlist"/>
+        <w:pStyle w:val="ListParagraph"/>
         <w:numPr>
           <w:ilvl w:val="0"/>
           <w:numId w:val="7"/>
@@ -1212,7 +1214,7 @@
     </w:p>
     <w:p>
       <w:pPr>
-        <w:pStyle w:val="Akapitzlist"/>
+        <w:pStyle w:val="ListParagraph"/>
         <w:numPr>
           <w:ilvl w:val="0"/>
           <w:numId w:val="6"/>
@@ -1246,7 +1248,7 @@
     </w:p>
     <w:p>
       <w:pPr>
-        <w:pStyle w:val="Akapitzlist"/>
+        <w:pStyle w:val="ListParagraph"/>
         <w:numPr>
           <w:ilvl w:val="0"/>
           <w:numId w:val="8"/>
@@ -1266,7 +1268,7 @@
     </w:p>
     <w:p>
       <w:pPr>
-        <w:pStyle w:val="Akapitzlist"/>
+        <w:pStyle w:val="ListParagraph"/>
         <w:numPr>
           <w:ilvl w:val="0"/>
           <w:numId w:val="8"/>
@@ -1293,7 +1295,7 @@
     </w:p>
     <w:p>
       <w:pPr>
-        <w:pStyle w:val="Akapitzlist"/>
+        <w:pStyle w:val="ListParagraph"/>
         <w:numPr>
           <w:ilvl w:val="0"/>
           <w:numId w:val="8"/>
@@ -1327,7 +1329,7 @@
     </w:p>
     <w:p>
       <w:pPr>
-        <w:pStyle w:val="Akapitzlist"/>
+        <w:pStyle w:val="ListParagraph"/>
         <w:ind w:left="792"/>
         <w:rPr>
           <w:sz w:val="24"/>
@@ -1337,7 +1339,7 @@
     </w:p>
     <w:p>
       <w:pPr>
-        <w:pStyle w:val="Akapitzlist"/>
+        <w:pStyle w:val="ListParagraph"/>
         <w:numPr>
           <w:ilvl w:val="1"/>
           <w:numId w:val="4"/>
@@ -1357,7 +1359,7 @@
     </w:p>
     <w:p>
       <w:pPr>
-        <w:pStyle w:val="Akapitzlist"/>
+        <w:pStyle w:val="ListParagraph"/>
         <w:ind w:left="792"/>
         <w:jc w:val="both"/>
         <w:rPr>
@@ -1600,7 +1602,7 @@
     </w:p>
     <w:p>
       <w:pPr>
-        <w:pStyle w:val="Akapitzlist"/>
+        <w:pStyle w:val="ListParagraph"/>
         <w:ind w:left="792"/>
         <w:rPr>
           <w:sz w:val="24"/>
@@ -1610,7 +1612,7 @@
     </w:p>
     <w:p>
       <w:pPr>
-        <w:pStyle w:val="Akapitzlist"/>
+        <w:pStyle w:val="ListParagraph"/>
         <w:numPr>
           <w:ilvl w:val="0"/>
           <w:numId w:val="4"/>
@@ -1632,7 +1634,7 @@
     </w:p>
     <w:p>
       <w:pPr>
-        <w:pStyle w:val="Akapitzlist"/>
+        <w:pStyle w:val="ListParagraph"/>
         <w:numPr>
           <w:ilvl w:val="1"/>
           <w:numId w:val="4"/>
@@ -1652,7 +1654,7 @@
     </w:p>
     <w:tbl>
       <w:tblPr>
-        <w:tblStyle w:val="Tabela-Siatka"/>
+        <w:tblStyle w:val="TableGrid"/>
         <w:tblW w:w="0" w:type="auto"/>
         <w:tblInd w:w="792" w:type="dxa"/>
         <w:tblLook w:val="04A0" w:firstRow="1" w:lastRow="0" w:firstColumn="1" w:lastColumn="0" w:noHBand="0" w:noVBand="1"/>
@@ -1669,7 +1671,7 @@
           </w:tcPr>
           <w:p>
             <w:pPr>
-              <w:pStyle w:val="Akapitzlist"/>
+              <w:pStyle w:val="ListParagraph"/>
               <w:ind w:left="0"/>
               <w:rPr>
                 <w:b/>
@@ -1693,7 +1695,7 @@
           </w:tcPr>
           <w:p>
             <w:pPr>
-              <w:pStyle w:val="Akapitzlist"/>
+              <w:pStyle w:val="ListParagraph"/>
               <w:ind w:left="0"/>
               <w:rPr>
                 <w:b/>
@@ -1717,7 +1719,7 @@
           </w:tcPr>
           <w:p>
             <w:pPr>
-              <w:pStyle w:val="Akapitzlist"/>
+              <w:pStyle w:val="ListParagraph"/>
               <w:ind w:left="0"/>
               <w:rPr>
                 <w:b/>
@@ -1743,7 +1745,7 @@
           </w:tcPr>
           <w:p>
             <w:pPr>
-              <w:pStyle w:val="Akapitzlist"/>
+              <w:pStyle w:val="ListParagraph"/>
               <w:ind w:left="0"/>
               <w:rPr>
                 <w:sz w:val="24"/>
@@ -1765,7 +1767,7 @@
           </w:tcPr>
           <w:p>
             <w:pPr>
-              <w:pStyle w:val="Akapitzlist"/>
+              <w:pStyle w:val="ListParagraph"/>
               <w:ind w:left="0"/>
               <w:rPr>
                 <w:sz w:val="24"/>
@@ -1794,7 +1796,7 @@
           </w:tcPr>
           <w:p>
             <w:pPr>
-              <w:pStyle w:val="Akapitzlist"/>
+              <w:pStyle w:val="ListParagraph"/>
               <w:ind w:left="0"/>
               <w:rPr>
                 <w:sz w:val="24"/>
@@ -1832,7 +1834,7 @@
           </w:tcPr>
           <w:p>
             <w:pPr>
-              <w:pStyle w:val="Akapitzlist"/>
+              <w:pStyle w:val="ListParagraph"/>
               <w:ind w:left="0"/>
               <w:rPr>
                 <w:sz w:val="24"/>
@@ -1854,7 +1856,7 @@
           </w:tcPr>
           <w:p>
             <w:pPr>
-              <w:pStyle w:val="Akapitzlist"/>
+              <w:pStyle w:val="ListParagraph"/>
               <w:ind w:left="0"/>
               <w:rPr>
                 <w:sz w:val="24"/>
@@ -1866,23 +1868,7 @@
                 <w:sz w:val="24"/>
                 <w:szCs w:val="24"/>
               </w:rPr>
-              <w:t xml:space="preserve">Piotr Kapski, Adam </w:t>
-            </w:r>
-            <w:proofErr w:type="spellStart"/>
-            <w:r>
-              <w:rPr>
-                <w:sz w:val="24"/>
-                <w:szCs w:val="24"/>
-              </w:rPr>
-              <w:t>Kincel</w:t>
-            </w:r>
-            <w:proofErr w:type="spellEnd"/>
-            <w:r>
-              <w:rPr>
-                <w:sz w:val="24"/>
-                <w:szCs w:val="24"/>
-              </w:rPr>
-              <w:t>, Krzysztof Poloczek</w:t>
+              <w:t>Piotr Kapski, Adam Kincel, Krzysztof Poloczek</w:t>
             </w:r>
           </w:p>
         </w:tc>
@@ -1892,7 +1878,7 @@
           </w:tcPr>
           <w:p>
             <w:pPr>
-              <w:pStyle w:val="Akapitzlist"/>
+              <w:pStyle w:val="ListParagraph"/>
               <w:ind w:left="0"/>
               <w:rPr>
                 <w:sz w:val="24"/>
@@ -1916,7 +1902,7 @@
           </w:tcPr>
           <w:p>
             <w:pPr>
-              <w:pStyle w:val="Akapitzlist"/>
+              <w:pStyle w:val="ListParagraph"/>
               <w:ind w:left="0"/>
               <w:rPr>
                 <w:sz w:val="24"/>
@@ -1945,7 +1931,7 @@
           </w:tcPr>
           <w:p>
             <w:pPr>
-              <w:pStyle w:val="Akapitzlist"/>
+              <w:pStyle w:val="ListParagraph"/>
               <w:ind w:left="0"/>
               <w:rPr>
                 <w:sz w:val="24"/>
@@ -1967,7 +1953,7 @@
           </w:tcPr>
           <w:p>
             <w:pPr>
-              <w:pStyle w:val="Akapitzlist"/>
+              <w:pStyle w:val="ListParagraph"/>
               <w:ind w:left="0"/>
               <w:rPr>
                 <w:sz w:val="24"/>
@@ -1987,7 +1973,7 @@
     </w:tbl>
     <w:p>
       <w:pPr>
-        <w:pStyle w:val="Akapitzlist"/>
+        <w:pStyle w:val="ListParagraph"/>
         <w:ind w:left="792"/>
         <w:rPr>
           <w:sz w:val="24"/>
@@ -1997,7 +1983,7 @@
     </w:p>
     <w:p>
       <w:pPr>
-        <w:pStyle w:val="Akapitzlist"/>
+        <w:pStyle w:val="ListParagraph"/>
         <w:numPr>
           <w:ilvl w:val="1"/>
           <w:numId w:val="4"/>
@@ -2017,7 +2003,7 @@
     </w:p>
     <w:tbl>
       <w:tblPr>
-        <w:tblStyle w:val="Tabela-Siatka"/>
+        <w:tblStyle w:val="TableGrid"/>
         <w:tblW w:w="0" w:type="auto"/>
         <w:tblInd w:w="792" w:type="dxa"/>
         <w:tblLook w:val="04A0" w:firstRow="1" w:lastRow="0" w:firstColumn="1" w:lastColumn="0" w:noHBand="0" w:noVBand="1"/>
@@ -2033,7 +2019,7 @@
           </w:tcPr>
           <w:p>
             <w:pPr>
-              <w:pStyle w:val="Akapitzlist"/>
+              <w:pStyle w:val="ListParagraph"/>
               <w:ind w:left="0"/>
               <w:rPr>
                 <w:b/>
@@ -2057,7 +2043,7 @@
           </w:tcPr>
           <w:p>
             <w:pPr>
-              <w:pStyle w:val="Akapitzlist"/>
+              <w:pStyle w:val="ListParagraph"/>
               <w:ind w:left="0"/>
               <w:rPr>
                 <w:b/>
@@ -2083,7 +2069,7 @@
           </w:tcPr>
           <w:p>
             <w:pPr>
-              <w:pStyle w:val="Akapitzlist"/>
+              <w:pStyle w:val="ListParagraph"/>
               <w:ind w:left="0"/>
               <w:rPr>
                 <w:sz w:val="24"/>
@@ -2105,7 +2091,7 @@
           </w:tcPr>
           <w:p>
             <w:pPr>
-              <w:pStyle w:val="Akapitzlist"/>
+              <w:pStyle w:val="ListParagraph"/>
               <w:ind w:left="0"/>
               <w:rPr>
                 <w:sz w:val="24"/>
@@ -2143,7 +2129,7 @@
           </w:tcPr>
           <w:p>
             <w:pPr>
-              <w:pStyle w:val="Akapitzlist"/>
+              <w:pStyle w:val="ListParagraph"/>
               <w:ind w:left="0"/>
               <w:rPr>
                 <w:sz w:val="24"/>
@@ -2165,7 +2151,7 @@
           </w:tcPr>
           <w:p>
             <w:pPr>
-              <w:pStyle w:val="Akapitzlist"/>
+              <w:pStyle w:val="ListParagraph"/>
               <w:ind w:left="0"/>
               <w:rPr>
                 <w:sz w:val="24"/>
@@ -2192,7 +2178,7 @@
     </w:tbl>
     <w:p>
       <w:pPr>
-        <w:pStyle w:val="Akapitzlist"/>
+        <w:pStyle w:val="ListParagraph"/>
         <w:ind w:left="792"/>
         <w:rPr>
           <w:sz w:val="24"/>
@@ -2202,7 +2188,7 @@
     </w:p>
     <w:p>
       <w:pPr>
-        <w:pStyle w:val="Akapitzlist"/>
+        <w:pStyle w:val="ListParagraph"/>
         <w:numPr>
           <w:ilvl w:val="0"/>
           <w:numId w:val="4"/>
@@ -2224,7 +2210,7 @@
     </w:p>
     <w:p>
       <w:pPr>
-        <w:pStyle w:val="Akapitzlist"/>
+        <w:pStyle w:val="ListParagraph"/>
         <w:numPr>
           <w:ilvl w:val="1"/>
           <w:numId w:val="4"/>
@@ -2244,7 +2230,7 @@
     </w:p>
     <w:p>
       <w:pPr>
-        <w:pStyle w:val="Akapitzlist"/>
+        <w:pStyle w:val="ListParagraph"/>
         <w:ind w:left="792"/>
         <w:jc w:val="both"/>
         <w:rPr>
@@ -2262,7 +2248,7 @@
     </w:p>
     <w:p>
       <w:pPr>
-        <w:pStyle w:val="Akapitzlist"/>
+        <w:pStyle w:val="ListParagraph"/>
         <w:ind w:left="792"/>
         <w:rPr>
           <w:sz w:val="24"/>
@@ -2272,7 +2258,7 @@
     </w:p>
     <w:p>
       <w:pPr>
-        <w:pStyle w:val="Akapitzlist"/>
+        <w:pStyle w:val="ListParagraph"/>
         <w:numPr>
           <w:ilvl w:val="1"/>
           <w:numId w:val="4"/>
@@ -2292,7 +2278,7 @@
     </w:p>
     <w:tbl>
       <w:tblPr>
-        <w:tblStyle w:val="Tabela-Siatka"/>
+        <w:tblStyle w:val="TableGrid"/>
         <w:tblW w:w="0" w:type="auto"/>
         <w:tblInd w:w="792" w:type="dxa"/>
         <w:tblLook w:val="04A0" w:firstRow="1" w:lastRow="0" w:firstColumn="1" w:lastColumn="0" w:noHBand="0" w:noVBand="1"/>
@@ -2308,7 +2294,7 @@
           </w:tcPr>
           <w:p>
             <w:pPr>
-              <w:pStyle w:val="Akapitzlist"/>
+              <w:pStyle w:val="ListParagraph"/>
               <w:ind w:left="0"/>
               <w:rPr>
                 <w:sz w:val="24"/>
@@ -2330,7 +2316,7 @@
           </w:tcPr>
           <w:p>
             <w:pPr>
-              <w:pStyle w:val="Akapitzlist"/>
+              <w:pStyle w:val="ListParagraph"/>
               <w:ind w:left="0"/>
               <w:rPr>
                 <w:sz w:val="24"/>
@@ -2354,7 +2340,7 @@
           </w:tcPr>
           <w:p>
             <w:pPr>
-              <w:pStyle w:val="Akapitzlist"/>
+              <w:pStyle w:val="ListParagraph"/>
               <w:ind w:left="0"/>
               <w:rPr>
                 <w:sz w:val="24"/>
@@ -2376,7 +2362,7 @@
           </w:tcPr>
           <w:p>
             <w:pPr>
-              <w:pStyle w:val="Akapitzlist"/>
+              <w:pStyle w:val="ListParagraph"/>
               <w:ind w:left="0"/>
               <w:rPr>
                 <w:sz w:val="24"/>
@@ -2400,7 +2386,7 @@
           </w:tcPr>
           <w:p>
             <w:pPr>
-              <w:pStyle w:val="Akapitzlist"/>
+              <w:pStyle w:val="ListParagraph"/>
               <w:ind w:left="0"/>
               <w:rPr>
                 <w:sz w:val="24"/>
@@ -2422,7 +2408,7 @@
           </w:tcPr>
           <w:p>
             <w:pPr>
-              <w:pStyle w:val="Akapitzlist"/>
+              <w:pStyle w:val="ListParagraph"/>
               <w:ind w:left="0"/>
               <w:rPr>
                 <w:sz w:val="24"/>
@@ -2453,7 +2439,7 @@
           </w:tcPr>
           <w:p>
             <w:pPr>
-              <w:pStyle w:val="Akapitzlist"/>
+              <w:pStyle w:val="ListParagraph"/>
               <w:ind w:left="0"/>
               <w:rPr>
                 <w:sz w:val="24"/>
@@ -2475,7 +2461,7 @@
           </w:tcPr>
           <w:p>
             <w:pPr>
-              <w:pStyle w:val="Akapitzlist"/>
+              <w:pStyle w:val="ListParagraph"/>
               <w:ind w:left="0"/>
               <w:rPr>
                 <w:sz w:val="24"/>
@@ -2499,7 +2485,7 @@
           </w:tcPr>
           <w:p>
             <w:pPr>
-              <w:pStyle w:val="Akapitzlist"/>
+              <w:pStyle w:val="ListParagraph"/>
               <w:ind w:left="0"/>
               <w:rPr>
                 <w:sz w:val="24"/>
@@ -2521,7 +2507,7 @@
           </w:tcPr>
           <w:p>
             <w:pPr>
-              <w:pStyle w:val="Akapitzlist"/>
+              <w:pStyle w:val="ListParagraph"/>
               <w:ind w:left="0"/>
               <w:rPr>
                 <w:sz w:val="24"/>
@@ -2552,7 +2538,7 @@
           </w:tcPr>
           <w:p>
             <w:pPr>
-              <w:pStyle w:val="Akapitzlist"/>
+              <w:pStyle w:val="ListParagraph"/>
               <w:ind w:left="0"/>
               <w:rPr>
                 <w:sz w:val="24"/>
@@ -2574,7 +2560,7 @@
           </w:tcPr>
           <w:p>
             <w:pPr>
-              <w:pStyle w:val="Akapitzlist"/>
+              <w:pStyle w:val="ListParagraph"/>
               <w:ind w:left="0"/>
               <w:rPr>
                 <w:sz w:val="24"/>
@@ -2601,7 +2587,7 @@
     </w:tbl>
     <w:p>
       <w:pPr>
-        <w:pStyle w:val="Akapitzlist"/>
+        <w:pStyle w:val="ListParagraph"/>
         <w:ind w:left="792"/>
         <w:rPr>
           <w:sz w:val="24"/>
@@ -2611,7 +2597,7 @@
     </w:p>
     <w:p>
       <w:pPr>
-        <w:pStyle w:val="Akapitzlist"/>
+        <w:pStyle w:val="ListParagraph"/>
         <w:ind w:left="792"/>
         <w:rPr>
           <w:sz w:val="24"/>
@@ -2621,7 +2607,7 @@
     </w:p>
     <w:p>
       <w:pPr>
-        <w:pStyle w:val="Akapitzlist"/>
+        <w:pStyle w:val="ListParagraph"/>
         <w:ind w:left="792"/>
         <w:rPr>
           <w:sz w:val="24"/>
@@ -2631,7 +2617,7 @@
     </w:p>
     <w:p>
       <w:pPr>
-        <w:pStyle w:val="Akapitzlist"/>
+        <w:pStyle w:val="ListParagraph"/>
         <w:ind w:left="792"/>
         <w:rPr>
           <w:sz w:val="24"/>
@@ -2641,7 +2627,7 @@
     </w:p>
     <w:p>
       <w:pPr>
-        <w:pStyle w:val="Akapitzlist"/>
+        <w:pStyle w:val="ListParagraph"/>
         <w:ind w:left="792"/>
         <w:rPr>
           <w:sz w:val="24"/>
@@ -2651,7 +2637,7 @@
     </w:p>
     <w:p>
       <w:pPr>
-        <w:pStyle w:val="Akapitzlist"/>
+        <w:pStyle w:val="ListParagraph"/>
         <w:numPr>
           <w:ilvl w:val="0"/>
           <w:numId w:val="4"/>
@@ -2674,7 +2660,7 @@
     </w:p>
     <w:p>
       <w:pPr>
-        <w:pStyle w:val="Akapitzlist"/>
+        <w:pStyle w:val="ListParagraph"/>
         <w:numPr>
           <w:ilvl w:val="1"/>
           <w:numId w:val="4"/>
@@ -2708,7 +2694,7 @@
     </w:p>
     <w:p>
       <w:pPr>
-        <w:pStyle w:val="Akapitzlist"/>
+        <w:pStyle w:val="ListParagraph"/>
         <w:numPr>
           <w:ilvl w:val="0"/>
           <w:numId w:val="9"/>
@@ -2735,7 +2721,7 @@
     </w:p>
     <w:p>
       <w:pPr>
-        <w:pStyle w:val="Akapitzlist"/>
+        <w:pStyle w:val="ListParagraph"/>
         <w:numPr>
           <w:ilvl w:val="0"/>
           <w:numId w:val="9"/>
@@ -2755,7 +2741,7 @@
     </w:p>
     <w:p>
       <w:pPr>
-        <w:pStyle w:val="Akapitzlist"/>
+        <w:pStyle w:val="ListParagraph"/>
         <w:numPr>
           <w:ilvl w:val="0"/>
           <w:numId w:val="9"/>
@@ -2775,7 +2761,7 @@
     </w:p>
     <w:p>
       <w:pPr>
-        <w:pStyle w:val="Akapitzlist"/>
+        <w:pStyle w:val="ListParagraph"/>
         <w:numPr>
           <w:ilvl w:val="0"/>
           <w:numId w:val="9"/>
@@ -2795,7 +2781,7 @@
     </w:p>
     <w:p>
       <w:pPr>
-        <w:pStyle w:val="Akapitzlist"/>
+        <w:pStyle w:val="ListParagraph"/>
         <w:ind w:left="1152"/>
         <w:rPr>
           <w:sz w:val="24"/>
@@ -2805,7 +2791,7 @@
     </w:p>
     <w:p>
       <w:pPr>
-        <w:pStyle w:val="Akapitzlist"/>
+        <w:pStyle w:val="ListParagraph"/>
         <w:numPr>
           <w:ilvl w:val="1"/>
           <w:numId w:val="4"/>
@@ -2839,7 +2825,7 @@
     </w:p>
     <w:p>
       <w:pPr>
-        <w:pStyle w:val="Akapitzlist"/>
+        <w:pStyle w:val="ListParagraph"/>
         <w:numPr>
           <w:ilvl w:val="0"/>
           <w:numId w:val="10"/>
@@ -2873,7 +2859,7 @@
     </w:p>
     <w:p>
       <w:pPr>
-        <w:pStyle w:val="Akapitzlist"/>
+        <w:pStyle w:val="ListParagraph"/>
         <w:numPr>
           <w:ilvl w:val="0"/>
           <w:numId w:val="10"/>
@@ -2914,7 +2900,7 @@
     </w:p>
     <w:p>
       <w:pPr>
-        <w:pStyle w:val="Akapitzlist"/>
+        <w:pStyle w:val="ListParagraph"/>
         <w:numPr>
           <w:ilvl w:val="0"/>
           <w:numId w:val="10"/>
@@ -2941,7 +2927,7 @@
     </w:p>
     <w:p>
       <w:pPr>
-        <w:pStyle w:val="Akapitzlist"/>
+        <w:pStyle w:val="ListParagraph"/>
         <w:numPr>
           <w:ilvl w:val="0"/>
           <w:numId w:val="10"/>
@@ -2961,7 +2947,7 @@
     </w:p>
     <w:p>
       <w:pPr>
-        <w:pStyle w:val="Akapitzlist"/>
+        <w:pStyle w:val="ListParagraph"/>
         <w:numPr>
           <w:ilvl w:val="0"/>
           <w:numId w:val="10"/>
@@ -3009,8 +2995,8 @@
       </w:pPr>
     </w:p>
     <w:sectPr>
-      <w:headerReference w:type="default" r:id="rId7"/>
-      <w:footerReference w:type="default" r:id="rId8"/>
+      <w:headerReference w:type="default" r:id="rId8"/>
+      <w:footerReference w:type="default" r:id="rId9"/>
       <w:pgSz w:w="11906" w:h="16838"/>
       <w:pgMar w:top="1417" w:right="1417" w:bottom="1417" w:left="1417" w:header="708" w:footer="708" w:gutter="0"/>
       <w:cols w:space="708"/>
@@ -3022,7 +3008,7 @@
 </file>
 
 <file path=word/endnotes.xml><?xml version="1.0" encoding="utf-8"?>
-<w:endnotes xmlns:wpc="http://schemas.microsoft.com/office/word/2010/wordprocessingCanvas" xmlns:cx="http://schemas.microsoft.com/office/drawing/2014/chartex" xmlns:cx1="http://schemas.microsoft.com/office/drawing/2015/9/8/chartex" xmlns:cx2="http://schemas.microsoft.com/office/drawing/2015/10/21/chartex" xmlns:cx3="http://schemas.microsoft.com/office/drawing/2016/5/9/chartex" xmlns:cx4="http://schemas.microsoft.com/office/drawing/2016/5/10/chartex" xmlns:cx5="http://schemas.microsoft.com/office/drawing/2016/5/11/chartex" xmlns:cx6="http://schemas.microsoft.com/office/drawing/2016/5/12/chartex" xmlns:cx7="http://schemas.microsoft.com/office/drawing/2016/5/13/chartex" xmlns:cx8="http://schemas.microsoft.com/office/drawing/2016/5/14/chartex" xmlns:mc="http://schemas.openxmlformats.org/markup-compatibility/2006" xmlns:aink="http://schemas.microsoft.com/office/drawing/2016/ink" xmlns:am3d="http://schemas.microsoft.com/office/drawing/2017/model3d" xmlns:o="urn:schemas-microsoft-com:office:office" xmlns:r="http://schemas.openxmlformats.org/officeDocument/2006/relationships" xmlns:m="http://schemas.openxmlformats.org/officeDocument/2006/math" xmlns:v="urn:schemas-microsoft-com:vml" xmlns:wp14="http://schemas.microsoft.com/office/word/2010/wordprocessingDrawing" xmlns:wp="http://schemas.openxmlformats.org/drawingml/2006/wordprocessingDrawing" xmlns:w10="urn:schemas-microsoft-com:office:word" xmlns:w="http://schemas.openxmlformats.org/wordprocessingml/2006/main" xmlns:w14="http://schemas.microsoft.com/office/word/2010/wordml" xmlns:w15="http://schemas.microsoft.com/office/word/2012/wordml" xmlns:w16cid="http://schemas.microsoft.com/office/word/2016/wordml/cid" xmlns:w16se="http://schemas.microsoft.com/office/word/2015/wordml/symex" xmlns:wpg="http://schemas.microsoft.com/office/word/2010/wordprocessingGroup" xmlns:wpi="http://schemas.microsoft.com/office/word/2010/wordprocessingInk" xmlns:wne="http://schemas.microsoft.com/office/word/2006/wordml" xmlns:wps="http://schemas.microsoft.com/office/word/2010/wordprocessingShape" mc:Ignorable="w14 w15 w16se w16cid wp14">
+<w:endnotes xmlns:wpc="http://schemas.microsoft.com/office/word/2010/wordprocessingCanvas" xmlns:mc="http://schemas.openxmlformats.org/markup-compatibility/2006" xmlns:o="urn:schemas-microsoft-com:office:office" xmlns:r="http://schemas.openxmlformats.org/officeDocument/2006/relationships" xmlns:m="http://schemas.openxmlformats.org/officeDocument/2006/math" xmlns:v="urn:schemas-microsoft-com:vml" xmlns:wp14="http://schemas.microsoft.com/office/word/2010/wordprocessingDrawing" xmlns:wp="http://schemas.openxmlformats.org/drawingml/2006/wordprocessingDrawing" xmlns:w10="urn:schemas-microsoft-com:office:word" xmlns:w="http://schemas.openxmlformats.org/wordprocessingml/2006/main" xmlns:w14="http://schemas.microsoft.com/office/word/2010/wordml" xmlns:wpg="http://schemas.microsoft.com/office/word/2010/wordprocessingGroup" xmlns:wpi="http://schemas.microsoft.com/office/word/2010/wordprocessingInk" xmlns:wne="http://schemas.microsoft.com/office/word/2006/wordml" xmlns:wps="http://schemas.microsoft.com/office/word/2010/wordprocessingShape" mc:Ignorable="w14 wp14">
   <w:endnote w:type="separator" w:id="-1">
     <w:p>
       <w:pPr>
@@ -3047,7 +3033,7 @@
 </file>
 
 <file path=word/footer1.xml><?xml version="1.0" encoding="utf-8"?>
-<w:ftr xmlns:wpc="http://schemas.microsoft.com/office/word/2010/wordprocessingCanvas" xmlns:cx="http://schemas.microsoft.com/office/drawing/2014/chartex" xmlns:cx1="http://schemas.microsoft.com/office/drawing/2015/9/8/chartex" xmlns:cx2="http://schemas.microsoft.com/office/drawing/2015/10/21/chartex" xmlns:cx3="http://schemas.microsoft.com/office/drawing/2016/5/9/chartex" xmlns:cx4="http://schemas.microsoft.com/office/drawing/2016/5/10/chartex" xmlns:cx5="http://schemas.microsoft.com/office/drawing/2016/5/11/chartex" xmlns:cx6="http://schemas.microsoft.com/office/drawing/2016/5/12/chartex" xmlns:cx7="http://schemas.microsoft.com/office/drawing/2016/5/13/chartex" xmlns:cx8="http://schemas.microsoft.com/office/drawing/2016/5/14/chartex" xmlns:mc="http://schemas.openxmlformats.org/markup-compatibility/2006" xmlns:aink="http://schemas.microsoft.com/office/drawing/2016/ink" xmlns:am3d="http://schemas.microsoft.com/office/drawing/2017/model3d" xmlns:o="urn:schemas-microsoft-com:office:office" xmlns:r="http://schemas.openxmlformats.org/officeDocument/2006/relationships" xmlns:m="http://schemas.openxmlformats.org/officeDocument/2006/math" xmlns:v="urn:schemas-microsoft-com:vml" xmlns:wp14="http://schemas.microsoft.com/office/word/2010/wordprocessingDrawing" xmlns:wp="http://schemas.openxmlformats.org/drawingml/2006/wordprocessingDrawing" xmlns:w10="urn:schemas-microsoft-com:office:word" xmlns:w="http://schemas.openxmlformats.org/wordprocessingml/2006/main" xmlns:w14="http://schemas.microsoft.com/office/word/2010/wordml" xmlns:w15="http://schemas.microsoft.com/office/word/2012/wordml" xmlns:w16cid="http://schemas.microsoft.com/office/word/2016/wordml/cid" xmlns:w16se="http://schemas.microsoft.com/office/word/2015/wordml/symex" xmlns:wpg="http://schemas.microsoft.com/office/word/2010/wordprocessingGroup" xmlns:wpi="http://schemas.microsoft.com/office/word/2010/wordprocessingInk" xmlns:wne="http://schemas.microsoft.com/office/word/2006/wordml" xmlns:wps="http://schemas.microsoft.com/office/word/2010/wordprocessingShape" mc:Ignorable="w14 w15 w16se w16cid wp14">
+<w:ftr xmlns:wpc="http://schemas.microsoft.com/office/word/2010/wordprocessingCanvas" xmlns:mc="http://schemas.openxmlformats.org/markup-compatibility/2006" xmlns:o="urn:schemas-microsoft-com:office:office" xmlns:r="http://schemas.openxmlformats.org/officeDocument/2006/relationships" xmlns:m="http://schemas.openxmlformats.org/officeDocument/2006/math" xmlns:v="urn:schemas-microsoft-com:vml" xmlns:wp14="http://schemas.microsoft.com/office/word/2010/wordprocessingDrawing" xmlns:wp="http://schemas.openxmlformats.org/drawingml/2006/wordprocessingDrawing" xmlns:w10="urn:schemas-microsoft-com:office:word" xmlns:w="http://schemas.openxmlformats.org/wordprocessingml/2006/main" xmlns:w14="http://schemas.microsoft.com/office/word/2010/wordml" xmlns:wpg="http://schemas.microsoft.com/office/word/2010/wordprocessingGroup" xmlns:wpi="http://schemas.microsoft.com/office/word/2010/wordprocessingInk" xmlns:wne="http://schemas.microsoft.com/office/word/2006/wordml" xmlns:wps="http://schemas.microsoft.com/office/word/2010/wordprocessingShape" mc:Ignorable="w14 wp14">
   <w:sdt>
     <w:sdtPr>
       <w:id w:val="-1953077838"/>
@@ -3060,7 +3046,7 @@
     <w:sdtContent>
       <w:p>
         <w:pPr>
-          <w:pStyle w:val="Stopka"/>
+          <w:pStyle w:val="Footer"/>
           <w:jc w:val="center"/>
         </w:pPr>
         <w:r>
@@ -3076,7 +3062,7 @@
           <w:rPr>
             <w:noProof/>
           </w:rPr>
-          <w:t>3</w:t>
+          <w:t>5</w:t>
         </w:r>
         <w:r>
           <w:fldChar w:fldCharType="end"/>
@@ -3086,14 +3072,14 @@
   </w:sdt>
   <w:p>
     <w:pPr>
-      <w:pStyle w:val="Stopka"/>
+      <w:pStyle w:val="Footer"/>
     </w:pPr>
   </w:p>
 </w:ftr>
 </file>
 
 <file path=word/footnotes.xml><?xml version="1.0" encoding="utf-8"?>
-<w:footnotes xmlns:wpc="http://schemas.microsoft.com/office/word/2010/wordprocessingCanvas" xmlns:cx="http://schemas.microsoft.com/office/drawing/2014/chartex" xmlns:cx1="http://schemas.microsoft.com/office/drawing/2015/9/8/chartex" xmlns:cx2="http://schemas.microsoft.com/office/drawing/2015/10/21/chartex" xmlns:cx3="http://schemas.microsoft.com/office/drawing/2016/5/9/chartex" xmlns:cx4="http://schemas.microsoft.com/office/drawing/2016/5/10/chartex" xmlns:cx5="http://schemas.microsoft.com/office/drawing/2016/5/11/chartex" xmlns:cx6="http://schemas.microsoft.com/office/drawing/2016/5/12/chartex" xmlns:cx7="http://schemas.microsoft.com/office/drawing/2016/5/13/chartex" xmlns:cx8="http://schemas.microsoft.com/office/drawing/2016/5/14/chartex" xmlns:mc="http://schemas.openxmlformats.org/markup-compatibility/2006" xmlns:aink="http://schemas.microsoft.com/office/drawing/2016/ink" xmlns:am3d="http://schemas.microsoft.com/office/drawing/2017/model3d" xmlns:o="urn:schemas-microsoft-com:office:office" xmlns:r="http://schemas.openxmlformats.org/officeDocument/2006/relationships" xmlns:m="http://schemas.openxmlformats.org/officeDocument/2006/math" xmlns:v="urn:schemas-microsoft-com:vml" xmlns:wp14="http://schemas.microsoft.com/office/word/2010/wordprocessingDrawing" xmlns:wp="http://schemas.openxmlformats.org/drawingml/2006/wordprocessingDrawing" xmlns:w10="urn:schemas-microsoft-com:office:word" xmlns:w="http://schemas.openxmlformats.org/wordprocessingml/2006/main" xmlns:w14="http://schemas.microsoft.com/office/word/2010/wordml" xmlns:w15="http://schemas.microsoft.com/office/word/2012/wordml" xmlns:w16cid="http://schemas.microsoft.com/office/word/2016/wordml/cid" xmlns:w16se="http://schemas.microsoft.com/office/word/2015/wordml/symex" xmlns:wpg="http://schemas.microsoft.com/office/word/2010/wordprocessingGroup" xmlns:wpi="http://schemas.microsoft.com/office/word/2010/wordprocessingInk" xmlns:wne="http://schemas.microsoft.com/office/word/2006/wordml" xmlns:wps="http://schemas.microsoft.com/office/word/2010/wordprocessingShape" mc:Ignorable="w14 w15 w16se w16cid wp14">
+<w:footnotes xmlns:wpc="http://schemas.microsoft.com/office/word/2010/wordprocessingCanvas" xmlns:mc="http://schemas.openxmlformats.org/markup-compatibility/2006" xmlns:o="urn:schemas-microsoft-com:office:office" xmlns:r="http://schemas.openxmlformats.org/officeDocument/2006/relationships" xmlns:m="http://schemas.openxmlformats.org/officeDocument/2006/math" xmlns:v="urn:schemas-microsoft-com:vml" xmlns:wp14="http://schemas.microsoft.com/office/word/2010/wordprocessingDrawing" xmlns:wp="http://schemas.openxmlformats.org/drawingml/2006/wordprocessingDrawing" xmlns:w10="urn:schemas-microsoft-com:office:word" xmlns:w="http://schemas.openxmlformats.org/wordprocessingml/2006/main" xmlns:w14="http://schemas.microsoft.com/office/word/2010/wordml" xmlns:wpg="http://schemas.microsoft.com/office/word/2010/wordprocessingGroup" xmlns:wpi="http://schemas.microsoft.com/office/word/2010/wordprocessingInk" xmlns:wne="http://schemas.microsoft.com/office/word/2006/wordml" xmlns:wps="http://schemas.microsoft.com/office/word/2010/wordprocessingShape" mc:Ignorable="w14 wp14">
   <w:footnote w:type="separator" w:id="-1">
     <w:p>
       <w:pPr>
@@ -3118,24 +3104,24 @@
 </file>
 
 <file path=word/header1.xml><?xml version="1.0" encoding="utf-8"?>
-<w:hdr xmlns:wpc="http://schemas.microsoft.com/office/word/2010/wordprocessingCanvas" xmlns:cx="http://schemas.microsoft.com/office/drawing/2014/chartex" xmlns:cx1="http://schemas.microsoft.com/office/drawing/2015/9/8/chartex" xmlns:cx2="http://schemas.microsoft.com/office/drawing/2015/10/21/chartex" xmlns:cx3="http://schemas.microsoft.com/office/drawing/2016/5/9/chartex" xmlns:cx4="http://schemas.microsoft.com/office/drawing/2016/5/10/chartex" xmlns:cx5="http://schemas.microsoft.com/office/drawing/2016/5/11/chartex" xmlns:cx6="http://schemas.microsoft.com/office/drawing/2016/5/12/chartex" xmlns:cx7="http://schemas.microsoft.com/office/drawing/2016/5/13/chartex" xmlns:cx8="http://schemas.microsoft.com/office/drawing/2016/5/14/chartex" xmlns:mc="http://schemas.openxmlformats.org/markup-compatibility/2006" xmlns:aink="http://schemas.microsoft.com/office/drawing/2016/ink" xmlns:am3d="http://schemas.microsoft.com/office/drawing/2017/model3d" xmlns:o="urn:schemas-microsoft-com:office:office" xmlns:r="http://schemas.openxmlformats.org/officeDocument/2006/relationships" xmlns:m="http://schemas.openxmlformats.org/officeDocument/2006/math" xmlns:v="urn:schemas-microsoft-com:vml" xmlns:wp14="http://schemas.microsoft.com/office/word/2010/wordprocessingDrawing" xmlns:wp="http://schemas.openxmlformats.org/drawingml/2006/wordprocessingDrawing" xmlns:w10="urn:schemas-microsoft-com:office:word" xmlns:w="http://schemas.openxmlformats.org/wordprocessingml/2006/main" xmlns:w14="http://schemas.microsoft.com/office/word/2010/wordml" xmlns:w15="http://schemas.microsoft.com/office/word/2012/wordml" xmlns:w16cid="http://schemas.microsoft.com/office/word/2016/wordml/cid" xmlns:w16se="http://schemas.microsoft.com/office/word/2015/wordml/symex" xmlns:wpg="http://schemas.microsoft.com/office/word/2010/wordprocessingGroup" xmlns:wpi="http://schemas.microsoft.com/office/word/2010/wordprocessingInk" xmlns:wne="http://schemas.microsoft.com/office/word/2006/wordml" xmlns:wps="http://schemas.microsoft.com/office/word/2010/wordprocessingShape" mc:Ignorable="w14 w15 w16se w16cid wp14">
+<w:hdr xmlns:wpc="http://schemas.microsoft.com/office/word/2010/wordprocessingCanvas" xmlns:mc="http://schemas.openxmlformats.org/markup-compatibility/2006" xmlns:o="urn:schemas-microsoft-com:office:office" xmlns:r="http://schemas.openxmlformats.org/officeDocument/2006/relationships" xmlns:m="http://schemas.openxmlformats.org/officeDocument/2006/math" xmlns:v="urn:schemas-microsoft-com:vml" xmlns:wp14="http://schemas.microsoft.com/office/word/2010/wordprocessingDrawing" xmlns:wp="http://schemas.openxmlformats.org/drawingml/2006/wordprocessingDrawing" xmlns:w10="urn:schemas-microsoft-com:office:word" xmlns:w="http://schemas.openxmlformats.org/wordprocessingml/2006/main" xmlns:w14="http://schemas.microsoft.com/office/word/2010/wordml" xmlns:wpg="http://schemas.microsoft.com/office/word/2010/wordprocessingGroup" xmlns:wpi="http://schemas.microsoft.com/office/word/2010/wordprocessingInk" xmlns:wne="http://schemas.microsoft.com/office/word/2006/wordml" xmlns:wps="http://schemas.microsoft.com/office/word/2010/wordprocessingShape" mc:Ignorable="w14 wp14">
   <w:p>
     <w:pPr>
-      <w:pStyle w:val="Nagwek"/>
+      <w:pStyle w:val="Header"/>
       <w:jc w:val="center"/>
     </w:pPr>
   </w:p>
   <w:p>
     <w:pPr>
-      <w:pStyle w:val="Nagwek"/>
+      <w:pStyle w:val="Header"/>
     </w:pPr>
   </w:p>
 </w:hdr>
 </file>
 
 <file path=word/numbering.xml><?xml version="1.0" encoding="utf-8"?>
-<w:numbering xmlns:wpc="http://schemas.microsoft.com/office/word/2010/wordprocessingCanvas" xmlns:cx="http://schemas.microsoft.com/office/drawing/2014/chartex" xmlns:cx1="http://schemas.microsoft.com/office/drawing/2015/9/8/chartex" xmlns:cx2="http://schemas.microsoft.com/office/drawing/2015/10/21/chartex" xmlns:cx3="http://schemas.microsoft.com/office/drawing/2016/5/9/chartex" xmlns:cx4="http://schemas.microsoft.com/office/drawing/2016/5/10/chartex" xmlns:cx5="http://schemas.microsoft.com/office/drawing/2016/5/11/chartex" xmlns:cx6="http://schemas.microsoft.com/office/drawing/2016/5/12/chartex" xmlns:cx7="http://schemas.microsoft.com/office/drawing/2016/5/13/chartex" xmlns:cx8="http://schemas.microsoft.com/office/drawing/2016/5/14/chartex" xmlns:mc="http://schemas.openxmlformats.org/markup-compatibility/2006" xmlns:aink="http://schemas.microsoft.com/office/drawing/2016/ink" xmlns:am3d="http://schemas.microsoft.com/office/drawing/2017/model3d" xmlns:o="urn:schemas-microsoft-com:office:office" xmlns:r="http://schemas.openxmlformats.org/officeDocument/2006/relationships" xmlns:m="http://schemas.openxmlformats.org/officeDocument/2006/math" xmlns:v="urn:schemas-microsoft-com:vml" xmlns:wp14="http://schemas.microsoft.com/office/word/2010/wordprocessingDrawing" xmlns:wp="http://schemas.openxmlformats.org/drawingml/2006/wordprocessingDrawing" xmlns:w10="urn:schemas-microsoft-com:office:word" xmlns:w="http://schemas.openxmlformats.org/wordprocessingml/2006/main" xmlns:w14="http://schemas.microsoft.com/office/word/2010/wordml" xmlns:w15="http://schemas.microsoft.com/office/word/2012/wordml" xmlns:w16cid="http://schemas.microsoft.com/office/word/2016/wordml/cid" xmlns:w16se="http://schemas.microsoft.com/office/word/2015/wordml/symex" xmlns:wpg="http://schemas.microsoft.com/office/word/2010/wordprocessingGroup" xmlns:wpi="http://schemas.microsoft.com/office/word/2010/wordprocessingInk" xmlns:wne="http://schemas.microsoft.com/office/word/2006/wordml" xmlns:wps="http://schemas.microsoft.com/office/word/2010/wordprocessingShape" mc:Ignorable="w14 w15 w16se w16cid wp14">
-  <w:abstractNum w:abstractNumId="0" w15:restartNumberingAfterBreak="0">
+<w:numbering xmlns:wpc="http://schemas.microsoft.com/office/word/2010/wordprocessingCanvas" xmlns:mc="http://schemas.openxmlformats.org/markup-compatibility/2006" xmlns:o="urn:schemas-microsoft-com:office:office" xmlns:r="http://schemas.openxmlformats.org/officeDocument/2006/relationships" xmlns:m="http://schemas.openxmlformats.org/officeDocument/2006/math" xmlns:v="urn:schemas-microsoft-com:vml" xmlns:wp14="http://schemas.microsoft.com/office/word/2010/wordprocessingDrawing" xmlns:wp="http://schemas.openxmlformats.org/drawingml/2006/wordprocessingDrawing" xmlns:w10="urn:schemas-microsoft-com:office:word" xmlns:w="http://schemas.openxmlformats.org/wordprocessingml/2006/main" xmlns:w14="http://schemas.microsoft.com/office/word/2010/wordml" xmlns:wpg="http://schemas.microsoft.com/office/word/2010/wordprocessingGroup" xmlns:wpi="http://schemas.microsoft.com/office/word/2010/wordprocessingInk" xmlns:wne="http://schemas.microsoft.com/office/word/2006/wordml" xmlns:wps="http://schemas.microsoft.com/office/word/2010/wordprocessingShape" mc:Ignorable="w14 wp14">
+  <w:abstractNum w:abstractNumId="0">
     <w:nsid w:val="02772CE3"/>
     <w:multiLevelType w:val="hybridMultilevel"/>
     <w:tmpl w:val="3AD0CE58"/>
@@ -3224,7 +3210,7 @@
       </w:pPr>
     </w:lvl>
   </w:abstractNum>
-  <w:abstractNum w:abstractNumId="1" w15:restartNumberingAfterBreak="0">
+  <w:abstractNum w:abstractNumId="1">
     <w:nsid w:val="1A41735A"/>
     <w:multiLevelType w:val="hybridMultilevel"/>
     <w:tmpl w:val="4F0AAB96"/>
@@ -3337,7 +3323,7 @@
       </w:rPr>
     </w:lvl>
   </w:abstractNum>
-  <w:abstractNum w:abstractNumId="2" w15:restartNumberingAfterBreak="0">
+  <w:abstractNum w:abstractNumId="2">
     <w:nsid w:val="1B7D5302"/>
     <w:multiLevelType w:val="hybridMultilevel"/>
     <w:tmpl w:val="805A656C"/>
@@ -3450,7 +3436,7 @@
       </w:rPr>
     </w:lvl>
   </w:abstractNum>
-  <w:abstractNum w:abstractNumId="3" w15:restartNumberingAfterBreak="0">
+  <w:abstractNum w:abstractNumId="3">
     <w:nsid w:val="280D244A"/>
     <w:multiLevelType w:val="hybridMultilevel"/>
     <w:tmpl w:val="6BE252F2"/>
@@ -3539,7 +3525,7 @@
       </w:pPr>
     </w:lvl>
   </w:abstractNum>
-  <w:abstractNum w:abstractNumId="4" w15:restartNumberingAfterBreak="0">
+  <w:abstractNum w:abstractNumId="4">
     <w:nsid w:val="518C21CD"/>
     <w:multiLevelType w:val="hybridMultilevel"/>
     <w:tmpl w:val="1C0686B8"/>
@@ -3628,7 +3614,7 @@
       </w:pPr>
     </w:lvl>
   </w:abstractNum>
-  <w:abstractNum w:abstractNumId="5" w15:restartNumberingAfterBreak="0">
+  <w:abstractNum w:abstractNumId="5">
     <w:nsid w:val="68735919"/>
     <w:multiLevelType w:val="multilevel"/>
     <w:tmpl w:val="0415001F"/>
@@ -3714,7 +3700,7 @@
       </w:pPr>
     </w:lvl>
   </w:abstractNum>
-  <w:abstractNum w:abstractNumId="6" w15:restartNumberingAfterBreak="0">
+  <w:abstractNum w:abstractNumId="6">
     <w:nsid w:val="692F7A87"/>
     <w:multiLevelType w:val="hybridMultilevel"/>
     <w:tmpl w:val="D9B8EB66"/>
@@ -3803,7 +3789,7 @@
       </w:pPr>
     </w:lvl>
   </w:abstractNum>
-  <w:abstractNum w:abstractNumId="7" w15:restartNumberingAfterBreak="0">
+  <w:abstractNum w:abstractNumId="7">
     <w:nsid w:val="6C5E28A2"/>
     <w:multiLevelType w:val="hybridMultilevel"/>
     <w:tmpl w:val="6068D756"/>
@@ -3916,7 +3902,7 @@
       </w:rPr>
     </w:lvl>
   </w:abstractNum>
-  <w:abstractNum w:abstractNumId="8" w15:restartNumberingAfterBreak="0">
+  <w:abstractNum w:abstractNumId="8">
     <w:nsid w:val="735E25E1"/>
     <w:multiLevelType w:val="multilevel"/>
     <w:tmpl w:val="0415001F"/>
@@ -4002,7 +3988,7 @@
       </w:pPr>
     </w:lvl>
   </w:abstractNum>
-  <w:abstractNum w:abstractNumId="9" w15:restartNumberingAfterBreak="0">
+  <w:abstractNum w:abstractNumId="9">
     <w:nsid w:val="7678344C"/>
     <w:multiLevelType w:val="hybridMultilevel"/>
     <w:tmpl w:val="867E29FE"/>
@@ -4149,7 +4135,7 @@
 </file>
 
 <file path=word/styles.xml><?xml version="1.0" encoding="utf-8"?>
-<w:styles xmlns:mc="http://schemas.openxmlformats.org/markup-compatibility/2006" xmlns:r="http://schemas.openxmlformats.org/officeDocument/2006/relationships" xmlns:w="http://schemas.openxmlformats.org/wordprocessingml/2006/main" xmlns:w14="http://schemas.microsoft.com/office/word/2010/wordml" xmlns:w15="http://schemas.microsoft.com/office/word/2012/wordml" xmlns:w16cid="http://schemas.microsoft.com/office/word/2016/wordml/cid" xmlns:w16se="http://schemas.microsoft.com/office/word/2015/wordml/symex" mc:Ignorable="w14 w15 w16se w16cid">
+<w:styles xmlns:mc="http://schemas.openxmlformats.org/markup-compatibility/2006" xmlns:r="http://schemas.openxmlformats.org/officeDocument/2006/relationships" xmlns:w="http://schemas.openxmlformats.org/wordprocessingml/2006/main" xmlns:w14="http://schemas.microsoft.com/office/word/2010/wordml" mc:Ignorable="w14">
   <w:docDefaults>
     <w:rPrDefault>
       <w:rPr>
@@ -4165,395 +4151,156 @@
       </w:pPr>
     </w:pPrDefault>
   </w:docDefaults>
-  <w:latentStyles w:defLockedState="0" w:defUIPriority="99" w:defSemiHidden="0" w:defUnhideWhenUsed="0" w:defQFormat="0" w:count="376">
-    <w:lsdException w:name="Normal" w:uiPriority="0" w:qFormat="1"/>
-    <w:lsdException w:name="heading 1" w:uiPriority="9" w:qFormat="1"/>
-    <w:lsdException w:name="heading 2" w:semiHidden="1" w:uiPriority="9" w:unhideWhenUsed="1" w:qFormat="1"/>
-    <w:lsdException w:name="heading 3" w:semiHidden="1" w:uiPriority="9" w:unhideWhenUsed="1" w:qFormat="1"/>
-    <w:lsdException w:name="heading 4" w:semiHidden="1" w:uiPriority="9" w:unhideWhenUsed="1" w:qFormat="1"/>
-    <w:lsdException w:name="heading 5" w:semiHidden="1" w:uiPriority="9" w:unhideWhenUsed="1" w:qFormat="1"/>
-    <w:lsdException w:name="heading 6" w:semiHidden="1" w:uiPriority="9" w:unhideWhenUsed="1" w:qFormat="1"/>
-    <w:lsdException w:name="heading 7" w:semiHidden="1" w:uiPriority="9" w:unhideWhenUsed="1" w:qFormat="1"/>
-    <w:lsdException w:name="heading 8" w:semiHidden="1" w:uiPriority="9" w:unhideWhenUsed="1" w:qFormat="1"/>
-    <w:lsdException w:name="heading 9" w:semiHidden="1" w:uiPriority="9" w:unhideWhenUsed="1" w:qFormat="1"/>
-    <w:lsdException w:name="index 1" w:semiHidden="1" w:unhideWhenUsed="1"/>
-    <w:lsdException w:name="index 2" w:semiHidden="1" w:unhideWhenUsed="1"/>
-    <w:lsdException w:name="index 3" w:semiHidden="1" w:unhideWhenUsed="1"/>
-    <w:lsdException w:name="index 4" w:semiHidden="1" w:unhideWhenUsed="1"/>
-    <w:lsdException w:name="index 5" w:semiHidden="1" w:unhideWhenUsed="1"/>
-    <w:lsdException w:name="index 6" w:semiHidden="1" w:unhideWhenUsed="1"/>
-    <w:lsdException w:name="index 7" w:semiHidden="1" w:unhideWhenUsed="1"/>
-    <w:lsdException w:name="index 8" w:semiHidden="1" w:unhideWhenUsed="1"/>
-    <w:lsdException w:name="index 9" w:semiHidden="1" w:unhideWhenUsed="1"/>
-    <w:lsdException w:name="toc 1" w:semiHidden="1" w:uiPriority="39" w:unhideWhenUsed="1"/>
-    <w:lsdException w:name="toc 2" w:semiHidden="1" w:uiPriority="39" w:unhideWhenUsed="1"/>
-    <w:lsdException w:name="toc 3" w:semiHidden="1" w:uiPriority="39" w:unhideWhenUsed="1"/>
-    <w:lsdException w:name="toc 4" w:semiHidden="1" w:uiPriority="39" w:unhideWhenUsed="1"/>
-    <w:lsdException w:name="toc 5" w:semiHidden="1" w:uiPriority="39" w:unhideWhenUsed="1"/>
-    <w:lsdException w:name="toc 6" w:semiHidden="1" w:uiPriority="39" w:unhideWhenUsed="1"/>
-    <w:lsdException w:name="toc 7" w:semiHidden="1" w:uiPriority="39" w:unhideWhenUsed="1"/>
-    <w:lsdException w:name="toc 8" w:semiHidden="1" w:uiPriority="39" w:unhideWhenUsed="1"/>
-    <w:lsdException w:name="toc 9" w:semiHidden="1" w:uiPriority="39" w:unhideWhenUsed="1"/>
-    <w:lsdException w:name="Normal Indent" w:semiHidden="1" w:unhideWhenUsed="1"/>
-    <w:lsdException w:name="footnote text" w:semiHidden="1" w:unhideWhenUsed="1"/>
-    <w:lsdException w:name="annotation text" w:semiHidden="1" w:unhideWhenUsed="1"/>
-    <w:lsdException w:name="header" w:semiHidden="1" w:unhideWhenUsed="1"/>
-    <w:lsdException w:name="footer" w:semiHidden="1" w:unhideWhenUsed="1"/>
-    <w:lsdException w:name="index heading" w:semiHidden="1" w:unhideWhenUsed="1"/>
-    <w:lsdException w:name="caption" w:semiHidden="1" w:uiPriority="35" w:unhideWhenUsed="1" w:qFormat="1"/>
-    <w:lsdException w:name="table of figures" w:semiHidden="1" w:unhideWhenUsed="1"/>
-    <w:lsdException w:name="envelope address" w:semiHidden="1" w:unhideWhenUsed="1"/>
-    <w:lsdException w:name="envelope return" w:semiHidden="1" w:unhideWhenUsed="1"/>
-    <w:lsdException w:name="footnote reference" w:semiHidden="1" w:unhideWhenUsed="1"/>
-    <w:lsdException w:name="annotation reference" w:semiHidden="1" w:unhideWhenUsed="1"/>
-    <w:lsdException w:name="line number" w:semiHidden="1" w:unhideWhenUsed="1"/>
-    <w:lsdException w:name="page number" w:semiHidden="1" w:unhideWhenUsed="1"/>
-    <w:lsdException w:name="endnote reference" w:semiHidden="1" w:unhideWhenUsed="1"/>
-    <w:lsdException w:name="endnote text" w:semiHidden="1" w:unhideWhenUsed="1"/>
-    <w:lsdException w:name="table of authorities" w:semiHidden="1" w:unhideWhenUsed="1"/>
-    <w:lsdException w:name="macro" w:semiHidden="1" w:unhideWhenUsed="1"/>
-    <w:lsdException w:name="toa heading" w:semiHidden="1" w:unhideWhenUsed="1"/>
-    <w:lsdException w:name="List" w:semiHidden="1" w:unhideWhenUsed="1"/>
-    <w:lsdException w:name="List Bullet" w:semiHidden="1" w:unhideWhenUsed="1"/>
-    <w:lsdException w:name="List Number" w:semiHidden="1" w:unhideWhenUsed="1"/>
-    <w:lsdException w:name="List 2" w:semiHidden="1" w:unhideWhenUsed="1"/>
-    <w:lsdException w:name="List 3" w:semiHidden="1" w:unhideWhenUsed="1"/>
-    <w:lsdException w:name="List 4" w:semiHidden="1" w:unhideWhenUsed="1"/>
-    <w:lsdException w:name="List 5" w:semiHidden="1" w:unhideWhenUsed="1"/>
-    <w:lsdException w:name="List Bullet 2" w:semiHidden="1" w:unhideWhenUsed="1"/>
-    <w:lsdException w:name="List Bullet 3" w:semiHidden="1" w:unhideWhenUsed="1"/>
-    <w:lsdException w:name="List Bullet 4" w:semiHidden="1" w:unhideWhenUsed="1"/>
-    <w:lsdException w:name="List Bullet 5" w:semiHidden="1" w:unhideWhenUsed="1"/>
-    <w:lsdException w:name="List Number 2" w:semiHidden="1" w:unhideWhenUsed="1"/>
-    <w:lsdException w:name="List Number 3" w:semiHidden="1" w:unhideWhenUsed="1"/>
-    <w:lsdException w:name="List Number 4" w:semiHidden="1" w:unhideWhenUsed="1"/>
-    <w:lsdException w:name="List Number 5" w:semiHidden="1" w:unhideWhenUsed="1"/>
-    <w:lsdException w:name="Title" w:uiPriority="10" w:qFormat="1"/>
-    <w:lsdException w:name="Closing" w:semiHidden="1" w:unhideWhenUsed="1"/>
-    <w:lsdException w:name="Signature" w:semiHidden="1" w:unhideWhenUsed="1"/>
-    <w:lsdException w:name="Default Paragraph Font" w:semiHidden="1" w:uiPriority="1" w:unhideWhenUsed="1"/>
-    <w:lsdException w:name="Body Text" w:semiHidden="1" w:unhideWhenUsed="1"/>
-    <w:lsdException w:name="Body Text Indent" w:semiHidden="1" w:unhideWhenUsed="1"/>
-    <w:lsdException w:name="List Continue" w:semiHidden="1" w:unhideWhenUsed="1"/>
-    <w:lsdException w:name="List Continue 2" w:semiHidden="1" w:unhideWhenUsed="1"/>
-    <w:lsdException w:name="List Continue 3" w:semiHidden="1" w:unhideWhenUsed="1"/>
-    <w:lsdException w:name="List Continue 4" w:semiHidden="1" w:unhideWhenUsed="1"/>
-    <w:lsdException w:name="List Continue 5" w:semiHidden="1" w:unhideWhenUsed="1"/>
-    <w:lsdException w:name="Message Header" w:semiHidden="1" w:unhideWhenUsed="1"/>
-    <w:lsdException w:name="Subtitle" w:uiPriority="11" w:qFormat="1"/>
-    <w:lsdException w:name="Salutation" w:semiHidden="1" w:unhideWhenUsed="1"/>
-    <w:lsdException w:name="Date" w:semiHidden="1" w:unhideWhenUsed="1"/>
-    <w:lsdException w:name="Body Text First Indent" w:semiHidden="1" w:unhideWhenUsed="1"/>
-    <w:lsdException w:name="Body Text First Indent 2" w:semiHidden="1" w:unhideWhenUsed="1"/>
-    <w:lsdException w:name="Note Heading" w:semiHidden="1" w:unhideWhenUsed="1"/>
-    <w:lsdException w:name="Body Text 2" w:semiHidden="1" w:unhideWhenUsed="1"/>
-    <w:lsdException w:name="Body Text 3" w:semiHidden="1" w:unhideWhenUsed="1"/>
-    <w:lsdException w:name="Body Text Indent 2" w:semiHidden="1" w:unhideWhenUsed="1"/>
-    <w:lsdException w:name="Body Text Indent 3" w:semiHidden="1" w:unhideWhenUsed="1"/>
-    <w:lsdException w:name="Block Text" w:semiHidden="1" w:unhideWhenUsed="1"/>
-    <w:lsdException w:name="Hyperlink" w:semiHidden="1" w:unhideWhenUsed="1"/>
-    <w:lsdException w:name="FollowedHyperlink" w:semiHidden="1" w:unhideWhenUsed="1"/>
-    <w:lsdException w:name="Strong" w:uiPriority="22" w:qFormat="1"/>
-    <w:lsdException w:name="Emphasis" w:uiPriority="20" w:qFormat="1"/>
-    <w:lsdException w:name="Document Map" w:semiHidden="1" w:unhideWhenUsed="1"/>
-    <w:lsdException w:name="Plain Text" w:semiHidden="1" w:unhideWhenUsed="1"/>
-    <w:lsdException w:name="E-mail Signature" w:semiHidden="1" w:unhideWhenUsed="1"/>
-    <w:lsdException w:name="HTML Top of Form" w:semiHidden="1" w:unhideWhenUsed="1"/>
-    <w:lsdException w:name="HTML Bottom of Form" w:semiHidden="1" w:unhideWhenUsed="1"/>
-    <w:lsdException w:name="Normal (Web)" w:semiHidden="1" w:unhideWhenUsed="1"/>
-    <w:lsdException w:name="HTML Acronym" w:semiHidden="1" w:unhideWhenUsed="1"/>
-    <w:lsdException w:name="HTML Address" w:semiHidden="1" w:unhideWhenUsed="1"/>
-    <w:lsdException w:name="HTML Cite" w:semiHidden="1" w:unhideWhenUsed="1"/>
-    <w:lsdException w:name="HTML Code" w:semiHidden="1" w:unhideWhenUsed="1"/>
-    <w:lsdException w:name="HTML Definition" w:semiHidden="1" w:unhideWhenUsed="1"/>
-    <w:lsdException w:name="HTML Keyboard" w:semiHidden="1" w:unhideWhenUsed="1"/>
-    <w:lsdException w:name="HTML Preformatted" w:semiHidden="1" w:unhideWhenUsed="1"/>
-    <w:lsdException w:name="HTML Sample" w:semiHidden="1" w:unhideWhenUsed="1"/>
-    <w:lsdException w:name="HTML Typewriter" w:semiHidden="1" w:unhideWhenUsed="1"/>
-    <w:lsdException w:name="HTML Variable" w:semiHidden="1" w:unhideWhenUsed="1"/>
-    <w:lsdException w:name="Normal Table" w:semiHidden="1" w:unhideWhenUsed="1"/>
-    <w:lsdException w:name="annotation subject" w:semiHidden="1" w:unhideWhenUsed="1"/>
-    <w:lsdException w:name="No List" w:semiHidden="1" w:unhideWhenUsed="1"/>
-    <w:lsdException w:name="Outline List 1" w:semiHidden="1" w:unhideWhenUsed="1"/>
-    <w:lsdException w:name="Outline List 2" w:semiHidden="1" w:unhideWhenUsed="1"/>
-    <w:lsdException w:name="Outline List 3" w:semiHidden="1" w:unhideWhenUsed="1"/>
-    <w:lsdException w:name="Table Simple 1" w:semiHidden="1" w:unhideWhenUsed="1"/>
-    <w:lsdException w:name="Table Simple 2" w:semiHidden="1" w:unhideWhenUsed="1"/>
-    <w:lsdException w:name="Table Simple 3" w:semiHidden="1" w:unhideWhenUsed="1"/>
-    <w:lsdException w:name="Table Classic 1" w:semiHidden="1" w:unhideWhenUsed="1"/>
-    <w:lsdException w:name="Table Classic 2" w:semiHidden="1" w:unhideWhenUsed="1"/>
-    <w:lsdException w:name="Table Classic 3" w:semiHidden="1" w:unhideWhenUsed="1"/>
-    <w:lsdException w:name="Table Classic 4" w:semiHidden="1" w:unhideWhenUsed="1"/>
-    <w:lsdException w:name="Table Colorful 1" w:semiHidden="1" w:unhideWhenUsed="1"/>
-    <w:lsdException w:name="Table Colorful 2" w:semiHidden="1" w:unhideWhenUsed="1"/>
-    <w:lsdException w:name="Table Colorful 3" w:semiHidden="1" w:unhideWhenUsed="1"/>
-    <w:lsdException w:name="Table Columns 1" w:semiHidden="1" w:unhideWhenUsed="1"/>
-    <w:lsdException w:name="Table Columns 2" w:semiHidden="1" w:unhideWhenUsed="1"/>
-    <w:lsdException w:name="Table Columns 3" w:semiHidden="1" w:unhideWhenUsed="1"/>
-    <w:lsdException w:name="Table Columns 4" w:semiHidden="1" w:unhideWhenUsed="1"/>
-    <w:lsdException w:name="Table Columns 5" w:semiHidden="1" w:unhideWhenUsed="1"/>
-    <w:lsdException w:name="Table Grid 1" w:semiHidden="1" w:unhideWhenUsed="1"/>
-    <w:lsdException w:name="Table Grid 2" w:semiHidden="1" w:unhideWhenUsed="1"/>
-    <w:lsdException w:name="Table Grid 3" w:semiHidden="1" w:unhideWhenUsed="1"/>
-    <w:lsdException w:name="Table Grid 4" w:semiHidden="1" w:unhideWhenUsed="1"/>
-    <w:lsdException w:name="Table Grid 5" w:semiHidden="1" w:unhideWhenUsed="1"/>
-    <w:lsdException w:name="Table Grid 6" w:semiHidden="1" w:unhideWhenUsed="1"/>
-    <w:lsdException w:name="Table Grid 7" w:semiHidden="1" w:unhideWhenUsed="1"/>
-    <w:lsdException w:name="Table Grid 8" w:semiHidden="1" w:unhideWhenUsed="1"/>
-    <w:lsdException w:name="Table List 1" w:semiHidden="1" w:unhideWhenUsed="1"/>
-    <w:lsdException w:name="Table List 2" w:semiHidden="1" w:unhideWhenUsed="1"/>
-    <w:lsdException w:name="Table List 3" w:semiHidden="1" w:unhideWhenUsed="1"/>
-    <w:lsdException w:name="Table List 4" w:semiHidden="1" w:unhideWhenUsed="1"/>
-    <w:lsdException w:name="Table List 5" w:semiHidden="1" w:unhideWhenUsed="1"/>
-    <w:lsdException w:name="Table List 6" w:semiHidden="1" w:unhideWhenUsed="1"/>
-    <w:lsdException w:name="Table List 7" w:semiHidden="1" w:unhideWhenUsed="1"/>
-    <w:lsdException w:name="Table List 8" w:semiHidden="1" w:unhideWhenUsed="1"/>
-    <w:lsdException w:name="Table 3D effects 1" w:semiHidden="1" w:unhideWhenUsed="1"/>
-    <w:lsdException w:name="Table 3D effects 2" w:semiHidden="1" w:unhideWhenUsed="1"/>
-    <w:lsdException w:name="Table 3D effects 3" w:semiHidden="1" w:unhideWhenUsed="1"/>
-    <w:lsdException w:name="Table Contemporary" w:semiHidden="1" w:unhideWhenUsed="1"/>
-    <w:lsdException w:name="Table Elegant" w:semiHidden="1" w:unhideWhenUsed="1"/>
-    <w:lsdException w:name="Table Professional" w:semiHidden="1" w:unhideWhenUsed="1"/>
-    <w:lsdException w:name="Table Subtle 1" w:semiHidden="1" w:unhideWhenUsed="1"/>
-    <w:lsdException w:name="Table Subtle 2" w:semiHidden="1" w:unhideWhenUsed="1"/>
-    <w:lsdException w:name="Table Web 1" w:semiHidden="1" w:unhideWhenUsed="1"/>
-    <w:lsdException w:name="Table Web 2" w:semiHidden="1" w:unhideWhenUsed="1"/>
-    <w:lsdException w:name="Table Web 3" w:semiHidden="1" w:unhideWhenUsed="1"/>
-    <w:lsdException w:name="Balloon Text" w:semiHidden="1" w:unhideWhenUsed="1"/>
-    <w:lsdException w:name="Table Grid" w:semiHidden="1" w:uiPriority="59" w:unhideWhenUsed="1"/>
-    <w:lsdException w:name="Table Theme" w:semiHidden="1" w:unhideWhenUsed="1"/>
-    <w:lsdException w:name="Placeholder Text" w:semiHidden="1"/>
-    <w:lsdException w:name="No Spacing" w:uiPriority="1" w:qFormat="1"/>
-    <w:lsdException w:name="Light Shading" w:uiPriority="60"/>
-    <w:lsdException w:name="Light List" w:uiPriority="61"/>
-    <w:lsdException w:name="Light Grid" w:uiPriority="62"/>
-    <w:lsdException w:name="Medium Shading 1" w:uiPriority="63"/>
-    <w:lsdException w:name="Medium Shading 2" w:uiPriority="64"/>
-    <w:lsdException w:name="Medium List 1" w:uiPriority="65"/>
-    <w:lsdException w:name="Medium List 2" w:uiPriority="66"/>
-    <w:lsdException w:name="Medium Grid 1" w:uiPriority="67"/>
-    <w:lsdException w:name="Medium Grid 2" w:uiPriority="68"/>
-    <w:lsdException w:name="Medium Grid 3" w:uiPriority="69"/>
-    <w:lsdException w:name="Dark List" w:uiPriority="70"/>
-    <w:lsdException w:name="Colorful Shading" w:uiPriority="71"/>
-    <w:lsdException w:name="Colorful List" w:uiPriority="72"/>
-    <w:lsdException w:name="Colorful Grid" w:uiPriority="73"/>
-    <w:lsdException w:name="Light Shading Accent 1" w:uiPriority="60"/>
-    <w:lsdException w:name="Light List Accent 1" w:uiPriority="61"/>
-    <w:lsdException w:name="Light Grid Accent 1" w:uiPriority="62"/>
-    <w:lsdException w:name="Medium Shading 1 Accent 1" w:uiPriority="63"/>
-    <w:lsdException w:name="Medium Shading 2 Accent 1" w:uiPriority="64"/>
-    <w:lsdException w:name="Medium List 1 Accent 1" w:uiPriority="65"/>
-    <w:lsdException w:name="Revision" w:semiHidden="1"/>
-    <w:lsdException w:name="List Paragraph" w:uiPriority="34" w:qFormat="1"/>
-    <w:lsdException w:name="Quote" w:uiPriority="29" w:qFormat="1"/>
-    <w:lsdException w:name="Intense Quote" w:uiPriority="30" w:qFormat="1"/>
-    <w:lsdException w:name="Medium List 2 Accent 1" w:uiPriority="66"/>
-    <w:lsdException w:name="Medium Grid 1 Accent 1" w:uiPriority="67"/>
-    <w:lsdException w:name="Medium Grid 2 Accent 1" w:uiPriority="68"/>
-    <w:lsdException w:name="Medium Grid 3 Accent 1" w:uiPriority="69"/>
-    <w:lsdException w:name="Dark List Accent 1" w:uiPriority="70"/>
-    <w:lsdException w:name="Colorful Shading Accent 1" w:uiPriority="71"/>
-    <w:lsdException w:name="Colorful List Accent 1" w:uiPriority="72"/>
-    <w:lsdException w:name="Colorful Grid Accent 1" w:uiPriority="73"/>
-    <w:lsdException w:name="Light Shading Accent 2" w:uiPriority="60"/>
-    <w:lsdException w:name="Light List Accent 2" w:uiPriority="61"/>
-    <w:lsdException w:name="Light Grid Accent 2" w:uiPriority="62"/>
-    <w:lsdException w:name="Medium Shading 1 Accent 2" w:uiPriority="63"/>
-    <w:lsdException w:name="Medium Shading 2 Accent 2" w:uiPriority="64"/>
-    <w:lsdException w:name="Medium List 1 Accent 2" w:uiPriority="65"/>
-    <w:lsdException w:name="Medium List 2 Accent 2" w:uiPriority="66"/>
-    <w:lsdException w:name="Medium Grid 1 Accent 2" w:uiPriority="67"/>
-    <w:lsdException w:name="Medium Grid 2 Accent 2" w:uiPriority="68"/>
-    <w:lsdException w:name="Medium Grid 3 Accent 2" w:uiPriority="69"/>
-    <w:lsdException w:name="Dark List Accent 2" w:uiPriority="70"/>
-    <w:lsdException w:name="Colorful Shading Accent 2" w:uiPriority="71"/>
-    <w:lsdException w:name="Colorful List Accent 2" w:uiPriority="72"/>
-    <w:lsdException w:name="Colorful Grid Accent 2" w:uiPriority="73"/>
-    <w:lsdException w:name="Light Shading Accent 3" w:uiPriority="60"/>
-    <w:lsdException w:name="Light List Accent 3" w:uiPriority="61"/>
-    <w:lsdException w:name="Light Grid Accent 3" w:uiPriority="62"/>
-    <w:lsdException w:name="Medium Shading 1 Accent 3" w:uiPriority="63"/>
-    <w:lsdException w:name="Medium Shading 2 Accent 3" w:uiPriority="64"/>
-    <w:lsdException w:name="Medium List 1 Accent 3" w:uiPriority="65"/>
-    <w:lsdException w:name="Medium List 2 Accent 3" w:uiPriority="66"/>
-    <w:lsdException w:name="Medium Grid 1 Accent 3" w:uiPriority="67"/>
-    <w:lsdException w:name="Medium Grid 2 Accent 3" w:uiPriority="68"/>
-    <w:lsdException w:name="Medium Grid 3 Accent 3" w:uiPriority="69"/>
-    <w:lsdException w:name="Dark List Accent 3" w:uiPriority="70"/>
-    <w:lsdException w:name="Colorful Shading Accent 3" w:uiPriority="71"/>
-    <w:lsdException w:name="Colorful List Accent 3" w:uiPriority="72"/>
-    <w:lsdException w:name="Colorful Grid Accent 3" w:uiPriority="73"/>
-    <w:lsdException w:name="Light Shading Accent 4" w:uiPriority="60"/>
-    <w:lsdException w:name="Light List Accent 4" w:uiPriority="61"/>
-    <w:lsdException w:name="Light Grid Accent 4" w:uiPriority="62"/>
-    <w:lsdException w:name="Medium Shading 1 Accent 4" w:uiPriority="63"/>
-    <w:lsdException w:name="Medium Shading 2 Accent 4" w:uiPriority="64"/>
-    <w:lsdException w:name="Medium List 1 Accent 4" w:uiPriority="65"/>
-    <w:lsdException w:name="Medium List 2 Accent 4" w:uiPriority="66"/>
-    <w:lsdException w:name="Medium Grid 1 Accent 4" w:uiPriority="67"/>
-    <w:lsdException w:name="Medium Grid 2 Accent 4" w:uiPriority="68"/>
-    <w:lsdException w:name="Medium Grid 3 Accent 4" w:uiPriority="69"/>
-    <w:lsdException w:name="Dark List Accent 4" w:uiPriority="70"/>
-    <w:lsdException w:name="Colorful Shading Accent 4" w:uiPriority="71"/>
-    <w:lsdException w:name="Colorful List Accent 4" w:uiPriority="72"/>
-    <w:lsdException w:name="Colorful Grid Accent 4" w:uiPriority="73"/>
-    <w:lsdException w:name="Light Shading Accent 5" w:uiPriority="60"/>
-    <w:lsdException w:name="Light List Accent 5" w:uiPriority="61"/>
-    <w:lsdException w:name="Light Grid Accent 5" w:uiPriority="62"/>
-    <w:lsdException w:name="Medium Shading 1 Accent 5" w:uiPriority="63"/>
-    <w:lsdException w:name="Medium Shading 2 Accent 5" w:uiPriority="64"/>
-    <w:lsdException w:name="Medium List 1 Accent 5" w:uiPriority="65"/>
-    <w:lsdException w:name="Medium List 2 Accent 5" w:uiPriority="66"/>
-    <w:lsdException w:name="Medium Grid 1 Accent 5" w:uiPriority="67"/>
-    <w:lsdException w:name="Medium Grid 2 Accent 5" w:uiPriority="68"/>
-    <w:lsdException w:name="Medium Grid 3 Accent 5" w:uiPriority="69"/>
-    <w:lsdException w:name="Dark List Accent 5" w:uiPriority="70"/>
-    <w:lsdException w:name="Colorful Shading Accent 5" w:uiPriority="71"/>
-    <w:lsdException w:name="Colorful List Accent 5" w:uiPriority="72"/>
-    <w:lsdException w:name="Colorful Grid Accent 5" w:uiPriority="73"/>
-    <w:lsdException w:name="Light Shading Accent 6" w:uiPriority="60"/>
-    <w:lsdException w:name="Light List Accent 6" w:uiPriority="61"/>
-    <w:lsdException w:name="Light Grid Accent 6" w:uiPriority="62"/>
-    <w:lsdException w:name="Medium Shading 1 Accent 6" w:uiPriority="63"/>
-    <w:lsdException w:name="Medium Shading 2 Accent 6" w:uiPriority="64"/>
-    <w:lsdException w:name="Medium List 1 Accent 6" w:uiPriority="65"/>
-    <w:lsdException w:name="Medium List 2 Accent 6" w:uiPriority="66"/>
-    <w:lsdException w:name="Medium Grid 1 Accent 6" w:uiPriority="67"/>
-    <w:lsdException w:name="Medium Grid 2 Accent 6" w:uiPriority="68"/>
-    <w:lsdException w:name="Medium Grid 3 Accent 6" w:uiPriority="69"/>
-    <w:lsdException w:name="Dark List Accent 6" w:uiPriority="70"/>
-    <w:lsdException w:name="Colorful Shading Accent 6" w:uiPriority="71"/>
-    <w:lsdException w:name="Colorful List Accent 6" w:uiPriority="72"/>
-    <w:lsdException w:name="Colorful Grid Accent 6" w:uiPriority="73"/>
-    <w:lsdException w:name="Subtle Emphasis" w:uiPriority="19" w:qFormat="1"/>
-    <w:lsdException w:name="Intense Emphasis" w:uiPriority="21" w:qFormat="1"/>
-    <w:lsdException w:name="Subtle Reference" w:uiPriority="31" w:qFormat="1"/>
-    <w:lsdException w:name="Intense Reference" w:uiPriority="32" w:qFormat="1"/>
-    <w:lsdException w:name="Book Title" w:uiPriority="33" w:qFormat="1"/>
-    <w:lsdException w:name="Bibliography" w:semiHidden="1" w:uiPriority="37" w:unhideWhenUsed="1"/>
-    <w:lsdException w:name="TOC Heading" w:semiHidden="1" w:uiPriority="39" w:unhideWhenUsed="1" w:qFormat="1"/>
-    <w:lsdException w:name="Plain Table 1" w:uiPriority="41"/>
-    <w:lsdException w:name="Plain Table 2" w:uiPriority="42"/>
-    <w:lsdException w:name="Plain Table 3" w:uiPriority="43"/>
-    <w:lsdException w:name="Plain Table 4" w:uiPriority="44"/>
-    <w:lsdException w:name="Plain Table 5" w:uiPriority="45"/>
-    <w:lsdException w:name="Grid Table Light" w:uiPriority="40"/>
-    <w:lsdException w:name="Grid Table 1 Light" w:uiPriority="46"/>
-    <w:lsdException w:name="Grid Table 2" w:uiPriority="47"/>
-    <w:lsdException w:name="Grid Table 3" w:uiPriority="48"/>
-    <w:lsdException w:name="Grid Table 4" w:uiPriority="49"/>
-    <w:lsdException w:name="Grid Table 5 Dark" w:uiPriority="50"/>
-    <w:lsdException w:name="Grid Table 6 Colorful" w:uiPriority="51"/>
-    <w:lsdException w:name="Grid Table 7 Colorful" w:uiPriority="52"/>
-    <w:lsdException w:name="Grid Table 1 Light Accent 1" w:uiPriority="46"/>
-    <w:lsdException w:name="Grid Table 2 Accent 1" w:uiPriority="47"/>
-    <w:lsdException w:name="Grid Table 3 Accent 1" w:uiPriority="48"/>
-    <w:lsdException w:name="Grid Table 4 Accent 1" w:uiPriority="49"/>
-    <w:lsdException w:name="Grid Table 5 Dark Accent 1" w:uiPriority="50"/>
-    <w:lsdException w:name="Grid Table 6 Colorful Accent 1" w:uiPriority="51"/>
-    <w:lsdException w:name="Grid Table 7 Colorful Accent 1" w:uiPriority="52"/>
-    <w:lsdException w:name="Grid Table 1 Light Accent 2" w:uiPriority="46"/>
-    <w:lsdException w:name="Grid Table 2 Accent 2" w:uiPriority="47"/>
-    <w:lsdException w:name="Grid Table 3 Accent 2" w:uiPriority="48"/>
-    <w:lsdException w:name="Grid Table 4 Accent 2" w:uiPriority="49"/>
-    <w:lsdException w:name="Grid Table 5 Dark Accent 2" w:uiPriority="50"/>
-    <w:lsdException w:name="Grid Table 6 Colorful Accent 2" w:uiPriority="51"/>
-    <w:lsdException w:name="Grid Table 7 Colorful Accent 2" w:uiPriority="52"/>
-    <w:lsdException w:name="Grid Table 1 Light Accent 3" w:uiPriority="46"/>
-    <w:lsdException w:name="Grid Table 2 Accent 3" w:uiPriority="47"/>
-    <w:lsdException w:name="Grid Table 3 Accent 3" w:uiPriority="48"/>
-    <w:lsdException w:name="Grid Table 4 Accent 3" w:uiPriority="49"/>
-    <w:lsdException w:name="Grid Table 5 Dark Accent 3" w:uiPriority="50"/>
-    <w:lsdException w:name="Grid Table 6 Colorful Accent 3" w:uiPriority="51"/>
-    <w:lsdException w:name="Grid Table 7 Colorful Accent 3" w:uiPriority="52"/>
-    <w:lsdException w:name="Grid Table 1 Light Accent 4" w:uiPriority="46"/>
-    <w:lsdException w:name="Grid Table 2 Accent 4" w:uiPriority="47"/>
-    <w:lsdException w:name="Grid Table 3 Accent 4" w:uiPriority="48"/>
-    <w:lsdException w:name="Grid Table 4 Accent 4" w:uiPriority="49"/>
-    <w:lsdException w:name="Grid Table 5 Dark Accent 4" w:uiPriority="50"/>
-    <w:lsdException w:name="Grid Table 6 Colorful Accent 4" w:uiPriority="51"/>
-    <w:lsdException w:name="Grid Table 7 Colorful Accent 4" w:uiPriority="52"/>
-    <w:lsdException w:name="Grid Table 1 Light Accent 5" w:uiPriority="46"/>
-    <w:lsdException w:name="Grid Table 2 Accent 5" w:uiPriority="47"/>
-    <w:lsdException w:name="Grid Table 3 Accent 5" w:uiPriority="48"/>
-    <w:lsdException w:name="Grid Table 4 Accent 5" w:uiPriority="49"/>
-    <w:lsdException w:name="Grid Table 5 Dark Accent 5" w:uiPriority="50"/>
-    <w:lsdException w:name="Grid Table 6 Colorful Accent 5" w:uiPriority="51"/>
-    <w:lsdException w:name="Grid Table 7 Colorful Accent 5" w:uiPriority="52"/>
-    <w:lsdException w:name="Grid Table 1 Light Accent 6" w:uiPriority="46"/>
-    <w:lsdException w:name="Grid Table 2 Accent 6" w:uiPriority="47"/>
-    <w:lsdException w:name="Grid Table 3 Accent 6" w:uiPriority="48"/>
-    <w:lsdException w:name="Grid Table 4 Accent 6" w:uiPriority="49"/>
-    <w:lsdException w:name="Grid Table 5 Dark Accent 6" w:uiPriority="50"/>
-    <w:lsdException w:name="Grid Table 6 Colorful Accent 6" w:uiPriority="51"/>
-    <w:lsdException w:name="Grid Table 7 Colorful Accent 6" w:uiPriority="52"/>
-    <w:lsdException w:name="List Table 1 Light" w:uiPriority="46"/>
-    <w:lsdException w:name="List Table 2" w:uiPriority="47"/>
-    <w:lsdException w:name="List Table 3" w:uiPriority="48"/>
-    <w:lsdException w:name="List Table 4" w:uiPriority="49"/>
-    <w:lsdException w:name="List Table 5 Dark" w:uiPriority="50"/>
-    <w:lsdException w:name="List Table 6 Colorful" w:uiPriority="51"/>
-    <w:lsdException w:name="List Table 7 Colorful" w:uiPriority="52"/>
-    <w:lsdException w:name="List Table 1 Light Accent 1" w:uiPriority="46"/>
-    <w:lsdException w:name="List Table 2 Accent 1" w:uiPriority="47"/>
-    <w:lsdException w:name="List Table 3 Accent 1" w:uiPriority="48"/>
-    <w:lsdException w:name="List Table 4 Accent 1" w:uiPriority="49"/>
-    <w:lsdException w:name="List Table 5 Dark Accent 1" w:uiPriority="50"/>
-    <w:lsdException w:name="List Table 6 Colorful Accent 1" w:uiPriority="51"/>
-    <w:lsdException w:name="List Table 7 Colorful Accent 1" w:uiPriority="52"/>
-    <w:lsdException w:name="List Table 1 Light Accent 2" w:uiPriority="46"/>
-    <w:lsdException w:name="List Table 2 Accent 2" w:uiPriority="47"/>
-    <w:lsdException w:name="List Table 3 Accent 2" w:uiPriority="48"/>
-    <w:lsdException w:name="List Table 4 Accent 2" w:uiPriority="49"/>
-    <w:lsdException w:name="List Table 5 Dark Accent 2" w:uiPriority="50"/>
-    <w:lsdException w:name="List Table 6 Colorful Accent 2" w:uiPriority="51"/>
-    <w:lsdException w:name="List Table 7 Colorful Accent 2" w:uiPriority="52"/>
-    <w:lsdException w:name="List Table 1 Light Accent 3" w:uiPriority="46"/>
-    <w:lsdException w:name="List Table 2 Accent 3" w:uiPriority="47"/>
-    <w:lsdException w:name="List Table 3 Accent 3" w:uiPriority="48"/>
-    <w:lsdException w:name="List Table 4 Accent 3" w:uiPriority="49"/>
-    <w:lsdException w:name="List Table 5 Dark Accent 3" w:uiPriority="50"/>
-    <w:lsdException w:name="List Table 6 Colorful Accent 3" w:uiPriority="51"/>
-    <w:lsdException w:name="List Table 7 Colorful Accent 3" w:uiPriority="52"/>
-    <w:lsdException w:name="List Table 1 Light Accent 4" w:uiPriority="46"/>
-    <w:lsdException w:name="List Table 2 Accent 4" w:uiPriority="47"/>
-    <w:lsdException w:name="List Table 3 Accent 4" w:uiPriority="48"/>
-    <w:lsdException w:name="List Table 4 Accent 4" w:uiPriority="49"/>
-    <w:lsdException w:name="List Table 5 Dark Accent 4" w:uiPriority="50"/>
-    <w:lsdException w:name="List Table 6 Colorful Accent 4" w:uiPriority="51"/>
-    <w:lsdException w:name="List Table 7 Colorful Accent 4" w:uiPriority="52"/>
-    <w:lsdException w:name="List Table 1 Light Accent 5" w:uiPriority="46"/>
-    <w:lsdException w:name="List Table 2 Accent 5" w:uiPriority="47"/>
-    <w:lsdException w:name="List Table 3 Accent 5" w:uiPriority="48"/>
-    <w:lsdException w:name="List Table 4 Accent 5" w:uiPriority="49"/>
-    <w:lsdException w:name="List Table 5 Dark Accent 5" w:uiPriority="50"/>
-    <w:lsdException w:name="List Table 6 Colorful Accent 5" w:uiPriority="51"/>
-    <w:lsdException w:name="List Table 7 Colorful Accent 5" w:uiPriority="52"/>
-    <w:lsdException w:name="List Table 1 Light Accent 6" w:uiPriority="46"/>
-    <w:lsdException w:name="List Table 2 Accent 6" w:uiPriority="47"/>
-    <w:lsdException w:name="List Table 3 Accent 6" w:uiPriority="48"/>
-    <w:lsdException w:name="List Table 4 Accent 6" w:uiPriority="49"/>
-    <w:lsdException w:name="List Table 5 Dark Accent 6" w:uiPriority="50"/>
-    <w:lsdException w:name="List Table 6 Colorful Accent 6" w:uiPriority="51"/>
-    <w:lsdException w:name="List Table 7 Colorful Accent 6" w:uiPriority="52"/>
-    <w:lsdException w:name="Mention" w:semiHidden="1" w:unhideWhenUsed="1"/>
-    <w:lsdException w:name="Smart Hyperlink" w:semiHidden="1" w:unhideWhenUsed="1"/>
-    <w:lsdException w:name="Hashtag" w:semiHidden="1" w:unhideWhenUsed="1"/>
-    <w:lsdException w:name="Unresolved Mention" w:semiHidden="1" w:unhideWhenUsed="1"/>
-    <w:lsdException w:name="Smart Link" w:semiHidden="1" w:unhideWhenUsed="1"/>
+  <w:latentStyles w:defLockedState="0" w:defUIPriority="99" w:defSemiHidden="1" w:defUnhideWhenUsed="1" w:defQFormat="0" w:count="267">
+    <w:lsdException w:name="Normal" w:semiHidden="0" w:uiPriority="0" w:unhideWhenUsed="0" w:qFormat="1"/>
+    <w:lsdException w:name="heading 1" w:semiHidden="0" w:uiPriority="9" w:unhideWhenUsed="0" w:qFormat="1"/>
+    <w:lsdException w:name="heading 2" w:uiPriority="9" w:qFormat="1"/>
+    <w:lsdException w:name="heading 3" w:uiPriority="9" w:qFormat="1"/>
+    <w:lsdException w:name="heading 4" w:uiPriority="9" w:qFormat="1"/>
+    <w:lsdException w:name="heading 5" w:uiPriority="9" w:qFormat="1"/>
+    <w:lsdException w:name="heading 6" w:uiPriority="9" w:qFormat="1"/>
+    <w:lsdException w:name="heading 7" w:uiPriority="9" w:qFormat="1"/>
+    <w:lsdException w:name="heading 8" w:uiPriority="9" w:qFormat="1"/>
+    <w:lsdException w:name="heading 9" w:uiPriority="9" w:qFormat="1"/>
+    <w:lsdException w:name="toc 1" w:uiPriority="39"/>
+    <w:lsdException w:name="toc 2" w:uiPriority="39"/>
+    <w:lsdException w:name="toc 3" w:uiPriority="39"/>
+    <w:lsdException w:name="toc 4" w:uiPriority="39"/>
+    <w:lsdException w:name="toc 5" w:uiPriority="39"/>
+    <w:lsdException w:name="toc 6" w:uiPriority="39"/>
+    <w:lsdException w:name="toc 7" w:uiPriority="39"/>
+    <w:lsdException w:name="toc 8" w:uiPriority="39"/>
+    <w:lsdException w:name="toc 9" w:uiPriority="39"/>
+    <w:lsdException w:name="caption" w:uiPriority="35" w:qFormat="1"/>
+    <w:lsdException w:name="Title" w:semiHidden="0" w:uiPriority="10" w:unhideWhenUsed="0" w:qFormat="1"/>
+    <w:lsdException w:name="Default Paragraph Font" w:uiPriority="1"/>
+    <w:lsdException w:name="Subtitle" w:semiHidden="0" w:uiPriority="11" w:unhideWhenUsed="0" w:qFormat="1"/>
+    <w:lsdException w:name="Strong" w:semiHidden="0" w:uiPriority="22" w:unhideWhenUsed="0" w:qFormat="1"/>
+    <w:lsdException w:name="Emphasis" w:semiHidden="0" w:uiPriority="20" w:unhideWhenUsed="0" w:qFormat="1"/>
+    <w:lsdException w:name="Table Grid" w:uiPriority="59"/>
+    <w:lsdException w:name="Placeholder Text" w:unhideWhenUsed="0"/>
+    <w:lsdException w:name="No Spacing" w:semiHidden="0" w:uiPriority="1" w:unhideWhenUsed="0" w:qFormat="1"/>
+    <w:lsdException w:name="Light Shading" w:semiHidden="0" w:uiPriority="60" w:unhideWhenUsed="0"/>
+    <w:lsdException w:name="Light List" w:semiHidden="0" w:uiPriority="61" w:unhideWhenUsed="0"/>
+    <w:lsdException w:name="Light Grid" w:semiHidden="0" w:uiPriority="62" w:unhideWhenUsed="0"/>
+    <w:lsdException w:name="Medium Shading 1" w:semiHidden="0" w:uiPriority="63" w:unhideWhenUsed="0"/>
+    <w:lsdException w:name="Medium Shading 2" w:semiHidden="0" w:uiPriority="64" w:unhideWhenUsed="0"/>
+    <w:lsdException w:name="Medium List 1" w:semiHidden="0" w:uiPriority="65" w:unhideWhenUsed="0"/>
+    <w:lsdException w:name="Medium List 2" w:semiHidden="0" w:uiPriority="66" w:unhideWhenUsed="0"/>
+    <w:lsdException w:name="Medium Grid 1" w:semiHidden="0" w:uiPriority="67" w:unhideWhenUsed="0"/>
+    <w:lsdException w:name="Medium Grid 2" w:semiHidden="0" w:uiPriority="68" w:unhideWhenUsed="0"/>
+    <w:lsdException w:name="Medium Grid 3" w:semiHidden="0" w:uiPriority="69" w:unhideWhenUsed="0"/>
+    <w:lsdException w:name="Dark List" w:semiHidden="0" w:uiPriority="70" w:unhideWhenUsed="0"/>
+    <w:lsdException w:name="Colorful Shading" w:semiHidden="0" w:uiPriority="71" w:unhideWhenUsed="0"/>
+    <w:lsdException w:name="Colorful List" w:semiHidden="0" w:uiPriority="72" w:unhideWhenUsed="0"/>
+    <w:lsdException w:name="Colorful Grid" w:semiHidden="0" w:uiPriority="73" w:unhideWhenUsed="0"/>
+    <w:lsdException w:name="Light Shading Accent 1" w:semiHidden="0" w:uiPriority="60" w:unhideWhenUsed="0"/>
+    <w:lsdException w:name="Light List Accent 1" w:semiHidden="0" w:uiPriority="61" w:unhideWhenUsed="0"/>
+    <w:lsdException w:name="Light Grid Accent 1" w:semiHidden="0" w:uiPriority="62" w:unhideWhenUsed="0"/>
+    <w:lsdException w:name="Medium Shading 1 Accent 1" w:semiHidden="0" w:uiPriority="63" w:unhideWhenUsed="0"/>
+    <w:lsdException w:name="Medium Shading 2 Accent 1" w:semiHidden="0" w:uiPriority="64" w:unhideWhenUsed="0"/>
+    <w:lsdException w:name="Medium List 1 Accent 1" w:semiHidden="0" w:uiPriority="65" w:unhideWhenUsed="0"/>
+    <w:lsdException w:name="Revision" w:unhideWhenUsed="0"/>
+    <w:lsdException w:name="List Paragraph" w:semiHidden="0" w:uiPriority="34" w:unhideWhenUsed="0" w:qFormat="1"/>
+    <w:lsdException w:name="Quote" w:semiHidden="0" w:uiPriority="29" w:unhideWhenUsed="0" w:qFormat="1"/>
+    <w:lsdException w:name="Intense Quote" w:semiHidden="0" w:uiPriority="30" w:unhideWhenUsed="0" w:qFormat="1"/>
+    <w:lsdException w:name="Medium List 2 Accent 1" w:semiHidden="0" w:uiPriority="66" w:unhideWhenUsed="0"/>
+    <w:lsdException w:name="Medium Grid 1 Accent 1" w:semiHidden="0" w:uiPriority="67" w:unhideWhenUsed="0"/>
+    <w:lsdException w:name="Medium Grid 2 Accent 1" w:semiHidden="0" w:uiPriority="68" w:unhideWhenUsed="0"/>
+    <w:lsdException w:name="Medium Grid 3 Accent 1" w:semiHidden="0" w:uiPriority="69" w:unhideWhenUsed="0"/>
+    <w:lsdException w:name="Dark List Accent 1" w:semiHidden="0" w:uiPriority="70" w:unhideWhenUsed="0"/>
+    <w:lsdException w:name="Colorful Shading Accent 1" w:semiHidden="0" w:uiPriority="71" w:unhideWhenUsed="0"/>
+    <w:lsdException w:name="Colorful List Accent 1" w:semiHidden="0" w:uiPriority="72" w:unhideWhenUsed="0"/>
+    <w:lsdException w:name="Colorful Grid Accent 1" w:semiHidden="0" w:uiPriority="73" w:unhideWhenUsed="0"/>
+    <w:lsdException w:name="Light Shading Accent 2" w:semiHidden="0" w:uiPriority="60" w:unhideWhenUsed="0"/>
+    <w:lsdException w:name="Light List Accent 2" w:semiHidden="0" w:uiPriority="61" w:unhideWhenUsed="0"/>
+    <w:lsdException w:name="Light Grid Accent 2" w:semiHidden="0" w:uiPriority="62" w:unhideWhenUsed="0"/>
+    <w:lsdException w:name="Medium Shading 1 Accent 2" w:semiHidden="0" w:uiPriority="63" w:unhideWhenUsed="0"/>
+    <w:lsdException w:name="Medium Shading 2 Accent 2" w:semiHidden="0" w:uiPriority="64" w:unhideWhenUsed="0"/>
+    <w:lsdException w:name="Medium List 1 Accent 2" w:semiHidden="0" w:uiPriority="65" w:unhideWhenUsed="0"/>
+    <w:lsdException w:name="Medium List 2 Accent 2" w:semiHidden="0" w:uiPriority="66" w:unhideWhenUsed="0"/>
+    <w:lsdException w:name="Medium Grid 1 Accent 2" w:semiHidden="0" w:uiPriority="67" w:unhideWhenUsed="0"/>
+    <w:lsdException w:name="Medium Grid 2 Accent 2" w:semiHidden="0" w:uiPriority="68" w:unhideWhenUsed="0"/>
+    <w:lsdException w:name="Medium Grid 3 Accent 2" w:semiHidden="0" w:uiPriority="69" w:unhideWhenUsed="0"/>
+    <w:lsdException w:name="Dark List Accent 2" w:semiHidden="0" w:uiPriority="70" w:unhideWhenUsed="0"/>
+    <w:lsdException w:name="Colorful Shading Accent 2" w:semiHidden="0" w:uiPriority="71" w:unhideWhenUsed="0"/>
+    <w:lsdException w:name="Colorful List Accent 2" w:semiHidden="0" w:uiPriority="72" w:unhideWhenUsed="0"/>
+    <w:lsdException w:name="Colorful Grid Accent 2" w:semiHidden="0" w:uiPriority="73" w:unhideWhenUsed="0"/>
+    <w:lsdException w:name="Light Shading Accent 3" w:semiHidden="0" w:uiPriority="60" w:unhideWhenUsed="0"/>
+    <w:lsdException w:name="Light List Accent 3" w:semiHidden="0" w:uiPriority="61" w:unhideWhenUsed="0"/>
+    <w:lsdException w:name="Light Grid Accent 3" w:semiHidden="0" w:uiPriority="62" w:unhideWhenUsed="0"/>
+    <w:lsdException w:name="Medium Shading 1 Accent 3" w:semiHidden="0" w:uiPriority="63" w:unhideWhenUsed="0"/>
+    <w:lsdException w:name="Medium Shading 2 Accent 3" w:semiHidden="0" w:uiPriority="64" w:unhideWhenUsed="0"/>
+    <w:lsdException w:name="Medium List 1 Accent 3" w:semiHidden="0" w:uiPriority="65" w:unhideWhenUsed="0"/>
+    <w:lsdException w:name="Medium List 2 Accent 3" w:semiHidden="0" w:uiPriority="66" w:unhideWhenUsed="0"/>
+    <w:lsdException w:name="Medium Grid 1 Accent 3" w:semiHidden="0" w:uiPriority="67" w:unhideWhenUsed="0"/>
+    <w:lsdException w:name="Medium Grid 2 Accent 3" w:semiHidden="0" w:uiPriority="68" w:unhideWhenUsed="0"/>
+    <w:lsdException w:name="Medium Grid 3 Accent 3" w:semiHidden="0" w:uiPriority="69" w:unhideWhenUsed="0"/>
+    <w:lsdException w:name="Dark List Accent 3" w:semiHidden="0" w:uiPriority="70" w:unhideWhenUsed="0"/>
+    <w:lsdException w:name="Colorful Shading Accent 3" w:semiHidden="0" w:uiPriority="71" w:unhideWhenUsed="0"/>
+    <w:lsdException w:name="Colorful List Accent 3" w:semiHidden="0" w:uiPriority="72" w:unhideWhenUsed="0"/>
+    <w:lsdException w:name="Colorful Grid Accent 3" w:semiHidden="0" w:uiPriority="73" w:unhideWhenUsed="0"/>
+    <w:lsdException w:name="Light Shading Accent 4" w:semiHidden="0" w:uiPriority="60" w:unhideWhenUsed="0"/>
+    <w:lsdException w:name="Light List Accent 4" w:semiHidden="0" w:uiPriority="61" w:unhideWhenUsed="0"/>
+    <w:lsdException w:name="Light Grid Accent 4" w:semiHidden="0" w:uiPriority="62" w:unhideWhenUsed="0"/>
+    <w:lsdException w:name="Medium Shading 1 Accent 4" w:semiHidden="0" w:uiPriority="63" w:unhideWhenUsed="0"/>
+    <w:lsdException w:name="Medium Shading 2 Accent 4" w:semiHidden="0" w:uiPriority="64" w:unhideWhenUsed="0"/>
+    <w:lsdException w:name="Medium List 1 Accent 4" w:semiHidden="0" w:uiPriority="65" w:unhideWhenUsed="0"/>
+    <w:lsdException w:name="Medium List 2 Accent 4" w:semiHidden="0" w:uiPriority="66" w:unhideWhenUsed="0"/>
+    <w:lsdException w:name="Medium Grid 1 Accent 4" w:semiHidden="0" w:uiPriority="67" w:unhideWhenUsed="0"/>
+    <w:lsdException w:name="Medium Grid 2 Accent 4" w:semiHidden="0" w:uiPriority="68" w:unhideWhenUsed="0"/>
+    <w:lsdException w:name="Medium Grid 3 Accent 4" w:semiHidden="0" w:uiPriority="69" w:unhideWhenUsed="0"/>
+    <w:lsdException w:name="Dark List Accent 4" w:semiHidden="0" w:uiPriority="70" w:unhideWhenUsed="0"/>
+    <w:lsdException w:name="Colorful Shading Accent 4" w:semiHidden="0" w:uiPriority="71" w:unhideWhenUsed="0"/>
+    <w:lsdException w:name="Colorful List Accent 4" w:semiHidden="0" w:uiPriority="72" w:unhideWhenUsed="0"/>
+    <w:lsdException w:name="Colorful Grid Accent 4" w:semiHidden="0" w:uiPriority="73" w:unhideWhenUsed="0"/>
+    <w:lsdException w:name="Light Shading Accent 5" w:semiHidden="0" w:uiPriority="60" w:unhideWhenUsed="0"/>
+    <w:lsdException w:name="Light List Accent 5" w:semiHidden="0" w:uiPriority="61" w:unhideWhenUsed="0"/>
+    <w:lsdException w:name="Light Grid Accent 5" w:semiHidden="0" w:uiPriority="62" w:unhideWhenUsed="0"/>
+    <w:lsdException w:name="Medium Shading 1 Accent 5" w:semiHidden="0" w:uiPriority="63" w:unhideWhenUsed="0"/>
+    <w:lsdException w:name="Medium Shading 2 Accent 5" w:semiHidden="0" w:uiPriority="64" w:unhideWhenUsed="0"/>
+    <w:lsdException w:name="Medium List 1 Accent 5" w:semiHidden="0" w:uiPriority="65" w:unhideWhenUsed="0"/>
+    <w:lsdException w:name="Medium List 2 Accent 5" w:semiHidden="0" w:uiPriority="66" w:unhideWhenUsed="0"/>
+    <w:lsdException w:name="Medium Grid 1 Accent 5" w:semiHidden="0" w:uiPriority="67" w:unhideWhenUsed="0"/>
+    <w:lsdException w:name="Medium Grid 2 Accent 5" w:semiHidden="0" w:uiPriority="68" w:unhideWhenUsed="0"/>
+    <w:lsdException w:name="Medium Grid 3 Accent 5" w:semiHidden="0" w:uiPriority="69" w:unhideWhenUsed="0"/>
+    <w:lsdException w:name="Dark List Accent 5" w:semiHidden="0" w:uiPriority="70" w:unhideWhenUsed="0"/>
+    <w:lsdException w:name="Colorful Shading Accent 5" w:semiHidden="0" w:uiPriority="71" w:unhideWhenUsed="0"/>
+    <w:lsdException w:name="Colorful List Accent 5" w:semiHidden="0" w:uiPriority="72" w:unhideWhenUsed="0"/>
+    <w:lsdException w:name="Colorful Grid Accent 5" w:semiHidden="0" w:uiPriority="73" w:unhideWhenUsed="0"/>
+    <w:lsdException w:name="Light Shading Accent 6" w:semiHidden="0" w:uiPriority="60" w:unhideWhenUsed="0"/>
+    <w:lsdException w:name="Light List Accent 6" w:semiHidden="0" w:uiPriority="61" w:unhideWhenUsed="0"/>
+    <w:lsdException w:name="Light Grid Accent 6" w:semiHidden="0" w:uiPriority="62" w:unhideWhenUsed="0"/>
+    <w:lsdException w:name="Medium Shading 1 Accent 6" w:semiHidden="0" w:uiPriority="63" w:unhideWhenUsed="0"/>
+    <w:lsdException w:name="Medium Shading 2 Accent 6" w:semiHidden="0" w:uiPriority="64" w:unhideWhenUsed="0"/>
+    <w:lsdException w:name="Medium List 1 Accent 6" w:semiHidden="0" w:uiPriority="65" w:unhideWhenUsed="0"/>
+    <w:lsdException w:name="Medium List 2 Accent 6" w:semiHidden="0" w:uiPriority="66" w:unhideWhenUsed="0"/>
+    <w:lsdException w:name="Medium Grid 1 Accent 6" w:semiHidden="0" w:uiPriority="67" w:unhideWhenUsed="0"/>
+    <w:lsdException w:name="Medium Grid 2 Accent 6" w:semiHidden="0" w:uiPriority="68" w:unhideWhenUsed="0"/>
+    <w:lsdException w:name="Medium Grid 3 Accent 6" w:semiHidden="0" w:uiPriority="69" w:unhideWhenUsed="0"/>
+    <w:lsdException w:name="Dark List Accent 6" w:semiHidden="0" w:uiPriority="70" w:unhideWhenUsed="0"/>
+    <w:lsdException w:name="Colorful Shading Accent 6" w:semiHidden="0" w:uiPriority="71" w:unhideWhenUsed="0"/>
+    <w:lsdException w:name="Colorful List Accent 6" w:semiHidden="0" w:uiPriority="72" w:unhideWhenUsed="0"/>
+    <w:lsdException w:name="Colorful Grid Accent 6" w:semiHidden="0" w:uiPriority="73" w:unhideWhenUsed="0"/>
+    <w:lsdException w:name="Subtle Emphasis" w:semiHidden="0" w:uiPriority="19" w:unhideWhenUsed="0" w:qFormat="1"/>
+    <w:lsdException w:name="Intense Emphasis" w:semiHidden="0" w:uiPriority="21" w:unhideWhenUsed="0" w:qFormat="1"/>
+    <w:lsdException w:name="Subtle Reference" w:semiHidden="0" w:uiPriority="31" w:unhideWhenUsed="0" w:qFormat="1"/>
+    <w:lsdException w:name="Intense Reference" w:semiHidden="0" w:uiPriority="32" w:unhideWhenUsed="0" w:qFormat="1"/>
+    <w:lsdException w:name="Book Title" w:semiHidden="0" w:uiPriority="33" w:unhideWhenUsed="0" w:qFormat="1"/>
+    <w:lsdException w:name="Bibliography" w:uiPriority="37"/>
+    <w:lsdException w:name="TOC Heading" w:uiPriority="39" w:qFormat="1"/>
   </w:latentStyles>
-  <w:style w:type="paragraph" w:default="1" w:styleId="Normalny">
+  <w:style w:type="paragraph" w:default="1" w:styleId="Normal">
     <w:name w:val="Normal"/>
     <w:qFormat/>
   </w:style>
-  <w:style w:type="character" w:default="1" w:styleId="Domylnaczcionkaakapitu">
+  <w:style w:type="character" w:default="1" w:styleId="DefaultParagraphFont">
     <w:name w:val="Default Paragraph Font"/>
     <w:uiPriority w:val="1"/>
     <w:semiHidden/>
     <w:unhideWhenUsed/>
   </w:style>
-  <w:style w:type="table" w:default="1" w:styleId="Standardowy">
+  <w:style w:type="table" w:default="1" w:styleId="TableNormal">
     <w:name w:val="Normal Table"/>
     <w:uiPriority w:val="99"/>
     <w:semiHidden/>
@@ -4568,16 +4315,16 @@
       </w:tblCellMar>
     </w:tblPr>
   </w:style>
-  <w:style w:type="numbering" w:default="1" w:styleId="Bezlisty">
+  <w:style w:type="numbering" w:default="1" w:styleId="NoList">
     <w:name w:val="No List"/>
     <w:uiPriority w:val="99"/>
     <w:semiHidden/>
     <w:unhideWhenUsed/>
   </w:style>
-  <w:style w:type="paragraph" w:styleId="Nagwek">
+  <w:style w:type="paragraph" w:styleId="Header">
     <w:name w:val="header"/>
-    <w:basedOn w:val="Normalny"/>
-    <w:link w:val="NagwekZnak"/>
+    <w:basedOn w:val="Normal"/>
+    <w:link w:val="HeaderChar"/>
     <w:uiPriority w:val="99"/>
     <w:unhideWhenUsed/>
     <w:rsid w:val="00B213A7"/>
@@ -4589,17 +4336,17 @@
       <w:spacing w:after="0" w:line="240" w:lineRule="auto"/>
     </w:pPr>
   </w:style>
-  <w:style w:type="character" w:customStyle="1" w:styleId="NagwekZnak">
-    <w:name w:val="Nagłówek Znak"/>
-    <w:basedOn w:val="Domylnaczcionkaakapitu"/>
-    <w:link w:val="Nagwek"/>
+  <w:style w:type="character" w:customStyle="1" w:styleId="HeaderChar">
+    <w:name w:val="Header Char"/>
+    <w:basedOn w:val="DefaultParagraphFont"/>
+    <w:link w:val="Header"/>
     <w:uiPriority w:val="99"/>
     <w:rsid w:val="00B213A7"/>
   </w:style>
-  <w:style w:type="paragraph" w:styleId="Stopka">
+  <w:style w:type="paragraph" w:styleId="Footer">
     <w:name w:val="footer"/>
-    <w:basedOn w:val="Normalny"/>
-    <w:link w:val="StopkaZnak"/>
+    <w:basedOn w:val="Normal"/>
+    <w:link w:val="FooterChar"/>
     <w:uiPriority w:val="99"/>
     <w:unhideWhenUsed/>
     <w:rsid w:val="00B213A7"/>
@@ -4611,16 +4358,16 @@
       <w:spacing w:after="0" w:line="240" w:lineRule="auto"/>
     </w:pPr>
   </w:style>
-  <w:style w:type="character" w:customStyle="1" w:styleId="StopkaZnak">
-    <w:name w:val="Stopka Znak"/>
-    <w:basedOn w:val="Domylnaczcionkaakapitu"/>
-    <w:link w:val="Stopka"/>
+  <w:style w:type="character" w:customStyle="1" w:styleId="FooterChar">
+    <w:name w:val="Footer Char"/>
+    <w:basedOn w:val="DefaultParagraphFont"/>
+    <w:link w:val="Footer"/>
     <w:uiPriority w:val="99"/>
     <w:rsid w:val="00B213A7"/>
   </w:style>
-  <w:style w:type="paragraph" w:styleId="Akapitzlist">
+  <w:style w:type="paragraph" w:styleId="ListParagraph">
     <w:name w:val="List Paragraph"/>
-    <w:basedOn w:val="Normalny"/>
+    <w:basedOn w:val="Normal"/>
     <w:uiPriority w:val="34"/>
     <w:qFormat/>
     <w:rsid w:val="00B213A7"/>
@@ -4629,15 +4376,16 @@
       <w:contextualSpacing/>
     </w:pPr>
   </w:style>
-  <w:style w:type="table" w:styleId="Tabela-Siatka">
+  <w:style w:type="table" w:styleId="TableGrid">
     <w:name w:val="Table Grid"/>
-    <w:basedOn w:val="Standardowy"/>
+    <w:basedOn w:val="TableNormal"/>
     <w:uiPriority w:val="59"/>
     <w:rsid w:val="00A05BB4"/>
     <w:pPr>
       <w:spacing w:after="0" w:line="240" w:lineRule="auto"/>
     </w:pPr>
     <w:tblPr>
+      <w:tblInd w:w="0" w:type="dxa"/>
       <w:tblBorders>
         <w:top w:val="single" w:sz="4" w:space="0" w:color="auto"/>
         <w:left w:val="single" w:sz="4" w:space="0" w:color="auto"/>
@@ -4646,6 +4394,283 @@
         <w:insideH w:val="single" w:sz="4" w:space="0" w:color="auto"/>
         <w:insideV w:val="single" w:sz="4" w:space="0" w:color="auto"/>
       </w:tblBorders>
+      <w:tblCellMar>
+        <w:top w:w="0" w:type="dxa"/>
+        <w:left w:w="108" w:type="dxa"/>
+        <w:bottom w:w="0" w:type="dxa"/>
+        <w:right w:w="108" w:type="dxa"/>
+      </w:tblCellMar>
+    </w:tblPr>
+  </w:style>
+</w:styles>
+</file>
+
+<file path=word/stylesWithEffects.xml><?xml version="1.0" encoding="utf-8"?>
+<w:styles xmlns:wpc="http://schemas.microsoft.com/office/word/2010/wordprocessingCanvas" xmlns:mc="http://schemas.openxmlformats.org/markup-compatibility/2006" xmlns:o="urn:schemas-microsoft-com:office:office" xmlns:r="http://schemas.openxmlformats.org/officeDocument/2006/relationships" xmlns:m="http://schemas.openxmlformats.org/officeDocument/2006/math" xmlns:v="urn:schemas-microsoft-com:vml" xmlns:wp14="http://schemas.microsoft.com/office/word/2010/wordprocessingDrawing" xmlns:wp="http://schemas.openxmlformats.org/drawingml/2006/wordprocessingDrawing" xmlns:w10="urn:schemas-microsoft-com:office:word" xmlns:w="http://schemas.openxmlformats.org/wordprocessingml/2006/main" xmlns:w14="http://schemas.microsoft.com/office/word/2010/wordml" xmlns:wpg="http://schemas.microsoft.com/office/word/2010/wordprocessingGroup" xmlns:wpi="http://schemas.microsoft.com/office/word/2010/wordprocessingInk" xmlns:wne="http://schemas.microsoft.com/office/word/2006/wordml" xmlns:wps="http://schemas.microsoft.com/office/word/2010/wordprocessingShape" mc:Ignorable="w14 wp14">
+  <w:docDefaults>
+    <w:rPrDefault>
+      <w:rPr>
+        <w:rFonts w:asciiTheme="minorHAnsi" w:eastAsiaTheme="minorHAnsi" w:hAnsiTheme="minorHAnsi" w:cstheme="minorBidi"/>
+        <w:sz w:val="22"/>
+        <w:szCs w:val="22"/>
+        <w:lang w:val="pl-PL" w:eastAsia="en-US" w:bidi="ar-SA"/>
+      </w:rPr>
+    </w:rPrDefault>
+    <w:pPrDefault>
+      <w:pPr>
+        <w:spacing w:after="200" w:line="276" w:lineRule="auto"/>
+      </w:pPr>
+    </w:pPrDefault>
+  </w:docDefaults>
+  <w:latentStyles w:defLockedState="0" w:defUIPriority="99" w:defSemiHidden="1" w:defUnhideWhenUsed="1" w:defQFormat="0" w:count="267">
+    <w:lsdException w:name="Normal" w:semiHidden="0" w:uiPriority="0" w:unhideWhenUsed="0" w:qFormat="1"/>
+    <w:lsdException w:name="heading 1" w:semiHidden="0" w:uiPriority="9" w:unhideWhenUsed="0" w:qFormat="1"/>
+    <w:lsdException w:name="heading 2" w:uiPriority="9" w:qFormat="1"/>
+    <w:lsdException w:name="heading 3" w:uiPriority="9" w:qFormat="1"/>
+    <w:lsdException w:name="heading 4" w:uiPriority="9" w:qFormat="1"/>
+    <w:lsdException w:name="heading 5" w:uiPriority="9" w:qFormat="1"/>
+    <w:lsdException w:name="heading 6" w:uiPriority="9" w:qFormat="1"/>
+    <w:lsdException w:name="heading 7" w:uiPriority="9" w:qFormat="1"/>
+    <w:lsdException w:name="heading 8" w:uiPriority="9" w:qFormat="1"/>
+    <w:lsdException w:name="heading 9" w:uiPriority="9" w:qFormat="1"/>
+    <w:lsdException w:name="toc 1" w:uiPriority="39"/>
+    <w:lsdException w:name="toc 2" w:uiPriority="39"/>
+    <w:lsdException w:name="toc 3" w:uiPriority="39"/>
+    <w:lsdException w:name="toc 4" w:uiPriority="39"/>
+    <w:lsdException w:name="toc 5" w:uiPriority="39"/>
+    <w:lsdException w:name="toc 6" w:uiPriority="39"/>
+    <w:lsdException w:name="toc 7" w:uiPriority="39"/>
+    <w:lsdException w:name="toc 8" w:uiPriority="39"/>
+    <w:lsdException w:name="toc 9" w:uiPriority="39"/>
+    <w:lsdException w:name="caption" w:uiPriority="35" w:qFormat="1"/>
+    <w:lsdException w:name="Title" w:semiHidden="0" w:uiPriority="10" w:unhideWhenUsed="0" w:qFormat="1"/>
+    <w:lsdException w:name="Default Paragraph Font" w:uiPriority="1"/>
+    <w:lsdException w:name="Subtitle" w:semiHidden="0" w:uiPriority="11" w:unhideWhenUsed="0" w:qFormat="1"/>
+    <w:lsdException w:name="Strong" w:semiHidden="0" w:uiPriority="22" w:unhideWhenUsed="0" w:qFormat="1"/>
+    <w:lsdException w:name="Emphasis" w:semiHidden="0" w:uiPriority="20" w:unhideWhenUsed="0" w:qFormat="1"/>
+    <w:lsdException w:name="Table Grid" w:uiPriority="59"/>
+    <w:lsdException w:name="Placeholder Text" w:unhideWhenUsed="0"/>
+    <w:lsdException w:name="No Spacing" w:semiHidden="0" w:uiPriority="1" w:unhideWhenUsed="0" w:qFormat="1"/>
+    <w:lsdException w:name="Light Shading" w:semiHidden="0" w:uiPriority="60" w:unhideWhenUsed="0"/>
+    <w:lsdException w:name="Light List" w:semiHidden="0" w:uiPriority="61" w:unhideWhenUsed="0"/>
+    <w:lsdException w:name="Light Grid" w:semiHidden="0" w:uiPriority="62" w:unhideWhenUsed="0"/>
+    <w:lsdException w:name="Medium Shading 1" w:semiHidden="0" w:uiPriority="63" w:unhideWhenUsed="0"/>
+    <w:lsdException w:name="Medium Shading 2" w:semiHidden="0" w:uiPriority="64" w:unhideWhenUsed="0"/>
+    <w:lsdException w:name="Medium List 1" w:semiHidden="0" w:uiPriority="65" w:unhideWhenUsed="0"/>
+    <w:lsdException w:name="Medium List 2" w:semiHidden="0" w:uiPriority="66" w:unhideWhenUsed="0"/>
+    <w:lsdException w:name="Medium Grid 1" w:semiHidden="0" w:uiPriority="67" w:unhideWhenUsed="0"/>
+    <w:lsdException w:name="Medium Grid 2" w:semiHidden="0" w:uiPriority="68" w:unhideWhenUsed="0"/>
+    <w:lsdException w:name="Medium Grid 3" w:semiHidden="0" w:uiPriority="69" w:unhideWhenUsed="0"/>
+    <w:lsdException w:name="Dark List" w:semiHidden="0" w:uiPriority="70" w:unhideWhenUsed="0"/>
+    <w:lsdException w:name="Colorful Shading" w:semiHidden="0" w:uiPriority="71" w:unhideWhenUsed="0"/>
+    <w:lsdException w:name="Colorful List" w:semiHidden="0" w:uiPriority="72" w:unhideWhenUsed="0"/>
+    <w:lsdException w:name="Colorful Grid" w:semiHidden="0" w:uiPriority="73" w:unhideWhenUsed="0"/>
+    <w:lsdException w:name="Light Shading Accent 1" w:semiHidden="0" w:uiPriority="60" w:unhideWhenUsed="0"/>
+    <w:lsdException w:name="Light List Accent 1" w:semiHidden="0" w:uiPriority="61" w:unhideWhenUsed="0"/>
+    <w:lsdException w:name="Light Grid Accent 1" w:semiHidden="0" w:uiPriority="62" w:unhideWhenUsed="0"/>
+    <w:lsdException w:name="Medium Shading 1 Accent 1" w:semiHidden="0" w:uiPriority="63" w:unhideWhenUsed="0"/>
+    <w:lsdException w:name="Medium Shading 2 Accent 1" w:semiHidden="0" w:uiPriority="64" w:unhideWhenUsed="0"/>
+    <w:lsdException w:name="Medium List 1 Accent 1" w:semiHidden="0" w:uiPriority="65" w:unhideWhenUsed="0"/>
+    <w:lsdException w:name="Revision" w:unhideWhenUsed="0"/>
+    <w:lsdException w:name="List Paragraph" w:semiHidden="0" w:uiPriority="34" w:unhideWhenUsed="0" w:qFormat="1"/>
+    <w:lsdException w:name="Quote" w:semiHidden="0" w:uiPriority="29" w:unhideWhenUsed="0" w:qFormat="1"/>
+    <w:lsdException w:name="Intense Quote" w:semiHidden="0" w:uiPriority="30" w:unhideWhenUsed="0" w:qFormat="1"/>
+    <w:lsdException w:name="Medium List 2 Accent 1" w:semiHidden="0" w:uiPriority="66" w:unhideWhenUsed="0"/>
+    <w:lsdException w:name="Medium Grid 1 Accent 1" w:semiHidden="0" w:uiPriority="67" w:unhideWhenUsed="0"/>
+    <w:lsdException w:name="Medium Grid 2 Accent 1" w:semiHidden="0" w:uiPriority="68" w:unhideWhenUsed="0"/>
+    <w:lsdException w:name="Medium Grid 3 Accent 1" w:semiHidden="0" w:uiPriority="69" w:unhideWhenUsed="0"/>
+    <w:lsdException w:name="Dark List Accent 1" w:semiHidden="0" w:uiPriority="70" w:unhideWhenUsed="0"/>
+    <w:lsdException w:name="Colorful Shading Accent 1" w:semiHidden="0" w:uiPriority="71" w:unhideWhenUsed="0"/>
+    <w:lsdException w:name="Colorful List Accent 1" w:semiHidden="0" w:uiPriority="72" w:unhideWhenUsed="0"/>
+    <w:lsdException w:name="Colorful Grid Accent 1" w:semiHidden="0" w:uiPriority="73" w:unhideWhenUsed="0"/>
+    <w:lsdException w:name="Light Shading Accent 2" w:semiHidden="0" w:uiPriority="60" w:unhideWhenUsed="0"/>
+    <w:lsdException w:name="Light List Accent 2" w:semiHidden="0" w:uiPriority="61" w:unhideWhenUsed="0"/>
+    <w:lsdException w:name="Light Grid Accent 2" w:semiHidden="0" w:uiPriority="62" w:unhideWhenUsed="0"/>
+    <w:lsdException w:name="Medium Shading 1 Accent 2" w:semiHidden="0" w:uiPriority="63" w:unhideWhenUsed="0"/>
+    <w:lsdException w:name="Medium Shading 2 Accent 2" w:semiHidden="0" w:uiPriority="64" w:unhideWhenUsed="0"/>
+    <w:lsdException w:name="Medium List 1 Accent 2" w:semiHidden="0" w:uiPriority="65" w:unhideWhenUsed="0"/>
+    <w:lsdException w:name="Medium List 2 Accent 2" w:semiHidden="0" w:uiPriority="66" w:unhideWhenUsed="0"/>
+    <w:lsdException w:name="Medium Grid 1 Accent 2" w:semiHidden="0" w:uiPriority="67" w:unhideWhenUsed="0"/>
+    <w:lsdException w:name="Medium Grid 2 Accent 2" w:semiHidden="0" w:uiPriority="68" w:unhideWhenUsed="0"/>
+    <w:lsdException w:name="Medium Grid 3 Accent 2" w:semiHidden="0" w:uiPriority="69" w:unhideWhenUsed="0"/>
+    <w:lsdException w:name="Dark List Accent 2" w:semiHidden="0" w:uiPriority="70" w:unhideWhenUsed="0"/>
+    <w:lsdException w:name="Colorful Shading Accent 2" w:semiHidden="0" w:uiPriority="71" w:unhideWhenUsed="0"/>
+    <w:lsdException w:name="Colorful List Accent 2" w:semiHidden="0" w:uiPriority="72" w:unhideWhenUsed="0"/>
+    <w:lsdException w:name="Colorful Grid Accent 2" w:semiHidden="0" w:uiPriority="73" w:unhideWhenUsed="0"/>
+    <w:lsdException w:name="Light Shading Accent 3" w:semiHidden="0" w:uiPriority="60" w:unhideWhenUsed="0"/>
+    <w:lsdException w:name="Light List Accent 3" w:semiHidden="0" w:uiPriority="61" w:unhideWhenUsed="0"/>
+    <w:lsdException w:name="Light Grid Accent 3" w:semiHidden="0" w:uiPriority="62" w:unhideWhenUsed="0"/>
+    <w:lsdException w:name="Medium Shading 1 Accent 3" w:semiHidden="0" w:uiPriority="63" w:unhideWhenUsed="0"/>
+    <w:lsdException w:name="Medium Shading 2 Accent 3" w:semiHidden="0" w:uiPriority="64" w:unhideWhenUsed="0"/>
+    <w:lsdException w:name="Medium List 1 Accent 3" w:semiHidden="0" w:uiPriority="65" w:unhideWhenUsed="0"/>
+    <w:lsdException w:name="Medium List 2 Accent 3" w:semiHidden="0" w:uiPriority="66" w:unhideWhenUsed="0"/>
+    <w:lsdException w:name="Medium Grid 1 Accent 3" w:semiHidden="0" w:uiPriority="67" w:unhideWhenUsed="0"/>
+    <w:lsdException w:name="Medium Grid 2 Accent 3" w:semiHidden="0" w:uiPriority="68" w:unhideWhenUsed="0"/>
+    <w:lsdException w:name="Medium Grid 3 Accent 3" w:semiHidden="0" w:uiPriority="69" w:unhideWhenUsed="0"/>
+    <w:lsdException w:name="Dark List Accent 3" w:semiHidden="0" w:uiPriority="70" w:unhideWhenUsed="0"/>
+    <w:lsdException w:name="Colorful Shading Accent 3" w:semiHidden="0" w:uiPriority="71" w:unhideWhenUsed="0"/>
+    <w:lsdException w:name="Colorful List Accent 3" w:semiHidden="0" w:uiPriority="72" w:unhideWhenUsed="0"/>
+    <w:lsdException w:name="Colorful Grid Accent 3" w:semiHidden="0" w:uiPriority="73" w:unhideWhenUsed="0"/>
+    <w:lsdException w:name="Light Shading Accent 4" w:semiHidden="0" w:uiPriority="60" w:unhideWhenUsed="0"/>
+    <w:lsdException w:name="Light List Accent 4" w:semiHidden="0" w:uiPriority="61" w:unhideWhenUsed="0"/>
+    <w:lsdException w:name="Light Grid Accent 4" w:semiHidden="0" w:uiPriority="62" w:unhideWhenUsed="0"/>
+    <w:lsdException w:name="Medium Shading 1 Accent 4" w:semiHidden="0" w:uiPriority="63" w:unhideWhenUsed="0"/>
+    <w:lsdException w:name="Medium Shading 2 Accent 4" w:semiHidden="0" w:uiPriority="64" w:unhideWhenUsed="0"/>
+    <w:lsdException w:name="Medium List 1 Accent 4" w:semiHidden="0" w:uiPriority="65" w:unhideWhenUsed="0"/>
+    <w:lsdException w:name="Medium List 2 Accent 4" w:semiHidden="0" w:uiPriority="66" w:unhideWhenUsed="0"/>
+    <w:lsdException w:name="Medium Grid 1 Accent 4" w:semiHidden="0" w:uiPriority="67" w:unhideWhenUsed="0"/>
+    <w:lsdException w:name="Medium Grid 2 Accent 4" w:semiHidden="0" w:uiPriority="68" w:unhideWhenUsed="0"/>
+    <w:lsdException w:name="Medium Grid 3 Accent 4" w:semiHidden="0" w:uiPriority="69" w:unhideWhenUsed="0"/>
+    <w:lsdException w:name="Dark List Accent 4" w:semiHidden="0" w:uiPriority="70" w:unhideWhenUsed="0"/>
+    <w:lsdException w:name="Colorful Shading Accent 4" w:semiHidden="0" w:uiPriority="71" w:unhideWhenUsed="0"/>
+    <w:lsdException w:name="Colorful List Accent 4" w:semiHidden="0" w:uiPriority="72" w:unhideWhenUsed="0"/>
+    <w:lsdException w:name="Colorful Grid Accent 4" w:semiHidden="0" w:uiPriority="73" w:unhideWhenUsed="0"/>
+    <w:lsdException w:name="Light Shading Accent 5" w:semiHidden="0" w:uiPriority="60" w:unhideWhenUsed="0"/>
+    <w:lsdException w:name="Light List Accent 5" w:semiHidden="0" w:uiPriority="61" w:unhideWhenUsed="0"/>
+    <w:lsdException w:name="Light Grid Accent 5" w:semiHidden="0" w:uiPriority="62" w:unhideWhenUsed="0"/>
+    <w:lsdException w:name="Medium Shading 1 Accent 5" w:semiHidden="0" w:uiPriority="63" w:unhideWhenUsed="0"/>
+    <w:lsdException w:name="Medium Shading 2 Accent 5" w:semiHidden="0" w:uiPriority="64" w:unhideWhenUsed="0"/>
+    <w:lsdException w:name="Medium List 1 Accent 5" w:semiHidden="0" w:uiPriority="65" w:unhideWhenUsed="0"/>
+    <w:lsdException w:name="Medium List 2 Accent 5" w:semiHidden="0" w:uiPriority="66" w:unhideWhenUsed="0"/>
+    <w:lsdException w:name="Medium Grid 1 Accent 5" w:semiHidden="0" w:uiPriority="67" w:unhideWhenUsed="0"/>
+    <w:lsdException w:name="Medium Grid 2 Accent 5" w:semiHidden="0" w:uiPriority="68" w:unhideWhenUsed="0"/>
+    <w:lsdException w:name="Medium Grid 3 Accent 5" w:semiHidden="0" w:uiPriority="69" w:unhideWhenUsed="0"/>
+    <w:lsdException w:name="Dark List Accent 5" w:semiHidden="0" w:uiPriority="70" w:unhideWhenUsed="0"/>
+    <w:lsdException w:name="Colorful Shading Accent 5" w:semiHidden="0" w:uiPriority="71" w:unhideWhenUsed="0"/>
+    <w:lsdException w:name="Colorful List Accent 5" w:semiHidden="0" w:uiPriority="72" w:unhideWhenUsed="0"/>
+    <w:lsdException w:name="Colorful Grid Accent 5" w:semiHidden="0" w:uiPriority="73" w:unhideWhenUsed="0"/>
+    <w:lsdException w:name="Light Shading Accent 6" w:semiHidden="0" w:uiPriority="60" w:unhideWhenUsed="0"/>
+    <w:lsdException w:name="Light List Accent 6" w:semiHidden="0" w:uiPriority="61" w:unhideWhenUsed="0"/>
+    <w:lsdException w:name="Light Grid Accent 6" w:semiHidden="0" w:uiPriority="62" w:unhideWhenUsed="0"/>
+    <w:lsdException w:name="Medium Shading 1 Accent 6" w:semiHidden="0" w:uiPriority="63" w:unhideWhenUsed="0"/>
+    <w:lsdException w:name="Medium Shading 2 Accent 6" w:semiHidden="0" w:uiPriority="64" w:unhideWhenUsed="0"/>
+    <w:lsdException w:name="Medium List 1 Accent 6" w:semiHidden="0" w:uiPriority="65" w:unhideWhenUsed="0"/>
+    <w:lsdException w:name="Medium List 2 Accent 6" w:semiHidden="0" w:uiPriority="66" w:unhideWhenUsed="0"/>
+    <w:lsdException w:name="Medium Grid 1 Accent 6" w:semiHidden="0" w:uiPriority="67" w:unhideWhenUsed="0"/>
+    <w:lsdException w:name="Medium Grid 2 Accent 6" w:semiHidden="0" w:uiPriority="68" w:unhideWhenUsed="0"/>
+    <w:lsdException w:name="Medium Grid 3 Accent 6" w:semiHidden="0" w:uiPriority="69" w:unhideWhenUsed="0"/>
+    <w:lsdException w:name="Dark List Accent 6" w:semiHidden="0" w:uiPriority="70" w:unhideWhenUsed="0"/>
+    <w:lsdException w:name="Colorful Shading Accent 6" w:semiHidden="0" w:uiPriority="71" w:unhideWhenUsed="0"/>
+    <w:lsdException w:name="Colorful List Accent 6" w:semiHidden="0" w:uiPriority="72" w:unhideWhenUsed="0"/>
+    <w:lsdException w:name="Colorful Grid Accent 6" w:semiHidden="0" w:uiPriority="73" w:unhideWhenUsed="0"/>
+    <w:lsdException w:name="Subtle Emphasis" w:semiHidden="0" w:uiPriority="19" w:unhideWhenUsed="0" w:qFormat="1"/>
+    <w:lsdException w:name="Intense Emphasis" w:semiHidden="0" w:uiPriority="21" w:unhideWhenUsed="0" w:qFormat="1"/>
+    <w:lsdException w:name="Subtle Reference" w:semiHidden="0" w:uiPriority="31" w:unhideWhenUsed="0" w:qFormat="1"/>
+    <w:lsdException w:name="Intense Reference" w:semiHidden="0" w:uiPriority="32" w:unhideWhenUsed="0" w:qFormat="1"/>
+    <w:lsdException w:name="Book Title" w:semiHidden="0" w:uiPriority="33" w:unhideWhenUsed="0" w:qFormat="1"/>
+    <w:lsdException w:name="Bibliography" w:uiPriority="37"/>
+    <w:lsdException w:name="TOC Heading" w:uiPriority="39" w:qFormat="1"/>
+  </w:latentStyles>
+  <w:style w:type="paragraph" w:default="1" w:styleId="Normal">
+    <w:name w:val="Normal"/>
+    <w:qFormat/>
+  </w:style>
+  <w:style w:type="character" w:default="1" w:styleId="DefaultParagraphFont">
+    <w:name w:val="Default Paragraph Font"/>
+    <w:uiPriority w:val="1"/>
+    <w:semiHidden/>
+    <w:unhideWhenUsed/>
+  </w:style>
+  <w:style w:type="table" w:default="1" w:styleId="TableNormal">
+    <w:name w:val="Normal Table"/>
+    <w:uiPriority w:val="99"/>
+    <w:semiHidden/>
+    <w:unhideWhenUsed/>
+    <w:tblPr>
+      <w:tblInd w:w="0" w:type="dxa"/>
+      <w:tblCellMar>
+        <w:top w:w="0" w:type="dxa"/>
+        <w:left w:w="108" w:type="dxa"/>
+        <w:bottom w:w="0" w:type="dxa"/>
+        <w:right w:w="108" w:type="dxa"/>
+      </w:tblCellMar>
+    </w:tblPr>
+  </w:style>
+  <w:style w:type="numbering" w:default="1" w:styleId="NoList">
+    <w:name w:val="No List"/>
+    <w:uiPriority w:val="99"/>
+    <w:semiHidden/>
+    <w:unhideWhenUsed/>
+  </w:style>
+  <w:style w:type="paragraph" w:styleId="Header">
+    <w:name w:val="header"/>
+    <w:basedOn w:val="Normal"/>
+    <w:link w:val="HeaderChar"/>
+    <w:uiPriority w:val="99"/>
+    <w:unhideWhenUsed/>
+    <w:rsid w:val="00B213A7"/>
+    <w:pPr>
+      <w:tabs>
+        <w:tab w:val="center" w:pos="4536"/>
+        <w:tab w:val="right" w:pos="9072"/>
+      </w:tabs>
+      <w:spacing w:after="0" w:line="240" w:lineRule="auto"/>
+    </w:pPr>
+  </w:style>
+  <w:style w:type="character" w:customStyle="1" w:styleId="HeaderChar">
+    <w:name w:val="Header Char"/>
+    <w:basedOn w:val="DefaultParagraphFont"/>
+    <w:link w:val="Header"/>
+    <w:uiPriority w:val="99"/>
+    <w:rsid w:val="00B213A7"/>
+  </w:style>
+  <w:style w:type="paragraph" w:styleId="Footer">
+    <w:name w:val="footer"/>
+    <w:basedOn w:val="Normal"/>
+    <w:link w:val="FooterChar"/>
+    <w:uiPriority w:val="99"/>
+    <w:unhideWhenUsed/>
+    <w:rsid w:val="00B213A7"/>
+    <w:pPr>
+      <w:tabs>
+        <w:tab w:val="center" w:pos="4536"/>
+        <w:tab w:val="right" w:pos="9072"/>
+      </w:tabs>
+      <w:spacing w:after="0" w:line="240" w:lineRule="auto"/>
+    </w:pPr>
+  </w:style>
+  <w:style w:type="character" w:customStyle="1" w:styleId="FooterChar">
+    <w:name w:val="Footer Char"/>
+    <w:basedOn w:val="DefaultParagraphFont"/>
+    <w:link w:val="Footer"/>
+    <w:uiPriority w:val="99"/>
+    <w:rsid w:val="00B213A7"/>
+  </w:style>
+  <w:style w:type="paragraph" w:styleId="ListParagraph">
+    <w:name w:val="List Paragraph"/>
+    <w:basedOn w:val="Normal"/>
+    <w:uiPriority w:val="34"/>
+    <w:qFormat/>
+    <w:rsid w:val="00B213A7"/>
+    <w:pPr>
+      <w:ind w:left="720"/>
+      <w:contextualSpacing/>
+    </w:pPr>
+  </w:style>
+  <w:style w:type="table" w:styleId="TableGrid">
+    <w:name w:val="Table Grid"/>
+    <w:basedOn w:val="TableNormal"/>
+    <w:uiPriority w:val="59"/>
+    <w:rsid w:val="00A05BB4"/>
+    <w:pPr>
+      <w:spacing w:after="0" w:line="240" w:lineRule="auto"/>
+    </w:pPr>
+    <w:tblPr>
+      <w:tblInd w:w="0" w:type="dxa"/>
+      <w:tblBorders>
+        <w:top w:val="single" w:sz="4" w:space="0" w:color="auto"/>
+        <w:left w:val="single" w:sz="4" w:space="0" w:color="auto"/>
+        <w:bottom w:val="single" w:sz="4" w:space="0" w:color="auto"/>
+        <w:right w:val="single" w:sz="4" w:space="0" w:color="auto"/>
+        <w:insideH w:val="single" w:sz="4" w:space="0" w:color="auto"/>
+        <w:insideV w:val="single" w:sz="4" w:space="0" w:color="auto"/>
+      </w:tblBorders>
+      <w:tblCellMar>
+        <w:top w:w="0" w:type="dxa"/>
+        <w:left w:w="108" w:type="dxa"/>
+        <w:bottom w:w="0" w:type="dxa"/>
+        <w:right w:w="108" w:type="dxa"/>
+      </w:tblCellMar>
     </w:tblPr>
   </w:style>
 </w:styles>

</xml_diff>

<commit_message>
Zmiany w dokumencie srs oraz wizji po najnowszych zmianach założeń.
</commit_message>
<xml_diff>
--- a/Dokument wizji.docx
+++ b/Dokument wizji.docx
@@ -335,7 +335,7 @@
           <w:sz w:val="24"/>
           <w:szCs w:val="24"/>
         </w:rPr>
-        <w:t xml:space="preserve">Umiejscowienie produktu </w:t>
+        <w:t>Umiejscowienie produktu</w:t>
       </w:r>
     </w:p>
     <w:p>
@@ -355,7 +355,14 @@
           <w:sz w:val="24"/>
           <w:szCs w:val="24"/>
         </w:rPr>
-        <w:t>Podsumowanie możliwości</w:t>
+        <w:t>K</w:t>
+      </w:r>
+      <w:r>
+        <w:rPr>
+          <w:sz w:val="24"/>
+          <w:szCs w:val="24"/>
+        </w:rPr>
+        <w:t>oszt</w:t>
       </w:r>
     </w:p>
     <w:p>
@@ -375,14 +382,27 @@
           <w:sz w:val="24"/>
           <w:szCs w:val="24"/>
         </w:rPr>
-        <w:t>K</w:t>
-      </w:r>
-      <w:r>
-        <w:rPr>
-          <w:sz w:val="24"/>
-          <w:szCs w:val="24"/>
-        </w:rPr>
-        <w:t>oszt</w:t>
+        <w:t>Cechy systemu</w:t>
+      </w:r>
+    </w:p>
+    <w:p>
+      <w:pPr>
+        <w:pStyle w:val="Akapitzlist"/>
+        <w:numPr>
+          <w:ilvl w:val="1"/>
+          <w:numId w:val="2"/>
+        </w:numPr>
+        <w:rPr>
+          <w:sz w:val="24"/>
+          <w:szCs w:val="24"/>
+        </w:rPr>
+      </w:pPr>
+      <w:r>
+        <w:rPr>
+          <w:sz w:val="24"/>
+          <w:szCs w:val="24"/>
+        </w:rPr>
+        <w:t>Rozpowszechnianie i licencjonowanie</w:t>
       </w:r>
     </w:p>
     <w:p>
@@ -696,7 +716,6 @@
           <w:sz w:val="24"/>
           <w:szCs w:val="24"/>
         </w:rPr>
-        <w:lastRenderedPageBreak/>
         <w:t>Wstęp</w:t>
       </w:r>
     </w:p>
@@ -1486,7 +1505,6 @@
           <w:sz w:val="24"/>
           <w:szCs w:val="24"/>
         </w:rPr>
-        <w:lastRenderedPageBreak/>
         <w:t>Postawienie problemu</w:t>
       </w:r>
     </w:p>
@@ -2425,7 +2443,6 @@
           <w:sz w:val="24"/>
           <w:szCs w:val="24"/>
         </w:rPr>
-        <w:lastRenderedPageBreak/>
         <w:t>Koszt</w:t>
       </w:r>
     </w:p>
@@ -2741,7 +2758,260 @@
     <w:p>
       <w:pPr>
         <w:pStyle w:val="Akapitzlist"/>
-        <w:ind w:left="792"/>
+        <w:numPr>
+          <w:ilvl w:val="1"/>
+          <w:numId w:val="4"/>
+        </w:numPr>
+        <w:rPr>
+          <w:sz w:val="24"/>
+          <w:szCs w:val="24"/>
+        </w:rPr>
+      </w:pPr>
+      <w:r>
+        <w:rPr>
+          <w:sz w:val="24"/>
+          <w:szCs w:val="24"/>
+        </w:rPr>
+        <w:t>Cechy systemu</w:t>
+      </w:r>
+    </w:p>
+    <w:p>
+      <w:pPr>
+        <w:pStyle w:val="Akapitzlist"/>
+        <w:numPr>
+          <w:ilvl w:val="2"/>
+          <w:numId w:val="4"/>
+        </w:numPr>
+        <w:rPr>
+          <w:sz w:val="24"/>
+          <w:szCs w:val="24"/>
+        </w:rPr>
+      </w:pPr>
+      <w:r>
+        <w:rPr>
+          <w:sz w:val="24"/>
+          <w:szCs w:val="24"/>
+        </w:rPr>
+        <w:t>Dodawanie Ofert przez Zalogowanego</w:t>
+      </w:r>
+    </w:p>
+    <w:p>
+      <w:pPr>
+        <w:pStyle w:val="Akapitzlist"/>
+        <w:numPr>
+          <w:ilvl w:val="2"/>
+          <w:numId w:val="4"/>
+        </w:numPr>
+        <w:rPr>
+          <w:sz w:val="24"/>
+          <w:szCs w:val="24"/>
+        </w:rPr>
+      </w:pPr>
+      <w:r>
+        <w:rPr>
+          <w:sz w:val="24"/>
+          <w:szCs w:val="24"/>
+        </w:rPr>
+        <w:t xml:space="preserve">Zarządzanie Ofertami </w:t>
+      </w:r>
+      <w:r>
+        <w:rPr>
+          <w:sz w:val="24"/>
+          <w:szCs w:val="24"/>
+        </w:rPr>
+        <w:t>sprzedaży</w:t>
+      </w:r>
+    </w:p>
+    <w:p>
+      <w:pPr>
+        <w:pStyle w:val="Akapitzlist"/>
+        <w:numPr>
+          <w:ilvl w:val="2"/>
+          <w:numId w:val="4"/>
+        </w:numPr>
+        <w:rPr>
+          <w:sz w:val="24"/>
+          <w:szCs w:val="24"/>
+        </w:rPr>
+      </w:pPr>
+      <w:r>
+        <w:rPr>
+          <w:sz w:val="24"/>
+          <w:szCs w:val="24"/>
+        </w:rPr>
+        <w:t>Możliwość kontaktu ze Sprzedającymi przez wbudowany czat</w:t>
+      </w:r>
+    </w:p>
+    <w:p>
+      <w:pPr>
+        <w:pStyle w:val="Akapitzlist"/>
+        <w:numPr>
+          <w:ilvl w:val="2"/>
+          <w:numId w:val="4"/>
+        </w:numPr>
+        <w:rPr>
+          <w:sz w:val="24"/>
+          <w:szCs w:val="24"/>
+        </w:rPr>
+      </w:pPr>
+      <w:r>
+        <w:rPr>
+          <w:sz w:val="24"/>
+          <w:szCs w:val="24"/>
+        </w:rPr>
+        <w:t>Logowanie i rejestracja Użytkownika</w:t>
+      </w:r>
+    </w:p>
+    <w:p>
+      <w:pPr>
+        <w:pStyle w:val="Akapitzlist"/>
+        <w:numPr>
+          <w:ilvl w:val="2"/>
+          <w:numId w:val="4"/>
+        </w:numPr>
+        <w:rPr>
+          <w:sz w:val="24"/>
+          <w:szCs w:val="24"/>
+        </w:rPr>
+      </w:pPr>
+      <w:r>
+        <w:rPr>
+          <w:sz w:val="24"/>
+          <w:szCs w:val="24"/>
+        </w:rPr>
+        <w:t>Możliwość przeglądania ofert jako Gość</w:t>
+      </w:r>
+    </w:p>
+    <w:p>
+      <w:pPr>
+        <w:pStyle w:val="Akapitzlist"/>
+        <w:numPr>
+          <w:ilvl w:val="2"/>
+          <w:numId w:val="4"/>
+        </w:numPr>
+        <w:rPr>
+          <w:sz w:val="24"/>
+          <w:szCs w:val="24"/>
+        </w:rPr>
+      </w:pPr>
+      <w:r>
+        <w:rPr>
+          <w:sz w:val="24"/>
+          <w:szCs w:val="24"/>
+        </w:rPr>
+        <w:t>Zakładka „ulubione”</w:t>
+      </w:r>
+      <w:r>
+        <w:rPr>
+          <w:sz w:val="24"/>
+          <w:szCs w:val="24"/>
+        </w:rPr>
+        <w:t xml:space="preserve"> Oferty</w:t>
+      </w:r>
+    </w:p>
+    <w:p>
+      <w:pPr>
+        <w:pStyle w:val="Akapitzlist"/>
+        <w:numPr>
+          <w:ilvl w:val="2"/>
+          <w:numId w:val="4"/>
+        </w:numPr>
+        <w:rPr>
+          <w:sz w:val="24"/>
+          <w:szCs w:val="24"/>
+        </w:rPr>
+      </w:pPr>
+      <w:r>
+        <w:rPr>
+          <w:sz w:val="24"/>
+          <w:szCs w:val="24"/>
+        </w:rPr>
+        <w:t xml:space="preserve">Statystyki </w:t>
+      </w:r>
+      <w:r>
+        <w:rPr>
+          <w:sz w:val="24"/>
+          <w:szCs w:val="24"/>
+        </w:rPr>
+        <w:t>wystawionych Ofert</w:t>
+      </w:r>
+    </w:p>
+    <w:p>
+      <w:pPr>
+        <w:pStyle w:val="Akapitzlist"/>
+        <w:numPr>
+          <w:ilvl w:val="2"/>
+          <w:numId w:val="4"/>
+        </w:numPr>
+        <w:rPr>
+          <w:sz w:val="24"/>
+          <w:szCs w:val="24"/>
+        </w:rPr>
+      </w:pPr>
+      <w:r>
+        <w:rPr>
+          <w:sz w:val="24"/>
+          <w:szCs w:val="24"/>
+        </w:rPr>
+        <w:t>Podział Ofert na kategorie i cechy</w:t>
+      </w:r>
+    </w:p>
+    <w:p>
+      <w:pPr>
+        <w:pStyle w:val="Akapitzlist"/>
+        <w:numPr>
+          <w:ilvl w:val="2"/>
+          <w:numId w:val="4"/>
+        </w:numPr>
+        <w:rPr>
+          <w:sz w:val="24"/>
+          <w:szCs w:val="24"/>
+        </w:rPr>
+      </w:pPr>
+      <w:r>
+        <w:rPr>
+          <w:sz w:val="24"/>
+          <w:szCs w:val="24"/>
+        </w:rPr>
+        <w:t xml:space="preserve">Sortowanie </w:t>
+      </w:r>
+      <w:r>
+        <w:rPr>
+          <w:sz w:val="24"/>
+          <w:szCs w:val="24"/>
+        </w:rPr>
+        <w:t xml:space="preserve">i filtrowanie </w:t>
+      </w:r>
+      <w:r>
+        <w:rPr>
+          <w:sz w:val="24"/>
+          <w:szCs w:val="24"/>
+        </w:rPr>
+        <w:t>Ofert</w:t>
+      </w:r>
+    </w:p>
+    <w:p>
+      <w:pPr>
+        <w:pStyle w:val="Akapitzlist"/>
+        <w:numPr>
+          <w:ilvl w:val="1"/>
+          <w:numId w:val="4"/>
+        </w:numPr>
+        <w:rPr>
+          <w:sz w:val="24"/>
+          <w:szCs w:val="24"/>
+        </w:rPr>
+      </w:pPr>
+      <w:r>
+        <w:rPr>
+          <w:sz w:val="24"/>
+          <w:szCs w:val="24"/>
+        </w:rPr>
+        <w:t>Rozpowszechnianie i licencjonowanie</w:t>
+      </w:r>
+    </w:p>
+    <w:p>
+      <w:pPr>
         <w:rPr>
           <w:sz w:val="24"/>
           <w:szCs w:val="24"/>
@@ -2787,6 +3057,127 @@
           <w:sz w:val="24"/>
           <w:szCs w:val="24"/>
         </w:rPr>
+        <w:t>Wyma</w:t>
+      </w:r>
+      <w:r>
+        <w:rPr>
+          <w:sz w:val="24"/>
+          <w:szCs w:val="24"/>
+        </w:rPr>
+        <w:t xml:space="preserve">gania </w:t>
+      </w:r>
+      <w:r>
+        <w:rPr>
+          <w:sz w:val="24"/>
+          <w:szCs w:val="24"/>
+        </w:rPr>
+        <w:t>funkcjonalne</w:t>
+      </w:r>
+    </w:p>
+    <w:p>
+      <w:pPr>
+        <w:pStyle w:val="Akapitzlist"/>
+        <w:numPr>
+          <w:ilvl w:val="0"/>
+          <w:numId w:val="10"/>
+        </w:numPr>
+        <w:rPr>
+          <w:sz w:val="24"/>
+          <w:szCs w:val="24"/>
+        </w:rPr>
+      </w:pPr>
+      <w:r>
+        <w:rPr>
+          <w:sz w:val="24"/>
+          <w:szCs w:val="24"/>
+        </w:rPr>
+        <w:t>Możliwość dodawania Ofert przez Zalogowanego.</w:t>
+      </w:r>
+    </w:p>
+    <w:p>
+      <w:pPr>
+        <w:pStyle w:val="Akapitzlist"/>
+        <w:numPr>
+          <w:ilvl w:val="0"/>
+          <w:numId w:val="10"/>
+        </w:numPr>
+        <w:rPr>
+          <w:sz w:val="24"/>
+          <w:szCs w:val="24"/>
+        </w:rPr>
+      </w:pPr>
+      <w:r>
+        <w:rPr>
+          <w:sz w:val="24"/>
+          <w:szCs w:val="24"/>
+        </w:rPr>
+        <w:t>Przeglądanie ofert oraz komunikacja Nabywcy ze Sprzedającym.</w:t>
+      </w:r>
+    </w:p>
+    <w:p>
+      <w:pPr>
+        <w:pStyle w:val="Akapitzlist"/>
+        <w:numPr>
+          <w:ilvl w:val="0"/>
+          <w:numId w:val="10"/>
+        </w:numPr>
+        <w:rPr>
+          <w:sz w:val="24"/>
+          <w:szCs w:val="24"/>
+        </w:rPr>
+      </w:pPr>
+      <w:r>
+        <w:rPr>
+          <w:sz w:val="24"/>
+          <w:szCs w:val="24"/>
+        </w:rPr>
+        <w:t>Zapamiętywanie „ulubionych” Ofert przez Zalogowanego.</w:t>
+      </w:r>
+    </w:p>
+    <w:p>
+      <w:pPr>
+        <w:pStyle w:val="Akapitzlist"/>
+        <w:numPr>
+          <w:ilvl w:val="0"/>
+          <w:numId w:val="10"/>
+        </w:numPr>
+        <w:rPr>
+          <w:sz w:val="24"/>
+          <w:szCs w:val="24"/>
+        </w:rPr>
+      </w:pPr>
+      <w:r>
+        <w:rPr>
+          <w:sz w:val="24"/>
+          <w:szCs w:val="24"/>
+        </w:rPr>
+        <w:t xml:space="preserve">Przeglądanie statystyk </w:t>
+      </w:r>
+      <w:r>
+        <w:rPr>
+          <w:sz w:val="24"/>
+          <w:szCs w:val="24"/>
+        </w:rPr>
+        <w:t>swoich Ofert</w:t>
+      </w:r>
+    </w:p>
+    <w:p>
+      <w:pPr>
+        <w:pStyle w:val="Akapitzlist"/>
+        <w:numPr>
+          <w:ilvl w:val="1"/>
+          <w:numId w:val="4"/>
+        </w:numPr>
+        <w:rPr>
+          <w:sz w:val="24"/>
+          <w:szCs w:val="24"/>
+        </w:rPr>
+      </w:pPr>
+      <w:r>
+        <w:rPr>
+          <w:sz w:val="24"/>
+          <w:szCs w:val="24"/>
+        </w:rPr>
         <w:t xml:space="preserve">Wymagania </w:t>
       </w:r>
       <w:r>
@@ -2889,242 +3280,6 @@
           <w:szCs w:val="24"/>
         </w:rPr>
         <w:t>Wysoka niezawodność</w:t>
-      </w:r>
-    </w:p>
-    <w:p>
-      <w:pPr>
-        <w:pStyle w:val="Akapitzlist"/>
-        <w:ind w:left="1152"/>
-        <w:rPr>
-          <w:sz w:val="24"/>
-          <w:szCs w:val="24"/>
-        </w:rPr>
-      </w:pPr>
-    </w:p>
-    <w:p>
-      <w:pPr>
-        <w:pStyle w:val="Akapitzlist"/>
-        <w:numPr>
-          <w:ilvl w:val="1"/>
-          <w:numId w:val="4"/>
-        </w:numPr>
-        <w:rPr>
-          <w:sz w:val="24"/>
-          <w:szCs w:val="24"/>
-        </w:rPr>
-      </w:pPr>
-      <w:r>
-        <w:rPr>
-          <w:sz w:val="24"/>
-          <w:szCs w:val="24"/>
-        </w:rPr>
-        <w:t>Wyma</w:t>
-      </w:r>
-      <w:r>
-        <w:rPr>
-          <w:sz w:val="24"/>
-          <w:szCs w:val="24"/>
-        </w:rPr>
-        <w:t xml:space="preserve">gania </w:t>
-      </w:r>
-      <w:r>
-        <w:rPr>
-          <w:sz w:val="24"/>
-          <w:szCs w:val="24"/>
-        </w:rPr>
-        <w:t>funkcjonalne</w:t>
-      </w:r>
-    </w:p>
-    <w:p>
-      <w:pPr>
-        <w:pStyle w:val="Akapitzlist"/>
-        <w:numPr>
-          <w:ilvl w:val="0"/>
-          <w:numId w:val="10"/>
-        </w:numPr>
-        <w:rPr>
-          <w:sz w:val="24"/>
-          <w:szCs w:val="24"/>
-        </w:rPr>
-      </w:pPr>
-      <w:r>
-        <w:rPr>
-          <w:sz w:val="24"/>
-          <w:szCs w:val="24"/>
-        </w:rPr>
-        <w:t>Możliwość doda</w:t>
-      </w:r>
-      <w:r>
-        <w:rPr>
-          <w:sz w:val="24"/>
-          <w:szCs w:val="24"/>
-        </w:rPr>
-        <w:t>wa</w:t>
-      </w:r>
-      <w:r>
-        <w:rPr>
-          <w:sz w:val="24"/>
-          <w:szCs w:val="24"/>
-        </w:rPr>
-        <w:t xml:space="preserve">nia </w:t>
-      </w:r>
-      <w:r>
-        <w:rPr>
-          <w:sz w:val="24"/>
-          <w:szCs w:val="24"/>
-        </w:rPr>
-        <w:t>Ofert</w:t>
-      </w:r>
-      <w:r>
-        <w:rPr>
-          <w:sz w:val="24"/>
-          <w:szCs w:val="24"/>
-        </w:rPr>
-        <w:t xml:space="preserve"> przez </w:t>
-      </w:r>
-      <w:r>
-        <w:rPr>
-          <w:sz w:val="24"/>
-          <w:szCs w:val="24"/>
-        </w:rPr>
-        <w:t>Zalogowanego</w:t>
-      </w:r>
-      <w:r>
-        <w:rPr>
-          <w:sz w:val="24"/>
-          <w:szCs w:val="24"/>
-        </w:rPr>
-        <w:t>.</w:t>
-      </w:r>
-    </w:p>
-    <w:p>
-      <w:pPr>
-        <w:pStyle w:val="Akapitzlist"/>
-        <w:numPr>
-          <w:ilvl w:val="0"/>
-          <w:numId w:val="10"/>
-        </w:numPr>
-        <w:rPr>
-          <w:sz w:val="24"/>
-          <w:szCs w:val="24"/>
-        </w:rPr>
-      </w:pPr>
-      <w:r>
-        <w:rPr>
-          <w:sz w:val="24"/>
-          <w:szCs w:val="24"/>
-        </w:rPr>
-        <w:t xml:space="preserve">Przeglądanie ofert oraz komunikacja </w:t>
-      </w:r>
-      <w:r>
-        <w:rPr>
-          <w:sz w:val="24"/>
-          <w:szCs w:val="24"/>
-        </w:rPr>
-        <w:t>Nabywcy</w:t>
-      </w:r>
-      <w:r>
-        <w:rPr>
-          <w:sz w:val="24"/>
-          <w:szCs w:val="24"/>
-        </w:rPr>
-        <w:t xml:space="preserve"> ze Sprzedającym</w:t>
-      </w:r>
-      <w:r>
-        <w:rPr>
-          <w:sz w:val="24"/>
-          <w:szCs w:val="24"/>
-        </w:rPr>
-        <w:t>.</w:t>
-      </w:r>
-    </w:p>
-    <w:p>
-      <w:pPr>
-        <w:pStyle w:val="Akapitzlist"/>
-        <w:numPr>
-          <w:ilvl w:val="0"/>
-          <w:numId w:val="10"/>
-        </w:numPr>
-        <w:rPr>
-          <w:sz w:val="24"/>
-          <w:szCs w:val="24"/>
-        </w:rPr>
-      </w:pPr>
-      <w:r>
-        <w:rPr>
-          <w:sz w:val="24"/>
-          <w:szCs w:val="24"/>
-        </w:rPr>
-        <w:t xml:space="preserve">Zapamiętywanie „ulubionych” </w:t>
-      </w:r>
-      <w:r>
-        <w:rPr>
-          <w:sz w:val="24"/>
-          <w:szCs w:val="24"/>
-        </w:rPr>
-        <w:t xml:space="preserve">Ofert </w:t>
-      </w:r>
-      <w:r>
-        <w:rPr>
-          <w:sz w:val="24"/>
-          <w:szCs w:val="24"/>
-        </w:rPr>
-        <w:t xml:space="preserve">przez </w:t>
-      </w:r>
-      <w:r>
-        <w:rPr>
-          <w:sz w:val="24"/>
-          <w:szCs w:val="24"/>
-        </w:rPr>
-        <w:t>Zalogowanego</w:t>
-      </w:r>
-      <w:r>
-        <w:rPr>
-          <w:sz w:val="24"/>
-          <w:szCs w:val="24"/>
-        </w:rPr>
-        <w:t>.</w:t>
-      </w:r>
-    </w:p>
-    <w:p>
-      <w:pPr>
-        <w:pStyle w:val="Akapitzlist"/>
-        <w:numPr>
-          <w:ilvl w:val="0"/>
-          <w:numId w:val="10"/>
-        </w:numPr>
-        <w:rPr>
-          <w:sz w:val="24"/>
-          <w:szCs w:val="24"/>
-        </w:rPr>
-      </w:pPr>
-      <w:r>
-        <w:rPr>
-          <w:sz w:val="24"/>
-          <w:szCs w:val="24"/>
-        </w:rPr>
-        <w:t xml:space="preserve">Przeglądanie statystyk wyświetlania swoich </w:t>
-      </w:r>
-      <w:r>
-        <w:rPr>
-          <w:sz w:val="24"/>
-          <w:szCs w:val="24"/>
-        </w:rPr>
-        <w:t>O</w:t>
-      </w:r>
-      <w:r>
-        <w:rPr>
-          <w:sz w:val="24"/>
-          <w:szCs w:val="24"/>
-        </w:rPr>
-        <w:t>fert przez pozostałych Użytkowników</w:t>
-      </w:r>
-      <w:r>
-        <w:rPr>
-          <w:sz w:val="24"/>
-          <w:szCs w:val="24"/>
-        </w:rPr>
-        <w:t>.</w:t>
       </w:r>
     </w:p>
     <w:sectPr>
@@ -4439,7 +4594,7 @@
     <w:lsdException w:name="Table Web 2" w:semiHidden="1" w:unhideWhenUsed="1"/>
     <w:lsdException w:name="Table Web 3" w:semiHidden="1" w:unhideWhenUsed="1"/>
     <w:lsdException w:name="Balloon Text" w:semiHidden="1" w:unhideWhenUsed="1"/>
-    <w:lsdException w:name="Table Grid" w:semiHidden="1" w:uiPriority="59" w:unhideWhenUsed="1"/>
+    <w:lsdException w:name="Table Grid" w:uiPriority="59"/>
     <w:lsdException w:name="Table Theme" w:semiHidden="1" w:unhideWhenUsed="1"/>
     <w:lsdException w:name="Placeholder Text" w:semiHidden="1"/>
     <w:lsdException w:name="No Spacing" w:uiPriority="1" w:qFormat="1"/>

</xml_diff>

<commit_message>
dodanie paragrafu "Rozpowszechnianie i licencjonowanie"
</commit_message>
<xml_diff>
--- a/Dokument wizji.docx
+++ b/Dokument wizji.docx
@@ -1,6 +1,6 @@
 
 <file path=word/document.xml><?xml version="1.0" encoding="utf-8"?>
-<w:document xmlns:wpc="http://schemas.microsoft.com/office/word/2010/wordprocessingCanvas" xmlns:cx="http://schemas.microsoft.com/office/drawing/2014/chartex" xmlns:cx1="http://schemas.microsoft.com/office/drawing/2015/9/8/chartex" xmlns:cx2="http://schemas.microsoft.com/office/drawing/2015/10/21/chartex" xmlns:cx3="http://schemas.microsoft.com/office/drawing/2016/5/9/chartex" xmlns:cx4="http://schemas.microsoft.com/office/drawing/2016/5/10/chartex" xmlns:cx5="http://schemas.microsoft.com/office/drawing/2016/5/11/chartex" xmlns:cx6="http://schemas.microsoft.com/office/drawing/2016/5/12/chartex" xmlns:cx7="http://schemas.microsoft.com/office/drawing/2016/5/13/chartex" xmlns:cx8="http://schemas.microsoft.com/office/drawing/2016/5/14/chartex" xmlns:mc="http://schemas.openxmlformats.org/markup-compatibility/2006" xmlns:aink="http://schemas.microsoft.com/office/drawing/2016/ink" xmlns:am3d="http://schemas.microsoft.com/office/drawing/2017/model3d" xmlns:o="urn:schemas-microsoft-com:office:office" xmlns:r="http://schemas.openxmlformats.org/officeDocument/2006/relationships" xmlns:m="http://schemas.openxmlformats.org/officeDocument/2006/math" xmlns:v="urn:schemas-microsoft-com:vml" xmlns:wp14="http://schemas.microsoft.com/office/word/2010/wordprocessingDrawing" xmlns:wp="http://schemas.openxmlformats.org/drawingml/2006/wordprocessingDrawing" xmlns:w10="urn:schemas-microsoft-com:office:word" xmlns:w="http://schemas.openxmlformats.org/wordprocessingml/2006/main" xmlns:w14="http://schemas.microsoft.com/office/word/2010/wordml" xmlns:w15="http://schemas.microsoft.com/office/word/2012/wordml" xmlns:w16cex="http://schemas.microsoft.com/office/word/2018/wordml/cex" xmlns:w16cid="http://schemas.microsoft.com/office/word/2016/wordml/cid" xmlns:w16="http://schemas.microsoft.com/office/word/2018/wordml" xmlns:w16se="http://schemas.microsoft.com/office/word/2015/wordml/symex" xmlns:wpg="http://schemas.microsoft.com/office/word/2010/wordprocessingGroup" xmlns:wpi="http://schemas.microsoft.com/office/word/2010/wordprocessingInk" xmlns:wne="http://schemas.microsoft.com/office/word/2006/wordml" xmlns:wps="http://schemas.microsoft.com/office/word/2010/wordprocessingShape" mc:Ignorable="w14 w15 w16se w16cid w16 w16cex wp14">
+<w:document xmlns:wpc="http://schemas.microsoft.com/office/word/2010/wordprocessingCanvas" xmlns:mc="http://schemas.openxmlformats.org/markup-compatibility/2006" xmlns:o="urn:schemas-microsoft-com:office:office" xmlns:r="http://schemas.openxmlformats.org/officeDocument/2006/relationships" xmlns:m="http://schemas.openxmlformats.org/officeDocument/2006/math" xmlns:v="urn:schemas-microsoft-com:vml" xmlns:wp14="http://schemas.microsoft.com/office/word/2010/wordprocessingDrawing" xmlns:wp="http://schemas.openxmlformats.org/drawingml/2006/wordprocessingDrawing" xmlns:w10="urn:schemas-microsoft-com:office:word" xmlns:w="http://schemas.openxmlformats.org/wordprocessingml/2006/main" xmlns:w14="http://schemas.microsoft.com/office/word/2010/wordml" xmlns:wpg="http://schemas.microsoft.com/office/word/2010/wordprocessingGroup" xmlns:wpi="http://schemas.microsoft.com/office/word/2010/wordprocessingInk" xmlns:wne="http://schemas.microsoft.com/office/word/2006/wordml" xmlns:wps="http://schemas.microsoft.com/office/word/2010/wordprocessingShape" mc:Ignorable="w14 wp14">
   <w:body>
     <w:p>
       <w:pPr>
@@ -3012,6 +3012,28 @@
     </w:p>
     <w:p>
       <w:pPr>
+        <w:pStyle w:val="Akapitzlist"/>
+        <w:ind w:left="792"/>
+        <w:jc w:val="both"/>
+        <w:rPr>
+          <w:sz w:val="24"/>
+          <w:szCs w:val="24"/>
+        </w:rPr>
+      </w:pPr>
+      <w:r>
+        <w:rPr>
+          <w:sz w:val="24"/>
+          <w:szCs w:val="24"/>
+        </w:rPr>
+        <w:t>Produkt dostępny będzie dla każdego użytkownika Internetu, który włączy stronę w przeglądarce na swoim komputerze lub urządzeniu mobilnym. Posiadanie i korzystanie z konta nie będzie wymagało licencji i będzie bezpłatne. Jedyną opłatą będzie opcjonalna funkcja promowania ofert, gdzie po uiszczeniu opłaty dana oferta pozycjonowana będzie wyżej w wynikach wyszukiwania.</w:t>
+      </w:r>
+      <w:bookmarkStart w:id="0" w:name="_GoBack"/>
+      <w:bookmarkEnd w:id="0"/>
+    </w:p>
+    <w:p>
+      <w:pPr>
+        <w:pStyle w:val="Akapitzlist"/>
+        <w:ind w:left="792"/>
         <w:rPr>
           <w:sz w:val="24"/>
           <w:szCs w:val="24"/>
@@ -3283,8 +3305,8 @@
       </w:r>
     </w:p>
     <w:sectPr>
-      <w:headerReference w:type="default" r:id="rId7"/>
-      <w:footerReference w:type="default" r:id="rId8"/>
+      <w:headerReference w:type="default" r:id="rId8"/>
+      <w:footerReference w:type="default" r:id="rId9"/>
       <w:pgSz w:w="11906" w:h="16838"/>
       <w:pgMar w:top="1417" w:right="1417" w:bottom="1417" w:left="1417" w:header="708" w:footer="708" w:gutter="0"/>
       <w:cols w:space="708"/>
@@ -3296,7 +3318,7 @@
 </file>
 
 <file path=word/endnotes.xml><?xml version="1.0" encoding="utf-8"?>
-<w:endnotes xmlns:wpc="http://schemas.microsoft.com/office/word/2010/wordprocessingCanvas" xmlns:cx="http://schemas.microsoft.com/office/drawing/2014/chartex" xmlns:cx1="http://schemas.microsoft.com/office/drawing/2015/9/8/chartex" xmlns:cx2="http://schemas.microsoft.com/office/drawing/2015/10/21/chartex" xmlns:cx3="http://schemas.microsoft.com/office/drawing/2016/5/9/chartex" xmlns:cx4="http://schemas.microsoft.com/office/drawing/2016/5/10/chartex" xmlns:cx5="http://schemas.microsoft.com/office/drawing/2016/5/11/chartex" xmlns:cx6="http://schemas.microsoft.com/office/drawing/2016/5/12/chartex" xmlns:cx7="http://schemas.microsoft.com/office/drawing/2016/5/13/chartex" xmlns:cx8="http://schemas.microsoft.com/office/drawing/2016/5/14/chartex" xmlns:mc="http://schemas.openxmlformats.org/markup-compatibility/2006" xmlns:aink="http://schemas.microsoft.com/office/drawing/2016/ink" xmlns:am3d="http://schemas.microsoft.com/office/drawing/2017/model3d" xmlns:o="urn:schemas-microsoft-com:office:office" xmlns:r="http://schemas.openxmlformats.org/officeDocument/2006/relationships" xmlns:m="http://schemas.openxmlformats.org/officeDocument/2006/math" xmlns:v="urn:schemas-microsoft-com:vml" xmlns:wp14="http://schemas.microsoft.com/office/word/2010/wordprocessingDrawing" xmlns:wp="http://schemas.openxmlformats.org/drawingml/2006/wordprocessingDrawing" xmlns:w10="urn:schemas-microsoft-com:office:word" xmlns:w="http://schemas.openxmlformats.org/wordprocessingml/2006/main" xmlns:w14="http://schemas.microsoft.com/office/word/2010/wordml" xmlns:w15="http://schemas.microsoft.com/office/word/2012/wordml" xmlns:w16cex="http://schemas.microsoft.com/office/word/2018/wordml/cex" xmlns:w16cid="http://schemas.microsoft.com/office/word/2016/wordml/cid" xmlns:w16="http://schemas.microsoft.com/office/word/2018/wordml" xmlns:w16se="http://schemas.microsoft.com/office/word/2015/wordml/symex" xmlns:wpg="http://schemas.microsoft.com/office/word/2010/wordprocessingGroup" xmlns:wpi="http://schemas.microsoft.com/office/word/2010/wordprocessingInk" xmlns:wne="http://schemas.microsoft.com/office/word/2006/wordml" xmlns:wps="http://schemas.microsoft.com/office/word/2010/wordprocessingShape" mc:Ignorable="w14 w15 w16se w16cid w16 w16cex wp14">
+<w:endnotes xmlns:wpc="http://schemas.microsoft.com/office/word/2010/wordprocessingCanvas" xmlns:mc="http://schemas.openxmlformats.org/markup-compatibility/2006" xmlns:o="urn:schemas-microsoft-com:office:office" xmlns:r="http://schemas.openxmlformats.org/officeDocument/2006/relationships" xmlns:m="http://schemas.openxmlformats.org/officeDocument/2006/math" xmlns:v="urn:schemas-microsoft-com:vml" xmlns:wp14="http://schemas.microsoft.com/office/word/2010/wordprocessingDrawing" xmlns:wp="http://schemas.openxmlformats.org/drawingml/2006/wordprocessingDrawing" xmlns:w10="urn:schemas-microsoft-com:office:word" xmlns:w="http://schemas.openxmlformats.org/wordprocessingml/2006/main" xmlns:w14="http://schemas.microsoft.com/office/word/2010/wordml" xmlns:wpg="http://schemas.microsoft.com/office/word/2010/wordprocessingGroup" xmlns:wpi="http://schemas.microsoft.com/office/word/2010/wordprocessingInk" xmlns:wne="http://schemas.microsoft.com/office/word/2006/wordml" xmlns:wps="http://schemas.microsoft.com/office/word/2010/wordprocessingShape" mc:Ignorable="w14 wp14">
   <w:endnote w:type="separator" w:id="-1">
     <w:p>
       <w:pPr>
@@ -3321,7 +3343,7 @@
 </file>
 
 <file path=word/footer1.xml><?xml version="1.0" encoding="utf-8"?>
-<w:ftr xmlns:wpc="http://schemas.microsoft.com/office/word/2010/wordprocessingCanvas" xmlns:cx="http://schemas.microsoft.com/office/drawing/2014/chartex" xmlns:cx1="http://schemas.microsoft.com/office/drawing/2015/9/8/chartex" xmlns:cx2="http://schemas.microsoft.com/office/drawing/2015/10/21/chartex" xmlns:cx3="http://schemas.microsoft.com/office/drawing/2016/5/9/chartex" xmlns:cx4="http://schemas.microsoft.com/office/drawing/2016/5/10/chartex" xmlns:cx5="http://schemas.microsoft.com/office/drawing/2016/5/11/chartex" xmlns:cx6="http://schemas.microsoft.com/office/drawing/2016/5/12/chartex" xmlns:cx7="http://schemas.microsoft.com/office/drawing/2016/5/13/chartex" xmlns:cx8="http://schemas.microsoft.com/office/drawing/2016/5/14/chartex" xmlns:mc="http://schemas.openxmlformats.org/markup-compatibility/2006" xmlns:aink="http://schemas.microsoft.com/office/drawing/2016/ink" xmlns:am3d="http://schemas.microsoft.com/office/drawing/2017/model3d" xmlns:o="urn:schemas-microsoft-com:office:office" xmlns:r="http://schemas.openxmlformats.org/officeDocument/2006/relationships" xmlns:m="http://schemas.openxmlformats.org/officeDocument/2006/math" xmlns:v="urn:schemas-microsoft-com:vml" xmlns:wp14="http://schemas.microsoft.com/office/word/2010/wordprocessingDrawing" xmlns:wp="http://schemas.openxmlformats.org/drawingml/2006/wordprocessingDrawing" xmlns:w10="urn:schemas-microsoft-com:office:word" xmlns:w="http://schemas.openxmlformats.org/wordprocessingml/2006/main" xmlns:w14="http://schemas.microsoft.com/office/word/2010/wordml" xmlns:w15="http://schemas.microsoft.com/office/word/2012/wordml" xmlns:w16cex="http://schemas.microsoft.com/office/word/2018/wordml/cex" xmlns:w16cid="http://schemas.microsoft.com/office/word/2016/wordml/cid" xmlns:w16="http://schemas.microsoft.com/office/word/2018/wordml" xmlns:w16se="http://schemas.microsoft.com/office/word/2015/wordml/symex" xmlns:wpg="http://schemas.microsoft.com/office/word/2010/wordprocessingGroup" xmlns:wpi="http://schemas.microsoft.com/office/word/2010/wordprocessingInk" xmlns:wne="http://schemas.microsoft.com/office/word/2006/wordml" xmlns:wps="http://schemas.microsoft.com/office/word/2010/wordprocessingShape" mc:Ignorable="w14 w15 w16se w16cid w16 w16cex wp14">
+<w:ftr xmlns:wpc="http://schemas.microsoft.com/office/word/2010/wordprocessingCanvas" xmlns:mc="http://schemas.openxmlformats.org/markup-compatibility/2006" xmlns:o="urn:schemas-microsoft-com:office:office" xmlns:r="http://schemas.openxmlformats.org/officeDocument/2006/relationships" xmlns:m="http://schemas.openxmlformats.org/officeDocument/2006/math" xmlns:v="urn:schemas-microsoft-com:vml" xmlns:wp14="http://schemas.microsoft.com/office/word/2010/wordprocessingDrawing" xmlns:wp="http://schemas.openxmlformats.org/drawingml/2006/wordprocessingDrawing" xmlns:w10="urn:schemas-microsoft-com:office:word" xmlns:w="http://schemas.openxmlformats.org/wordprocessingml/2006/main" xmlns:w14="http://schemas.microsoft.com/office/word/2010/wordml" xmlns:wpg="http://schemas.microsoft.com/office/word/2010/wordprocessingGroup" xmlns:wpi="http://schemas.microsoft.com/office/word/2010/wordprocessingInk" xmlns:wne="http://schemas.microsoft.com/office/word/2006/wordml" xmlns:wps="http://schemas.microsoft.com/office/word/2010/wordprocessingShape" mc:Ignorable="w14 wp14">
   <w:sdt>
     <w:sdtPr>
       <w:id w:val="-1953077838"/>
@@ -3367,7 +3389,7 @@
 </file>
 
 <file path=word/footnotes.xml><?xml version="1.0" encoding="utf-8"?>
-<w:footnotes xmlns:wpc="http://schemas.microsoft.com/office/word/2010/wordprocessingCanvas" xmlns:cx="http://schemas.microsoft.com/office/drawing/2014/chartex" xmlns:cx1="http://schemas.microsoft.com/office/drawing/2015/9/8/chartex" xmlns:cx2="http://schemas.microsoft.com/office/drawing/2015/10/21/chartex" xmlns:cx3="http://schemas.microsoft.com/office/drawing/2016/5/9/chartex" xmlns:cx4="http://schemas.microsoft.com/office/drawing/2016/5/10/chartex" xmlns:cx5="http://schemas.microsoft.com/office/drawing/2016/5/11/chartex" xmlns:cx6="http://schemas.microsoft.com/office/drawing/2016/5/12/chartex" xmlns:cx7="http://schemas.microsoft.com/office/drawing/2016/5/13/chartex" xmlns:cx8="http://schemas.microsoft.com/office/drawing/2016/5/14/chartex" xmlns:mc="http://schemas.openxmlformats.org/markup-compatibility/2006" xmlns:aink="http://schemas.microsoft.com/office/drawing/2016/ink" xmlns:am3d="http://schemas.microsoft.com/office/drawing/2017/model3d" xmlns:o="urn:schemas-microsoft-com:office:office" xmlns:r="http://schemas.openxmlformats.org/officeDocument/2006/relationships" xmlns:m="http://schemas.openxmlformats.org/officeDocument/2006/math" xmlns:v="urn:schemas-microsoft-com:vml" xmlns:wp14="http://schemas.microsoft.com/office/word/2010/wordprocessingDrawing" xmlns:wp="http://schemas.openxmlformats.org/drawingml/2006/wordprocessingDrawing" xmlns:w10="urn:schemas-microsoft-com:office:word" xmlns:w="http://schemas.openxmlformats.org/wordprocessingml/2006/main" xmlns:w14="http://schemas.microsoft.com/office/word/2010/wordml" xmlns:w15="http://schemas.microsoft.com/office/word/2012/wordml" xmlns:w16cex="http://schemas.microsoft.com/office/word/2018/wordml/cex" xmlns:w16cid="http://schemas.microsoft.com/office/word/2016/wordml/cid" xmlns:w16="http://schemas.microsoft.com/office/word/2018/wordml" xmlns:w16se="http://schemas.microsoft.com/office/word/2015/wordml/symex" xmlns:wpg="http://schemas.microsoft.com/office/word/2010/wordprocessingGroup" xmlns:wpi="http://schemas.microsoft.com/office/word/2010/wordprocessingInk" xmlns:wne="http://schemas.microsoft.com/office/word/2006/wordml" xmlns:wps="http://schemas.microsoft.com/office/word/2010/wordprocessingShape" mc:Ignorable="w14 w15 w16se w16cid w16 w16cex wp14">
+<w:footnotes xmlns:wpc="http://schemas.microsoft.com/office/word/2010/wordprocessingCanvas" xmlns:mc="http://schemas.openxmlformats.org/markup-compatibility/2006" xmlns:o="urn:schemas-microsoft-com:office:office" xmlns:r="http://schemas.openxmlformats.org/officeDocument/2006/relationships" xmlns:m="http://schemas.openxmlformats.org/officeDocument/2006/math" xmlns:v="urn:schemas-microsoft-com:vml" xmlns:wp14="http://schemas.microsoft.com/office/word/2010/wordprocessingDrawing" xmlns:wp="http://schemas.openxmlformats.org/drawingml/2006/wordprocessingDrawing" xmlns:w10="urn:schemas-microsoft-com:office:word" xmlns:w="http://schemas.openxmlformats.org/wordprocessingml/2006/main" xmlns:w14="http://schemas.microsoft.com/office/word/2010/wordml" xmlns:wpg="http://schemas.microsoft.com/office/word/2010/wordprocessingGroup" xmlns:wpi="http://schemas.microsoft.com/office/word/2010/wordprocessingInk" xmlns:wne="http://schemas.microsoft.com/office/word/2006/wordml" xmlns:wps="http://schemas.microsoft.com/office/word/2010/wordprocessingShape" mc:Ignorable="w14 wp14">
   <w:footnote w:type="separator" w:id="-1">
     <w:p>
       <w:pPr>
@@ -3392,7 +3414,7 @@
 </file>
 
 <file path=word/header1.xml><?xml version="1.0" encoding="utf-8"?>
-<w:hdr xmlns:wpc="http://schemas.microsoft.com/office/word/2010/wordprocessingCanvas" xmlns:cx="http://schemas.microsoft.com/office/drawing/2014/chartex" xmlns:cx1="http://schemas.microsoft.com/office/drawing/2015/9/8/chartex" xmlns:cx2="http://schemas.microsoft.com/office/drawing/2015/10/21/chartex" xmlns:cx3="http://schemas.microsoft.com/office/drawing/2016/5/9/chartex" xmlns:cx4="http://schemas.microsoft.com/office/drawing/2016/5/10/chartex" xmlns:cx5="http://schemas.microsoft.com/office/drawing/2016/5/11/chartex" xmlns:cx6="http://schemas.microsoft.com/office/drawing/2016/5/12/chartex" xmlns:cx7="http://schemas.microsoft.com/office/drawing/2016/5/13/chartex" xmlns:cx8="http://schemas.microsoft.com/office/drawing/2016/5/14/chartex" xmlns:mc="http://schemas.openxmlformats.org/markup-compatibility/2006" xmlns:aink="http://schemas.microsoft.com/office/drawing/2016/ink" xmlns:am3d="http://schemas.microsoft.com/office/drawing/2017/model3d" xmlns:o="urn:schemas-microsoft-com:office:office" xmlns:r="http://schemas.openxmlformats.org/officeDocument/2006/relationships" xmlns:m="http://schemas.openxmlformats.org/officeDocument/2006/math" xmlns:v="urn:schemas-microsoft-com:vml" xmlns:wp14="http://schemas.microsoft.com/office/word/2010/wordprocessingDrawing" xmlns:wp="http://schemas.openxmlformats.org/drawingml/2006/wordprocessingDrawing" xmlns:w10="urn:schemas-microsoft-com:office:word" xmlns:w="http://schemas.openxmlformats.org/wordprocessingml/2006/main" xmlns:w14="http://schemas.microsoft.com/office/word/2010/wordml" xmlns:w15="http://schemas.microsoft.com/office/word/2012/wordml" xmlns:w16cex="http://schemas.microsoft.com/office/word/2018/wordml/cex" xmlns:w16cid="http://schemas.microsoft.com/office/word/2016/wordml/cid" xmlns:w16="http://schemas.microsoft.com/office/word/2018/wordml" xmlns:w16se="http://schemas.microsoft.com/office/word/2015/wordml/symex" xmlns:wpg="http://schemas.microsoft.com/office/word/2010/wordprocessingGroup" xmlns:wpi="http://schemas.microsoft.com/office/word/2010/wordprocessingInk" xmlns:wne="http://schemas.microsoft.com/office/word/2006/wordml" xmlns:wps="http://schemas.microsoft.com/office/word/2010/wordprocessingShape" mc:Ignorable="w14 w15 w16se w16cid w16 w16cex wp14">
+<w:hdr xmlns:wpc="http://schemas.microsoft.com/office/word/2010/wordprocessingCanvas" xmlns:mc="http://schemas.openxmlformats.org/markup-compatibility/2006" xmlns:o="urn:schemas-microsoft-com:office:office" xmlns:r="http://schemas.openxmlformats.org/officeDocument/2006/relationships" xmlns:m="http://schemas.openxmlformats.org/officeDocument/2006/math" xmlns:v="urn:schemas-microsoft-com:vml" xmlns:wp14="http://schemas.microsoft.com/office/word/2010/wordprocessingDrawing" xmlns:wp="http://schemas.openxmlformats.org/drawingml/2006/wordprocessingDrawing" xmlns:w10="urn:schemas-microsoft-com:office:word" xmlns:w="http://schemas.openxmlformats.org/wordprocessingml/2006/main" xmlns:w14="http://schemas.microsoft.com/office/word/2010/wordml" xmlns:wpg="http://schemas.microsoft.com/office/word/2010/wordprocessingGroup" xmlns:wpi="http://schemas.microsoft.com/office/word/2010/wordprocessingInk" xmlns:wne="http://schemas.microsoft.com/office/word/2006/wordml" xmlns:wps="http://schemas.microsoft.com/office/word/2010/wordprocessingShape" mc:Ignorable="w14 wp14">
   <w:p>
     <w:pPr>
       <w:pStyle w:val="Nagwek"/>
@@ -3408,8 +3430,8 @@
 </file>
 
 <file path=word/numbering.xml><?xml version="1.0" encoding="utf-8"?>
-<w:numbering xmlns:wpc="http://schemas.microsoft.com/office/word/2010/wordprocessingCanvas" xmlns:cx="http://schemas.microsoft.com/office/drawing/2014/chartex" xmlns:cx1="http://schemas.microsoft.com/office/drawing/2015/9/8/chartex" xmlns:cx2="http://schemas.microsoft.com/office/drawing/2015/10/21/chartex" xmlns:cx3="http://schemas.microsoft.com/office/drawing/2016/5/9/chartex" xmlns:cx4="http://schemas.microsoft.com/office/drawing/2016/5/10/chartex" xmlns:cx5="http://schemas.microsoft.com/office/drawing/2016/5/11/chartex" xmlns:cx6="http://schemas.microsoft.com/office/drawing/2016/5/12/chartex" xmlns:cx7="http://schemas.microsoft.com/office/drawing/2016/5/13/chartex" xmlns:cx8="http://schemas.microsoft.com/office/drawing/2016/5/14/chartex" xmlns:mc="http://schemas.openxmlformats.org/markup-compatibility/2006" xmlns:aink="http://schemas.microsoft.com/office/drawing/2016/ink" xmlns:am3d="http://schemas.microsoft.com/office/drawing/2017/model3d" xmlns:o="urn:schemas-microsoft-com:office:office" xmlns:r="http://schemas.openxmlformats.org/officeDocument/2006/relationships" xmlns:m="http://schemas.openxmlformats.org/officeDocument/2006/math" xmlns:v="urn:schemas-microsoft-com:vml" xmlns:wp14="http://schemas.microsoft.com/office/word/2010/wordprocessingDrawing" xmlns:wp="http://schemas.openxmlformats.org/drawingml/2006/wordprocessingDrawing" xmlns:w10="urn:schemas-microsoft-com:office:word" xmlns:w="http://schemas.openxmlformats.org/wordprocessingml/2006/main" xmlns:w14="http://schemas.microsoft.com/office/word/2010/wordml" xmlns:w15="http://schemas.microsoft.com/office/word/2012/wordml" xmlns:w16cex="http://schemas.microsoft.com/office/word/2018/wordml/cex" xmlns:w16cid="http://schemas.microsoft.com/office/word/2016/wordml/cid" xmlns:w16="http://schemas.microsoft.com/office/word/2018/wordml" xmlns:w16se="http://schemas.microsoft.com/office/word/2015/wordml/symex" xmlns:wpg="http://schemas.microsoft.com/office/word/2010/wordprocessingGroup" xmlns:wpi="http://schemas.microsoft.com/office/word/2010/wordprocessingInk" xmlns:wne="http://schemas.microsoft.com/office/word/2006/wordml" xmlns:wps="http://schemas.microsoft.com/office/word/2010/wordprocessingShape" mc:Ignorable="w14 w15 w16se w16cid w16 w16cex wp14">
-  <w:abstractNum w:abstractNumId="0" w15:restartNumberingAfterBreak="0">
+<w:numbering xmlns:wpc="http://schemas.microsoft.com/office/word/2010/wordprocessingCanvas" xmlns:mc="http://schemas.openxmlformats.org/markup-compatibility/2006" xmlns:o="urn:schemas-microsoft-com:office:office" xmlns:r="http://schemas.openxmlformats.org/officeDocument/2006/relationships" xmlns:m="http://schemas.openxmlformats.org/officeDocument/2006/math" xmlns:v="urn:schemas-microsoft-com:vml" xmlns:wp14="http://schemas.microsoft.com/office/word/2010/wordprocessingDrawing" xmlns:wp="http://schemas.openxmlformats.org/drawingml/2006/wordprocessingDrawing" xmlns:w10="urn:schemas-microsoft-com:office:word" xmlns:w="http://schemas.openxmlformats.org/wordprocessingml/2006/main" xmlns:w14="http://schemas.microsoft.com/office/word/2010/wordml" xmlns:wpg="http://schemas.microsoft.com/office/word/2010/wordprocessingGroup" xmlns:wpi="http://schemas.microsoft.com/office/word/2010/wordprocessingInk" xmlns:wne="http://schemas.microsoft.com/office/word/2006/wordml" xmlns:wps="http://schemas.microsoft.com/office/word/2010/wordprocessingShape" mc:Ignorable="w14 wp14">
+  <w:abstractNum w:abstractNumId="0">
     <w:nsid w:val="02772CE3"/>
     <w:multiLevelType w:val="hybridMultilevel"/>
     <w:tmpl w:val="3AD0CE58"/>
@@ -3498,7 +3520,7 @@
       </w:pPr>
     </w:lvl>
   </w:abstractNum>
-  <w:abstractNum w:abstractNumId="1" w15:restartNumberingAfterBreak="0">
+  <w:abstractNum w:abstractNumId="1">
     <w:nsid w:val="1A41735A"/>
     <w:multiLevelType w:val="hybridMultilevel"/>
     <w:tmpl w:val="4F0AAB96"/>
@@ -3611,7 +3633,7 @@
       </w:rPr>
     </w:lvl>
   </w:abstractNum>
-  <w:abstractNum w:abstractNumId="2" w15:restartNumberingAfterBreak="0">
+  <w:abstractNum w:abstractNumId="2">
     <w:nsid w:val="1B7D5302"/>
     <w:multiLevelType w:val="hybridMultilevel"/>
     <w:tmpl w:val="805A656C"/>
@@ -3724,7 +3746,7 @@
       </w:rPr>
     </w:lvl>
   </w:abstractNum>
-  <w:abstractNum w:abstractNumId="3" w15:restartNumberingAfterBreak="0">
+  <w:abstractNum w:abstractNumId="3">
     <w:nsid w:val="280D244A"/>
     <w:multiLevelType w:val="hybridMultilevel"/>
     <w:tmpl w:val="6BE252F2"/>
@@ -3813,7 +3835,7 @@
       </w:pPr>
     </w:lvl>
   </w:abstractNum>
-  <w:abstractNum w:abstractNumId="4" w15:restartNumberingAfterBreak="0">
+  <w:abstractNum w:abstractNumId="4">
     <w:nsid w:val="518C21CD"/>
     <w:multiLevelType w:val="hybridMultilevel"/>
     <w:tmpl w:val="1C0686B8"/>
@@ -3902,7 +3924,7 @@
       </w:pPr>
     </w:lvl>
   </w:abstractNum>
-  <w:abstractNum w:abstractNumId="5" w15:restartNumberingAfterBreak="0">
+  <w:abstractNum w:abstractNumId="5">
     <w:nsid w:val="68735919"/>
     <w:multiLevelType w:val="multilevel"/>
     <w:tmpl w:val="0415001F"/>
@@ -3988,7 +4010,7 @@
       </w:pPr>
     </w:lvl>
   </w:abstractNum>
-  <w:abstractNum w:abstractNumId="6" w15:restartNumberingAfterBreak="0">
+  <w:abstractNum w:abstractNumId="6">
     <w:nsid w:val="692F7A87"/>
     <w:multiLevelType w:val="hybridMultilevel"/>
     <w:tmpl w:val="D9B8EB66"/>
@@ -4077,7 +4099,7 @@
       </w:pPr>
     </w:lvl>
   </w:abstractNum>
-  <w:abstractNum w:abstractNumId="7" w15:restartNumberingAfterBreak="0">
+  <w:abstractNum w:abstractNumId="7">
     <w:nsid w:val="6C5E28A2"/>
     <w:multiLevelType w:val="hybridMultilevel"/>
     <w:tmpl w:val="6068D756"/>
@@ -4190,7 +4212,7 @@
       </w:rPr>
     </w:lvl>
   </w:abstractNum>
-  <w:abstractNum w:abstractNumId="8" w15:restartNumberingAfterBreak="0">
+  <w:abstractNum w:abstractNumId="8">
     <w:nsid w:val="735E25E1"/>
     <w:multiLevelType w:val="multilevel"/>
     <w:tmpl w:val="0415001F"/>
@@ -4276,7 +4298,7 @@
       </w:pPr>
     </w:lvl>
   </w:abstractNum>
-  <w:abstractNum w:abstractNumId="9" w15:restartNumberingAfterBreak="0">
+  <w:abstractNum w:abstractNumId="9">
     <w:nsid w:val="7678344C"/>
     <w:multiLevelType w:val="hybridMultilevel"/>
     <w:tmpl w:val="867E29FE"/>
@@ -4423,7 +4445,7 @@
 </file>
 
 <file path=word/styles.xml><?xml version="1.0" encoding="utf-8"?>
-<w:styles xmlns:mc="http://schemas.openxmlformats.org/markup-compatibility/2006" xmlns:r="http://schemas.openxmlformats.org/officeDocument/2006/relationships" xmlns:w="http://schemas.openxmlformats.org/wordprocessingml/2006/main" xmlns:w14="http://schemas.microsoft.com/office/word/2010/wordml" xmlns:w15="http://schemas.microsoft.com/office/word/2012/wordml" xmlns:w16cex="http://schemas.microsoft.com/office/word/2018/wordml/cex" xmlns:w16cid="http://schemas.microsoft.com/office/word/2016/wordml/cid" xmlns:w16="http://schemas.microsoft.com/office/word/2018/wordml" xmlns:w16se="http://schemas.microsoft.com/office/word/2015/wordml/symex" mc:Ignorable="w14 w15 w16se w16cid w16 w16cex">
+<w:styles xmlns:mc="http://schemas.openxmlformats.org/markup-compatibility/2006" xmlns:r="http://schemas.openxmlformats.org/officeDocument/2006/relationships" xmlns:w="http://schemas.openxmlformats.org/wordprocessingml/2006/main" xmlns:w14="http://schemas.microsoft.com/office/word/2010/wordml" mc:Ignorable="w14">
   <w:docDefaults>
     <w:rPrDefault>
       <w:rPr>
@@ -4439,383 +4461,408 @@
       </w:pPr>
     </w:pPrDefault>
   </w:docDefaults>
-  <w:latentStyles w:defLockedState="0" w:defUIPriority="99" w:defSemiHidden="0" w:defUnhideWhenUsed="0" w:defQFormat="0" w:count="376">
-    <w:lsdException w:name="Normal" w:uiPriority="0" w:qFormat="1"/>
-    <w:lsdException w:name="heading 1" w:uiPriority="9" w:qFormat="1"/>
-    <w:lsdException w:name="heading 2" w:semiHidden="1" w:uiPriority="9" w:unhideWhenUsed="1" w:qFormat="1"/>
-    <w:lsdException w:name="heading 3" w:semiHidden="1" w:uiPriority="9" w:unhideWhenUsed="1" w:qFormat="1"/>
-    <w:lsdException w:name="heading 4" w:semiHidden="1" w:uiPriority="9" w:unhideWhenUsed="1" w:qFormat="1"/>
-    <w:lsdException w:name="heading 5" w:semiHidden="1" w:uiPriority="9" w:unhideWhenUsed="1" w:qFormat="1"/>
-    <w:lsdException w:name="heading 6" w:semiHidden="1" w:uiPriority="9" w:unhideWhenUsed="1" w:qFormat="1"/>
-    <w:lsdException w:name="heading 7" w:semiHidden="1" w:uiPriority="9" w:unhideWhenUsed="1" w:qFormat="1"/>
-    <w:lsdException w:name="heading 8" w:semiHidden="1" w:uiPriority="9" w:unhideWhenUsed="1" w:qFormat="1"/>
-    <w:lsdException w:name="heading 9" w:semiHidden="1" w:uiPriority="9" w:unhideWhenUsed="1" w:qFormat="1"/>
-    <w:lsdException w:name="index 1" w:semiHidden="1" w:unhideWhenUsed="1"/>
-    <w:lsdException w:name="index 2" w:semiHidden="1" w:unhideWhenUsed="1"/>
-    <w:lsdException w:name="index 3" w:semiHidden="1" w:unhideWhenUsed="1"/>
-    <w:lsdException w:name="index 4" w:semiHidden="1" w:unhideWhenUsed="1"/>
-    <w:lsdException w:name="index 5" w:semiHidden="1" w:unhideWhenUsed="1"/>
-    <w:lsdException w:name="index 6" w:semiHidden="1" w:unhideWhenUsed="1"/>
-    <w:lsdException w:name="index 7" w:semiHidden="1" w:unhideWhenUsed="1"/>
-    <w:lsdException w:name="index 8" w:semiHidden="1" w:unhideWhenUsed="1"/>
-    <w:lsdException w:name="index 9" w:semiHidden="1" w:unhideWhenUsed="1"/>
-    <w:lsdException w:name="toc 1" w:semiHidden="1" w:uiPriority="39" w:unhideWhenUsed="1"/>
-    <w:lsdException w:name="toc 2" w:semiHidden="1" w:uiPriority="39" w:unhideWhenUsed="1"/>
-    <w:lsdException w:name="toc 3" w:semiHidden="1" w:uiPriority="39" w:unhideWhenUsed="1"/>
-    <w:lsdException w:name="toc 4" w:semiHidden="1" w:uiPriority="39" w:unhideWhenUsed="1"/>
-    <w:lsdException w:name="toc 5" w:semiHidden="1" w:uiPriority="39" w:unhideWhenUsed="1"/>
-    <w:lsdException w:name="toc 6" w:semiHidden="1" w:uiPriority="39" w:unhideWhenUsed="1"/>
-    <w:lsdException w:name="toc 7" w:semiHidden="1" w:uiPriority="39" w:unhideWhenUsed="1"/>
-    <w:lsdException w:name="toc 8" w:semiHidden="1" w:uiPriority="39" w:unhideWhenUsed="1"/>
-    <w:lsdException w:name="toc 9" w:semiHidden="1" w:uiPriority="39" w:unhideWhenUsed="1"/>
-    <w:lsdException w:name="Normal Indent" w:semiHidden="1" w:unhideWhenUsed="1"/>
-    <w:lsdException w:name="footnote text" w:semiHidden="1" w:unhideWhenUsed="1"/>
-    <w:lsdException w:name="annotation text" w:semiHidden="1" w:unhideWhenUsed="1"/>
-    <w:lsdException w:name="header" w:semiHidden="1" w:unhideWhenUsed="1"/>
-    <w:lsdException w:name="footer" w:semiHidden="1" w:unhideWhenUsed="1"/>
-    <w:lsdException w:name="index heading" w:semiHidden="1" w:unhideWhenUsed="1"/>
-    <w:lsdException w:name="caption" w:semiHidden="1" w:uiPriority="35" w:unhideWhenUsed="1" w:qFormat="1"/>
-    <w:lsdException w:name="table of figures" w:semiHidden="1" w:unhideWhenUsed="1"/>
-    <w:lsdException w:name="envelope address" w:semiHidden="1" w:unhideWhenUsed="1"/>
-    <w:lsdException w:name="envelope return" w:semiHidden="1" w:unhideWhenUsed="1"/>
-    <w:lsdException w:name="footnote reference" w:semiHidden="1" w:unhideWhenUsed="1"/>
-    <w:lsdException w:name="annotation reference" w:semiHidden="1" w:unhideWhenUsed="1"/>
-    <w:lsdException w:name="line number" w:semiHidden="1" w:unhideWhenUsed="1"/>
-    <w:lsdException w:name="page number" w:semiHidden="1" w:unhideWhenUsed="1"/>
-    <w:lsdException w:name="endnote reference" w:semiHidden="1" w:unhideWhenUsed="1"/>
-    <w:lsdException w:name="endnote text" w:semiHidden="1" w:unhideWhenUsed="1"/>
-    <w:lsdException w:name="table of authorities" w:semiHidden="1" w:unhideWhenUsed="1"/>
-    <w:lsdException w:name="macro" w:semiHidden="1" w:unhideWhenUsed="1"/>
-    <w:lsdException w:name="toa heading" w:semiHidden="1" w:unhideWhenUsed="1"/>
-    <w:lsdException w:name="List" w:semiHidden="1" w:unhideWhenUsed="1"/>
-    <w:lsdException w:name="List Bullet" w:semiHidden="1" w:unhideWhenUsed="1"/>
-    <w:lsdException w:name="List Number" w:semiHidden="1" w:unhideWhenUsed="1"/>
-    <w:lsdException w:name="List 2" w:semiHidden="1" w:unhideWhenUsed="1"/>
-    <w:lsdException w:name="List 3" w:semiHidden="1" w:unhideWhenUsed="1"/>
-    <w:lsdException w:name="List 4" w:semiHidden="1" w:unhideWhenUsed="1"/>
-    <w:lsdException w:name="List 5" w:semiHidden="1" w:unhideWhenUsed="1"/>
-    <w:lsdException w:name="List Bullet 2" w:semiHidden="1" w:unhideWhenUsed="1"/>
-    <w:lsdException w:name="List Bullet 3" w:semiHidden="1" w:unhideWhenUsed="1"/>
-    <w:lsdException w:name="List Bullet 4" w:semiHidden="1" w:unhideWhenUsed="1"/>
-    <w:lsdException w:name="List Bullet 5" w:semiHidden="1" w:unhideWhenUsed="1"/>
-    <w:lsdException w:name="List Number 2" w:semiHidden="1" w:unhideWhenUsed="1"/>
-    <w:lsdException w:name="List Number 3" w:semiHidden="1" w:unhideWhenUsed="1"/>
-    <w:lsdException w:name="List Number 4" w:semiHidden="1" w:unhideWhenUsed="1"/>
-    <w:lsdException w:name="List Number 5" w:semiHidden="1" w:unhideWhenUsed="1"/>
-    <w:lsdException w:name="Title" w:uiPriority="10" w:qFormat="1"/>
-    <w:lsdException w:name="Closing" w:semiHidden="1" w:unhideWhenUsed="1"/>
-    <w:lsdException w:name="Signature" w:semiHidden="1" w:unhideWhenUsed="1"/>
-    <w:lsdException w:name="Default Paragraph Font" w:semiHidden="1" w:uiPriority="1" w:unhideWhenUsed="1"/>
-    <w:lsdException w:name="Body Text" w:semiHidden="1" w:unhideWhenUsed="1"/>
-    <w:lsdException w:name="Body Text Indent" w:semiHidden="1" w:unhideWhenUsed="1"/>
-    <w:lsdException w:name="List Continue" w:semiHidden="1" w:unhideWhenUsed="1"/>
-    <w:lsdException w:name="List Continue 2" w:semiHidden="1" w:unhideWhenUsed="1"/>
-    <w:lsdException w:name="List Continue 3" w:semiHidden="1" w:unhideWhenUsed="1"/>
-    <w:lsdException w:name="List Continue 4" w:semiHidden="1" w:unhideWhenUsed="1"/>
-    <w:lsdException w:name="List Continue 5" w:semiHidden="1" w:unhideWhenUsed="1"/>
-    <w:lsdException w:name="Message Header" w:semiHidden="1" w:unhideWhenUsed="1"/>
-    <w:lsdException w:name="Subtitle" w:uiPriority="11" w:qFormat="1"/>
-    <w:lsdException w:name="Salutation" w:semiHidden="1" w:unhideWhenUsed="1"/>
-    <w:lsdException w:name="Date" w:semiHidden="1" w:unhideWhenUsed="1"/>
-    <w:lsdException w:name="Body Text First Indent" w:semiHidden="1" w:unhideWhenUsed="1"/>
-    <w:lsdException w:name="Body Text First Indent 2" w:semiHidden="1" w:unhideWhenUsed="1"/>
-    <w:lsdException w:name="Note Heading" w:semiHidden="1" w:unhideWhenUsed="1"/>
-    <w:lsdException w:name="Body Text 2" w:semiHidden="1" w:unhideWhenUsed="1"/>
-    <w:lsdException w:name="Body Text 3" w:semiHidden="1" w:unhideWhenUsed="1"/>
-    <w:lsdException w:name="Body Text Indent 2" w:semiHidden="1" w:unhideWhenUsed="1"/>
-    <w:lsdException w:name="Body Text Indent 3" w:semiHidden="1" w:unhideWhenUsed="1"/>
-    <w:lsdException w:name="Block Text" w:semiHidden="1" w:unhideWhenUsed="1"/>
-    <w:lsdException w:name="Hyperlink" w:semiHidden="1" w:unhideWhenUsed="1"/>
-    <w:lsdException w:name="FollowedHyperlink" w:semiHidden="1" w:unhideWhenUsed="1"/>
-    <w:lsdException w:name="Strong" w:uiPriority="22" w:qFormat="1"/>
-    <w:lsdException w:name="Emphasis" w:uiPriority="20" w:qFormat="1"/>
-    <w:lsdException w:name="Document Map" w:semiHidden="1" w:unhideWhenUsed="1"/>
-    <w:lsdException w:name="Plain Text" w:semiHidden="1" w:unhideWhenUsed="1"/>
-    <w:lsdException w:name="E-mail Signature" w:semiHidden="1" w:unhideWhenUsed="1"/>
-    <w:lsdException w:name="HTML Top of Form" w:semiHidden="1" w:unhideWhenUsed="1"/>
-    <w:lsdException w:name="HTML Bottom of Form" w:semiHidden="1" w:unhideWhenUsed="1"/>
-    <w:lsdException w:name="Normal (Web)" w:semiHidden="1" w:unhideWhenUsed="1"/>
-    <w:lsdException w:name="HTML Acronym" w:semiHidden="1" w:unhideWhenUsed="1"/>
-    <w:lsdException w:name="HTML Address" w:semiHidden="1" w:unhideWhenUsed="1"/>
-    <w:lsdException w:name="HTML Cite" w:semiHidden="1" w:unhideWhenUsed="1"/>
-    <w:lsdException w:name="HTML Code" w:semiHidden="1" w:unhideWhenUsed="1"/>
-    <w:lsdException w:name="HTML Definition" w:semiHidden="1" w:unhideWhenUsed="1"/>
-    <w:lsdException w:name="HTML Keyboard" w:semiHidden="1" w:unhideWhenUsed="1"/>
-    <w:lsdException w:name="HTML Preformatted" w:semiHidden="1" w:unhideWhenUsed="1"/>
-    <w:lsdException w:name="HTML Sample" w:semiHidden="1" w:unhideWhenUsed="1"/>
-    <w:lsdException w:name="HTML Typewriter" w:semiHidden="1" w:unhideWhenUsed="1"/>
-    <w:lsdException w:name="HTML Variable" w:semiHidden="1" w:unhideWhenUsed="1"/>
-    <w:lsdException w:name="Normal Table" w:semiHidden="1" w:unhideWhenUsed="1"/>
-    <w:lsdException w:name="annotation subject" w:semiHidden="1" w:unhideWhenUsed="1"/>
-    <w:lsdException w:name="No List" w:semiHidden="1" w:unhideWhenUsed="1"/>
-    <w:lsdException w:name="Outline List 1" w:semiHidden="1" w:unhideWhenUsed="1"/>
-    <w:lsdException w:name="Outline List 2" w:semiHidden="1" w:unhideWhenUsed="1"/>
-    <w:lsdException w:name="Outline List 3" w:semiHidden="1" w:unhideWhenUsed="1"/>
-    <w:lsdException w:name="Table Simple 1" w:semiHidden="1" w:unhideWhenUsed="1"/>
-    <w:lsdException w:name="Table Simple 2" w:semiHidden="1" w:unhideWhenUsed="1"/>
-    <w:lsdException w:name="Table Simple 3" w:semiHidden="1" w:unhideWhenUsed="1"/>
-    <w:lsdException w:name="Table Classic 1" w:semiHidden="1" w:unhideWhenUsed="1"/>
-    <w:lsdException w:name="Table Classic 2" w:semiHidden="1" w:unhideWhenUsed="1"/>
-    <w:lsdException w:name="Table Classic 3" w:semiHidden="1" w:unhideWhenUsed="1"/>
-    <w:lsdException w:name="Table Classic 4" w:semiHidden="1" w:unhideWhenUsed="1"/>
-    <w:lsdException w:name="Table Colorful 1" w:semiHidden="1" w:unhideWhenUsed="1"/>
-    <w:lsdException w:name="Table Colorful 2" w:semiHidden="1" w:unhideWhenUsed="1"/>
-    <w:lsdException w:name="Table Colorful 3" w:semiHidden="1" w:unhideWhenUsed="1"/>
-    <w:lsdException w:name="Table Columns 1" w:semiHidden="1" w:unhideWhenUsed="1"/>
-    <w:lsdException w:name="Table Columns 2" w:semiHidden="1" w:unhideWhenUsed="1"/>
-    <w:lsdException w:name="Table Columns 3" w:semiHidden="1" w:unhideWhenUsed="1"/>
-    <w:lsdException w:name="Table Columns 4" w:semiHidden="1" w:unhideWhenUsed="1"/>
-    <w:lsdException w:name="Table Columns 5" w:semiHidden="1" w:unhideWhenUsed="1"/>
-    <w:lsdException w:name="Table Grid 1" w:semiHidden="1" w:unhideWhenUsed="1"/>
-    <w:lsdException w:name="Table Grid 2" w:semiHidden="1" w:unhideWhenUsed="1"/>
-    <w:lsdException w:name="Table Grid 3" w:semiHidden="1" w:unhideWhenUsed="1"/>
-    <w:lsdException w:name="Table Grid 4" w:semiHidden="1" w:unhideWhenUsed="1"/>
-    <w:lsdException w:name="Table Grid 5" w:semiHidden="1" w:unhideWhenUsed="1"/>
-    <w:lsdException w:name="Table Grid 6" w:semiHidden="1" w:unhideWhenUsed="1"/>
-    <w:lsdException w:name="Table Grid 7" w:semiHidden="1" w:unhideWhenUsed="1"/>
-    <w:lsdException w:name="Table Grid 8" w:semiHidden="1" w:unhideWhenUsed="1"/>
-    <w:lsdException w:name="Table List 1" w:semiHidden="1" w:unhideWhenUsed="1"/>
-    <w:lsdException w:name="Table List 2" w:semiHidden="1" w:unhideWhenUsed="1"/>
-    <w:lsdException w:name="Table List 3" w:semiHidden="1" w:unhideWhenUsed="1"/>
-    <w:lsdException w:name="Table List 4" w:semiHidden="1" w:unhideWhenUsed="1"/>
-    <w:lsdException w:name="Table List 5" w:semiHidden="1" w:unhideWhenUsed="1"/>
-    <w:lsdException w:name="Table List 6" w:semiHidden="1" w:unhideWhenUsed="1"/>
-    <w:lsdException w:name="Table List 7" w:semiHidden="1" w:unhideWhenUsed="1"/>
-    <w:lsdException w:name="Table List 8" w:semiHidden="1" w:unhideWhenUsed="1"/>
-    <w:lsdException w:name="Table 3D effects 1" w:semiHidden="1" w:unhideWhenUsed="1"/>
-    <w:lsdException w:name="Table 3D effects 2" w:semiHidden="1" w:unhideWhenUsed="1"/>
-    <w:lsdException w:name="Table 3D effects 3" w:semiHidden="1" w:unhideWhenUsed="1"/>
-    <w:lsdException w:name="Table Contemporary" w:semiHidden="1" w:unhideWhenUsed="1"/>
-    <w:lsdException w:name="Table Elegant" w:semiHidden="1" w:unhideWhenUsed="1"/>
-    <w:lsdException w:name="Table Professional" w:semiHidden="1" w:unhideWhenUsed="1"/>
-    <w:lsdException w:name="Table Subtle 1" w:semiHidden="1" w:unhideWhenUsed="1"/>
-    <w:lsdException w:name="Table Subtle 2" w:semiHidden="1" w:unhideWhenUsed="1"/>
-    <w:lsdException w:name="Table Web 1" w:semiHidden="1" w:unhideWhenUsed="1"/>
-    <w:lsdException w:name="Table Web 2" w:semiHidden="1" w:unhideWhenUsed="1"/>
-    <w:lsdException w:name="Table Web 3" w:semiHidden="1" w:unhideWhenUsed="1"/>
-    <w:lsdException w:name="Balloon Text" w:semiHidden="1" w:unhideWhenUsed="1"/>
-    <w:lsdException w:name="Table Grid" w:uiPriority="59"/>
-    <w:lsdException w:name="Table Theme" w:semiHidden="1" w:unhideWhenUsed="1"/>
-    <w:lsdException w:name="Placeholder Text" w:semiHidden="1"/>
-    <w:lsdException w:name="No Spacing" w:uiPriority="1" w:qFormat="1"/>
-    <w:lsdException w:name="Light Shading" w:uiPriority="60"/>
-    <w:lsdException w:name="Light List" w:uiPriority="61"/>
-    <w:lsdException w:name="Light Grid" w:uiPriority="62"/>
-    <w:lsdException w:name="Medium Shading 1" w:uiPriority="63"/>
-    <w:lsdException w:name="Medium Shading 2" w:uiPriority="64"/>
-    <w:lsdException w:name="Medium List 1" w:uiPriority="65"/>
-    <w:lsdException w:name="Medium List 2" w:uiPriority="66"/>
-    <w:lsdException w:name="Medium Grid 1" w:uiPriority="67"/>
-    <w:lsdException w:name="Medium Grid 2" w:uiPriority="68"/>
-    <w:lsdException w:name="Medium Grid 3" w:uiPriority="69"/>
-    <w:lsdException w:name="Dark List" w:uiPriority="70"/>
-    <w:lsdException w:name="Colorful Shading" w:uiPriority="71"/>
-    <w:lsdException w:name="Colorful List" w:uiPriority="72"/>
-    <w:lsdException w:name="Colorful Grid" w:uiPriority="73"/>
-    <w:lsdException w:name="Light Shading Accent 1" w:uiPriority="60"/>
-    <w:lsdException w:name="Light List Accent 1" w:uiPriority="61"/>
-    <w:lsdException w:name="Light Grid Accent 1" w:uiPriority="62"/>
-    <w:lsdException w:name="Medium Shading 1 Accent 1" w:uiPriority="63"/>
-    <w:lsdException w:name="Medium Shading 2 Accent 1" w:uiPriority="64"/>
-    <w:lsdException w:name="Medium List 1 Accent 1" w:uiPriority="65"/>
-    <w:lsdException w:name="Revision" w:semiHidden="1"/>
-    <w:lsdException w:name="List Paragraph" w:uiPriority="34" w:qFormat="1"/>
-    <w:lsdException w:name="Quote" w:uiPriority="29" w:qFormat="1"/>
-    <w:lsdException w:name="Intense Quote" w:uiPriority="30" w:qFormat="1"/>
-    <w:lsdException w:name="Medium List 2 Accent 1" w:uiPriority="66"/>
-    <w:lsdException w:name="Medium Grid 1 Accent 1" w:uiPriority="67"/>
-    <w:lsdException w:name="Medium Grid 2 Accent 1" w:uiPriority="68"/>
-    <w:lsdException w:name="Medium Grid 3 Accent 1" w:uiPriority="69"/>
-    <w:lsdException w:name="Dark List Accent 1" w:uiPriority="70"/>
-    <w:lsdException w:name="Colorful Shading Accent 1" w:uiPriority="71"/>
-    <w:lsdException w:name="Colorful List Accent 1" w:uiPriority="72"/>
-    <w:lsdException w:name="Colorful Grid Accent 1" w:uiPriority="73"/>
-    <w:lsdException w:name="Light Shading Accent 2" w:uiPriority="60"/>
-    <w:lsdException w:name="Light List Accent 2" w:uiPriority="61"/>
-    <w:lsdException w:name="Light Grid Accent 2" w:uiPriority="62"/>
-    <w:lsdException w:name="Medium Shading 1 Accent 2" w:uiPriority="63"/>
-    <w:lsdException w:name="Medium Shading 2 Accent 2" w:uiPriority="64"/>
-    <w:lsdException w:name="Medium List 1 Accent 2" w:uiPriority="65"/>
-    <w:lsdException w:name="Medium List 2 Accent 2" w:uiPriority="66"/>
-    <w:lsdException w:name="Medium Grid 1 Accent 2" w:uiPriority="67"/>
-    <w:lsdException w:name="Medium Grid 2 Accent 2" w:uiPriority="68"/>
-    <w:lsdException w:name="Medium Grid 3 Accent 2" w:uiPriority="69"/>
-    <w:lsdException w:name="Dark List Accent 2" w:uiPriority="70"/>
-    <w:lsdException w:name="Colorful Shading Accent 2" w:uiPriority="71"/>
-    <w:lsdException w:name="Colorful List Accent 2" w:uiPriority="72"/>
-    <w:lsdException w:name="Colorful Grid Accent 2" w:uiPriority="73"/>
-    <w:lsdException w:name="Light Shading Accent 3" w:uiPriority="60"/>
-    <w:lsdException w:name="Light List Accent 3" w:uiPriority="61"/>
-    <w:lsdException w:name="Light Grid Accent 3" w:uiPriority="62"/>
-    <w:lsdException w:name="Medium Shading 1 Accent 3" w:uiPriority="63"/>
-    <w:lsdException w:name="Medium Shading 2 Accent 3" w:uiPriority="64"/>
-    <w:lsdException w:name="Medium List 1 Accent 3" w:uiPriority="65"/>
-    <w:lsdException w:name="Medium List 2 Accent 3" w:uiPriority="66"/>
-    <w:lsdException w:name="Medium Grid 1 Accent 3" w:uiPriority="67"/>
-    <w:lsdException w:name="Medium Grid 2 Accent 3" w:uiPriority="68"/>
-    <w:lsdException w:name="Medium Grid 3 Accent 3" w:uiPriority="69"/>
-    <w:lsdException w:name="Dark List Accent 3" w:uiPriority="70"/>
-    <w:lsdException w:name="Colorful Shading Accent 3" w:uiPriority="71"/>
-    <w:lsdException w:name="Colorful List Accent 3" w:uiPriority="72"/>
-    <w:lsdException w:name="Colorful Grid Accent 3" w:uiPriority="73"/>
-    <w:lsdException w:name="Light Shading Accent 4" w:uiPriority="60"/>
-    <w:lsdException w:name="Light List Accent 4" w:uiPriority="61"/>
-    <w:lsdException w:name="Light Grid Accent 4" w:uiPriority="62"/>
-    <w:lsdException w:name="Medium Shading 1 Accent 4" w:uiPriority="63"/>
-    <w:lsdException w:name="Medium Shading 2 Accent 4" w:uiPriority="64"/>
-    <w:lsdException w:name="Medium List 1 Accent 4" w:uiPriority="65"/>
-    <w:lsdException w:name="Medium List 2 Accent 4" w:uiPriority="66"/>
-    <w:lsdException w:name="Medium Grid 1 Accent 4" w:uiPriority="67"/>
-    <w:lsdException w:name="Medium Grid 2 Accent 4" w:uiPriority="68"/>
-    <w:lsdException w:name="Medium Grid 3 Accent 4" w:uiPriority="69"/>
-    <w:lsdException w:name="Dark List Accent 4" w:uiPriority="70"/>
-    <w:lsdException w:name="Colorful Shading Accent 4" w:uiPriority="71"/>
-    <w:lsdException w:name="Colorful List Accent 4" w:uiPriority="72"/>
-    <w:lsdException w:name="Colorful Grid Accent 4" w:uiPriority="73"/>
-    <w:lsdException w:name="Light Shading Accent 5" w:uiPriority="60"/>
-    <w:lsdException w:name="Light List Accent 5" w:uiPriority="61"/>
-    <w:lsdException w:name="Light Grid Accent 5" w:uiPriority="62"/>
-    <w:lsdException w:name="Medium Shading 1 Accent 5" w:uiPriority="63"/>
-    <w:lsdException w:name="Medium Shading 2 Accent 5" w:uiPriority="64"/>
-    <w:lsdException w:name="Medium List 1 Accent 5" w:uiPriority="65"/>
-    <w:lsdException w:name="Medium List 2 Accent 5" w:uiPriority="66"/>
-    <w:lsdException w:name="Medium Grid 1 Accent 5" w:uiPriority="67"/>
-    <w:lsdException w:name="Medium Grid 2 Accent 5" w:uiPriority="68"/>
-    <w:lsdException w:name="Medium Grid 3 Accent 5" w:uiPriority="69"/>
-    <w:lsdException w:name="Dark List Accent 5" w:uiPriority="70"/>
-    <w:lsdException w:name="Colorful Shading Accent 5" w:uiPriority="71"/>
-    <w:lsdException w:name="Colorful List Accent 5" w:uiPriority="72"/>
-    <w:lsdException w:name="Colorful Grid Accent 5" w:uiPriority="73"/>
-    <w:lsdException w:name="Light Shading Accent 6" w:uiPriority="60"/>
-    <w:lsdException w:name="Light List Accent 6" w:uiPriority="61"/>
-    <w:lsdException w:name="Light Grid Accent 6" w:uiPriority="62"/>
-    <w:lsdException w:name="Medium Shading 1 Accent 6" w:uiPriority="63"/>
-    <w:lsdException w:name="Medium Shading 2 Accent 6" w:uiPriority="64"/>
-    <w:lsdException w:name="Medium List 1 Accent 6" w:uiPriority="65"/>
-    <w:lsdException w:name="Medium List 2 Accent 6" w:uiPriority="66"/>
-    <w:lsdException w:name="Medium Grid 1 Accent 6" w:uiPriority="67"/>
-    <w:lsdException w:name="Medium Grid 2 Accent 6" w:uiPriority="68"/>
-    <w:lsdException w:name="Medium Grid 3 Accent 6" w:uiPriority="69"/>
-    <w:lsdException w:name="Dark List Accent 6" w:uiPriority="70"/>
-    <w:lsdException w:name="Colorful Shading Accent 6" w:uiPriority="71"/>
-    <w:lsdException w:name="Colorful List Accent 6" w:uiPriority="72"/>
-    <w:lsdException w:name="Colorful Grid Accent 6" w:uiPriority="73"/>
-    <w:lsdException w:name="Subtle Emphasis" w:uiPriority="19" w:qFormat="1"/>
-    <w:lsdException w:name="Intense Emphasis" w:uiPriority="21" w:qFormat="1"/>
-    <w:lsdException w:name="Subtle Reference" w:uiPriority="31" w:qFormat="1"/>
-    <w:lsdException w:name="Intense Reference" w:uiPriority="32" w:qFormat="1"/>
-    <w:lsdException w:name="Book Title" w:uiPriority="33" w:qFormat="1"/>
-    <w:lsdException w:name="Bibliography" w:semiHidden="1" w:uiPriority="37" w:unhideWhenUsed="1"/>
-    <w:lsdException w:name="TOC Heading" w:semiHidden="1" w:uiPriority="39" w:unhideWhenUsed="1" w:qFormat="1"/>
-    <w:lsdException w:name="Plain Table 1" w:uiPriority="41"/>
-    <w:lsdException w:name="Plain Table 2" w:uiPriority="42"/>
-    <w:lsdException w:name="Plain Table 3" w:uiPriority="43"/>
-    <w:lsdException w:name="Plain Table 4" w:uiPriority="44"/>
-    <w:lsdException w:name="Plain Table 5" w:uiPriority="45"/>
-    <w:lsdException w:name="Grid Table Light" w:uiPriority="40"/>
-    <w:lsdException w:name="Grid Table 1 Light" w:uiPriority="46"/>
-    <w:lsdException w:name="Grid Table 2" w:uiPriority="47"/>
-    <w:lsdException w:name="Grid Table 3" w:uiPriority="48"/>
-    <w:lsdException w:name="Grid Table 4" w:uiPriority="49"/>
-    <w:lsdException w:name="Grid Table 5 Dark" w:uiPriority="50"/>
-    <w:lsdException w:name="Grid Table 6 Colorful" w:uiPriority="51"/>
-    <w:lsdException w:name="Grid Table 7 Colorful" w:uiPriority="52"/>
-    <w:lsdException w:name="Grid Table 1 Light Accent 1" w:uiPriority="46"/>
-    <w:lsdException w:name="Grid Table 2 Accent 1" w:uiPriority="47"/>
-    <w:lsdException w:name="Grid Table 3 Accent 1" w:uiPriority="48"/>
-    <w:lsdException w:name="Grid Table 4 Accent 1" w:uiPriority="49"/>
-    <w:lsdException w:name="Grid Table 5 Dark Accent 1" w:uiPriority="50"/>
-    <w:lsdException w:name="Grid Table 6 Colorful Accent 1" w:uiPriority="51"/>
-    <w:lsdException w:name="Grid Table 7 Colorful Accent 1" w:uiPriority="52"/>
-    <w:lsdException w:name="Grid Table 1 Light Accent 2" w:uiPriority="46"/>
-    <w:lsdException w:name="Grid Table 2 Accent 2" w:uiPriority="47"/>
-    <w:lsdException w:name="Grid Table 3 Accent 2" w:uiPriority="48"/>
-    <w:lsdException w:name="Grid Table 4 Accent 2" w:uiPriority="49"/>
-    <w:lsdException w:name="Grid Table 5 Dark Accent 2" w:uiPriority="50"/>
-    <w:lsdException w:name="Grid Table 6 Colorful Accent 2" w:uiPriority="51"/>
-    <w:lsdException w:name="Grid Table 7 Colorful Accent 2" w:uiPriority="52"/>
-    <w:lsdException w:name="Grid Table 1 Light Accent 3" w:uiPriority="46"/>
-    <w:lsdException w:name="Grid Table 2 Accent 3" w:uiPriority="47"/>
-    <w:lsdException w:name="Grid Table 3 Accent 3" w:uiPriority="48"/>
-    <w:lsdException w:name="Grid Table 4 Accent 3" w:uiPriority="49"/>
-    <w:lsdException w:name="Grid Table 5 Dark Accent 3" w:uiPriority="50"/>
-    <w:lsdException w:name="Grid Table 6 Colorful Accent 3" w:uiPriority="51"/>
-    <w:lsdException w:name="Grid Table 7 Colorful Accent 3" w:uiPriority="52"/>
-    <w:lsdException w:name="Grid Table 1 Light Accent 4" w:uiPriority="46"/>
-    <w:lsdException w:name="Grid Table 2 Accent 4" w:uiPriority="47"/>
-    <w:lsdException w:name="Grid Table 3 Accent 4" w:uiPriority="48"/>
-    <w:lsdException w:name="Grid Table 4 Accent 4" w:uiPriority="49"/>
-    <w:lsdException w:name="Grid Table 5 Dark Accent 4" w:uiPriority="50"/>
-    <w:lsdException w:name="Grid Table 6 Colorful Accent 4" w:uiPriority="51"/>
-    <w:lsdException w:name="Grid Table 7 Colorful Accent 4" w:uiPriority="52"/>
-    <w:lsdException w:name="Grid Table 1 Light Accent 5" w:uiPriority="46"/>
-    <w:lsdException w:name="Grid Table 2 Accent 5" w:uiPriority="47"/>
-    <w:lsdException w:name="Grid Table 3 Accent 5" w:uiPriority="48"/>
-    <w:lsdException w:name="Grid Table 4 Accent 5" w:uiPriority="49"/>
-    <w:lsdException w:name="Grid Table 5 Dark Accent 5" w:uiPriority="50"/>
-    <w:lsdException w:name="Grid Table 6 Colorful Accent 5" w:uiPriority="51"/>
-    <w:lsdException w:name="Grid Table 7 Colorful Accent 5" w:uiPriority="52"/>
-    <w:lsdException w:name="Grid Table 1 Light Accent 6" w:uiPriority="46"/>
-    <w:lsdException w:name="Grid Table 2 Accent 6" w:uiPriority="47"/>
-    <w:lsdException w:name="Grid Table 3 Accent 6" w:uiPriority="48"/>
-    <w:lsdException w:name="Grid Table 4 Accent 6" w:uiPriority="49"/>
-    <w:lsdException w:name="Grid Table 5 Dark Accent 6" w:uiPriority="50"/>
-    <w:lsdException w:name="Grid Table 6 Colorful Accent 6" w:uiPriority="51"/>
-    <w:lsdException w:name="Grid Table 7 Colorful Accent 6" w:uiPriority="52"/>
-    <w:lsdException w:name="List Table 1 Light" w:uiPriority="46"/>
-    <w:lsdException w:name="List Table 2" w:uiPriority="47"/>
-    <w:lsdException w:name="List Table 3" w:uiPriority="48"/>
-    <w:lsdException w:name="List Table 4" w:uiPriority="49"/>
-    <w:lsdException w:name="List Table 5 Dark" w:uiPriority="50"/>
-    <w:lsdException w:name="List Table 6 Colorful" w:uiPriority="51"/>
-    <w:lsdException w:name="List Table 7 Colorful" w:uiPriority="52"/>
-    <w:lsdException w:name="List Table 1 Light Accent 1" w:uiPriority="46"/>
-    <w:lsdException w:name="List Table 2 Accent 1" w:uiPriority="47"/>
-    <w:lsdException w:name="List Table 3 Accent 1" w:uiPriority="48"/>
-    <w:lsdException w:name="List Table 4 Accent 1" w:uiPriority="49"/>
-    <w:lsdException w:name="List Table 5 Dark Accent 1" w:uiPriority="50"/>
-    <w:lsdException w:name="List Table 6 Colorful Accent 1" w:uiPriority="51"/>
-    <w:lsdException w:name="List Table 7 Colorful Accent 1" w:uiPriority="52"/>
-    <w:lsdException w:name="List Table 1 Light Accent 2" w:uiPriority="46"/>
-    <w:lsdException w:name="List Table 2 Accent 2" w:uiPriority="47"/>
-    <w:lsdException w:name="List Table 3 Accent 2" w:uiPriority="48"/>
-    <w:lsdException w:name="List Table 4 Accent 2" w:uiPriority="49"/>
-    <w:lsdException w:name="List Table 5 Dark Accent 2" w:uiPriority="50"/>
-    <w:lsdException w:name="List Table 6 Colorful Accent 2" w:uiPriority="51"/>
-    <w:lsdException w:name="List Table 7 Colorful Accent 2" w:uiPriority="52"/>
-    <w:lsdException w:name="List Table 1 Light Accent 3" w:uiPriority="46"/>
-    <w:lsdException w:name="List Table 2 Accent 3" w:uiPriority="47"/>
-    <w:lsdException w:name="List Table 3 Accent 3" w:uiPriority="48"/>
-    <w:lsdException w:name="List Table 4 Accent 3" w:uiPriority="49"/>
-    <w:lsdException w:name="List Table 5 Dark Accent 3" w:uiPriority="50"/>
-    <w:lsdException w:name="List Table 6 Colorful Accent 3" w:uiPriority="51"/>
-    <w:lsdException w:name="List Table 7 Colorful Accent 3" w:uiPriority="52"/>
-    <w:lsdException w:name="List Table 1 Light Accent 4" w:uiPriority="46"/>
-    <w:lsdException w:name="List Table 2 Accent 4" w:uiPriority="47"/>
-    <w:lsdException w:name="List Table 3 Accent 4" w:uiPriority="48"/>
-    <w:lsdException w:name="List Table 4 Accent 4" w:uiPriority="49"/>
-    <w:lsdException w:name="List Table 5 Dark Accent 4" w:uiPriority="50"/>
-    <w:lsdException w:name="List Table 6 Colorful Accent 4" w:uiPriority="51"/>
-    <w:lsdException w:name="List Table 7 Colorful Accent 4" w:uiPriority="52"/>
-    <w:lsdException w:name="List Table 1 Light Accent 5" w:uiPriority="46"/>
-    <w:lsdException w:name="List Table 2 Accent 5" w:uiPriority="47"/>
-    <w:lsdException w:name="List Table 3 Accent 5" w:uiPriority="48"/>
-    <w:lsdException w:name="List Table 4 Accent 5" w:uiPriority="49"/>
-    <w:lsdException w:name="List Table 5 Dark Accent 5" w:uiPriority="50"/>
-    <w:lsdException w:name="List Table 6 Colorful Accent 5" w:uiPriority="51"/>
-    <w:lsdException w:name="List Table 7 Colorful Accent 5" w:uiPriority="52"/>
-    <w:lsdException w:name="List Table 1 Light Accent 6" w:uiPriority="46"/>
-    <w:lsdException w:name="List Table 2 Accent 6" w:uiPriority="47"/>
-    <w:lsdException w:name="List Table 3 Accent 6" w:uiPriority="48"/>
-    <w:lsdException w:name="List Table 4 Accent 6" w:uiPriority="49"/>
-    <w:lsdException w:name="List Table 5 Dark Accent 6" w:uiPriority="50"/>
-    <w:lsdException w:name="List Table 6 Colorful Accent 6" w:uiPriority="51"/>
-    <w:lsdException w:name="List Table 7 Colorful Accent 6" w:uiPriority="52"/>
-    <w:lsdException w:name="Mention" w:semiHidden="1" w:unhideWhenUsed="1"/>
-    <w:lsdException w:name="Smart Hyperlink" w:semiHidden="1" w:unhideWhenUsed="1"/>
-    <w:lsdException w:name="Hashtag" w:semiHidden="1" w:unhideWhenUsed="1"/>
-    <w:lsdException w:name="Unresolved Mention" w:semiHidden="1" w:unhideWhenUsed="1"/>
-    <w:lsdException w:name="Smart Link" w:semiHidden="1" w:unhideWhenUsed="1"/>
+  <w:latentStyles w:defLockedState="0" w:defUIPriority="99" w:defSemiHidden="1" w:defUnhideWhenUsed="1" w:defQFormat="0" w:count="267">
+    <w:lsdException w:name="Normal" w:semiHidden="0" w:uiPriority="0" w:unhideWhenUsed="0" w:qFormat="1"/>
+    <w:lsdException w:name="heading 1" w:semiHidden="0" w:uiPriority="9" w:unhideWhenUsed="0" w:qFormat="1"/>
+    <w:lsdException w:name="heading 2" w:uiPriority="9" w:qFormat="1"/>
+    <w:lsdException w:name="heading 3" w:uiPriority="9" w:qFormat="1"/>
+    <w:lsdException w:name="heading 4" w:uiPriority="9" w:qFormat="1"/>
+    <w:lsdException w:name="heading 5" w:uiPriority="9" w:qFormat="1"/>
+    <w:lsdException w:name="heading 6" w:uiPriority="9" w:qFormat="1"/>
+    <w:lsdException w:name="heading 7" w:uiPriority="9" w:qFormat="1"/>
+    <w:lsdException w:name="heading 8" w:uiPriority="9" w:qFormat="1"/>
+    <w:lsdException w:name="heading 9" w:uiPriority="9" w:qFormat="1"/>
+    <w:lsdException w:name="toc 1" w:uiPriority="39"/>
+    <w:lsdException w:name="toc 2" w:uiPriority="39"/>
+    <w:lsdException w:name="toc 3" w:uiPriority="39"/>
+    <w:lsdException w:name="toc 4" w:uiPriority="39"/>
+    <w:lsdException w:name="toc 5" w:uiPriority="39"/>
+    <w:lsdException w:name="toc 6" w:uiPriority="39"/>
+    <w:lsdException w:name="toc 7" w:uiPriority="39"/>
+    <w:lsdException w:name="toc 8" w:uiPriority="39"/>
+    <w:lsdException w:name="toc 9" w:uiPriority="39"/>
+    <w:lsdException w:name="caption" w:uiPriority="35" w:qFormat="1"/>
+    <w:lsdException w:name="Title" w:semiHidden="0" w:uiPriority="10" w:unhideWhenUsed="0" w:qFormat="1"/>
+    <w:lsdException w:name="Default Paragraph Font" w:uiPriority="1"/>
+    <w:lsdException w:name="Subtitle" w:semiHidden="0" w:uiPriority="11" w:unhideWhenUsed="0" w:qFormat="1"/>
+    <w:lsdException w:name="Strong" w:semiHidden="0" w:uiPriority="22" w:unhideWhenUsed="0" w:qFormat="1"/>
+    <w:lsdException w:name="Emphasis" w:semiHidden="0" w:uiPriority="20" w:unhideWhenUsed="0" w:qFormat="1"/>
+    <w:lsdException w:name="Table Grid" w:semiHidden="0" w:uiPriority="59" w:unhideWhenUsed="0"/>
+    <w:lsdException w:name="Placeholder Text" w:unhideWhenUsed="0"/>
+    <w:lsdException w:name="No Spacing" w:semiHidden="0" w:uiPriority="1" w:unhideWhenUsed="0" w:qFormat="1"/>
+    <w:lsdException w:name="Light Shading" w:semiHidden="0" w:uiPriority="60" w:unhideWhenUsed="0"/>
+    <w:lsdException w:name="Light List" w:semiHidden="0" w:uiPriority="61" w:unhideWhenUsed="0"/>
+    <w:lsdException w:name="Light Grid" w:semiHidden="0" w:uiPriority="62" w:unhideWhenUsed="0"/>
+    <w:lsdException w:name="Medium Shading 1" w:semiHidden="0" w:uiPriority="63" w:unhideWhenUsed="0"/>
+    <w:lsdException w:name="Medium Shading 2" w:semiHidden="0" w:uiPriority="64" w:unhideWhenUsed="0"/>
+    <w:lsdException w:name="Medium List 1" w:semiHidden="0" w:uiPriority="65" w:unhideWhenUsed="0"/>
+    <w:lsdException w:name="Medium List 2" w:semiHidden="0" w:uiPriority="66" w:unhideWhenUsed="0"/>
+    <w:lsdException w:name="Medium Grid 1" w:semiHidden="0" w:uiPriority="67" w:unhideWhenUsed="0"/>
+    <w:lsdException w:name="Medium Grid 2" w:semiHidden="0" w:uiPriority="68" w:unhideWhenUsed="0"/>
+    <w:lsdException w:name="Medium Grid 3" w:semiHidden="0" w:uiPriority="69" w:unhideWhenUsed="0"/>
+    <w:lsdException w:name="Dark List" w:semiHidden="0" w:uiPriority="70" w:unhideWhenUsed="0"/>
+    <w:lsdException w:name="Colorful Shading" w:semiHidden="0" w:uiPriority="71" w:unhideWhenUsed="0"/>
+    <w:lsdException w:name="Colorful List" w:semiHidden="0" w:uiPriority="72" w:unhideWhenUsed="0"/>
+    <w:lsdException w:name="Colorful Grid" w:semiHidden="0" w:uiPriority="73" w:unhideWhenUsed="0"/>
+    <w:lsdException w:name="Light Shading Accent 1" w:semiHidden="0" w:uiPriority="60" w:unhideWhenUsed="0"/>
+    <w:lsdException w:name="Light List Accent 1" w:semiHidden="0" w:uiPriority="61" w:unhideWhenUsed="0"/>
+    <w:lsdException w:name="Light Grid Accent 1" w:semiHidden="0" w:uiPriority="62" w:unhideWhenUsed="0"/>
+    <w:lsdException w:name="Medium Shading 1 Accent 1" w:semiHidden="0" w:uiPriority="63" w:unhideWhenUsed="0"/>
+    <w:lsdException w:name="Medium Shading 2 Accent 1" w:semiHidden="0" w:uiPriority="64" w:unhideWhenUsed="0"/>
+    <w:lsdException w:name="Medium List 1 Accent 1" w:semiHidden="0" w:uiPriority="65" w:unhideWhenUsed="0"/>
+    <w:lsdException w:name="Revision" w:unhideWhenUsed="0"/>
+    <w:lsdException w:name="List Paragraph" w:semiHidden="0" w:uiPriority="34" w:unhideWhenUsed="0" w:qFormat="1"/>
+    <w:lsdException w:name="Quote" w:semiHidden="0" w:uiPriority="29" w:unhideWhenUsed="0" w:qFormat="1"/>
+    <w:lsdException w:name="Intense Quote" w:semiHidden="0" w:uiPriority="30" w:unhideWhenUsed="0" w:qFormat="1"/>
+    <w:lsdException w:name="Medium List 2 Accent 1" w:semiHidden="0" w:uiPriority="66" w:unhideWhenUsed="0"/>
+    <w:lsdException w:name="Medium Grid 1 Accent 1" w:semiHidden="0" w:uiPriority="67" w:unhideWhenUsed="0"/>
+    <w:lsdException w:name="Medium Grid 2 Accent 1" w:semiHidden="0" w:uiPriority="68" w:unhideWhenUsed="0"/>
+    <w:lsdException w:name="Medium Grid 3 Accent 1" w:semiHidden="0" w:uiPriority="69" w:unhideWhenUsed="0"/>
+    <w:lsdException w:name="Dark List Accent 1" w:semiHidden="0" w:uiPriority="70" w:unhideWhenUsed="0"/>
+    <w:lsdException w:name="Colorful Shading Accent 1" w:semiHidden="0" w:uiPriority="71" w:unhideWhenUsed="0"/>
+    <w:lsdException w:name="Colorful List Accent 1" w:semiHidden="0" w:uiPriority="72" w:unhideWhenUsed="0"/>
+    <w:lsdException w:name="Colorful Grid Accent 1" w:semiHidden="0" w:uiPriority="73" w:unhideWhenUsed="0"/>
+    <w:lsdException w:name="Light Shading Accent 2" w:semiHidden="0" w:uiPriority="60" w:unhideWhenUsed="0"/>
+    <w:lsdException w:name="Light List Accent 2" w:semiHidden="0" w:uiPriority="61" w:unhideWhenUsed="0"/>
+    <w:lsdException w:name="Light Grid Accent 2" w:semiHidden="0" w:uiPriority="62" w:unhideWhenUsed="0"/>
+    <w:lsdException w:name="Medium Shading 1 Accent 2" w:semiHidden="0" w:uiPriority="63" w:unhideWhenUsed="0"/>
+    <w:lsdException w:name="Medium Shading 2 Accent 2" w:semiHidden="0" w:uiPriority="64" w:unhideWhenUsed="0"/>
+    <w:lsdException w:name="Medium List 1 Accent 2" w:semiHidden="0" w:uiPriority="65" w:unhideWhenUsed="0"/>
+    <w:lsdException w:name="Medium List 2 Accent 2" w:semiHidden="0" w:uiPriority="66" w:unhideWhenUsed="0"/>
+    <w:lsdException w:name="Medium Grid 1 Accent 2" w:semiHidden="0" w:uiPriority="67" w:unhideWhenUsed="0"/>
+    <w:lsdException w:name="Medium Grid 2 Accent 2" w:semiHidden="0" w:uiPriority="68" w:unhideWhenUsed="0"/>
+    <w:lsdException w:name="Medium Grid 3 Accent 2" w:semiHidden="0" w:uiPriority="69" w:unhideWhenUsed="0"/>
+    <w:lsdException w:name="Dark List Accent 2" w:semiHidden="0" w:uiPriority="70" w:unhideWhenUsed="0"/>
+    <w:lsdException w:name="Colorful Shading Accent 2" w:semiHidden="0" w:uiPriority="71" w:unhideWhenUsed="0"/>
+    <w:lsdException w:name="Colorful List Accent 2" w:semiHidden="0" w:uiPriority="72" w:unhideWhenUsed="0"/>
+    <w:lsdException w:name="Colorful Grid Accent 2" w:semiHidden="0" w:uiPriority="73" w:unhideWhenUsed="0"/>
+    <w:lsdException w:name="Light Shading Accent 3" w:semiHidden="0" w:uiPriority="60" w:unhideWhenUsed="0"/>
+    <w:lsdException w:name="Light List Accent 3" w:semiHidden="0" w:uiPriority="61" w:unhideWhenUsed="0"/>
+    <w:lsdException w:name="Light Grid Accent 3" w:semiHidden="0" w:uiPriority="62" w:unhideWhenUsed="0"/>
+    <w:lsdException w:name="Medium Shading 1 Accent 3" w:semiHidden="0" w:uiPriority="63" w:unhideWhenUsed="0"/>
+    <w:lsdException w:name="Medium Shading 2 Accent 3" w:semiHidden="0" w:uiPriority="64" w:unhideWhenUsed="0"/>
+    <w:lsdException w:name="Medium List 1 Accent 3" w:semiHidden="0" w:uiPriority="65" w:unhideWhenUsed="0"/>
+    <w:lsdException w:name="Medium List 2 Accent 3" w:semiHidden="0" w:uiPriority="66" w:unhideWhenUsed="0"/>
+    <w:lsdException w:name="Medium Grid 1 Accent 3" w:semiHidden="0" w:uiPriority="67" w:unhideWhenUsed="0"/>
+    <w:lsdException w:name="Medium Grid 2 Accent 3" w:semiHidden="0" w:uiPriority="68" w:unhideWhenUsed="0"/>
+    <w:lsdException w:name="Medium Grid 3 Accent 3" w:semiHidden="0" w:uiPriority="69" w:unhideWhenUsed="0"/>
+    <w:lsdException w:name="Dark List Accent 3" w:semiHidden="0" w:uiPriority="70" w:unhideWhenUsed="0"/>
+    <w:lsdException w:name="Colorful Shading Accent 3" w:semiHidden="0" w:uiPriority="71" w:unhideWhenUsed="0"/>
+    <w:lsdException w:name="Colorful List Accent 3" w:semiHidden="0" w:uiPriority="72" w:unhideWhenUsed="0"/>
+    <w:lsdException w:name="Colorful Grid Accent 3" w:semiHidden="0" w:uiPriority="73" w:unhideWhenUsed="0"/>
+    <w:lsdException w:name="Light Shading Accent 4" w:semiHidden="0" w:uiPriority="60" w:unhideWhenUsed="0"/>
+    <w:lsdException w:name="Light List Accent 4" w:semiHidden="0" w:uiPriority="61" w:unhideWhenUsed="0"/>
+    <w:lsdException w:name="Light Grid Accent 4" w:semiHidden="0" w:uiPriority="62" w:unhideWhenUsed="0"/>
+    <w:lsdException w:name="Medium Shading 1 Accent 4" w:semiHidden="0" w:uiPriority="63" w:unhideWhenUsed="0"/>
+    <w:lsdException w:name="Medium Shading 2 Accent 4" w:semiHidden="0" w:uiPriority="64" w:unhideWhenUsed="0"/>
+    <w:lsdException w:name="Medium List 1 Accent 4" w:semiHidden="0" w:uiPriority="65" w:unhideWhenUsed="0"/>
+    <w:lsdException w:name="Medium List 2 Accent 4" w:semiHidden="0" w:uiPriority="66" w:unhideWhenUsed="0"/>
+    <w:lsdException w:name="Medium Grid 1 Accent 4" w:semiHidden="0" w:uiPriority="67" w:unhideWhenUsed="0"/>
+    <w:lsdException w:name="Medium Grid 2 Accent 4" w:semiHidden="0" w:uiPriority="68" w:unhideWhenUsed="0"/>
+    <w:lsdException w:name="Medium Grid 3 Accent 4" w:semiHidden="0" w:uiPriority="69" w:unhideWhenUsed="0"/>
+    <w:lsdException w:name="Dark List Accent 4" w:semiHidden="0" w:uiPriority="70" w:unhideWhenUsed="0"/>
+    <w:lsdException w:name="Colorful Shading Accent 4" w:semiHidden="0" w:uiPriority="71" w:unhideWhenUsed="0"/>
+    <w:lsdException w:name="Colorful List Accent 4" w:semiHidden="0" w:uiPriority="72" w:unhideWhenUsed="0"/>
+    <w:lsdException w:name="Colorful Grid Accent 4" w:semiHidden="0" w:uiPriority="73" w:unhideWhenUsed="0"/>
+    <w:lsdException w:name="Light Shading Accent 5" w:semiHidden="0" w:uiPriority="60" w:unhideWhenUsed="0"/>
+    <w:lsdException w:name="Light List Accent 5" w:semiHidden="0" w:uiPriority="61" w:unhideWhenUsed="0"/>
+    <w:lsdException w:name="Light Grid Accent 5" w:semiHidden="0" w:uiPriority="62" w:unhideWhenUsed="0"/>
+    <w:lsdException w:name="Medium Shading 1 Accent 5" w:semiHidden="0" w:uiPriority="63" w:unhideWhenUsed="0"/>
+    <w:lsdException w:name="Medium Shading 2 Accent 5" w:semiHidden="0" w:uiPriority="64" w:unhideWhenUsed="0"/>
+    <w:lsdException w:name="Medium List 1 Accent 5" w:semiHidden="0" w:uiPriority="65" w:unhideWhenUsed="0"/>
+    <w:lsdException w:name="Medium List 2 Accent 5" w:semiHidden="0" w:uiPriority="66" w:unhideWhenUsed="0"/>
+    <w:lsdException w:name="Medium Grid 1 Accent 5" w:semiHidden="0" w:uiPriority="67" w:unhideWhenUsed="0"/>
+    <w:lsdException w:name="Medium Grid 2 Accent 5" w:semiHidden="0" w:uiPriority="68" w:unhideWhenUsed="0"/>
+    <w:lsdException w:name="Medium Grid 3 Accent 5" w:semiHidden="0" w:uiPriority="69" w:unhideWhenUsed="0"/>
+    <w:lsdException w:name="Dark List Accent 5" w:semiHidden="0" w:uiPriority="70" w:unhideWhenUsed="0"/>
+    <w:lsdException w:name="Colorful Shading Accent 5" w:semiHidden="0" w:uiPriority="71" w:unhideWhenUsed="0"/>
+    <w:lsdException w:name="Colorful List Accent 5" w:semiHidden="0" w:uiPriority="72" w:unhideWhenUsed="0"/>
+    <w:lsdException w:name="Colorful Grid Accent 5" w:semiHidden="0" w:uiPriority="73" w:unhideWhenUsed="0"/>
+    <w:lsdException w:name="Light Shading Accent 6" w:semiHidden="0" w:uiPriority="60" w:unhideWhenUsed="0"/>
+    <w:lsdException w:name="Light List Accent 6" w:semiHidden="0" w:uiPriority="61" w:unhideWhenUsed="0"/>
+    <w:lsdException w:name="Light Grid Accent 6" w:semiHidden="0" w:uiPriority="62" w:unhideWhenUsed="0"/>
+    <w:lsdException w:name="Medium Shading 1 Accent 6" w:semiHidden="0" w:uiPriority="63" w:unhideWhenUsed="0"/>
+    <w:lsdException w:name="Medium Shading 2 Accent 6" w:semiHidden="0" w:uiPriority="64" w:unhideWhenUsed="0"/>
+    <w:lsdException w:name="Medium List 1 Accent 6" w:semiHidden="0" w:uiPriority="65" w:unhideWhenUsed="0"/>
+    <w:lsdException w:name="Medium List 2 Accent 6" w:semiHidden="0" w:uiPriority="66" w:unhideWhenUsed="0"/>
+    <w:lsdException w:name="Medium Grid 1 Accent 6" w:semiHidden="0" w:uiPriority="67" w:unhideWhenUsed="0"/>
+    <w:lsdException w:name="Medium Grid 2 Accent 6" w:semiHidden="0" w:uiPriority="68" w:unhideWhenUsed="0"/>
+    <w:lsdException w:name="Medium Grid 3 Accent 6" w:semiHidden="0" w:uiPriority="69" w:unhideWhenUsed="0"/>
+    <w:lsdException w:name="Dark List Accent 6" w:semiHidden="0" w:uiPriority="70" w:unhideWhenUsed="0"/>
+    <w:lsdException w:name="Colorful Shading Accent 6" w:semiHidden="0" w:uiPriority="71" w:unhideWhenUsed="0"/>
+    <w:lsdException w:name="Colorful List Accent 6" w:semiHidden="0" w:uiPriority="72" w:unhideWhenUsed="0"/>
+    <w:lsdException w:name="Colorful Grid Accent 6" w:semiHidden="0" w:uiPriority="73" w:unhideWhenUsed="0"/>
+    <w:lsdException w:name="Subtle Emphasis" w:semiHidden="0" w:uiPriority="19" w:unhideWhenUsed="0" w:qFormat="1"/>
+    <w:lsdException w:name="Intense Emphasis" w:semiHidden="0" w:uiPriority="21" w:unhideWhenUsed="0" w:qFormat="1"/>
+    <w:lsdException w:name="Subtle Reference" w:semiHidden="0" w:uiPriority="31" w:unhideWhenUsed="0" w:qFormat="1"/>
+    <w:lsdException w:name="Intense Reference" w:semiHidden="0" w:uiPriority="32" w:unhideWhenUsed="0" w:qFormat="1"/>
+    <w:lsdException w:name="Book Title" w:semiHidden="0" w:uiPriority="33" w:unhideWhenUsed="0" w:qFormat="1"/>
+    <w:lsdException w:name="Bibliography" w:uiPriority="37"/>
+    <w:lsdException w:name="TOC Heading" w:uiPriority="39" w:qFormat="1"/>
+  </w:latentStyles>
+  <w:style w:type="paragraph" w:default="1" w:styleId="Normalny">
+    <w:name w:val="Normal"/>
+    <w:qFormat/>
+  </w:style>
+  <w:style w:type="character" w:default="1" w:styleId="Domylnaczcionkaakapitu">
+    <w:name w:val="Default Paragraph Font"/>
+    <w:uiPriority w:val="1"/>
+    <w:semiHidden/>
+    <w:unhideWhenUsed/>
+  </w:style>
+  <w:style w:type="table" w:default="1" w:styleId="Standardowy">
+    <w:name w:val="Normal Table"/>
+    <w:uiPriority w:val="99"/>
+    <w:semiHidden/>
+    <w:unhideWhenUsed/>
+    <w:tblPr>
+      <w:tblInd w:w="0" w:type="dxa"/>
+      <w:tblCellMar>
+        <w:top w:w="0" w:type="dxa"/>
+        <w:left w:w="108" w:type="dxa"/>
+        <w:bottom w:w="0" w:type="dxa"/>
+        <w:right w:w="108" w:type="dxa"/>
+      </w:tblCellMar>
+    </w:tblPr>
+  </w:style>
+  <w:style w:type="numbering" w:default="1" w:styleId="Bezlisty">
+    <w:name w:val="No List"/>
+    <w:uiPriority w:val="99"/>
+    <w:semiHidden/>
+    <w:unhideWhenUsed/>
+  </w:style>
+  <w:style w:type="paragraph" w:styleId="Nagwek">
+    <w:name w:val="header"/>
+    <w:basedOn w:val="Normalny"/>
+    <w:link w:val="NagwekZnak"/>
+    <w:uiPriority w:val="99"/>
+    <w:unhideWhenUsed/>
+    <w:rsid w:val="00B213A7"/>
+    <w:pPr>
+      <w:tabs>
+        <w:tab w:val="center" w:pos="4536"/>
+        <w:tab w:val="right" w:pos="9072"/>
+      </w:tabs>
+      <w:spacing w:after="0" w:line="240" w:lineRule="auto"/>
+    </w:pPr>
+  </w:style>
+  <w:style w:type="character" w:customStyle="1" w:styleId="NagwekZnak">
+    <w:name w:val="Nagłówek Znak"/>
+    <w:basedOn w:val="Domylnaczcionkaakapitu"/>
+    <w:link w:val="Nagwek"/>
+    <w:uiPriority w:val="99"/>
+    <w:rsid w:val="00B213A7"/>
+  </w:style>
+  <w:style w:type="paragraph" w:styleId="Stopka">
+    <w:name w:val="footer"/>
+    <w:basedOn w:val="Normalny"/>
+    <w:link w:val="StopkaZnak"/>
+    <w:uiPriority w:val="99"/>
+    <w:unhideWhenUsed/>
+    <w:rsid w:val="00B213A7"/>
+    <w:pPr>
+      <w:tabs>
+        <w:tab w:val="center" w:pos="4536"/>
+        <w:tab w:val="right" w:pos="9072"/>
+      </w:tabs>
+      <w:spacing w:after="0" w:line="240" w:lineRule="auto"/>
+    </w:pPr>
+  </w:style>
+  <w:style w:type="character" w:customStyle="1" w:styleId="StopkaZnak">
+    <w:name w:val="Stopka Znak"/>
+    <w:basedOn w:val="Domylnaczcionkaakapitu"/>
+    <w:link w:val="Stopka"/>
+    <w:uiPriority w:val="99"/>
+    <w:rsid w:val="00B213A7"/>
+  </w:style>
+  <w:style w:type="paragraph" w:styleId="Akapitzlist">
+    <w:name w:val="List Paragraph"/>
+    <w:basedOn w:val="Normalny"/>
+    <w:uiPriority w:val="34"/>
+    <w:qFormat/>
+    <w:rsid w:val="00B213A7"/>
+    <w:pPr>
+      <w:ind w:left="720"/>
+      <w:contextualSpacing/>
+    </w:pPr>
+  </w:style>
+  <w:style w:type="table" w:styleId="Tabela-Siatka">
+    <w:name w:val="Table Grid"/>
+    <w:basedOn w:val="Standardowy"/>
+    <w:uiPriority w:val="59"/>
+    <w:rsid w:val="00A05BB4"/>
+    <w:pPr>
+      <w:spacing w:after="0" w:line="240" w:lineRule="auto"/>
+    </w:pPr>
+    <w:tblPr>
+      <w:tblBorders>
+        <w:top w:val="single" w:sz="4" w:space="0" w:color="auto"/>
+        <w:left w:val="single" w:sz="4" w:space="0" w:color="auto"/>
+        <w:bottom w:val="single" w:sz="4" w:space="0" w:color="auto"/>
+        <w:right w:val="single" w:sz="4" w:space="0" w:color="auto"/>
+        <w:insideH w:val="single" w:sz="4" w:space="0" w:color="auto"/>
+        <w:insideV w:val="single" w:sz="4" w:space="0" w:color="auto"/>
+      </w:tblBorders>
+    </w:tblPr>
+  </w:style>
+</w:styles>
+</file>
+
+<file path=word/stylesWithEffects.xml><?xml version="1.0" encoding="utf-8"?>
+<w:styles xmlns:wpc="http://schemas.microsoft.com/office/word/2010/wordprocessingCanvas" xmlns:mc="http://schemas.openxmlformats.org/markup-compatibility/2006" xmlns:o="urn:schemas-microsoft-com:office:office" xmlns:r="http://schemas.openxmlformats.org/officeDocument/2006/relationships" xmlns:m="http://schemas.openxmlformats.org/officeDocument/2006/math" xmlns:v="urn:schemas-microsoft-com:vml" xmlns:wp14="http://schemas.microsoft.com/office/word/2010/wordprocessingDrawing" xmlns:wp="http://schemas.openxmlformats.org/drawingml/2006/wordprocessingDrawing" xmlns:w10="urn:schemas-microsoft-com:office:word" xmlns:w="http://schemas.openxmlformats.org/wordprocessingml/2006/main" xmlns:w14="http://schemas.microsoft.com/office/word/2010/wordml" xmlns:wpg="http://schemas.microsoft.com/office/word/2010/wordprocessingGroup" xmlns:wpi="http://schemas.microsoft.com/office/word/2010/wordprocessingInk" xmlns:wne="http://schemas.microsoft.com/office/word/2006/wordml" xmlns:wps="http://schemas.microsoft.com/office/word/2010/wordprocessingShape" mc:Ignorable="w14 wp14">
+  <w:docDefaults>
+    <w:rPrDefault>
+      <w:rPr>
+        <w:rFonts w:asciiTheme="minorHAnsi" w:eastAsiaTheme="minorHAnsi" w:hAnsiTheme="minorHAnsi" w:cstheme="minorBidi"/>
+        <w:sz w:val="22"/>
+        <w:szCs w:val="22"/>
+        <w:lang w:val="pl-PL" w:eastAsia="en-US" w:bidi="ar-SA"/>
+      </w:rPr>
+    </w:rPrDefault>
+    <w:pPrDefault>
+      <w:pPr>
+        <w:spacing w:after="200" w:line="276" w:lineRule="auto"/>
+      </w:pPr>
+    </w:pPrDefault>
+  </w:docDefaults>
+  <w:latentStyles w:defLockedState="0" w:defUIPriority="99" w:defSemiHidden="1" w:defUnhideWhenUsed="1" w:defQFormat="0" w:count="267">
+    <w:lsdException w:name="Normal" w:semiHidden="0" w:uiPriority="0" w:unhideWhenUsed="0" w:qFormat="1"/>
+    <w:lsdException w:name="heading 1" w:semiHidden="0" w:uiPriority="9" w:unhideWhenUsed="0" w:qFormat="1"/>
+    <w:lsdException w:name="heading 2" w:uiPriority="9" w:qFormat="1"/>
+    <w:lsdException w:name="heading 3" w:uiPriority="9" w:qFormat="1"/>
+    <w:lsdException w:name="heading 4" w:uiPriority="9" w:qFormat="1"/>
+    <w:lsdException w:name="heading 5" w:uiPriority="9" w:qFormat="1"/>
+    <w:lsdException w:name="heading 6" w:uiPriority="9" w:qFormat="1"/>
+    <w:lsdException w:name="heading 7" w:uiPriority="9" w:qFormat="1"/>
+    <w:lsdException w:name="heading 8" w:uiPriority="9" w:qFormat="1"/>
+    <w:lsdException w:name="heading 9" w:uiPriority="9" w:qFormat="1"/>
+    <w:lsdException w:name="toc 1" w:uiPriority="39"/>
+    <w:lsdException w:name="toc 2" w:uiPriority="39"/>
+    <w:lsdException w:name="toc 3" w:uiPriority="39"/>
+    <w:lsdException w:name="toc 4" w:uiPriority="39"/>
+    <w:lsdException w:name="toc 5" w:uiPriority="39"/>
+    <w:lsdException w:name="toc 6" w:uiPriority="39"/>
+    <w:lsdException w:name="toc 7" w:uiPriority="39"/>
+    <w:lsdException w:name="toc 8" w:uiPriority="39"/>
+    <w:lsdException w:name="toc 9" w:uiPriority="39"/>
+    <w:lsdException w:name="caption" w:uiPriority="35" w:qFormat="1"/>
+    <w:lsdException w:name="Title" w:semiHidden="0" w:uiPriority="10" w:unhideWhenUsed="0" w:qFormat="1"/>
+    <w:lsdException w:name="Default Paragraph Font" w:uiPriority="1"/>
+    <w:lsdException w:name="Subtitle" w:semiHidden="0" w:uiPriority="11" w:unhideWhenUsed="0" w:qFormat="1"/>
+    <w:lsdException w:name="Strong" w:semiHidden="0" w:uiPriority="22" w:unhideWhenUsed="0" w:qFormat="1"/>
+    <w:lsdException w:name="Emphasis" w:semiHidden="0" w:uiPriority="20" w:unhideWhenUsed="0" w:qFormat="1"/>
+    <w:lsdException w:name="Table Grid" w:semiHidden="0" w:uiPriority="59" w:unhideWhenUsed="0"/>
+    <w:lsdException w:name="Placeholder Text" w:unhideWhenUsed="0"/>
+    <w:lsdException w:name="No Spacing" w:semiHidden="0" w:uiPriority="1" w:unhideWhenUsed="0" w:qFormat="1"/>
+    <w:lsdException w:name="Light Shading" w:semiHidden="0" w:uiPriority="60" w:unhideWhenUsed="0"/>
+    <w:lsdException w:name="Light List" w:semiHidden="0" w:uiPriority="61" w:unhideWhenUsed="0"/>
+    <w:lsdException w:name="Light Grid" w:semiHidden="0" w:uiPriority="62" w:unhideWhenUsed="0"/>
+    <w:lsdException w:name="Medium Shading 1" w:semiHidden="0" w:uiPriority="63" w:unhideWhenUsed="0"/>
+    <w:lsdException w:name="Medium Shading 2" w:semiHidden="0" w:uiPriority="64" w:unhideWhenUsed="0"/>
+    <w:lsdException w:name="Medium List 1" w:semiHidden="0" w:uiPriority="65" w:unhideWhenUsed="0"/>
+    <w:lsdException w:name="Medium List 2" w:semiHidden="0" w:uiPriority="66" w:unhideWhenUsed="0"/>
+    <w:lsdException w:name="Medium Grid 1" w:semiHidden="0" w:uiPriority="67" w:unhideWhenUsed="0"/>
+    <w:lsdException w:name="Medium Grid 2" w:semiHidden="0" w:uiPriority="68" w:unhideWhenUsed="0"/>
+    <w:lsdException w:name="Medium Grid 3" w:semiHidden="0" w:uiPriority="69" w:unhideWhenUsed="0"/>
+    <w:lsdException w:name="Dark List" w:semiHidden="0" w:uiPriority="70" w:unhideWhenUsed="0"/>
+    <w:lsdException w:name="Colorful Shading" w:semiHidden="0" w:uiPriority="71" w:unhideWhenUsed="0"/>
+    <w:lsdException w:name="Colorful List" w:semiHidden="0" w:uiPriority="72" w:unhideWhenUsed="0"/>
+    <w:lsdException w:name="Colorful Grid" w:semiHidden="0" w:uiPriority="73" w:unhideWhenUsed="0"/>
+    <w:lsdException w:name="Light Shading Accent 1" w:semiHidden="0" w:uiPriority="60" w:unhideWhenUsed="0"/>
+    <w:lsdException w:name="Light List Accent 1" w:semiHidden="0" w:uiPriority="61" w:unhideWhenUsed="0"/>
+    <w:lsdException w:name="Light Grid Accent 1" w:semiHidden="0" w:uiPriority="62" w:unhideWhenUsed="0"/>
+    <w:lsdException w:name="Medium Shading 1 Accent 1" w:semiHidden="0" w:uiPriority="63" w:unhideWhenUsed="0"/>
+    <w:lsdException w:name="Medium Shading 2 Accent 1" w:semiHidden="0" w:uiPriority="64" w:unhideWhenUsed="0"/>
+    <w:lsdException w:name="Medium List 1 Accent 1" w:semiHidden="0" w:uiPriority="65" w:unhideWhenUsed="0"/>
+    <w:lsdException w:name="Revision" w:unhideWhenUsed="0"/>
+    <w:lsdException w:name="List Paragraph" w:semiHidden="0" w:uiPriority="34" w:unhideWhenUsed="0" w:qFormat="1"/>
+    <w:lsdException w:name="Quote" w:semiHidden="0" w:uiPriority="29" w:unhideWhenUsed="0" w:qFormat="1"/>
+    <w:lsdException w:name="Intense Quote" w:semiHidden="0" w:uiPriority="30" w:unhideWhenUsed="0" w:qFormat="1"/>
+    <w:lsdException w:name="Medium List 2 Accent 1" w:semiHidden="0" w:uiPriority="66" w:unhideWhenUsed="0"/>
+    <w:lsdException w:name="Medium Grid 1 Accent 1" w:semiHidden="0" w:uiPriority="67" w:unhideWhenUsed="0"/>
+    <w:lsdException w:name="Medium Grid 2 Accent 1" w:semiHidden="0" w:uiPriority="68" w:unhideWhenUsed="0"/>
+    <w:lsdException w:name="Medium Grid 3 Accent 1" w:semiHidden="0" w:uiPriority="69" w:unhideWhenUsed="0"/>
+    <w:lsdException w:name="Dark List Accent 1" w:semiHidden="0" w:uiPriority="70" w:unhideWhenUsed="0"/>
+    <w:lsdException w:name="Colorful Shading Accent 1" w:semiHidden="0" w:uiPriority="71" w:unhideWhenUsed="0"/>
+    <w:lsdException w:name="Colorful List Accent 1" w:semiHidden="0" w:uiPriority="72" w:unhideWhenUsed="0"/>
+    <w:lsdException w:name="Colorful Grid Accent 1" w:semiHidden="0" w:uiPriority="73" w:unhideWhenUsed="0"/>
+    <w:lsdException w:name="Light Shading Accent 2" w:semiHidden="0" w:uiPriority="60" w:unhideWhenUsed="0"/>
+    <w:lsdException w:name="Light List Accent 2" w:semiHidden="0" w:uiPriority="61" w:unhideWhenUsed="0"/>
+    <w:lsdException w:name="Light Grid Accent 2" w:semiHidden="0" w:uiPriority="62" w:unhideWhenUsed="0"/>
+    <w:lsdException w:name="Medium Shading 1 Accent 2" w:semiHidden="0" w:uiPriority="63" w:unhideWhenUsed="0"/>
+    <w:lsdException w:name="Medium Shading 2 Accent 2" w:semiHidden="0" w:uiPriority="64" w:unhideWhenUsed="0"/>
+    <w:lsdException w:name="Medium List 1 Accent 2" w:semiHidden="0" w:uiPriority="65" w:unhideWhenUsed="0"/>
+    <w:lsdException w:name="Medium List 2 Accent 2" w:semiHidden="0" w:uiPriority="66" w:unhideWhenUsed="0"/>
+    <w:lsdException w:name="Medium Grid 1 Accent 2" w:semiHidden="0" w:uiPriority="67" w:unhideWhenUsed="0"/>
+    <w:lsdException w:name="Medium Grid 2 Accent 2" w:semiHidden="0" w:uiPriority="68" w:unhideWhenUsed="0"/>
+    <w:lsdException w:name="Medium Grid 3 Accent 2" w:semiHidden="0" w:uiPriority="69" w:unhideWhenUsed="0"/>
+    <w:lsdException w:name="Dark List Accent 2" w:semiHidden="0" w:uiPriority="70" w:unhideWhenUsed="0"/>
+    <w:lsdException w:name="Colorful Shading Accent 2" w:semiHidden="0" w:uiPriority="71" w:unhideWhenUsed="0"/>
+    <w:lsdException w:name="Colorful List Accent 2" w:semiHidden="0" w:uiPriority="72" w:unhideWhenUsed="0"/>
+    <w:lsdException w:name="Colorful Grid Accent 2" w:semiHidden="0" w:uiPriority="73" w:unhideWhenUsed="0"/>
+    <w:lsdException w:name="Light Shading Accent 3" w:semiHidden="0" w:uiPriority="60" w:unhideWhenUsed="0"/>
+    <w:lsdException w:name="Light List Accent 3" w:semiHidden="0" w:uiPriority="61" w:unhideWhenUsed="0"/>
+    <w:lsdException w:name="Light Grid Accent 3" w:semiHidden="0" w:uiPriority="62" w:unhideWhenUsed="0"/>
+    <w:lsdException w:name="Medium Shading 1 Accent 3" w:semiHidden="0" w:uiPriority="63" w:unhideWhenUsed="0"/>
+    <w:lsdException w:name="Medium Shading 2 Accent 3" w:semiHidden="0" w:uiPriority="64" w:unhideWhenUsed="0"/>
+    <w:lsdException w:name="Medium List 1 Accent 3" w:semiHidden="0" w:uiPriority="65" w:unhideWhenUsed="0"/>
+    <w:lsdException w:name="Medium List 2 Accent 3" w:semiHidden="0" w:uiPriority="66" w:unhideWhenUsed="0"/>
+    <w:lsdException w:name="Medium Grid 1 Accent 3" w:semiHidden="0" w:uiPriority="67" w:unhideWhenUsed="0"/>
+    <w:lsdException w:name="Medium Grid 2 Accent 3" w:semiHidden="0" w:uiPriority="68" w:unhideWhenUsed="0"/>
+    <w:lsdException w:name="Medium Grid 3 Accent 3" w:semiHidden="0" w:uiPriority="69" w:unhideWhenUsed="0"/>
+    <w:lsdException w:name="Dark List Accent 3" w:semiHidden="0" w:uiPriority="70" w:unhideWhenUsed="0"/>
+    <w:lsdException w:name="Colorful Shading Accent 3" w:semiHidden="0" w:uiPriority="71" w:unhideWhenUsed="0"/>
+    <w:lsdException w:name="Colorful List Accent 3" w:semiHidden="0" w:uiPriority="72" w:unhideWhenUsed="0"/>
+    <w:lsdException w:name="Colorful Grid Accent 3" w:semiHidden="0" w:uiPriority="73" w:unhideWhenUsed="0"/>
+    <w:lsdException w:name="Light Shading Accent 4" w:semiHidden="0" w:uiPriority="60" w:unhideWhenUsed="0"/>
+    <w:lsdException w:name="Light List Accent 4" w:semiHidden="0" w:uiPriority="61" w:unhideWhenUsed="0"/>
+    <w:lsdException w:name="Light Grid Accent 4" w:semiHidden="0" w:uiPriority="62" w:unhideWhenUsed="0"/>
+    <w:lsdException w:name="Medium Shading 1 Accent 4" w:semiHidden="0" w:uiPriority="63" w:unhideWhenUsed="0"/>
+    <w:lsdException w:name="Medium Shading 2 Accent 4" w:semiHidden="0" w:uiPriority="64" w:unhideWhenUsed="0"/>
+    <w:lsdException w:name="Medium List 1 Accent 4" w:semiHidden="0" w:uiPriority="65" w:unhideWhenUsed="0"/>
+    <w:lsdException w:name="Medium List 2 Accent 4" w:semiHidden="0" w:uiPriority="66" w:unhideWhenUsed="0"/>
+    <w:lsdException w:name="Medium Grid 1 Accent 4" w:semiHidden="0" w:uiPriority="67" w:unhideWhenUsed="0"/>
+    <w:lsdException w:name="Medium Grid 2 Accent 4" w:semiHidden="0" w:uiPriority="68" w:unhideWhenUsed="0"/>
+    <w:lsdException w:name="Medium Grid 3 Accent 4" w:semiHidden="0" w:uiPriority="69" w:unhideWhenUsed="0"/>
+    <w:lsdException w:name="Dark List Accent 4" w:semiHidden="0" w:uiPriority="70" w:unhideWhenUsed="0"/>
+    <w:lsdException w:name="Colorful Shading Accent 4" w:semiHidden="0" w:uiPriority="71" w:unhideWhenUsed="0"/>
+    <w:lsdException w:name="Colorful List Accent 4" w:semiHidden="0" w:uiPriority="72" w:unhideWhenUsed="0"/>
+    <w:lsdException w:name="Colorful Grid Accent 4" w:semiHidden="0" w:uiPriority="73" w:unhideWhenUsed="0"/>
+    <w:lsdException w:name="Light Shading Accent 5" w:semiHidden="0" w:uiPriority="60" w:unhideWhenUsed="0"/>
+    <w:lsdException w:name="Light List Accent 5" w:semiHidden="0" w:uiPriority="61" w:unhideWhenUsed="0"/>
+    <w:lsdException w:name="Light Grid Accent 5" w:semiHidden="0" w:uiPriority="62" w:unhideWhenUsed="0"/>
+    <w:lsdException w:name="Medium Shading 1 Accent 5" w:semiHidden="0" w:uiPriority="63" w:unhideWhenUsed="0"/>
+    <w:lsdException w:name="Medium Shading 2 Accent 5" w:semiHidden="0" w:uiPriority="64" w:unhideWhenUsed="0"/>
+    <w:lsdException w:name="Medium List 1 Accent 5" w:semiHidden="0" w:uiPriority="65" w:unhideWhenUsed="0"/>
+    <w:lsdException w:name="Medium List 2 Accent 5" w:semiHidden="0" w:uiPriority="66" w:unhideWhenUsed="0"/>
+    <w:lsdException w:name="Medium Grid 1 Accent 5" w:semiHidden="0" w:uiPriority="67" w:unhideWhenUsed="0"/>
+    <w:lsdException w:name="Medium Grid 2 Accent 5" w:semiHidden="0" w:uiPriority="68" w:unhideWhenUsed="0"/>
+    <w:lsdException w:name="Medium Grid 3 Accent 5" w:semiHidden="0" w:uiPriority="69" w:unhideWhenUsed="0"/>
+    <w:lsdException w:name="Dark List Accent 5" w:semiHidden="0" w:uiPriority="70" w:unhideWhenUsed="0"/>
+    <w:lsdException w:name="Colorful Shading Accent 5" w:semiHidden="0" w:uiPriority="71" w:unhideWhenUsed="0"/>
+    <w:lsdException w:name="Colorful List Accent 5" w:semiHidden="0" w:uiPriority="72" w:unhideWhenUsed="0"/>
+    <w:lsdException w:name="Colorful Grid Accent 5" w:semiHidden="0" w:uiPriority="73" w:unhideWhenUsed="0"/>
+    <w:lsdException w:name="Light Shading Accent 6" w:semiHidden="0" w:uiPriority="60" w:unhideWhenUsed="0"/>
+    <w:lsdException w:name="Light List Accent 6" w:semiHidden="0" w:uiPriority="61" w:unhideWhenUsed="0"/>
+    <w:lsdException w:name="Light Grid Accent 6" w:semiHidden="0" w:uiPriority="62" w:unhideWhenUsed="0"/>
+    <w:lsdException w:name="Medium Shading 1 Accent 6" w:semiHidden="0" w:uiPriority="63" w:unhideWhenUsed="0"/>
+    <w:lsdException w:name="Medium Shading 2 Accent 6" w:semiHidden="0" w:uiPriority="64" w:unhideWhenUsed="0"/>
+    <w:lsdException w:name="Medium List 1 Accent 6" w:semiHidden="0" w:uiPriority="65" w:unhideWhenUsed="0"/>
+    <w:lsdException w:name="Medium List 2 Accent 6" w:semiHidden="0" w:uiPriority="66" w:unhideWhenUsed="0"/>
+    <w:lsdException w:name="Medium Grid 1 Accent 6" w:semiHidden="0" w:uiPriority="67" w:unhideWhenUsed="0"/>
+    <w:lsdException w:name="Medium Grid 2 Accent 6" w:semiHidden="0" w:uiPriority="68" w:unhideWhenUsed="0"/>
+    <w:lsdException w:name="Medium Grid 3 Accent 6" w:semiHidden="0" w:uiPriority="69" w:unhideWhenUsed="0"/>
+    <w:lsdException w:name="Dark List Accent 6" w:semiHidden="0" w:uiPriority="70" w:unhideWhenUsed="0"/>
+    <w:lsdException w:name="Colorful Shading Accent 6" w:semiHidden="0" w:uiPriority="71" w:unhideWhenUsed="0"/>
+    <w:lsdException w:name="Colorful List Accent 6" w:semiHidden="0" w:uiPriority="72" w:unhideWhenUsed="0"/>
+    <w:lsdException w:name="Colorful Grid Accent 6" w:semiHidden="0" w:uiPriority="73" w:unhideWhenUsed="0"/>
+    <w:lsdException w:name="Subtle Emphasis" w:semiHidden="0" w:uiPriority="19" w:unhideWhenUsed="0" w:qFormat="1"/>
+    <w:lsdException w:name="Intense Emphasis" w:semiHidden="0" w:uiPriority="21" w:unhideWhenUsed="0" w:qFormat="1"/>
+    <w:lsdException w:name="Subtle Reference" w:semiHidden="0" w:uiPriority="31" w:unhideWhenUsed="0" w:qFormat="1"/>
+    <w:lsdException w:name="Intense Reference" w:semiHidden="0" w:uiPriority="32" w:unhideWhenUsed="0" w:qFormat="1"/>
+    <w:lsdException w:name="Book Title" w:semiHidden="0" w:uiPriority="33" w:unhideWhenUsed="0" w:qFormat="1"/>
+    <w:lsdException w:name="Bibliography" w:uiPriority="37"/>
+    <w:lsdException w:name="TOC Heading" w:uiPriority="39" w:qFormat="1"/>
   </w:latentStyles>
   <w:style w:type="paragraph" w:default="1" w:styleId="Normalny">
     <w:name w:val="Normal"/>

</xml_diff>